<commit_message>
sottolineatura parti da fare
</commit_message>
<xml_diff>
--- a/MaterialeD3/D3_T33 .docx
+++ b/MaterialeD3/D3_T33 .docx
@@ -4725,21 +4725,7 @@
           <w:rFonts w:ascii="Garamond" w:hAnsi="Garamond" w:cs="Calibri"/>
           <w:color w:val="000000" w:themeColor="text1"/>
         </w:rPr>
-        <w:t xml:space="preserve"> presenta </w:t>
-      </w:r>
-      <w:r>
-        <w:rPr>
-          <w:rFonts w:ascii="Garamond" w:hAnsi="Garamond" w:cs="Calibri"/>
-          <w:color w:val="000000" w:themeColor="text1"/>
-        </w:rPr>
-        <w:t>due</w:t>
-      </w:r>
-      <w:r>
-        <w:rPr>
-          <w:rFonts w:ascii="Garamond" w:hAnsi="Garamond" w:cs="Calibri"/>
-          <w:color w:val="000000" w:themeColor="text1"/>
-        </w:rPr>
-        <w:t xml:space="preserve"> attributi: </w:t>
+        <w:t xml:space="preserve"> presenta due attributi: </w:t>
       </w:r>
       <w:proofErr w:type="spellStart"/>
       <w:r>
@@ -4766,14 +4752,7 @@
           <w:rFonts w:ascii="Garamond" w:hAnsi="Garamond" w:cs="Calibri"/>
           <w:color w:val="000000" w:themeColor="text1"/>
         </w:rPr>
-        <w:t>equivale al</w:t>
-      </w:r>
-      <w:r>
-        <w:rPr>
-          <w:rFonts w:ascii="Garamond" w:hAnsi="Garamond" w:cs="Calibri"/>
-          <w:color w:val="000000" w:themeColor="text1"/>
-        </w:rPr>
-        <w:t xml:space="preserve">la lingua impostata dall'utente (italiano oppure inglese) mentre </w:t>
+        <w:t xml:space="preserve">equivale alla lingua impostata dall'utente (italiano oppure inglese) mentre </w:t>
       </w:r>
       <w:proofErr w:type="spellStart"/>
       <w:r>
@@ -7220,6 +7199,7 @@
         <w:rPr>
           <w:rFonts w:ascii="Garamond" w:hAnsi="Garamond" w:cs="Calibri"/>
           <w:color w:val="000000" w:themeColor="text1"/>
+          <w:highlight w:val="yellow"/>
         </w:rPr>
         <w:t xml:space="preserve">La classe </w:t>
       </w:r>
@@ -7230,6 +7210,7 @@
           <w:b/>
           <w:bCs/>
           <w:color w:val="000000" w:themeColor="text1"/>
+          <w:highlight w:val="yellow"/>
         </w:rPr>
         <w:t>Registration</w:t>
       </w:r>
@@ -7238,22 +7219,9 @@
         <w:rPr>
           <w:rFonts w:ascii="Garamond" w:hAnsi="Garamond" w:cs="Calibri"/>
           <w:color w:val="000000" w:themeColor="text1"/>
-        </w:rPr>
-        <w:t xml:space="preserve"> presenta </w:t>
-      </w:r>
-      <w:r>
-        <w:rPr>
-          <w:rFonts w:ascii="Garamond" w:hAnsi="Garamond" w:cs="Calibri"/>
-          <w:color w:val="000000" w:themeColor="text1"/>
-        </w:rPr>
-        <w:t>due</w:t>
-      </w:r>
-      <w:r>
-        <w:rPr>
-          <w:rFonts w:ascii="Garamond" w:hAnsi="Garamond" w:cs="Calibri"/>
-          <w:color w:val="000000" w:themeColor="text1"/>
-        </w:rPr>
-        <w:t xml:space="preserve"> attributi: </w:t>
+          <w:highlight w:val="yellow"/>
+        </w:rPr>
+        <w:t xml:space="preserve"> presenta due attributi: </w:t>
       </w:r>
       <w:proofErr w:type="spellStart"/>
       <w:r>
@@ -7262,6 +7230,7 @@
           <w:i/>
           <w:iCs/>
           <w:color w:val="000000" w:themeColor="text1"/>
+          <w:highlight w:val="yellow"/>
         </w:rPr>
         <w:t>typeOfUser</w:t>
       </w:r>
@@ -7272,6 +7241,7 @@
           <w:i/>
           <w:iCs/>
           <w:color w:val="000000" w:themeColor="text1"/>
+          <w:highlight w:val="yellow"/>
         </w:rPr>
         <w:t xml:space="preserve"> </w:t>
       </w:r>
@@ -7279,29 +7249,9 @@
         <w:rPr>
           <w:rFonts w:ascii="Garamond" w:hAnsi="Garamond" w:cs="Calibri"/>
           <w:color w:val="000000" w:themeColor="text1"/>
-        </w:rPr>
-        <w:t xml:space="preserve">è la tipologia di utente che </w:t>
-      </w:r>
-      <w:r>
-        <w:rPr>
-          <w:rFonts w:ascii="Garamond" w:hAnsi="Garamond" w:cs="Calibri"/>
-          <w:color w:val="000000" w:themeColor="text1"/>
-        </w:rPr>
-        <w:t>intende registrarsi</w:t>
-      </w:r>
-      <w:r>
-        <w:rPr>
-          <w:rFonts w:ascii="Garamond" w:hAnsi="Garamond" w:cs="Calibri"/>
-          <w:color w:val="000000" w:themeColor="text1"/>
-        </w:rPr>
-        <w:t xml:space="preserve"> all'applicazione (Utente studente o Utente offerente)</w:t>
-      </w:r>
-      <w:r>
-        <w:rPr>
-          <w:rFonts w:ascii="Garamond" w:hAnsi="Garamond" w:cs="Calibri"/>
-          <w:color w:val="000000" w:themeColor="text1"/>
-        </w:rPr>
-        <w:t xml:space="preserve"> mentre </w:t>
+          <w:highlight w:val="yellow"/>
+        </w:rPr>
+        <w:t xml:space="preserve">è la tipologia di utente che intende registrarsi all'applicazione (Utente studente o Utente offerente) mentre </w:t>
       </w:r>
       <w:r>
         <w:rPr>
@@ -7309,6 +7259,7 @@
           <w:i/>
           <w:iCs/>
           <w:color w:val="000000" w:themeColor="text1"/>
+          <w:highlight w:val="yellow"/>
         </w:rPr>
         <w:t>termsAccepted</w:t>
       </w:r>
@@ -7316,6 +7267,7 @@
         <w:rPr>
           <w:rFonts w:ascii="Garamond" w:hAnsi="Garamond" w:cs="Calibri"/>
           <w:color w:val="000000" w:themeColor="text1"/>
+          <w:highlight w:val="yellow"/>
         </w:rPr>
         <w:t xml:space="preserve"> è un attributo booleano </w:t>
       </w:r>
@@ -7323,6 +7275,7 @@
         <w:rPr>
           <w:rFonts w:ascii="Garamond" w:hAnsi="Garamond" w:cs="Calibri"/>
           <w:color w:val="000000" w:themeColor="text1"/>
+          <w:highlight w:val="yellow"/>
         </w:rPr>
         <w:t xml:space="preserve">che </w:t>
       </w:r>
@@ -7330,6 +7283,7 @@
         <w:rPr>
           <w:rFonts w:ascii="Garamond" w:hAnsi="Garamond" w:cs="Calibri"/>
           <w:color w:val="000000" w:themeColor="text1"/>
+          <w:highlight w:val="yellow"/>
         </w:rPr>
         <w:t>rappresenta lo st</w:t>
       </w:r>
@@ -7337,8 +7291,16 @@
         <w:rPr>
           <w:rFonts w:ascii="Garamond" w:hAnsi="Garamond" w:cs="Calibri"/>
           <w:color w:val="000000" w:themeColor="text1"/>
-        </w:rPr>
-        <w:t xml:space="preserve">ato dell'accettazione dei termini e condizioni. </w:t>
+          <w:highlight w:val="yellow"/>
+        </w:rPr>
+        <w:t>ato dell'accettazione dei termini e condizioni.</w:t>
+      </w:r>
+      <w:r>
+        <w:rPr>
+          <w:rFonts w:ascii="Garamond" w:hAnsi="Garamond" w:cs="Calibri"/>
+          <w:color w:val="000000" w:themeColor="text1"/>
+        </w:rPr>
+        <w:t xml:space="preserve"> </w:t>
       </w:r>
     </w:p>
     <w:p>
@@ -10768,46 +10730,18 @@
           <w:color w:val="000000" w:themeColor="text1"/>
         </w:rPr>
       </w:pPr>
-    </w:p>
-    <w:p>
-      <w:pPr>
-        <w:spacing w:after="240" w:line="276" w:lineRule="auto"/>
-        <w:jc w:val="both"/>
-        <w:rPr>
-          <w:rFonts w:ascii="Garamond" w:hAnsi="Garamond" w:cs="Calibri"/>
-          <w:color w:val="000000" w:themeColor="text1"/>
-        </w:rPr>
-      </w:pPr>
-      <w:r>
-        <w:rPr>
-          <w:rFonts w:ascii="Garamond" w:hAnsi="Garamond" w:cs="Calibri"/>
-          <w:color w:val="000000" w:themeColor="text1"/>
-          <w:highlight w:val="yellow"/>
-        </w:rPr>
-        <w:t>MANCANO ATTRIBUTI</w:t>
-      </w:r>
-    </w:p>
-    <w:p>
-      <w:pPr>
-        <w:spacing w:after="240" w:line="276" w:lineRule="auto"/>
-        <w:jc w:val="both"/>
-        <w:rPr>
-          <w:rFonts w:ascii="Garamond" w:hAnsi="Garamond" w:cs="Calibri"/>
-          <w:color w:val="000000" w:themeColor="text1"/>
-        </w:rPr>
-      </w:pPr>
       <w:r>
         <w:rPr>
           <w:noProof/>
         </w:rPr>
         <w:drawing>
-          <wp:anchor distT="0" distB="0" distL="114300" distR="114300" simplePos="0" relativeHeight="251660288" behindDoc="1" locked="0" layoutInCell="1" allowOverlap="1" wp14:anchorId="2065CD80" wp14:editId="2F023C50">
+          <wp:anchor distT="0" distB="0" distL="114300" distR="114300" simplePos="0" relativeHeight="251660288" behindDoc="1" locked="0" layoutInCell="1" allowOverlap="1" wp14:anchorId="2065CD80" wp14:editId="0AE515B7">
             <wp:simplePos x="0" y="0"/>
             <wp:positionH relativeFrom="column">
-              <wp:posOffset>-309782</wp:posOffset>
+              <wp:posOffset>-224389</wp:posOffset>
             </wp:positionH>
             <wp:positionV relativeFrom="paragraph">
-              <wp:posOffset>342</wp:posOffset>
+              <wp:posOffset>349250</wp:posOffset>
             </wp:positionV>
             <wp:extent cx="6640195" cy="2860040"/>
             <wp:effectExtent l="0" t="0" r="1905" b="0"/>
@@ -10874,6 +10808,24 @@
           </wp:anchor>
         </w:drawing>
       </w:r>
+      <w:r>
+        <w:rPr>
+          <w:rFonts w:ascii="Garamond" w:hAnsi="Garamond" w:cs="Calibri"/>
+          <w:color w:val="000000" w:themeColor="text1"/>
+          <w:highlight w:val="yellow"/>
+        </w:rPr>
+        <w:t>MANCANO ATTRIBUTI</w:t>
+      </w:r>
+    </w:p>
+    <w:p>
+      <w:pPr>
+        <w:spacing w:after="240" w:line="276" w:lineRule="auto"/>
+        <w:jc w:val="both"/>
+        <w:rPr>
+          <w:rFonts w:ascii="Garamond" w:hAnsi="Garamond" w:cs="Calibri"/>
+          <w:color w:val="000000" w:themeColor="text1"/>
+        </w:rPr>
+      </w:pPr>
     </w:p>
     <w:p>
       <w:pPr>
@@ -11877,7 +11829,22 @@
           <w:iCs/>
           <w:color w:val="000000" w:themeColor="text1"/>
         </w:rPr>
-        <w:t>Wo</w:t>
+        <w:t>Work</w:t>
+      </w:r>
+      <w:proofErr w:type="spellEnd"/>
+      <w:r>
+        <w:rPr>
+          <w:rFonts w:ascii="Garamond" w:hAnsi="Garamond" w:cs="Calibri"/>
+          <w:color w:val="000000" w:themeColor="text1"/>
+        </w:rPr>
+        <w:t xml:space="preserve"> è </w:t>
+      </w:r>
+      <w:r>
+        <w:rPr>
+          <w:rFonts w:ascii="Garamond" w:hAnsi="Garamond" w:cs="Calibri"/>
+          <w:color w:val="000000" w:themeColor="text1"/>
+        </w:rPr>
+        <w:t xml:space="preserve">la tipologia di servizio proposta dall'offerente, </w:t>
       </w:r>
       <w:r>
         <w:rPr>
@@ -11886,29 +11853,14 @@
           <w:iCs/>
           <w:color w:val="000000" w:themeColor="text1"/>
         </w:rPr>
-        <w:t>rk</w:t>
-      </w:r>
-      <w:proofErr w:type="spellEnd"/>
-      <w:r>
-        <w:rPr>
-          <w:rFonts w:ascii="Garamond" w:hAnsi="Garamond" w:cs="Calibri"/>
-          <w:color w:val="000000" w:themeColor="text1"/>
-        </w:rPr>
-        <w:t xml:space="preserve"> </w:t>
-      </w:r>
-      <w:r>
-        <w:rPr>
-          <w:rFonts w:ascii="Garamond" w:hAnsi="Garamond" w:cs="Calibri"/>
-          <w:color w:val="000000" w:themeColor="text1"/>
-        </w:rPr>
-        <w:t xml:space="preserve">è </w:t>
-      </w:r>
-      <w:r>
-        <w:rPr>
-          <w:rFonts w:ascii="Garamond" w:hAnsi="Garamond" w:cs="Calibri"/>
-          <w:color w:val="000000" w:themeColor="text1"/>
-        </w:rPr>
-        <w:t xml:space="preserve">la tipologia di servizio proposta dall'offerente, </w:t>
+        <w:t>location</w:t>
+      </w:r>
+      <w:r>
+        <w:rPr>
+          <w:rFonts w:ascii="Garamond" w:hAnsi="Garamond" w:cs="Calibri"/>
+          <w:color w:val="000000" w:themeColor="text1"/>
+        </w:rPr>
+        <w:t xml:space="preserve"> rappresenta la locazione in cui il lavoro deve essere svolto, </w:t>
       </w:r>
       <w:r>
         <w:rPr>
@@ -11917,15 +11869,16 @@
           <w:iCs/>
           <w:color w:val="000000" w:themeColor="text1"/>
         </w:rPr>
-        <w:t>location</w:t>
-      </w:r>
-      <w:r>
-        <w:rPr>
-          <w:rFonts w:ascii="Garamond" w:hAnsi="Garamond" w:cs="Calibri"/>
-          <w:color w:val="000000" w:themeColor="text1"/>
-        </w:rPr>
-        <w:t xml:space="preserve"> rappresenta la locazione in cui il lavoro deve essere svolto, </w:t>
-      </w:r>
+        <w:t>date</w:t>
+      </w:r>
+      <w:r>
+        <w:rPr>
+          <w:rFonts w:ascii="Garamond" w:hAnsi="Garamond" w:cs="Calibri"/>
+          <w:color w:val="000000" w:themeColor="text1"/>
+        </w:rPr>
+        <w:t xml:space="preserve"> equivale al giorno in cui tale attività deve essere svolta, </w:t>
+      </w:r>
+      <w:proofErr w:type="spellStart"/>
       <w:r>
         <w:rPr>
           <w:rFonts w:ascii="Garamond" w:hAnsi="Garamond" w:cs="Calibri"/>
@@ -11933,14 +11886,15 @@
           <w:iCs/>
           <w:color w:val="000000" w:themeColor="text1"/>
         </w:rPr>
-        <w:t>date</w:t>
-      </w:r>
-      <w:r>
-        <w:rPr>
-          <w:rFonts w:ascii="Garamond" w:hAnsi="Garamond" w:cs="Calibri"/>
-          <w:color w:val="000000" w:themeColor="text1"/>
-        </w:rPr>
-        <w:t xml:space="preserve"> equivale al giorno in cui tale attività deve essere svolta, </w:t>
+        <w:t>startTime</w:t>
+      </w:r>
+      <w:proofErr w:type="spellEnd"/>
+      <w:r>
+        <w:rPr>
+          <w:rFonts w:ascii="Garamond" w:hAnsi="Garamond" w:cs="Calibri"/>
+          <w:color w:val="000000" w:themeColor="text1"/>
+        </w:rPr>
+        <w:t xml:space="preserve"> e </w:t>
       </w:r>
       <w:proofErr w:type="spellStart"/>
       <w:r>
@@ -11950,15 +11904,15 @@
           <w:iCs/>
           <w:color w:val="000000" w:themeColor="text1"/>
         </w:rPr>
-        <w:t>startTime</w:t>
-      </w:r>
-      <w:proofErr w:type="spellEnd"/>
-      <w:r>
-        <w:rPr>
-          <w:rFonts w:ascii="Garamond" w:hAnsi="Garamond" w:cs="Calibri"/>
-          <w:color w:val="000000" w:themeColor="text1"/>
-        </w:rPr>
-        <w:t xml:space="preserve"> e </w:t>
+        <w:t>endTime</w:t>
+      </w:r>
+      <w:proofErr w:type="spellEnd"/>
+      <w:r>
+        <w:rPr>
+          <w:rFonts w:ascii="Garamond" w:hAnsi="Garamond" w:cs="Calibri"/>
+          <w:color w:val="000000" w:themeColor="text1"/>
+        </w:rPr>
+        <w:t xml:space="preserve"> permettono di memorizzare rispettivamente l’ora di inizio e l’ora di fine della disponibilità (evidenziano e definiscono quindi la fascia oraria di disponibilità), </w:t>
       </w:r>
       <w:proofErr w:type="spellStart"/>
       <w:r>
@@ -11968,22 +11922,16 @@
           <w:iCs/>
           <w:color w:val="000000" w:themeColor="text1"/>
         </w:rPr>
-        <w:t>endTime</w:t>
-      </w:r>
-      <w:proofErr w:type="spellEnd"/>
-      <w:r>
-        <w:rPr>
-          <w:rFonts w:ascii="Garamond" w:hAnsi="Garamond" w:cs="Calibri"/>
-          <w:color w:val="000000" w:themeColor="text1"/>
-        </w:rPr>
-        <w:t xml:space="preserve"> permettono di memorizzare rispettivamente l’ora di inizio e l’ora di fine della disponibilità (evidenziano e definiscono quindi la fascia oraria di disponibilità)</w:t>
-      </w:r>
-      <w:r>
-        <w:rPr>
-          <w:rFonts w:ascii="Garamond" w:hAnsi="Garamond" w:cs="Calibri"/>
-          <w:color w:val="000000" w:themeColor="text1"/>
-        </w:rPr>
-        <w:t xml:space="preserve">, </w:t>
+        <w:lastRenderedPageBreak/>
+        <w:t>paymentMethod</w:t>
+      </w:r>
+      <w:proofErr w:type="spellEnd"/>
+      <w:r>
+        <w:rPr>
+          <w:rFonts w:ascii="Garamond" w:hAnsi="Garamond" w:cs="Calibri"/>
+          <w:color w:val="000000" w:themeColor="text1"/>
+        </w:rPr>
+        <w:t xml:space="preserve"> esplicita la tipologia di pagamento richiesto mentre </w:t>
       </w:r>
       <w:proofErr w:type="spellStart"/>
       <w:r>
@@ -11993,32 +11941,6 @@
           <w:iCs/>
           <w:color w:val="000000" w:themeColor="text1"/>
         </w:rPr>
-        <w:lastRenderedPageBreak/>
-        <w:t>paymentMethod</w:t>
-      </w:r>
-      <w:proofErr w:type="spellEnd"/>
-      <w:r>
-        <w:rPr>
-          <w:rFonts w:ascii="Garamond" w:hAnsi="Garamond" w:cs="Calibri"/>
-          <w:color w:val="000000" w:themeColor="text1"/>
-        </w:rPr>
-        <w:t xml:space="preserve"> esplicita </w:t>
-      </w:r>
-      <w:r>
-        <w:rPr>
-          <w:rFonts w:ascii="Garamond" w:hAnsi="Garamond" w:cs="Calibri"/>
-          <w:color w:val="000000" w:themeColor="text1"/>
-        </w:rPr>
-        <w:t xml:space="preserve">la tipologia di pagamento richiesto mentre </w:t>
-      </w:r>
-      <w:proofErr w:type="spellStart"/>
-      <w:r>
-        <w:rPr>
-          <w:rFonts w:ascii="Garamond" w:hAnsi="Garamond" w:cs="Calibri"/>
-          <w:i/>
-          <w:iCs/>
-          <w:color w:val="000000" w:themeColor="text1"/>
-        </w:rPr>
         <w:t>description</w:t>
       </w:r>
       <w:proofErr w:type="spellEnd"/>
@@ -12027,21 +11949,25 @@
           <w:rFonts w:ascii="Garamond" w:hAnsi="Garamond" w:cs="Calibri"/>
           <w:color w:val="000000" w:themeColor="text1"/>
         </w:rPr>
-        <w:t xml:space="preserve"> è la breve descrizione </w:t>
-      </w:r>
-      <w:r>
-        <w:rPr>
-          <w:rFonts w:ascii="Garamond" w:hAnsi="Garamond" w:cs="Calibri"/>
-          <w:color w:val="000000" w:themeColor="text1"/>
-        </w:rPr>
-        <w:t xml:space="preserve"> </w:t>
-      </w:r>
-      <w:r>
-        <w:rPr>
-          <w:rFonts w:ascii="Garamond" w:hAnsi="Garamond" w:cs="Calibri"/>
-          <w:color w:val="000000" w:themeColor="text1"/>
-        </w:rPr>
-        <w:t>del servizio.</w:t>
+        <w:t xml:space="preserve"> è la breve descrizione  del servizio.</w:t>
+      </w:r>
+    </w:p>
+    <w:p>
+      <w:pPr>
+        <w:spacing w:after="240" w:line="276" w:lineRule="auto"/>
+        <w:jc w:val="both"/>
+        <w:rPr>
+          <w:rFonts w:ascii="Garamond" w:hAnsi="Garamond" w:cs="Calibri"/>
+          <w:color w:val="000000" w:themeColor="text1"/>
+        </w:rPr>
+      </w:pPr>
+      <w:r>
+        <w:rPr>
+          <w:rFonts w:ascii="Garamond" w:hAnsi="Garamond" w:cs="Calibri"/>
+          <w:color w:val="000000" w:themeColor="text1"/>
+          <w:highlight w:val="yellow"/>
+        </w:rPr>
+        <w:t>cambiare foto</w:t>
       </w:r>
     </w:p>
     <w:p>
@@ -12473,35 +12399,7 @@
           <w:rFonts w:ascii="Garamond" w:hAnsi="Garamond" w:cs="Calibri"/>
           <w:color w:val="000000" w:themeColor="text1"/>
         </w:rPr>
-        <w:t xml:space="preserve"> presenta </w:t>
-      </w:r>
-      <w:r>
-        <w:rPr>
-          <w:rFonts w:ascii="Garamond" w:hAnsi="Garamond" w:cs="Calibri"/>
-          <w:color w:val="000000" w:themeColor="text1"/>
-        </w:rPr>
-        <w:t>dunque due</w:t>
-      </w:r>
-      <w:r>
-        <w:rPr>
-          <w:rFonts w:ascii="Garamond" w:hAnsi="Garamond" w:cs="Calibri"/>
-          <w:color w:val="000000" w:themeColor="text1"/>
-        </w:rPr>
-        <w:t xml:space="preserve"> attributi:</w:t>
-      </w:r>
-      <w:r>
-        <w:rPr>
-          <w:rFonts w:ascii="Garamond" w:hAnsi="Garamond" w:cs="Calibri"/>
-          <w:color w:val="000000" w:themeColor="text1"/>
-        </w:rPr>
-        <w:t xml:space="preserve"> l'attributo</w:t>
-      </w:r>
-      <w:r>
-        <w:rPr>
-          <w:rFonts w:ascii="Garamond" w:hAnsi="Garamond" w:cs="Calibri"/>
-          <w:color w:val="000000" w:themeColor="text1"/>
-        </w:rPr>
-        <w:t xml:space="preserve"> </w:t>
+        <w:t xml:space="preserve"> presenta dunque due attributi: l'attributo </w:t>
       </w:r>
       <w:r>
         <w:rPr>
@@ -12517,14 +12415,7 @@
           <w:rFonts w:ascii="Garamond" w:hAnsi="Garamond" w:cs="Calibri"/>
           <w:color w:val="000000" w:themeColor="text1"/>
         </w:rPr>
-        <w:t xml:space="preserve"> </w:t>
-      </w:r>
-      <w:r>
-        <w:rPr>
-          <w:rFonts w:ascii="Garamond" w:hAnsi="Garamond" w:cs="Calibri"/>
-          <w:color w:val="000000" w:themeColor="text1"/>
-        </w:rPr>
-        <w:t xml:space="preserve">può essere solamente uno studente iscritto all'applicazione. Per ogni studente che si propone per un annuncio il sito offre la visualizzazione di una della pagina </w:t>
+        <w:t xml:space="preserve"> può essere solamente uno studente iscritto all'applicazione. Per ogni studente che si propone per un annuncio il sito offre la visualizzazione di una della pagina </w:t>
       </w:r>
       <w:r>
         <w:rPr>
@@ -12552,13 +12443,7 @@
         <w:rPr>
           <w:rFonts w:ascii="Garamond" w:hAnsi="Garamond" w:cstheme="majorHAnsi"/>
         </w:rPr>
-        <w:t>mostra tutti gli annunci per cui lo studente si è reso disponibile</w:t>
-      </w:r>
-      <w:r>
-        <w:rPr>
-          <w:rFonts w:ascii="Garamond" w:hAnsi="Garamond" w:cstheme="majorHAnsi"/>
-        </w:rPr>
-        <w:t xml:space="preserve">. Attraverso l'attributo </w:t>
+        <w:t xml:space="preserve">mostra tutti gli annunci per cui lo studente si è reso disponibile. Attraverso l'attributo </w:t>
       </w:r>
       <w:proofErr w:type="spellStart"/>
       <w:r>
@@ -12574,37 +12459,7 @@
         <w:rPr>
           <w:rFonts w:ascii="Garamond" w:hAnsi="Garamond" w:cstheme="majorHAnsi"/>
         </w:rPr>
-        <w:t xml:space="preserve"> </w:t>
-      </w:r>
-      <w:r>
-        <w:rPr>
-          <w:rFonts w:ascii="Garamond" w:hAnsi="Garamond" w:cstheme="majorHAnsi"/>
-        </w:rPr>
-        <w:t xml:space="preserve">è invece possibile visionare lo </w:t>
-      </w:r>
-      <w:r>
-        <w:rPr>
-          <w:rFonts w:ascii="Garamond" w:hAnsi="Garamond" w:cstheme="majorHAnsi"/>
-        </w:rPr>
-        <w:t xml:space="preserve">stato </w:t>
-      </w:r>
-      <w:r>
-        <w:rPr>
-          <w:rFonts w:ascii="Garamond" w:hAnsi="Garamond" w:cstheme="majorHAnsi"/>
-        </w:rPr>
-        <w:t xml:space="preserve">di tali annunci </w:t>
-      </w:r>
-      <w:r>
-        <w:rPr>
-          <w:rFonts w:ascii="Garamond" w:hAnsi="Garamond" w:cstheme="majorHAnsi"/>
-        </w:rPr>
-        <w:t>(accettato, non ancora accettato, rifiutato)</w:t>
-      </w:r>
-      <w:r>
-        <w:rPr>
-          <w:rFonts w:ascii="Garamond" w:hAnsi="Garamond" w:cstheme="majorHAnsi"/>
-        </w:rPr>
-        <w:t xml:space="preserve">. </w:t>
+        <w:t xml:space="preserve"> è invece possibile visionare lo stato di tali annunci (accettato, non ancora accettato, rifiutato). </w:t>
       </w:r>
     </w:p>
     <w:p>
@@ -12613,6 +12468,7 @@
         <w:jc w:val="center"/>
       </w:pPr>
       <w:r>
+        <w:lastRenderedPageBreak/>
         <w:fldChar w:fldCharType="begin"/>
       </w:r>
       <w:r>
@@ -12703,7 +12559,6 @@
           <w:szCs w:val="24"/>
           <w:u w:val="single"/>
         </w:rPr>
-        <w:lastRenderedPageBreak/>
         <w:t>Service</w:t>
       </w:r>
     </w:p>
@@ -13469,6 +13324,7 @@
         <w:rPr>
           <w:noProof/>
         </w:rPr>
+        <w:lastRenderedPageBreak/>
         <w:drawing>
           <wp:inline distT="0" distB="0" distL="0" distR="0" wp14:anchorId="0525FBFB" wp14:editId="47BCEA2C">
             <wp:extent cx="5393266" cy="1806336"/>
@@ -13533,7 +13389,6 @@
           <w:rFonts w:ascii="Garamond" w:hAnsi="Garamond" w:cs="Calibri"/>
           <w:color w:val="000000" w:themeColor="text1"/>
         </w:rPr>
-        <w:lastRenderedPageBreak/>
         <w:t xml:space="preserve">Di seguito una breve descrizione dei metodi implementati dalla classe </w:t>
       </w:r>
       <w:proofErr w:type="spellStart"/>
@@ -17275,9 +17130,9 @@
   <w:font w:name="Symbol">
     <w:panose1 w:val="05050102010706020507"/>
     <w:charset w:val="02"/>
-    <w:family w:val="roman"/>
+    <w:family w:val="decorative"/>
     <w:pitch w:val="variable"/>
-    <w:sig w:usb0="00000000" w:usb1="10000000" w:usb2="00000000" w:usb3="00000000" w:csb0="80000000" w:csb1="00000000"/>
+    <w:sig w:usb0="00000003" w:usb1="10000000" w:usb2="00000000" w:usb3="00000000" w:csb0="80000001" w:csb1="00000000"/>
   </w:font>
   <w:font w:name="Apple SD Gothic Neo">
     <w:panose1 w:val="02000300000000000000"/>
@@ -17357,6 +17212,7 @@
     <w:rsid w:val="007E5ED7"/>
     <w:rsid w:val="007F1CA5"/>
     <w:rsid w:val="00803A5E"/>
+    <w:rsid w:val="008647F3"/>
     <w:rsid w:val="008735EA"/>
     <w:rsid w:val="00885B3D"/>
     <w:rsid w:val="0088703C"/>

</xml_diff>

<commit_message>
modifica di tutti gli ocl
</commit_message>
<xml_diff>
--- a/MaterialeD3/D3_T33 .docx
+++ b/MaterialeD3/D3_T33 .docx
@@ -12641,6 +12641,7 @@
         </w:rPr>
       </w:pPr>
       <w:proofErr w:type="spellStart"/>
+      <w:proofErr w:type="gramStart"/>
       <w:r>
         <w:rPr>
           <w:rFonts w:ascii="Courier New" w:hAnsi="Courier New" w:cs="Courier New"/>
@@ -12659,7 +12660,17 @@
           <w:sz w:val="20"/>
           <w:szCs w:val="20"/>
         </w:rPr>
-        <w:t>()</w:t>
+        <w:t>(</w:t>
+      </w:r>
+      <w:proofErr w:type="gramEnd"/>
+      <w:r>
+        <w:rPr>
+          <w:rFonts w:ascii="Courier New" w:hAnsi="Courier New" w:cs="Courier New"/>
+          <w:color w:val="000000"/>
+          <w:sz w:val="20"/>
+          <w:szCs w:val="20"/>
+        </w:rPr>
+        <w:t>)</w:t>
       </w:r>
       <w:r>
         <w:rPr>
@@ -12683,17 +12694,14 @@
     <w:p>
       <w:pPr>
         <w:spacing w:after="240" w:line="276" w:lineRule="auto"/>
-        <w:rPr>
-          <w:rFonts w:ascii="Garamond" w:hAnsi="Garamond"/>
-        </w:rPr>
-      </w:pPr>
-      <w:r>
-        <w:rPr>
-          <w:rFonts w:ascii="Garamond" w:hAnsi="Garamond"/>
-          <w:highlight w:val="yellow"/>
-        </w:rPr>
-        <w:t>!!! DA FARE OCL</w:t>
-      </w:r>
+        <w:ind w:left="360"/>
+        <w:jc w:val="both"/>
+        <w:rPr>
+          <w:rFonts w:ascii="Garamond" w:hAnsi="Garamond" w:cs="Courier New"/>
+          <w:sz w:val="21"/>
+          <w:szCs w:val="21"/>
+        </w:rPr>
+      </w:pPr>
     </w:p>
     <w:p>
       <w:pPr>
@@ -14896,9 +14904,9 @@
           <w:noProof/>
         </w:rPr>
         <w:drawing>
-          <wp:inline distT="0" distB="0" distL="0" distR="0" wp14:anchorId="5054A95D" wp14:editId="5AF24314">
-            <wp:extent cx="5393266" cy="1806336"/>
-            <wp:effectExtent l="0" t="0" r="0" b="3810"/>
+          <wp:inline distT="0" distB="0" distL="0" distR="0" wp14:anchorId="5054A95D" wp14:editId="7AC7AA53">
+            <wp:extent cx="6085314" cy="2038120"/>
+            <wp:effectExtent l="0" t="0" r="0" b="0"/>
             <wp:docPr id="34" name="Immagine 34"/>
             <wp:cNvGraphicFramePr>
               <a:graphicFrameLocks xmlns:a="http://schemas.openxmlformats.org/drawingml/2006/main" noChangeAspect="1"/>
@@ -14928,7 +14936,7 @@
                   <pic:spPr bwMode="auto">
                     <a:xfrm>
                       <a:off x="0" y="0"/>
-                      <a:ext cx="5399718" cy="1808497"/>
+                      <a:ext cx="6131035" cy="2053433"/>
                     </a:xfrm>
                     <a:prstGeom prst="rect">
                       <a:avLst/>
@@ -15065,9 +15073,9 @@
           <w:noProof/>
         </w:rPr>
         <w:drawing>
-          <wp:inline distT="0" distB="0" distL="0" distR="0" wp14:anchorId="2DABD78C" wp14:editId="3478DED7">
-            <wp:extent cx="2170800" cy="2565642"/>
-            <wp:effectExtent l="0" t="0" r="1270" b="6350"/>
+          <wp:inline distT="0" distB="0" distL="0" distR="0" wp14:anchorId="2DABD78C" wp14:editId="55E249DF">
+            <wp:extent cx="2655065" cy="3137989"/>
+            <wp:effectExtent l="0" t="0" r="0" b="0"/>
             <wp:docPr id="36" name="Immagine 36"/>
             <wp:cNvGraphicFramePr>
               <a:graphicFrameLocks xmlns:a="http://schemas.openxmlformats.org/drawingml/2006/main" noChangeAspect="1"/>
@@ -15097,7 +15105,7 @@
                   <pic:spPr bwMode="auto">
                     <a:xfrm>
                       <a:off x="0" y="0"/>
-                      <a:ext cx="2170800" cy="2565642"/>
+                      <a:ext cx="2664996" cy="3149727"/>
                     </a:xfrm>
                     <a:prstGeom prst="rect">
                       <a:avLst/>
@@ -15383,19 +15391,14 @@
       <w:pPr>
         <w:spacing w:line="276" w:lineRule="auto"/>
         <w:jc w:val="center"/>
-        <w:rPr>
-          <w:rFonts w:ascii="Garamond" w:eastAsiaTheme="majorEastAsia" w:hAnsi="Garamond" w:cstheme="majorBidi"/>
-          <w:b/>
-          <w:color w:val="000000" w:themeColor="text1"/>
-          <w:sz w:val="32"/>
-          <w:szCs w:val="32"/>
-        </w:rPr>
-      </w:pPr>
+      </w:pPr>
+    </w:p>
+    <w:p>
       <w:r>
         <w:fldChar w:fldCharType="begin"/>
       </w:r>
       <w:r>
-        <w:instrText xml:space="preserve"> INCLUDEPICTURE "https://documents.lucid.app/documents/50ae0c31-1a9d-4781-9cf7-80f3be9b11e1/pages/0_0?a=3015&amp;x=1769&amp;y=4830&amp;w=2438&amp;h=171&amp;store=1&amp;accept=image%2F*&amp;auth=LCA%208b35d07162aef1544b13fdb7af6872824f30dc79-ts%3D1669282675" \* MERGEFORMATINET </w:instrText>
+        <w:instrText xml:space="preserve"> INCLUDEPICTURE "https://documents.lucid.app/documents/358df371-5c13-4026-ad91-d39b3d7b3b77/pages/0_0?a=80176&amp;x=11529&amp;y=-1056&amp;w=1519&amp;h=198&amp;store=1&amp;accept=image%2F*&amp;auth=LCA%2009350241d0a74943320537138e2062123e7a390b-ts%3D1669753768" \* MERGEFORMATINET </w:instrText>
       </w:r>
       <w:r>
         <w:fldChar w:fldCharType="separate"/>
@@ -15405,10 +15408,10 @@
           <w:noProof/>
         </w:rPr>
         <w:drawing>
-          <wp:inline distT="0" distB="0" distL="0" distR="0" wp14:anchorId="15FAAF40" wp14:editId="4C2CDF75">
-            <wp:extent cx="5986145" cy="872046"/>
-            <wp:effectExtent l="0" t="0" r="0" b="4445"/>
-            <wp:docPr id="66" name="Immagine 66"/>
+          <wp:inline distT="0" distB="0" distL="0" distR="0" wp14:anchorId="2FEED4CB" wp14:editId="45BF909B">
+            <wp:extent cx="6159727" cy="704850"/>
+            <wp:effectExtent l="0" t="0" r="0" b="0"/>
+            <wp:docPr id="52" name="Immagine 52" descr="Immagine che contiene testo&#10;&#10;Descrizione generata automaticamente"/>
             <wp:cNvGraphicFramePr>
               <a:graphicFrameLocks xmlns:a="http://schemas.openxmlformats.org/drawingml/2006/main" noChangeAspect="1"/>
             </wp:cNvGraphicFramePr>
@@ -15416,7 +15419,7 @@
               <a:graphicData uri="http://schemas.openxmlformats.org/drawingml/2006/picture">
                 <pic:pic xmlns:pic="http://schemas.openxmlformats.org/drawingml/2006/picture">
                   <pic:nvPicPr>
-                    <pic:cNvPr id="0" name="Picture 92"/>
+                    <pic:cNvPr id="52" name="Immagine 52" descr="Immagine che contiene testo&#10;&#10;Descrizione generata automaticamente"/>
                     <pic:cNvPicPr>
                       <a:picLocks noChangeAspect="1" noChangeArrowheads="1"/>
                     </pic:cNvPicPr>
@@ -15429,13 +15432,13 @@
                         </a:ext>
                       </a:extLst>
                     </a:blip>
-                    <a:srcRect l="4325" r="47660" b="-22"/>
+                    <a:srcRect l="5443" t="11066" r="4896" b="10143"/>
                     <a:stretch/>
                   </pic:blipFill>
                   <pic:spPr bwMode="auto">
                     <a:xfrm>
                       <a:off x="0" y="0"/>
-                      <a:ext cx="6183776" cy="900836"/>
+                      <a:ext cx="6269377" cy="717397"/>
                     </a:xfrm>
                     <a:prstGeom prst="rect">
                       <a:avLst/>
@@ -15463,7 +15466,7 @@
     <w:p>
       <w:pPr>
         <w:spacing w:line="276" w:lineRule="auto"/>
-        <w:jc w:val="both"/>
+        <w:jc w:val="center"/>
         <w:rPr>
           <w:rFonts w:ascii="Garamond" w:eastAsiaTheme="majorEastAsia" w:hAnsi="Garamond" w:cstheme="majorBidi"/>
           <w:b/>
@@ -15478,6 +15481,219 @@
         <w:spacing w:line="276" w:lineRule="auto"/>
         <w:jc w:val="both"/>
         <w:rPr>
+          <w:rFonts w:ascii="Garamond" w:hAnsi="Garamond" w:cs="Calibri"/>
+          <w:color w:val="000000" w:themeColor="text1"/>
+        </w:rPr>
+      </w:pPr>
+      <w:r>
+        <w:rPr>
+          <w:rFonts w:ascii="Garamond" w:eastAsiaTheme="majorEastAsia" w:hAnsi="Garamond" w:cstheme="majorBidi"/>
+          <w:bCs/>
+          <w:color w:val="000000" w:themeColor="text1"/>
+        </w:rPr>
+        <w:t>Per quanto riguarda l'eliminazione degli annunci</w:t>
+      </w:r>
+      <w:r>
+        <w:rPr>
+          <w:rFonts w:ascii="Garamond" w:eastAsiaTheme="majorEastAsia" w:hAnsi="Garamond" w:cstheme="majorBidi"/>
+          <w:bCs/>
+          <w:color w:val="000000" w:themeColor="text1"/>
+        </w:rPr>
+        <w:t xml:space="preserve">, è </w:t>
+      </w:r>
+      <w:r>
+        <w:rPr>
+          <w:rFonts w:ascii="Garamond" w:eastAsiaTheme="majorEastAsia" w:hAnsi="Garamond" w:cstheme="majorBidi"/>
+          <w:bCs/>
+          <w:color w:val="000000" w:themeColor="text1"/>
+        </w:rPr>
+        <w:t xml:space="preserve">imposta </w:t>
+      </w:r>
+      <w:r>
+        <w:rPr>
+          <w:rFonts w:ascii="Garamond" w:eastAsiaTheme="majorEastAsia" w:hAnsi="Garamond" w:cstheme="majorBidi"/>
+          <w:bCs/>
+          <w:color w:val="000000" w:themeColor="text1"/>
+        </w:rPr>
+        <w:t>la condizione che</w:t>
+      </w:r>
+      <w:r>
+        <w:rPr>
+          <w:rFonts w:ascii="Garamond" w:eastAsiaTheme="majorEastAsia" w:hAnsi="Garamond" w:cstheme="majorBidi"/>
+          <w:bCs/>
+          <w:color w:val="000000" w:themeColor="text1"/>
+        </w:rPr>
+        <w:t xml:space="preserve">, nelle ventiquattro ore prima dello svolgimento del servizio, </w:t>
+      </w:r>
+      <w:r>
+        <w:rPr>
+          <w:rFonts w:ascii="Garamond" w:eastAsiaTheme="majorEastAsia" w:hAnsi="Garamond" w:cstheme="majorBidi"/>
+          <w:bCs/>
+          <w:color w:val="000000" w:themeColor="text1"/>
+        </w:rPr>
+        <w:t xml:space="preserve">un offerente non </w:t>
+      </w:r>
+      <w:r>
+        <w:rPr>
+          <w:rFonts w:ascii="Garamond" w:eastAsiaTheme="majorEastAsia" w:hAnsi="Garamond" w:cstheme="majorBidi"/>
+          <w:bCs/>
+          <w:color w:val="000000" w:themeColor="text1"/>
+        </w:rPr>
+        <w:t xml:space="preserve">ha la </w:t>
+      </w:r>
+      <w:r>
+        <w:rPr>
+          <w:rFonts w:ascii="Garamond" w:eastAsiaTheme="majorEastAsia" w:hAnsi="Garamond" w:cstheme="majorBidi"/>
+          <w:bCs/>
+          <w:color w:val="000000" w:themeColor="text1"/>
+        </w:rPr>
+        <w:t>possibilità</w:t>
+      </w:r>
+      <w:r>
+        <w:rPr>
+          <w:rFonts w:ascii="Garamond" w:eastAsiaTheme="majorEastAsia" w:hAnsi="Garamond" w:cstheme="majorBidi"/>
+          <w:bCs/>
+          <w:color w:val="000000" w:themeColor="text1"/>
+        </w:rPr>
+        <w:t xml:space="preserve"> eliminare un annuncio se a questo è associato uno studente che si era precedentemente candidato e che era stato </w:t>
+      </w:r>
+      <w:r>
+        <w:rPr>
+          <w:rFonts w:ascii="Garamond" w:eastAsiaTheme="majorEastAsia" w:hAnsi="Garamond" w:cstheme="majorBidi"/>
+          <w:bCs/>
+          <w:color w:val="000000" w:themeColor="text1"/>
+        </w:rPr>
+        <w:t>accettato dallo stesso offerente</w:t>
+      </w:r>
+      <w:r>
+        <w:rPr>
+          <w:rFonts w:ascii="Garamond" w:eastAsiaTheme="majorEastAsia" w:hAnsi="Garamond" w:cstheme="majorBidi"/>
+          <w:bCs/>
+          <w:color w:val="000000" w:themeColor="text1"/>
+        </w:rPr>
+        <w:t xml:space="preserve">. </w:t>
+      </w:r>
+      <w:r>
+        <w:rPr>
+          <w:rFonts w:ascii="Garamond" w:hAnsi="Garamond" w:cs="Calibri"/>
+          <w:color w:val="000000" w:themeColor="text1"/>
+        </w:rPr>
+        <w:t>Q</w:t>
+      </w:r>
+      <w:r>
+        <w:rPr>
+          <w:rFonts w:ascii="Garamond" w:hAnsi="Garamond" w:cs="Calibri"/>
+          <w:color w:val="000000" w:themeColor="text1"/>
+        </w:rPr>
+        <w:t xml:space="preserve">ueste condizioni sono espresse </w:t>
+      </w:r>
+      <w:r>
+        <w:rPr>
+          <w:rFonts w:ascii="Garamond" w:hAnsi="Garamond" w:cs="Calibri"/>
+          <w:color w:val="000000" w:themeColor="text1"/>
+        </w:rPr>
+        <w:t>in OCL attraverso un invariante in questo codice:</w:t>
+      </w:r>
+    </w:p>
+    <w:p>
+      <w:pPr>
+        <w:spacing w:line="276" w:lineRule="auto"/>
+        <w:jc w:val="both"/>
+        <w:rPr>
+          <w:rFonts w:ascii="Garamond" w:hAnsi="Garamond" w:cs="Calibri"/>
+          <w:color w:val="000000" w:themeColor="text1"/>
+        </w:rPr>
+      </w:pPr>
+    </w:p>
+    <w:p>
+      <w:pPr>
+        <w:jc w:val="center"/>
+      </w:pPr>
+      <w:r>
+        <w:fldChar w:fldCharType="begin"/>
+      </w:r>
+      <w:r>
+        <w:instrText xml:space="preserve"> INCLUDEPICTURE "https://documents.lucid.app/documents/358df371-5c13-4026-ad91-d39b3d7b3b77/pages/0_0?a=80168&amp;x=11576&amp;y=-740&amp;w=1101&amp;h=172&amp;store=1&amp;accept=image%2F*&amp;auth=LCA%20ba629d2b55594c0c277a7c72d01f673b7984f766-ts%3D1669753768" \* MERGEFORMATINET </w:instrText>
+      </w:r>
+      <w:r>
+        <w:fldChar w:fldCharType="separate"/>
+      </w:r>
+      <w:r>
+        <w:rPr>
+          <w:noProof/>
+        </w:rPr>
+        <w:drawing>
+          <wp:inline distT="0" distB="0" distL="0" distR="0" wp14:anchorId="682EF232" wp14:editId="7836D375">
+            <wp:extent cx="5464367" cy="804231"/>
+            <wp:effectExtent l="0" t="0" r="0" b="0"/>
+            <wp:docPr id="50" name="Immagine 50" descr="Immagine che contiene testo&#10;&#10;Descrizione generata automaticamente"/>
+            <wp:cNvGraphicFramePr>
+              <a:graphicFrameLocks xmlns:a="http://schemas.openxmlformats.org/drawingml/2006/main" noChangeAspect="1"/>
+            </wp:cNvGraphicFramePr>
+            <a:graphic xmlns:a="http://schemas.openxmlformats.org/drawingml/2006/main">
+              <a:graphicData uri="http://schemas.openxmlformats.org/drawingml/2006/picture">
+                <pic:pic xmlns:pic="http://schemas.openxmlformats.org/drawingml/2006/picture">
+                  <pic:nvPicPr>
+                    <pic:cNvPr id="50" name="Immagine 50" descr="Immagine che contiene testo&#10;&#10;Descrizione generata automaticamente"/>
+                    <pic:cNvPicPr>
+                      <a:picLocks noChangeAspect="1" noChangeArrowheads="1"/>
+                    </pic:cNvPicPr>
+                  </pic:nvPicPr>
+                  <pic:blipFill rotWithShape="1">
+                    <a:blip r:embed="rId37">
+                      <a:extLst>
+                        <a:ext uri="{28A0092B-C50C-407E-A947-70E740481C1C}">
+                          <a14:useLocalDpi xmlns:a14="http://schemas.microsoft.com/office/drawing/2010/main" val="0"/>
+                        </a:ext>
+                      </a:extLst>
+                    </a:blip>
+                    <a:srcRect l="5399" t="9204" r="5301" b="6798"/>
+                    <a:stretch/>
+                  </pic:blipFill>
+                  <pic:spPr bwMode="auto">
+                    <a:xfrm>
+                      <a:off x="0" y="0"/>
+                      <a:ext cx="5465184" cy="804351"/>
+                    </a:xfrm>
+                    <a:prstGeom prst="rect">
+                      <a:avLst/>
+                    </a:prstGeom>
+                    <a:noFill/>
+                    <a:ln>
+                      <a:noFill/>
+                    </a:ln>
+                    <a:extLst>
+                      <a:ext uri="{53640926-AAD7-44D8-BBD7-CCE9431645EC}">
+                        <a14:shadowObscured xmlns:a14="http://schemas.microsoft.com/office/drawing/2010/main"/>
+                      </a:ext>
+                    </a:extLst>
+                  </pic:spPr>
+                </pic:pic>
+              </a:graphicData>
+            </a:graphic>
+          </wp:inline>
+        </w:drawing>
+      </w:r>
+      <w:r>
+        <w:fldChar w:fldCharType="end"/>
+      </w:r>
+    </w:p>
+    <w:p/>
+    <w:p>
+      <w:pPr>
+        <w:jc w:val="center"/>
+      </w:pPr>
+    </w:p>
+    <w:p>
+      <w:pPr>
+        <w:jc w:val="center"/>
+      </w:pPr>
+    </w:p>
+    <w:p>
+      <w:pPr>
+        <w:spacing w:line="276" w:lineRule="auto"/>
+        <w:jc w:val="both"/>
+        <w:rPr>
           <w:rFonts w:ascii="Garamond" w:eastAsiaTheme="majorEastAsia" w:hAnsi="Garamond" w:cstheme="majorBidi"/>
           <w:b/>
           <w:color w:val="000000" w:themeColor="text1"/>
@@ -15491,11 +15707,12 @@
           <w:noProof/>
           <w:color w:val="000000" w:themeColor="text1"/>
         </w:rPr>
+        <w:lastRenderedPageBreak/>
         <w:drawing>
-          <wp:anchor distT="0" distB="0" distL="114300" distR="114300" simplePos="0" relativeHeight="251662336" behindDoc="1" locked="0" layoutInCell="1" allowOverlap="1" wp14:anchorId="64FF14FF" wp14:editId="51FF33A6">
+          <wp:anchor distT="0" distB="0" distL="114300" distR="114300" simplePos="0" relativeHeight="251662336" behindDoc="1" locked="0" layoutInCell="1" allowOverlap="1" wp14:anchorId="64FF14FF" wp14:editId="3350EF2C">
             <wp:simplePos x="0" y="0"/>
             <wp:positionH relativeFrom="column">
-              <wp:posOffset>-1108</wp:posOffset>
+              <wp:posOffset>-143854</wp:posOffset>
             </wp:positionH>
             <wp:positionV relativeFrom="paragraph">
               <wp:posOffset>452120</wp:posOffset>
@@ -15642,7 +15859,6 @@
         <w:rPr>
           <w:noProof/>
         </w:rPr>
-        <w:lastRenderedPageBreak/>
         <w:drawing>
           <wp:inline distT="0" distB="0" distL="0" distR="0" wp14:anchorId="158BC1CC" wp14:editId="71785AFB">
             <wp:extent cx="2806995" cy="993435"/>
@@ -15661,7 +15877,7 @@
                     </pic:cNvPicPr>
                   </pic:nvPicPr>
                   <pic:blipFill>
-                    <a:blip r:embed="rId37">
+                    <a:blip r:embed="rId38">
                       <a:extLst>
                         <a:ext uri="{28A0092B-C50C-407E-A947-70E740481C1C}">
                           <a14:useLocalDpi xmlns:a14="http://schemas.microsoft.com/office/drawing/2010/main" val="0"/>
@@ -15796,7 +16012,7 @@
                     </pic:cNvPicPr>
                   </pic:nvPicPr>
                   <pic:blipFill>
-                    <a:blip r:embed="rId38">
+                    <a:blip r:embed="rId39">
                       <a:extLst>
                         <a:ext uri="{28A0092B-C50C-407E-A947-70E740481C1C}">
                           <a14:useLocalDpi xmlns:a14="http://schemas.microsoft.com/office/drawing/2010/main" val="0"/>
@@ -15902,6 +16118,7 @@
         <w:rPr>
           <w:noProof/>
         </w:rPr>
+        <w:lastRenderedPageBreak/>
         <w:drawing>
           <wp:inline distT="0" distB="0" distL="0" distR="0" wp14:anchorId="799E641C" wp14:editId="7BE72C39">
             <wp:extent cx="2796363" cy="989672"/>
@@ -15920,7 +16137,7 @@
                     </pic:cNvPicPr>
                   </pic:nvPicPr>
                   <pic:blipFill>
-                    <a:blip r:embed="rId39">
+                    <a:blip r:embed="rId40">
                       <a:extLst>
                         <a:ext uri="{28A0092B-C50C-407E-A947-70E740481C1C}">
                           <a14:useLocalDpi xmlns:a14="http://schemas.microsoft.com/office/drawing/2010/main" val="0"/>
@@ -15963,7 +16180,15 @@
     </w:p>
     <w:p>
       <w:pPr>
-        <w:shd w:val="clear" w:color="auto" w:fill="FF9C83"/>
+        <w:jc w:val="center"/>
+        <w:rPr>
+          <w:rFonts w:ascii="Garamond" w:hAnsi="Garamond" w:cs="Calibri"/>
+          <w:color w:val="000000" w:themeColor="text1"/>
+        </w:rPr>
+      </w:pPr>
+    </w:p>
+    <w:p>
+      <w:pPr>
         <w:rPr>
           <w:rFonts w:ascii="Garamond" w:hAnsi="Garamond" w:cs="Calibri"/>
           <w:b/>
@@ -15982,30 +16207,169 @@
           <w:sz w:val="32"/>
           <w:szCs w:val="32"/>
         </w:rPr>
-        <w:t>Gestione pagamenti</w:t>
-      </w:r>
+        <w:t xml:space="preserve">Gestione </w:t>
+      </w:r>
+      <w:r>
+        <w:rPr>
+          <w:rFonts w:ascii="Garamond" w:hAnsi="Garamond" w:cs="Calibri"/>
+          <w:b/>
+          <w:bCs/>
+          <w:color w:val="000000" w:themeColor="text1"/>
+          <w:sz w:val="32"/>
+          <w:szCs w:val="32"/>
+        </w:rPr>
+        <w:t>registrazione</w:t>
+      </w:r>
+    </w:p>
+    <w:p>
+      <w:pPr>
+        <w:rPr>
+          <w:rFonts w:ascii="Garamond" w:hAnsi="Garamond" w:cs="Calibri"/>
+          <w:b/>
+          <w:bCs/>
+          <w:color w:val="000000" w:themeColor="text1"/>
+          <w:sz w:val="32"/>
+          <w:szCs w:val="32"/>
+        </w:rPr>
+      </w:pPr>
+    </w:p>
+    <w:p>
+      <w:pPr>
+        <w:spacing w:line="276" w:lineRule="auto"/>
+        <w:jc w:val="both"/>
+        <w:rPr>
+          <w:rFonts w:ascii="Garamond" w:hAnsi="Garamond" w:cstheme="majorHAnsi"/>
+          <w:i/>
+          <w:iCs/>
+        </w:rPr>
+      </w:pPr>
+      <w:r>
+        <w:rPr>
+          <w:rFonts w:ascii="Garamond" w:hAnsi="Garamond" w:cstheme="majorHAnsi"/>
+        </w:rPr>
+        <w:t xml:space="preserve">Inseriti correttamente i propri dati personali, è </w:t>
+      </w:r>
+      <w:r>
+        <w:rPr>
+          <w:rFonts w:ascii="Garamond" w:hAnsi="Garamond" w:cstheme="majorHAnsi"/>
+        </w:rPr>
+        <w:t>imposta la condizione di</w:t>
+      </w:r>
+      <w:r>
+        <w:rPr>
+          <w:rFonts w:ascii="Garamond" w:hAnsi="Garamond" w:cstheme="majorHAnsi"/>
+        </w:rPr>
+        <w:t xml:space="preserve"> accettare </w:t>
+      </w:r>
+      <w:r>
+        <w:rPr>
+          <w:rFonts w:ascii="Garamond" w:hAnsi="Garamond" w:cstheme="majorHAnsi"/>
+        </w:rPr>
+        <w:t xml:space="preserve">i </w:t>
+      </w:r>
+      <w:r>
+        <w:rPr>
+          <w:rFonts w:ascii="Garamond" w:hAnsi="Garamond" w:cstheme="majorHAnsi"/>
+          <w:i/>
+          <w:iCs/>
+        </w:rPr>
+        <w:t xml:space="preserve">Termini e condizioni </w:t>
+      </w:r>
+      <w:r>
+        <w:rPr>
+          <w:rFonts w:ascii="Garamond" w:hAnsi="Garamond" w:cstheme="majorHAnsi"/>
+        </w:rPr>
+        <w:t xml:space="preserve">e </w:t>
+      </w:r>
+      <w:r>
+        <w:rPr>
+          <w:rFonts w:ascii="Garamond" w:hAnsi="Garamond" w:cstheme="majorHAnsi"/>
+          <w:i/>
+          <w:iCs/>
+        </w:rPr>
+        <w:t>Privacy Policy</w:t>
+      </w:r>
+      <w:r>
+        <w:rPr>
+          <w:rFonts w:ascii="Garamond" w:hAnsi="Garamond" w:cstheme="majorHAnsi"/>
+        </w:rPr>
+        <w:t xml:space="preserve"> </w:t>
+      </w:r>
+      <w:r>
+        <w:rPr>
+          <w:rFonts w:ascii="Garamond" w:hAnsi="Garamond" w:cstheme="majorHAnsi"/>
+        </w:rPr>
+        <w:t xml:space="preserve">affinché avvenga </w:t>
+      </w:r>
+      <w:r>
+        <w:rPr>
+          <w:rFonts w:ascii="Garamond" w:hAnsi="Garamond" w:cstheme="majorHAnsi"/>
+        </w:rPr>
+        <w:t>la creazione di un account.</w:t>
+      </w:r>
+      <w:r>
+        <w:rPr>
+          <w:rFonts w:ascii="Garamond" w:hAnsi="Garamond" w:cs="Calibri"/>
+          <w:color w:val="000000" w:themeColor="text1"/>
+        </w:rPr>
+        <w:t xml:space="preserve"> </w:t>
+      </w:r>
+      <w:r>
+        <w:rPr>
+          <w:rFonts w:ascii="Garamond" w:hAnsi="Garamond" w:cs="Calibri"/>
+          <w:color w:val="000000" w:themeColor="text1"/>
+        </w:rPr>
+        <w:t xml:space="preserve">Ciò può essere espresso in OCL attraverso l'utilizzo di una </w:t>
+      </w:r>
+      <w:r>
+        <w:rPr>
+          <w:rFonts w:ascii="Garamond" w:hAnsi="Garamond" w:cs="Calibri"/>
+          <w:color w:val="000000" w:themeColor="text1"/>
+        </w:rPr>
+        <w:t>precondizione</w:t>
+      </w:r>
+      <w:r>
+        <w:rPr>
+          <w:rFonts w:ascii="Garamond" w:hAnsi="Garamond" w:cs="Calibri"/>
+          <w:color w:val="000000" w:themeColor="text1"/>
+        </w:rPr>
+        <w:t xml:space="preserve"> nel seguente modo:</w:t>
+      </w:r>
+    </w:p>
+    <w:p>
+      <w:pPr>
+        <w:rPr>
+          <w:rFonts w:ascii="Garamond" w:hAnsi="Garamond" w:cs="Calibri"/>
+          <w:b/>
+          <w:bCs/>
+          <w:color w:val="000000" w:themeColor="text1"/>
+          <w:sz w:val="32"/>
+          <w:szCs w:val="32"/>
+        </w:rPr>
+      </w:pPr>
     </w:p>
     <w:p>
       <w:pPr>
         <w:jc w:val="center"/>
       </w:pPr>
       <w:r>
+        <w:fldChar w:fldCharType="begin"/>
+      </w:r>
+      <w:r>
+        <w:instrText xml:space="preserve"> INCLUDEPICTURE "https://documents.lucid.app/documents/358df371-5c13-4026-ad91-d39b3d7b3b77/pages/0_0?a=78949&amp;x=12375&amp;y=-402&amp;w=526&amp;h=171&amp;store=1&amp;accept=image%2F*&amp;auth=LCA%2012217e18fa5ef1c978f835205238a50bfa0891bb-ts%3D1669753768" \* MERGEFORMATINET </w:instrText>
+      </w:r>
+      <w:r>
+        <w:fldChar w:fldCharType="separate"/>
+      </w:r>
+      <w:r>
         <w:rPr>
           <w:noProof/>
         </w:rPr>
         <w:drawing>
-          <wp:anchor distT="0" distB="0" distL="114300" distR="114300" simplePos="0" relativeHeight="251667456" behindDoc="0" locked="0" layoutInCell="1" allowOverlap="1" wp14:anchorId="561DF1F2" wp14:editId="55D7A83D">
-            <wp:simplePos x="0" y="0"/>
-            <wp:positionH relativeFrom="column">
-              <wp:posOffset>2785745</wp:posOffset>
-            </wp:positionH>
-            <wp:positionV relativeFrom="paragraph">
-              <wp:posOffset>8569</wp:posOffset>
-            </wp:positionV>
-            <wp:extent cx="3227705" cy="1784350"/>
-            <wp:effectExtent l="0" t="0" r="0" b="6350"/>
-            <wp:wrapSquare wrapText="bothSides"/>
-            <wp:docPr id="26" name="Immagine 26" descr="Immagine che contiene tavolo&#10;&#10;Descrizione generata automaticamente"/>
+          <wp:inline distT="0" distB="0" distL="0" distR="0" wp14:anchorId="2EECA30F" wp14:editId="5DAF8771">
+            <wp:extent cx="2709328" cy="758879"/>
+            <wp:effectExtent l="0" t="0" r="0" b="3175"/>
+            <wp:docPr id="19" name="Immagine 19" descr="Immagine che contiene testo&#10;&#10;Descrizione generata automaticamente"/>
             <wp:cNvGraphicFramePr>
               <a:graphicFrameLocks xmlns:a="http://schemas.openxmlformats.org/drawingml/2006/main" noChangeAspect="1"/>
             </wp:cNvGraphicFramePr>
@@ -16013,79 +16377,12 @@
               <a:graphicData uri="http://schemas.openxmlformats.org/drawingml/2006/picture">
                 <pic:pic xmlns:pic="http://schemas.openxmlformats.org/drawingml/2006/picture">
                   <pic:nvPicPr>
-                    <pic:cNvPr id="26" name="Immagine 26" descr="Immagine che contiene tavolo&#10;&#10;Descrizione generata automaticamente"/>
+                    <pic:cNvPr id="19" name="Immagine 19" descr="Immagine che contiene testo&#10;&#10;Descrizione generata automaticamente"/>
                     <pic:cNvPicPr>
                       <a:picLocks noChangeAspect="1" noChangeArrowheads="1"/>
                     </pic:cNvPicPr>
                   </pic:nvPicPr>
-                  <pic:blipFill>
-                    <a:blip r:embed="rId40">
-                      <a:extLst>
-                        <a:ext uri="{28A0092B-C50C-407E-A947-70E740481C1C}">
-                          <a14:useLocalDpi xmlns:a14="http://schemas.microsoft.com/office/drawing/2010/main" val="0"/>
-                        </a:ext>
-                      </a:extLst>
-                    </a:blip>
-                    <a:srcRect/>
-                    <a:stretch>
-                      <a:fillRect/>
-                    </a:stretch>
-                  </pic:blipFill>
-                  <pic:spPr bwMode="auto">
-                    <a:xfrm>
-                      <a:off x="0" y="0"/>
-                      <a:ext cx="3227705" cy="1784350"/>
-                    </a:xfrm>
-                    <a:prstGeom prst="rect">
-                      <a:avLst/>
-                    </a:prstGeom>
-                    <a:noFill/>
-                    <a:ln>
-                      <a:noFill/>
-                    </a:ln>
-                  </pic:spPr>
-                </pic:pic>
-              </a:graphicData>
-            </a:graphic>
-            <wp14:sizeRelH relativeFrom="page">
-              <wp14:pctWidth>0</wp14:pctWidth>
-            </wp14:sizeRelH>
-            <wp14:sizeRelV relativeFrom="page">
-              <wp14:pctHeight>0</wp14:pctHeight>
-            </wp14:sizeRelV>
-          </wp:anchor>
-        </w:drawing>
-      </w:r>
-      <w:r>
-        <w:rPr>
-          <w:noProof/>
-        </w:rPr>
-        <w:drawing>
-          <wp:anchor distT="0" distB="0" distL="114300" distR="114300" simplePos="0" relativeHeight="251666432" behindDoc="0" locked="0" layoutInCell="1" allowOverlap="1" wp14:anchorId="4D5E1D27" wp14:editId="2E9137B6">
-            <wp:simplePos x="0" y="0"/>
-            <wp:positionH relativeFrom="column">
-              <wp:posOffset>-136556</wp:posOffset>
-            </wp:positionH>
-            <wp:positionV relativeFrom="paragraph">
-              <wp:posOffset>39</wp:posOffset>
-            </wp:positionV>
-            <wp:extent cx="2658745" cy="1837690"/>
-            <wp:effectExtent l="0" t="0" r="0" b="3810"/>
-            <wp:wrapSquare wrapText="bothSides"/>
-            <wp:docPr id="4" name="Immagine 4" descr="Immagine che contiene testo&#10;&#10;Descrizione generata automaticamente"/>
-            <wp:cNvGraphicFramePr>
-              <a:graphicFrameLocks xmlns:a="http://schemas.openxmlformats.org/drawingml/2006/main" noChangeAspect="1"/>
-            </wp:cNvGraphicFramePr>
-            <a:graphic xmlns:a="http://schemas.openxmlformats.org/drawingml/2006/main">
-              <a:graphicData uri="http://schemas.openxmlformats.org/drawingml/2006/picture">
-                <pic:pic xmlns:pic="http://schemas.openxmlformats.org/drawingml/2006/picture">
-                  <pic:nvPicPr>
-                    <pic:cNvPr id="4" name="Immagine 4" descr="Immagine che contiene testo&#10;&#10;Descrizione generata automaticamente"/>
-                    <pic:cNvPicPr>
-                      <a:picLocks noChangeAspect="1" noChangeArrowheads="1"/>
-                    </pic:cNvPicPr>
-                  </pic:nvPicPr>
-                  <pic:blipFill>
+                  <pic:blipFill rotWithShape="1">
                     <a:blip r:embed="rId41">
                       <a:extLst>
                         <a:ext uri="{28A0092B-C50C-407E-A947-70E740481C1C}">
@@ -16093,249 +16390,13 @@
                         </a:ext>
                       </a:extLst>
                     </a:blip>
-                    <a:srcRect/>
-                    <a:stretch>
-                      <a:fillRect/>
-                    </a:stretch>
-                  </pic:blipFill>
-                  <pic:spPr bwMode="auto">
-                    <a:xfrm>
-                      <a:off x="0" y="0"/>
-                      <a:ext cx="2658745" cy="1837690"/>
-                    </a:xfrm>
-                    <a:prstGeom prst="rect">
-                      <a:avLst/>
-                    </a:prstGeom>
-                    <a:noFill/>
-                    <a:ln>
-                      <a:noFill/>
-                    </a:ln>
-                  </pic:spPr>
-                </pic:pic>
-              </a:graphicData>
-            </a:graphic>
-            <wp14:sizeRelH relativeFrom="page">
-              <wp14:pctWidth>0</wp14:pctWidth>
-            </wp14:sizeRelH>
-            <wp14:sizeRelV relativeFrom="page">
-              <wp14:pctHeight>0</wp14:pctHeight>
-            </wp14:sizeRelV>
-          </wp:anchor>
-        </w:drawing>
-      </w:r>
-      <w:r>
-        <w:fldChar w:fldCharType="begin"/>
-      </w:r>
-      <w:r>
-        <w:instrText xml:space="preserve"> INCLUDEPICTURE "https://documents.lucid.app/documents/50ae0c31-1a9d-4781-9cf7-80f3be9b11e1/pages/0_0?a=2670&amp;x=1503&amp;y=3539&amp;w=463&amp;h=320&amp;store=1&amp;accept=image%2F*&amp;auth=LCA%20d744c69e40d27156bd5f7912266cee8937091b79-ts%3D1669282675" \* MERGEFORMATINET </w:instrText>
-      </w:r>
-      <w:r>
-        <w:fldChar w:fldCharType="separate"/>
-      </w:r>
-      <w:r>
-        <w:fldChar w:fldCharType="end"/>
-      </w:r>
-    </w:p>
-    <w:p>
-      <w:pPr>
-        <w:spacing w:line="276" w:lineRule="auto"/>
-        <w:jc w:val="both"/>
-        <w:rPr>
-          <w:rFonts w:ascii="Garamond" w:hAnsi="Garamond" w:cs="Calibri"/>
-          <w:color w:val="000000" w:themeColor="text1"/>
-        </w:rPr>
-      </w:pPr>
-      <w:r>
-        <w:rPr>
-          <w:rFonts w:ascii="Garamond" w:hAnsi="Garamond" w:cs="Calibri Light"/>
-        </w:rPr>
-        <w:t xml:space="preserve">L'applicazione fornisce due diverse modalità di pagamenti: in contanti oppure pagamento elettronico attraverso l'utilizzo del sistema esterno </w:t>
-      </w:r>
-      <w:proofErr w:type="spellStart"/>
-      <w:r>
-        <w:rPr>
-          <w:rFonts w:ascii="Garamond" w:hAnsi="Garamond" w:cs="Calibri Light"/>
-          <w:i/>
-          <w:iCs/>
-        </w:rPr>
-        <w:t>PayPal</w:t>
-      </w:r>
-      <w:proofErr w:type="spellEnd"/>
-      <w:r>
-        <w:rPr>
-          <w:rFonts w:ascii="Garamond" w:hAnsi="Garamond" w:cs="Calibri Light"/>
-        </w:rPr>
-        <w:t>. In entrambi i casi è però presente il vincolo che l'</w:t>
-      </w:r>
-      <w:proofErr w:type="spellStart"/>
-      <w:r>
-        <w:rPr>
-          <w:rFonts w:ascii="Garamond" w:hAnsi="Garamond" w:cs="Calibri Light"/>
-        </w:rPr>
-        <w:t>amount</w:t>
-      </w:r>
-      <w:proofErr w:type="spellEnd"/>
-      <w:r>
-        <w:rPr>
-          <w:rFonts w:ascii="Garamond" w:hAnsi="Garamond" w:cs="Calibri Light"/>
-        </w:rPr>
-        <w:t xml:space="preserve"> del pagamento deve essere sempre non nullo. </w:t>
-      </w:r>
-      <w:r>
-        <w:rPr>
-          <w:rFonts w:ascii="Garamond" w:hAnsi="Garamond" w:cs="Calibri Light"/>
-          <w:shd w:val="clear" w:color="auto" w:fill="FF9C83"/>
-        </w:rPr>
-        <w:t xml:space="preserve">Per questo motivo, il metodo </w:t>
-      </w:r>
-      <w:proofErr w:type="spellStart"/>
-      <w:proofErr w:type="gramStart"/>
-      <w:r>
-        <w:rPr>
-          <w:rFonts w:ascii="Courier New" w:hAnsi="Courier New" w:cs="Courier New"/>
-          <w:sz w:val="21"/>
-          <w:szCs w:val="21"/>
-          <w:shd w:val="clear" w:color="auto" w:fill="FF9C83"/>
-        </w:rPr>
-        <w:t>makePayment</w:t>
-      </w:r>
-      <w:proofErr w:type="spellEnd"/>
-      <w:r>
-        <w:rPr>
-          <w:rFonts w:ascii="Courier New" w:hAnsi="Courier New" w:cs="Courier New"/>
-          <w:sz w:val="21"/>
-          <w:szCs w:val="21"/>
-          <w:shd w:val="clear" w:color="auto" w:fill="FF9C83"/>
-        </w:rPr>
-        <w:t>(</w:t>
-      </w:r>
-      <w:proofErr w:type="gramEnd"/>
-      <w:r>
-        <w:rPr>
-          <w:rFonts w:ascii="Courier New" w:hAnsi="Courier New" w:cs="Courier New"/>
-          <w:sz w:val="21"/>
-          <w:szCs w:val="21"/>
-          <w:shd w:val="clear" w:color="auto" w:fill="FF9C83"/>
-        </w:rPr>
-        <w:t>)</w:t>
-      </w:r>
-      <w:r>
-        <w:rPr>
-          <w:rFonts w:ascii="Garamond" w:hAnsi="Garamond" w:cs="Calibri Light"/>
-          <w:sz w:val="21"/>
-          <w:szCs w:val="21"/>
-          <w:shd w:val="clear" w:color="auto" w:fill="FF9C83"/>
-        </w:rPr>
-        <w:t xml:space="preserve"> </w:t>
-      </w:r>
-      <w:r>
-        <w:rPr>
-          <w:rFonts w:ascii="Garamond" w:hAnsi="Garamond" w:cs="Calibri Light"/>
-          <w:shd w:val="clear" w:color="auto" w:fill="FF9C83"/>
-        </w:rPr>
-        <w:t xml:space="preserve">della classe </w:t>
-      </w:r>
-      <w:proofErr w:type="spellStart"/>
-      <w:r>
-        <w:rPr>
-          <w:rFonts w:ascii="Garamond" w:hAnsi="Garamond" w:cs="Calibri Light"/>
-          <w:i/>
-          <w:iCs/>
-          <w:shd w:val="clear" w:color="auto" w:fill="FF9C83"/>
-        </w:rPr>
-        <w:t>Payment</w:t>
-      </w:r>
-      <w:proofErr w:type="spellEnd"/>
-      <w:r>
-        <w:rPr>
-          <w:rFonts w:ascii="Garamond" w:hAnsi="Garamond" w:cs="Calibri Light"/>
-          <w:shd w:val="clear" w:color="auto" w:fill="FF9C83"/>
-        </w:rPr>
-        <w:t xml:space="preserve"> deve restituire come valore booleano </w:t>
-      </w:r>
-      <w:proofErr w:type="spellStart"/>
-      <w:r>
-        <w:rPr>
-          <w:rFonts w:ascii="Garamond" w:hAnsi="Garamond" w:cs="Calibri Light"/>
-          <w:shd w:val="clear" w:color="auto" w:fill="FF9C83"/>
-        </w:rPr>
-        <w:t>true</w:t>
-      </w:r>
-      <w:proofErr w:type="spellEnd"/>
-      <w:r>
-        <w:rPr>
-          <w:rFonts w:ascii="Garamond" w:hAnsi="Garamond" w:cs="Calibri Light"/>
-          <w:shd w:val="clear" w:color="auto" w:fill="FF9C83"/>
-        </w:rPr>
-        <w:t xml:space="preserve">, ovvero permette di conseguire correttamente il pagamento solo nel caso in cui il valore del pagamento è maggiore di zero.  </w:t>
-      </w:r>
-      <w:r>
-        <w:rPr>
-          <w:rFonts w:ascii="Garamond" w:hAnsi="Garamond" w:cs="Calibri"/>
-          <w:color w:val="000000" w:themeColor="text1"/>
-          <w:shd w:val="clear" w:color="auto" w:fill="FF9C83"/>
-        </w:rPr>
-        <w:t>Ciò può essere espresso in OCL attraverso l'utilizzo di una precondizione nel seguente modo</w:t>
-      </w:r>
-      <w:r>
-        <w:rPr>
-          <w:rFonts w:ascii="Garamond" w:hAnsi="Garamond" w:cs="Calibri"/>
-          <w:color w:val="000000" w:themeColor="text1"/>
-        </w:rPr>
-        <w:t>:</w:t>
-      </w:r>
-    </w:p>
-    <w:p>
-      <w:pPr>
-        <w:shd w:val="clear" w:color="auto" w:fill="FF9C83"/>
-        <w:jc w:val="center"/>
-      </w:pPr>
-      <w:r>
-        <w:lastRenderedPageBreak/>
-        <w:fldChar w:fldCharType="begin"/>
-      </w:r>
-      <w:r>
-        <w:instrText xml:space="preserve"> INCLUDEPICTURE "https://documents.lucid.app/documents/358df371-5c13-4026-ad91-d39b3d7b3b77/pages/0_0?a=78102&amp;x=13141&amp;y=-238&amp;w=659&amp;h=171&amp;store=1&amp;accept=image%2F*&amp;auth=LCA%2020e7fd9300c6ff65b779fd0e851f5360b960b03f-ts%3D1669629298" \* MERGEFORMATINET </w:instrText>
-      </w:r>
-      <w:r>
-        <w:fldChar w:fldCharType="separate"/>
-      </w:r>
-      <w:r>
-        <w:rPr>
-          <w:noProof/>
-        </w:rPr>
-        <w:drawing>
-          <wp:inline distT="0" distB="0" distL="0" distR="0" wp14:anchorId="14131317" wp14:editId="3AD02841">
-            <wp:extent cx="3166110" cy="725449"/>
-            <wp:effectExtent l="0" t="0" r="0" b="0"/>
-            <wp:docPr id="2" name="Immagine 2" descr="Immagine che contiene testo&#10;&#10;Descrizione generata automaticamente"/>
-            <wp:cNvGraphicFramePr>
-              <a:graphicFrameLocks xmlns:a="http://schemas.openxmlformats.org/drawingml/2006/main" noChangeAspect="1"/>
-            </wp:cNvGraphicFramePr>
-            <a:graphic xmlns:a="http://schemas.openxmlformats.org/drawingml/2006/main">
-              <a:graphicData uri="http://schemas.openxmlformats.org/drawingml/2006/picture">
-                <pic:pic xmlns:pic="http://schemas.openxmlformats.org/drawingml/2006/picture">
-                  <pic:nvPicPr>
-                    <pic:cNvPr id="2" name="Immagine 2" descr="Immagine che contiene testo&#10;&#10;Descrizione generata automaticamente"/>
-                    <pic:cNvPicPr>
-                      <a:picLocks noChangeAspect="1" noChangeArrowheads="1"/>
-                    </pic:cNvPicPr>
-                  </pic:nvPicPr>
-                  <pic:blipFill rotWithShape="1">
-                    <a:blip r:embed="rId42">
-                      <a:extLst>
-                        <a:ext uri="{28A0092B-C50C-407E-A947-70E740481C1C}">
-                          <a14:useLocalDpi xmlns:a14="http://schemas.microsoft.com/office/drawing/2010/main" val="0"/>
-                        </a:ext>
-                      </a:extLst>
-                    </a:blip>
-                    <a:srcRect l="6070" t="11995" r="6308" b="10635"/>
+                    <a:srcRect l="6609" t="12840" r="7685" b="13524"/>
                     <a:stretch/>
                   </pic:blipFill>
                   <pic:spPr bwMode="auto">
                     <a:xfrm>
                       <a:off x="0" y="0"/>
-                      <a:ext cx="3206784" cy="734769"/>
+                      <a:ext cx="2747969" cy="769702"/>
                     </a:xfrm>
                     <a:prstGeom prst="rect">
                       <a:avLst/>
@@ -16360,6 +16421,7 @@
         <w:fldChar w:fldCharType="end"/>
       </w:r>
     </w:p>
+    <w:p/>
     <w:p>
       <w:pPr>
         <w:rPr>
@@ -16426,7 +16488,21 @@
           <w:rFonts w:ascii="Garamond" w:hAnsi="Garamond" w:cs="Calibri"/>
           <w:color w:val="000000" w:themeColor="text1"/>
         </w:rPr>
-        <w:t>Nell'eventualità in cui l'utente offerente prova ad accedere all'applicazione</w:t>
+        <w:t>Nell'eventualità in cui l'utente offerente prov</w:t>
+      </w:r>
+      <w:r>
+        <w:rPr>
+          <w:rFonts w:ascii="Garamond" w:hAnsi="Garamond" w:cs="Calibri"/>
+          <w:color w:val="000000" w:themeColor="text1"/>
+        </w:rPr>
+        <w:t xml:space="preserve">i </w:t>
+      </w:r>
+      <w:r>
+        <w:rPr>
+          <w:rFonts w:ascii="Garamond" w:hAnsi="Garamond" w:cs="Calibri"/>
+          <w:color w:val="000000" w:themeColor="text1"/>
+        </w:rPr>
+        <w:t>ad accedere all'applicazione</w:t>
       </w:r>
       <w:r>
         <w:rPr>
@@ -16477,23 +16553,13 @@
     </w:p>
     <w:p>
       <w:pPr>
-        <w:spacing w:line="276" w:lineRule="auto"/>
-        <w:jc w:val="both"/>
-        <w:rPr>
-          <w:rFonts w:ascii="Garamond" w:hAnsi="Garamond" w:cs="Calibri"/>
-          <w:color w:val="000000" w:themeColor="text1"/>
-        </w:rPr>
-      </w:pPr>
-    </w:p>
-    <w:p>
-      <w:pPr>
         <w:jc w:val="center"/>
       </w:pPr>
       <w:r>
         <w:fldChar w:fldCharType="begin"/>
       </w:r>
       <w:r>
-        <w:instrText xml:space="preserve"> INCLUDEPICTURE "https://documents.lucid.app/documents/358df371-5c13-4026-ad91-d39b3d7b3b77/pages/0_0?a=71091&amp;x=11105&amp;y=-2667&amp;w=761&amp;h=154&amp;store=1&amp;accept=image%2F*&amp;auth=LCA%20e703e1f8b7fc2aa7339ae4fb1ddd0639322f9a56-ts%3D1669232331" \* MERGEFORMATINET </w:instrText>
+        <w:instrText xml:space="preserve"> INCLUDEPICTURE "https://documents.lucid.app/documents/358df371-5c13-4026-ad91-d39b3d7b3b77/pages/0_0?a=80205&amp;x=10666&amp;y=1155&amp;w=761&amp;h=154&amp;store=1&amp;accept=image%2F*&amp;auth=LCA%201aaff0831640140e4a5e9ad43aee3a5c2ca97311-ts%3D1669753768" \* MERGEFORMATINET </w:instrText>
       </w:r>
       <w:r>
         <w:fldChar w:fldCharType="separate"/>
@@ -16503,10 +16569,10 @@
           <w:noProof/>
         </w:rPr>
         <w:drawing>
-          <wp:inline distT="0" distB="0" distL="0" distR="0" wp14:anchorId="3E9682B7" wp14:editId="60F4949B">
-            <wp:extent cx="4376058" cy="843713"/>
+          <wp:inline distT="0" distB="0" distL="0" distR="0" wp14:anchorId="2F30320A" wp14:editId="1460084F">
+            <wp:extent cx="4128284" cy="840820"/>
             <wp:effectExtent l="0" t="0" r="0" b="0"/>
-            <wp:docPr id="49" name="Immagine 49" descr="Immagine che contiene testo&#10;&#10;Descrizione generata automaticamente"/>
+            <wp:docPr id="55" name="Immagine 55" descr="Immagine che contiene testo&#10;&#10;Descrizione generata automaticamente"/>
             <wp:cNvGraphicFramePr>
               <a:graphicFrameLocks xmlns:a="http://schemas.openxmlformats.org/drawingml/2006/main" noChangeAspect="1"/>
             </wp:cNvGraphicFramePr>
@@ -16514,26 +16580,28 @@
               <a:graphicData uri="http://schemas.openxmlformats.org/drawingml/2006/picture">
                 <pic:pic xmlns:pic="http://schemas.openxmlformats.org/drawingml/2006/picture">
                   <pic:nvPicPr>
-                    <pic:cNvPr id="49" name="Immagine 49" descr="Immagine che contiene testo&#10;&#10;Descrizione generata automaticamente"/>
+                    <pic:cNvPr id="55" name="Immagine 55" descr="Immagine che contiene testo&#10;&#10;Descrizione generata automaticamente"/>
                     <pic:cNvPicPr>
                       <a:picLocks noChangeAspect="1" noChangeArrowheads="1"/>
                     </pic:cNvPicPr>
                   </pic:nvPicPr>
-                  <pic:blipFill rotWithShape="1">
-                    <a:blip r:embed="rId43">
+                  <pic:blipFill>
+                    <a:blip r:embed="rId42">
                       <a:extLst>
                         <a:ext uri="{28A0092B-C50C-407E-A947-70E740481C1C}">
                           <a14:useLocalDpi xmlns:a14="http://schemas.microsoft.com/office/drawing/2010/main" val="0"/>
                         </a:ext>
                       </a:extLst>
                     </a:blip>
-                    <a:srcRect l="6112" t="7832" r="5814" b="8238"/>
-                    <a:stretch/>
+                    <a:srcRect/>
+                    <a:stretch>
+                      <a:fillRect/>
+                    </a:stretch>
                   </pic:blipFill>
                   <pic:spPr bwMode="auto">
                     <a:xfrm>
                       <a:off x="0" y="0"/>
-                      <a:ext cx="4466347" cy="861121"/>
+                      <a:ext cx="4162023" cy="847692"/>
                     </a:xfrm>
                     <a:prstGeom prst="rect">
                       <a:avLst/>
@@ -16542,11 +16610,6 @@
                     <a:ln>
                       <a:noFill/>
                     </a:ln>
-                    <a:extLst>
-                      <a:ext uri="{53640926-AAD7-44D8-BBD7-CCE9431645EC}">
-                        <a14:shadowObscured xmlns:a14="http://schemas.microsoft.com/office/drawing/2010/main"/>
-                      </a:ext>
-                    </a:extLst>
                   </pic:spPr>
                 </pic:pic>
               </a:graphicData>
@@ -16599,7 +16662,7 @@
                     </pic:cNvPicPr>
                   </pic:nvPicPr>
                   <pic:blipFill rotWithShape="1">
-                    <a:blip r:embed="rId44" cstate="print">
+                    <a:blip r:embed="rId43" cstate="print">
                       <a:extLst>
                         <a:ext uri="{28A0092B-C50C-407E-A947-70E740481C1C}">
                           <a14:useLocalDpi xmlns:a14="http://schemas.microsoft.com/office/drawing/2010/main" val="0"/>
@@ -16669,7 +16732,7 @@
                     </pic:cNvPicPr>
                   </pic:nvPicPr>
                   <pic:blipFill>
-                    <a:blip r:embed="rId45">
+                    <a:blip r:embed="rId44">
                       <a:extLst>
                         <a:ext uri="{28A0092B-C50C-407E-A947-70E740481C1C}">
                           <a14:useLocalDpi xmlns:a14="http://schemas.microsoft.com/office/drawing/2010/main" val="0"/>
@@ -16845,32 +16908,22 @@
           <w:rFonts w:ascii="Garamond" w:hAnsi="Garamond" w:cs="Calibri"/>
           <w:color w:val="000000" w:themeColor="text1"/>
         </w:rPr>
-        <w:t xml:space="preserve"> eguaglia il valore tre il sito si blocca per un'ora.  Ciò può essere espresso in OCL attraverso l'utilizzo di una precondizione e una </w:t>
-      </w:r>
-      <w:proofErr w:type="spellStart"/>
-      <w:r>
-        <w:rPr>
-          <w:rFonts w:ascii="Garamond" w:hAnsi="Garamond" w:cs="Calibri"/>
-          <w:color w:val="000000" w:themeColor="text1"/>
-        </w:rPr>
-        <w:t>postcondizione</w:t>
-      </w:r>
-      <w:proofErr w:type="spellEnd"/>
-      <w:r>
-        <w:rPr>
-          <w:rFonts w:ascii="Garamond" w:hAnsi="Garamond" w:cs="Calibri"/>
-          <w:color w:val="000000" w:themeColor="text1"/>
-        </w:rPr>
-        <w:t xml:space="preserve"> nel seguente modo:</w:t>
-      </w:r>
-    </w:p>
-    <w:p>
-      <w:pPr>
-        <w:rPr>
-          <w:rFonts w:ascii="Garamond" w:hAnsi="Garamond" w:cs="Calibri"/>
-          <w:color w:val="000000" w:themeColor="text1"/>
-        </w:rPr>
-      </w:pPr>
+        <w:t xml:space="preserve"> eguaglia il valore tre il sito si blocca per un'ora.  Ciò può essere espresso in OCL attraverso l'utilizzo di una precondizione e una post</w:t>
+      </w:r>
+      <w:r>
+        <w:rPr>
+          <w:rFonts w:ascii="Garamond" w:hAnsi="Garamond" w:cs="Calibri"/>
+          <w:color w:val="000000" w:themeColor="text1"/>
+        </w:rPr>
+        <w:t>-</w:t>
+      </w:r>
+      <w:r>
+        <w:rPr>
+          <w:rFonts w:ascii="Garamond" w:hAnsi="Garamond" w:cs="Calibri"/>
+          <w:color w:val="000000" w:themeColor="text1"/>
+        </w:rPr>
+        <w:t>condizione nel seguente modo:</w:t>
+      </w:r>
     </w:p>
     <w:p>
       <w:pPr>
@@ -16885,10 +16938,11 @@
         <w:jc w:val="center"/>
       </w:pPr>
       <w:r>
+        <w:lastRenderedPageBreak/>
         <w:fldChar w:fldCharType="begin"/>
       </w:r>
       <w:r>
-        <w:instrText xml:space="preserve"> INCLUDEPICTURE "https://documents.lucid.app/documents/358df371-5c13-4026-ad91-d39b3d7b3b77/pages/0_0?a=74138&amp;x=10794&amp;y=660&amp;w=1453&amp;h=250&amp;store=1&amp;accept=image%2F*&amp;auth=LCA%20572982b8b3c3da0f3e373f00174568fedf55f97c-ts%3D1669238969" \* MERGEFORMATINET </w:instrText>
+        <w:instrText xml:space="preserve"> INCLUDEPICTURE "https://documents.lucid.app/documents/358df371-5c13-4026-ad91-d39b3d7b3b77/pages/0_0?a=80211&amp;x=10465&amp;y=978&amp;w=1297&amp;h=250&amp;store=1&amp;accept=image%2F*&amp;auth=LCA%203548269c4cf8a208ef8441244098beaeeafb1618-ts%3D1669753768" \* MERGEFORMATINET </w:instrText>
       </w:r>
       <w:r>
         <w:fldChar w:fldCharType="separate"/>
@@ -16898,10 +16952,10 @@
           <w:noProof/>
         </w:rPr>
         <w:drawing>
-          <wp:inline distT="0" distB="0" distL="0" distR="0" wp14:anchorId="1898EC91" wp14:editId="5DD03545">
-            <wp:extent cx="5913497" cy="1066800"/>
-            <wp:effectExtent l="0" t="0" r="5080" b="0"/>
-            <wp:docPr id="1" name="Immagine 1"/>
+          <wp:inline distT="0" distB="0" distL="0" distR="0" wp14:anchorId="156B1391" wp14:editId="73165451">
+            <wp:extent cx="5497417" cy="1013368"/>
+            <wp:effectExtent l="0" t="0" r="1905" b="3175"/>
+            <wp:docPr id="57" name="Immagine 57" descr="Immagine che contiene testo&#10;&#10;Descrizione generata automaticamente"/>
             <wp:cNvGraphicFramePr>
               <a:graphicFrameLocks xmlns:a="http://schemas.openxmlformats.org/drawingml/2006/main" noChangeAspect="1"/>
             </wp:cNvGraphicFramePr>
@@ -16909,26 +16963,26 @@
               <a:graphicData uri="http://schemas.openxmlformats.org/drawingml/2006/picture">
                 <pic:pic xmlns:pic="http://schemas.openxmlformats.org/drawingml/2006/picture">
                   <pic:nvPicPr>
-                    <pic:cNvPr id="0" name="Picture 1"/>
+                    <pic:cNvPr id="57" name="Immagine 57" descr="Immagine che contiene testo&#10;&#10;Descrizione generata automaticamente"/>
                     <pic:cNvPicPr>
                       <a:picLocks noChangeAspect="1" noChangeArrowheads="1"/>
                     </pic:cNvPicPr>
                   </pic:nvPicPr>
                   <pic:blipFill rotWithShape="1">
-                    <a:blip r:embed="rId46">
+                    <a:blip r:embed="rId45">
                       <a:extLst>
                         <a:ext uri="{28A0092B-C50C-407E-A947-70E740481C1C}">
                           <a14:useLocalDpi xmlns:a14="http://schemas.microsoft.com/office/drawing/2010/main" val="0"/>
                         </a:ext>
                       </a:extLst>
                     </a:blip>
-                    <a:srcRect l="5158" t="9300" r="14942" b="6960"/>
+                    <a:srcRect l="5399" t="8378" r="4760" b="5994"/>
                     <a:stretch/>
                   </pic:blipFill>
                   <pic:spPr bwMode="auto">
                     <a:xfrm>
                       <a:off x="0" y="0"/>
-                      <a:ext cx="5984155" cy="1079547"/>
+                      <a:ext cx="5498326" cy="1013536"/>
                     </a:xfrm>
                     <a:prstGeom prst="rect">
                       <a:avLst/>
@@ -16982,27 +17036,56 @@
           <w:rFonts w:ascii="Garamond" w:hAnsi="Garamond" w:cs="Calibri"/>
           <w:color w:val="000000" w:themeColor="text1"/>
         </w:rPr>
-        <w:t>chiamare il metodo che permette di sbloccare l'accesso al sito solo dopo un'ora dal momento del blocco. Ciò può essere espresso in OCL attraverso l'utilizzo di una precondizione e una postcondizione nel seguente modo:</w:t>
-      </w:r>
-    </w:p>
-    <w:p>
-      <w:pPr>
-        <w:rPr>
-          <w:rFonts w:ascii="Garamond" w:hAnsi="Garamond" w:cs="Calibri"/>
-          <w:color w:val="000000" w:themeColor="text1"/>
-        </w:rPr>
-      </w:pPr>
-    </w:p>
+        <w:t>creare</w:t>
+      </w:r>
+      <w:r>
+        <w:rPr>
+          <w:rFonts w:ascii="Garamond" w:hAnsi="Garamond" w:cs="Calibri"/>
+          <w:color w:val="000000" w:themeColor="text1"/>
+        </w:rPr>
+        <w:t xml:space="preserve"> </w:t>
+      </w:r>
+      <w:r>
+        <w:rPr>
+          <w:rFonts w:ascii="Garamond" w:hAnsi="Garamond" w:cs="Calibri"/>
+          <w:color w:val="000000" w:themeColor="text1"/>
+        </w:rPr>
+        <w:t>un</w:t>
+      </w:r>
+      <w:r>
+        <w:rPr>
+          <w:rFonts w:ascii="Garamond" w:hAnsi="Garamond" w:cs="Calibri"/>
+          <w:color w:val="000000" w:themeColor="text1"/>
+        </w:rPr>
+        <w:t xml:space="preserve"> metodo che permette di sbloccare l'accesso al sito solo dopo un'ora dal momento del blocco. Ciò può essere espresso in OCL attraverso l'utilizzo di una precondizione e una </w:t>
+      </w:r>
+      <w:proofErr w:type="spellStart"/>
+      <w:r>
+        <w:rPr>
+          <w:rFonts w:ascii="Garamond" w:hAnsi="Garamond" w:cs="Calibri"/>
+          <w:color w:val="000000" w:themeColor="text1"/>
+        </w:rPr>
+        <w:t>postcondizione</w:t>
+      </w:r>
+      <w:proofErr w:type="spellEnd"/>
+      <w:r>
+        <w:rPr>
+          <w:rFonts w:ascii="Garamond" w:hAnsi="Garamond" w:cs="Calibri"/>
+          <w:color w:val="000000" w:themeColor="text1"/>
+        </w:rPr>
+        <w:t xml:space="preserve"> nel seguente modo:</w:t>
+      </w:r>
+    </w:p>
+    <w:p/>
     <w:p>
       <w:pPr>
         <w:jc w:val="center"/>
       </w:pPr>
       <w:r>
-        <w:lastRenderedPageBreak/>
         <w:fldChar w:fldCharType="begin"/>
       </w:r>
       <w:r>
-        <w:instrText xml:space="preserve"> INCLUDEPICTURE "https://documents.lucid.app/documents/358df371-5c13-4026-ad91-d39b3d7b3b77/pages/0_0?a=70619&amp;x=11104&amp;y=-2866&amp;w=1044&amp;h=216&amp;store=1&amp;accept=image%2F*&amp;auth=LCA%200bc406d18d9833f6236cc450bb5cb876f3f90717-ts%3D1669232331" \* MERGEFORMATINET </w:instrText>
+        <w:instrText xml:space="preserve"> INCLUDEPICTURE "https://documents.lucid.app/documents/358df371-5c13-4026-ad91-d39b3d7b3b77/pages/0_0?a=80216&amp;x=10501&amp;y=1110&amp;w=1044&amp;h=216&amp;store=1&amp;accept=image%2F*&amp;auth=LCA%208fe81fbd0669875f37c4d2b5c7e059807c49a28f-ts%3D1669753768" \* MERGEFORMATINET </w:instrText>
       </w:r>
       <w:r>
         <w:fldChar w:fldCharType="separate"/>
@@ -17012,10 +17095,10 @@
           <w:noProof/>
         </w:rPr>
         <w:drawing>
-          <wp:inline distT="0" distB="0" distL="0" distR="0" wp14:anchorId="43A30DDD" wp14:editId="4FD9DD4C">
-            <wp:extent cx="5240528" cy="985697"/>
-            <wp:effectExtent l="0" t="0" r="5080" b="5080"/>
-            <wp:docPr id="47" name="Immagine 47" descr="Immagine che contiene testo&#10;&#10;Descrizione generata automaticamente"/>
+          <wp:inline distT="0" distB="0" distL="0" distR="0" wp14:anchorId="6FE6CC99" wp14:editId="6D1D3616">
+            <wp:extent cx="4769666" cy="911706"/>
+            <wp:effectExtent l="0" t="0" r="0" b="3175"/>
+            <wp:docPr id="60" name="Immagine 60" descr="Immagine che contiene testo&#10;&#10;Descrizione generata automaticamente"/>
             <wp:cNvGraphicFramePr>
               <a:graphicFrameLocks xmlns:a="http://schemas.openxmlformats.org/drawingml/2006/main" noChangeAspect="1"/>
             </wp:cNvGraphicFramePr>
@@ -17023,26 +17106,26 @@
               <a:graphicData uri="http://schemas.openxmlformats.org/drawingml/2006/picture">
                 <pic:pic xmlns:pic="http://schemas.openxmlformats.org/drawingml/2006/picture">
                   <pic:nvPicPr>
-                    <pic:cNvPr id="47" name="Immagine 47" descr="Immagine che contiene testo&#10;&#10;Descrizione generata automaticamente"/>
+                    <pic:cNvPr id="60" name="Immagine 60" descr="Immagine che contiene testo&#10;&#10;Descrizione generata automaticamente"/>
                     <pic:cNvPicPr>
                       <a:picLocks noChangeAspect="1" noChangeArrowheads="1"/>
                     </pic:cNvPicPr>
                   </pic:nvPicPr>
                   <pic:blipFill rotWithShape="1">
-                    <a:blip r:embed="rId47">
+                    <a:blip r:embed="rId46">
                       <a:extLst>
                         <a:ext uri="{28A0092B-C50C-407E-A947-70E740481C1C}">
                           <a14:useLocalDpi xmlns:a14="http://schemas.microsoft.com/office/drawing/2010/main" val="0"/>
                         </a:ext>
                       </a:extLst>
                     </a:blip>
-                    <a:srcRect l="4539" t="10788" r="4698" b="6943"/>
+                    <a:srcRect l="5220" t="10432" r="5274" b="6957"/>
                     <a:stretch/>
                   </pic:blipFill>
                   <pic:spPr bwMode="auto">
                     <a:xfrm>
                       <a:off x="0" y="0"/>
-                      <a:ext cx="5300270" cy="996934"/>
+                      <a:ext cx="4820549" cy="921432"/>
                     </a:xfrm>
                     <a:prstGeom prst="rect">
                       <a:avLst/>
@@ -17069,10 +17152,12 @@
     </w:p>
     <w:p>
       <w:pPr>
-        <w:rPr>
-          <w:rFonts w:ascii="Garamond" w:hAnsi="Garamond" w:cs="Calibri"/>
-          <w:color w:val="000000" w:themeColor="text1"/>
-        </w:rPr>
+        <w:jc w:val="center"/>
+      </w:pPr>
+    </w:p>
+    <w:p>
+      <w:pPr>
+        <w:jc w:val="center"/>
       </w:pPr>
     </w:p>
     <w:p>
@@ -17095,12 +17180,9 @@
           <w:sz w:val="32"/>
           <w:szCs w:val="32"/>
         </w:rPr>
-        <w:t>Gestione notifiche e-mail</w:t>
-      </w:r>
-    </w:p>
-    <w:p>
-      <w:pPr>
-        <w:jc w:val="center"/>
+        <w:t xml:space="preserve">Gestione </w:t>
+      </w:r>
+      <w:r>
         <w:rPr>
           <w:rFonts w:ascii="Garamond" w:hAnsi="Garamond" w:cs="Calibri"/>
           <w:b/>
@@ -17109,8 +17191,485 @@
           <w:sz w:val="32"/>
           <w:szCs w:val="32"/>
         </w:rPr>
-      </w:pPr>
-      <w:r>
+        <w:t>rimozione account</w:t>
+      </w:r>
+    </w:p>
+    <w:p>
+      <w:pPr>
+        <w:rPr>
+          <w:rFonts w:ascii="Garamond" w:hAnsi="Garamond" w:cs="Calibri"/>
+          <w:b/>
+          <w:bCs/>
+          <w:color w:val="000000" w:themeColor="text1"/>
+          <w:sz w:val="32"/>
+          <w:szCs w:val="32"/>
+        </w:rPr>
+      </w:pPr>
+    </w:p>
+    <w:p>
+      <w:pPr>
+        <w:pStyle w:val="Paragrafoelenco"/>
+        <w:numPr>
+          <w:ilvl w:val="0"/>
+          <w:numId w:val="30"/>
+        </w:numPr>
+        <w:rPr>
+          <w:rFonts w:ascii="Garamond" w:hAnsi="Garamond" w:cs="Calibri"/>
+          <w:color w:val="000000" w:themeColor="text1"/>
+          <w:sz w:val="28"/>
+          <w:szCs w:val="28"/>
+          <w:u w:val="single"/>
+        </w:rPr>
+      </w:pPr>
+      <w:r>
+        <w:rPr>
+          <w:rFonts w:ascii="Garamond" w:hAnsi="Garamond" w:cs="Calibri"/>
+          <w:color w:val="000000" w:themeColor="text1"/>
+          <w:sz w:val="24"/>
+          <w:szCs w:val="24"/>
+          <w:u w:val="single"/>
+        </w:rPr>
+        <w:t>Account studente</w:t>
+      </w:r>
+    </w:p>
+    <w:p>
+      <w:pPr>
+        <w:spacing w:line="276" w:lineRule="auto"/>
+        <w:jc w:val="both"/>
+        <w:rPr>
+          <w:rFonts w:ascii="Garamond" w:hAnsi="Garamond" w:cs="Calibri Light"/>
+        </w:rPr>
+      </w:pPr>
+      <w:r>
+        <w:rPr>
+          <w:rFonts w:ascii="Garamond" w:hAnsi="Garamond" w:cs="Calibri Light"/>
+        </w:rPr>
+        <w:t>Per effettuare correttamente la rimozione dell'account, l'applicazione impone diverse condizioni che devono essere rispettate. Innanzitutto, n</w:t>
+      </w:r>
+      <w:r>
+        <w:rPr>
+          <w:rFonts w:ascii="Garamond" w:hAnsi="Garamond" w:cs="Calibri Light"/>
+        </w:rPr>
+        <w:t xml:space="preserve">el caso in cui </w:t>
+      </w:r>
+      <w:r>
+        <w:rPr>
+          <w:rFonts w:ascii="Garamond" w:hAnsi="Garamond" w:cs="Calibri Light"/>
+        </w:rPr>
+        <w:t>la</w:t>
+      </w:r>
+      <w:r>
+        <w:rPr>
+          <w:rFonts w:ascii="Garamond" w:hAnsi="Garamond" w:cs="Calibri Light"/>
+        </w:rPr>
+        <w:t xml:space="preserve"> sezione di visualizzazione dello stato di richiesta degli annunci </w:t>
+      </w:r>
+      <w:r>
+        <w:rPr>
+          <w:rFonts w:ascii="Garamond" w:hAnsi="Garamond" w:cs="Calibri Light"/>
+        </w:rPr>
+        <w:t>sia vuota</w:t>
+      </w:r>
+      <w:r>
+        <w:rPr>
+          <w:rFonts w:ascii="Garamond" w:hAnsi="Garamond" w:cs="Calibri Light"/>
+        </w:rPr>
+        <w:t>,</w:t>
+      </w:r>
+      <w:r>
+        <w:rPr>
+          <w:rFonts w:ascii="Garamond" w:hAnsi="Garamond" w:cs="Calibri Light"/>
+        </w:rPr>
+        <w:t xml:space="preserve"> lo studente può effettuare immediatamente l'eliminazione dell'account. Se invece </w:t>
+      </w:r>
+      <w:r>
+        <w:rPr>
+          <w:rFonts w:ascii="Garamond" w:hAnsi="Garamond" w:cs="Calibri Light"/>
+        </w:rPr>
+        <w:t>tale sezione contiene</w:t>
+      </w:r>
+      <w:r>
+        <w:rPr>
+          <w:rFonts w:ascii="Garamond" w:hAnsi="Garamond" w:cs="Calibri Light"/>
+        </w:rPr>
+        <w:t xml:space="preserve"> uno o più annunci a cui lo studente ha fatto domanda </w:t>
+      </w:r>
+      <w:r>
+        <w:rPr>
+          <w:rFonts w:ascii="Garamond" w:hAnsi="Garamond" w:cs="Calibri Light"/>
+        </w:rPr>
+        <w:t xml:space="preserve">che presentano </w:t>
+      </w:r>
+      <w:r>
+        <w:rPr>
+          <w:rFonts w:ascii="Garamond" w:hAnsi="Garamond" w:cs="Calibri Light"/>
+        </w:rPr>
+        <w:t>lo stato “</w:t>
+      </w:r>
+      <w:r>
+        <w:rPr>
+          <w:rFonts w:ascii="Garamond" w:hAnsi="Garamond" w:cs="Calibri Light"/>
+          <w:i/>
+          <w:iCs/>
+        </w:rPr>
+        <w:t>a</w:t>
+      </w:r>
+      <w:r>
+        <w:rPr>
+          <w:rFonts w:ascii="Garamond" w:hAnsi="Garamond" w:cs="Calibri Light"/>
+          <w:i/>
+          <w:iCs/>
+        </w:rPr>
+        <w:t>ccettato</w:t>
+      </w:r>
+      <w:r>
+        <w:rPr>
+          <w:rFonts w:ascii="Garamond" w:hAnsi="Garamond" w:cs="Calibri Light"/>
+        </w:rPr>
+        <w:t xml:space="preserve">", </w:t>
+      </w:r>
+      <w:r>
+        <w:rPr>
+          <w:rFonts w:ascii="Garamond" w:hAnsi="Garamond" w:cs="Calibri Light"/>
+        </w:rPr>
+        <w:t>lo studente ha la possibilità di ritirarsi da uno specifico annuncio solo nell’eventualità in cui il tempo mancante dallo svolgimento del servizio richiesto è maggiore di 72 ore</w:t>
+      </w:r>
+      <w:r>
+        <w:rPr>
+          <w:rFonts w:ascii="Garamond" w:hAnsi="Garamond" w:cs="Calibri Light"/>
+        </w:rPr>
+        <w:t xml:space="preserve">. Altrimenti, </w:t>
+      </w:r>
+      <w:r>
+        <w:rPr>
+          <w:rFonts w:ascii="Garamond" w:hAnsi="Garamond" w:cs="Calibri Light"/>
+        </w:rPr>
+        <w:t>s</w:t>
+      </w:r>
+      <w:r>
+        <w:rPr>
+          <w:rFonts w:ascii="Garamond" w:hAnsi="Garamond" w:cs="Calibri Light"/>
+        </w:rPr>
+        <w:t xml:space="preserve">e </w:t>
+      </w:r>
+      <w:r>
+        <w:rPr>
+          <w:rFonts w:ascii="Garamond" w:hAnsi="Garamond" w:cs="Calibri Light"/>
+        </w:rPr>
+        <w:t>l’annuncio presenta stato “</w:t>
+      </w:r>
+      <w:r>
+        <w:rPr>
+          <w:rFonts w:ascii="Garamond" w:hAnsi="Garamond" w:cs="Calibri Light"/>
+          <w:i/>
+          <w:iCs/>
+        </w:rPr>
+        <w:t xml:space="preserve">in </w:t>
+      </w:r>
+      <w:r>
+        <w:rPr>
+          <w:rFonts w:ascii="Garamond" w:hAnsi="Garamond" w:cs="Calibri Light"/>
+          <w:i/>
+          <w:iCs/>
+        </w:rPr>
+        <w:t>attesa”</w:t>
+      </w:r>
+      <w:r>
+        <w:rPr>
+          <w:rFonts w:ascii="Garamond" w:hAnsi="Garamond" w:cs="Calibri Light"/>
+        </w:rPr>
+        <w:t xml:space="preserve"> o </w:t>
+      </w:r>
+      <w:r>
+        <w:rPr>
+          <w:rFonts w:ascii="Garamond" w:hAnsi="Garamond" w:cs="Calibri Light"/>
+          <w:i/>
+          <w:iCs/>
+        </w:rPr>
+        <w:t>"</w:t>
+      </w:r>
+      <w:r>
+        <w:rPr>
+          <w:rFonts w:ascii="Garamond" w:hAnsi="Garamond" w:cs="Calibri Light"/>
+          <w:i/>
+          <w:iCs/>
+        </w:rPr>
+        <w:t>re</w:t>
+      </w:r>
+      <w:r>
+        <w:rPr>
+          <w:rFonts w:ascii="Garamond" w:hAnsi="Garamond" w:cs="Calibri Light"/>
+          <w:i/>
+          <w:iCs/>
+        </w:rPr>
+        <w:t>spinto</w:t>
+      </w:r>
+      <w:r>
+        <w:rPr>
+          <w:rFonts w:ascii="Garamond" w:hAnsi="Garamond" w:cs="Calibri Light"/>
+          <w:i/>
+          <w:iCs/>
+        </w:rPr>
+        <w:t>"</w:t>
+      </w:r>
+      <w:r>
+        <w:rPr>
+          <w:rFonts w:ascii="Garamond" w:hAnsi="Garamond" w:cs="Calibri Light"/>
+        </w:rPr>
+        <w:t>, lo studente può ritirarsi in qualsiasi momento.</w:t>
+      </w:r>
+      <w:r>
+        <w:rPr>
+          <w:rFonts w:ascii="Garamond" w:hAnsi="Garamond" w:cs="Calibri Light"/>
+        </w:rPr>
+        <w:t xml:space="preserve"> </w:t>
+      </w:r>
+      <w:r>
+        <w:rPr>
+          <w:rFonts w:ascii="Garamond" w:hAnsi="Garamond" w:cs="Calibri"/>
+          <w:color w:val="000000" w:themeColor="text1"/>
+        </w:rPr>
+        <w:t>Ciò può essere espresso in OCL attraverso l'utilizzo di una precondizione nel seguente modo:</w:t>
+      </w:r>
+    </w:p>
+    <w:p>
+      <w:pPr>
+        <w:jc w:val="center"/>
+      </w:pPr>
+      <w:r>
+        <w:fldChar w:fldCharType="begin"/>
+      </w:r>
+      <w:r>
+        <w:instrText xml:space="preserve"> INCLUDEPICTURE "https://documents.lucid.app/documents/358df371-5c13-4026-ad91-d39b3d7b3b77/pages/0_0?a=80136&amp;x=8494&amp;y=-336&amp;w=1329&amp;h=171&amp;store=1&amp;accept=image%2F*&amp;auth=LCA%2086370aaebb385eeb17cf3d5ba810960941486278-ts%3D1669753768" \* MERGEFORMATINET </w:instrText>
+      </w:r>
+      <w:r>
+        <w:fldChar w:fldCharType="separate"/>
+      </w:r>
+      <w:r>
+        <w:rPr>
+          <w:noProof/>
+        </w:rPr>
+        <w:drawing>
+          <wp:inline distT="0" distB="0" distL="0" distR="0" wp14:anchorId="65259681" wp14:editId="1437C7F1">
+            <wp:extent cx="6292767" cy="749147"/>
+            <wp:effectExtent l="0" t="0" r="0" b="635"/>
+            <wp:docPr id="30" name="Immagine 30" descr="Immagine che contiene testo&#10;&#10;Descrizione generata automaticamente"/>
+            <wp:cNvGraphicFramePr>
+              <a:graphicFrameLocks xmlns:a="http://schemas.openxmlformats.org/drawingml/2006/main" noChangeAspect="1"/>
+            </wp:cNvGraphicFramePr>
+            <a:graphic xmlns:a="http://schemas.openxmlformats.org/drawingml/2006/main">
+              <a:graphicData uri="http://schemas.openxmlformats.org/drawingml/2006/picture">
+                <pic:pic xmlns:pic="http://schemas.openxmlformats.org/drawingml/2006/picture">
+                  <pic:nvPicPr>
+                    <pic:cNvPr id="30" name="Immagine 30" descr="Immagine che contiene testo&#10;&#10;Descrizione generata automaticamente"/>
+                    <pic:cNvPicPr>
+                      <a:picLocks noChangeAspect="1" noChangeArrowheads="1"/>
+                    </pic:cNvPicPr>
+                  </pic:nvPicPr>
+                  <pic:blipFill rotWithShape="1">
+                    <a:blip r:embed="rId47">
+                      <a:extLst>
+                        <a:ext uri="{28A0092B-C50C-407E-A947-70E740481C1C}">
+                          <a14:useLocalDpi xmlns:a14="http://schemas.microsoft.com/office/drawing/2010/main" val="0"/>
+                        </a:ext>
+                      </a:extLst>
+                    </a:blip>
+                    <a:srcRect l="4141" t="8382" r="5064" b="7739"/>
+                    <a:stretch/>
+                  </pic:blipFill>
+                  <pic:spPr bwMode="auto">
+                    <a:xfrm>
+                      <a:off x="0" y="0"/>
+                      <a:ext cx="6486510" cy="772212"/>
+                    </a:xfrm>
+                    <a:prstGeom prst="rect">
+                      <a:avLst/>
+                    </a:prstGeom>
+                    <a:noFill/>
+                    <a:ln>
+                      <a:noFill/>
+                    </a:ln>
+                    <a:extLst>
+                      <a:ext uri="{53640926-AAD7-44D8-BBD7-CCE9431645EC}">
+                        <a14:shadowObscured xmlns:a14="http://schemas.microsoft.com/office/drawing/2010/main"/>
+                      </a:ext>
+                    </a:extLst>
+                  </pic:spPr>
+                </pic:pic>
+              </a:graphicData>
+            </a:graphic>
+          </wp:inline>
+        </w:drawing>
+      </w:r>
+      <w:r>
+        <w:fldChar w:fldCharType="end"/>
+      </w:r>
+    </w:p>
+    <w:p>
+      <w:pPr>
+        <w:ind w:left="142"/>
+        <w:rPr>
+          <w:rFonts w:ascii="Garamond" w:hAnsi="Garamond" w:cs="Calibri"/>
+          <w:color w:val="000000" w:themeColor="text1"/>
+          <w:sz w:val="28"/>
+          <w:szCs w:val="28"/>
+        </w:rPr>
+      </w:pPr>
+    </w:p>
+    <w:p>
+      <w:pPr>
+        <w:pStyle w:val="Paragrafoelenco"/>
+        <w:numPr>
+          <w:ilvl w:val="0"/>
+          <w:numId w:val="30"/>
+        </w:numPr>
+        <w:rPr>
+          <w:rFonts w:ascii="Garamond" w:hAnsi="Garamond" w:cs="Calibri"/>
+          <w:color w:val="000000" w:themeColor="text1"/>
+          <w:sz w:val="28"/>
+          <w:szCs w:val="28"/>
+          <w:u w:val="single"/>
+        </w:rPr>
+      </w:pPr>
+      <w:r>
+        <w:rPr>
+          <w:rFonts w:ascii="Garamond" w:hAnsi="Garamond" w:cs="Calibri"/>
+          <w:color w:val="000000" w:themeColor="text1"/>
+          <w:sz w:val="24"/>
+          <w:szCs w:val="24"/>
+          <w:u w:val="single"/>
+        </w:rPr>
+        <w:t>Account offerente</w:t>
+      </w:r>
+    </w:p>
+    <w:p>
+      <w:pPr>
+        <w:ind w:left="360"/>
+        <w:rPr>
+          <w:rFonts w:ascii="Garamond" w:hAnsi="Garamond" w:cs="Calibri"/>
+          <w:color w:val="000000" w:themeColor="text1"/>
+          <w:sz w:val="28"/>
+          <w:szCs w:val="28"/>
+          <w:u w:val="single"/>
+        </w:rPr>
+      </w:pPr>
+    </w:p>
+    <w:p>
+      <w:pPr>
+        <w:ind w:firstLine="360"/>
+        <w:rPr>
+          <w:rFonts w:ascii="Garamond" w:hAnsi="Garamond" w:cs="Calibri"/>
+          <w:color w:val="000000" w:themeColor="text1"/>
+          <w:sz w:val="28"/>
+          <w:szCs w:val="28"/>
+          <w:u w:val="single"/>
+        </w:rPr>
+      </w:pPr>
+      <w:r>
+        <w:rPr>
+          <w:rFonts w:ascii="Garamond" w:hAnsi="Garamond" w:cs="Calibri"/>
+          <w:color w:val="000000" w:themeColor="text1"/>
+          <w:sz w:val="28"/>
+          <w:szCs w:val="28"/>
+          <w:highlight w:val="yellow"/>
+          <w:u w:val="single"/>
+        </w:rPr>
+        <w:t>PARTE GL</w:t>
+      </w:r>
+    </w:p>
+    <w:p>
+      <w:pPr>
+        <w:rPr>
+          <w:rFonts w:ascii="Garamond" w:hAnsi="Garamond" w:cs="Calibri"/>
+          <w:color w:val="000000" w:themeColor="text1"/>
+        </w:rPr>
+      </w:pPr>
+    </w:p>
+    <w:p>
+      <w:pPr>
+        <w:rPr>
+          <w:rFonts w:ascii="Garamond" w:hAnsi="Garamond" w:cs="Calibri"/>
+          <w:color w:val="000000" w:themeColor="text1"/>
+        </w:rPr>
+      </w:pPr>
+    </w:p>
+    <w:p>
+      <w:pPr>
+        <w:rPr>
+          <w:rFonts w:ascii="Garamond" w:hAnsi="Garamond" w:cs="Calibri"/>
+          <w:color w:val="000000" w:themeColor="text1"/>
+        </w:rPr>
+      </w:pPr>
+    </w:p>
+    <w:p>
+      <w:pPr>
+        <w:rPr>
+          <w:rFonts w:ascii="Garamond" w:hAnsi="Garamond" w:cs="Calibri"/>
+          <w:color w:val="000000" w:themeColor="text1"/>
+        </w:rPr>
+      </w:pPr>
+    </w:p>
+    <w:p>
+      <w:pPr>
+        <w:rPr>
+          <w:rFonts w:ascii="Garamond" w:hAnsi="Garamond" w:cs="Calibri"/>
+          <w:color w:val="000000" w:themeColor="text1"/>
+        </w:rPr>
+      </w:pPr>
+    </w:p>
+    <w:p>
+      <w:pPr>
+        <w:rPr>
+          <w:rFonts w:ascii="Garamond" w:hAnsi="Garamond" w:cs="Calibri"/>
+          <w:color w:val="000000" w:themeColor="text1"/>
+        </w:rPr>
+      </w:pPr>
+    </w:p>
+    <w:p>
+      <w:pPr>
+        <w:rPr>
+          <w:rFonts w:ascii="Garamond" w:hAnsi="Garamond" w:cs="Calibri"/>
+          <w:color w:val="000000" w:themeColor="text1"/>
+        </w:rPr>
+      </w:pPr>
+    </w:p>
+    <w:p>
+      <w:pPr>
+        <w:rPr>
+          <w:rFonts w:ascii="Garamond" w:hAnsi="Garamond" w:cs="Calibri"/>
+          <w:b/>
+          <w:bCs/>
+          <w:color w:val="000000" w:themeColor="text1"/>
+          <w:sz w:val="32"/>
+          <w:szCs w:val="32"/>
+        </w:rPr>
+      </w:pPr>
+      <w:r>
+        <w:rPr>
+          <w:rFonts w:ascii="Garamond" w:hAnsi="Garamond" w:cs="Calibri"/>
+          <w:b/>
+          <w:bCs/>
+          <w:color w:val="000000" w:themeColor="text1"/>
+          <w:sz w:val="32"/>
+          <w:szCs w:val="32"/>
+        </w:rPr>
+        <w:t>Gestione notifiche e-mail</w:t>
+      </w:r>
+    </w:p>
+    <w:p>
+      <w:pPr>
+        <w:jc w:val="center"/>
+        <w:rPr>
+          <w:rFonts w:ascii="Garamond" w:hAnsi="Garamond" w:cs="Calibri"/>
+          <w:b/>
+          <w:bCs/>
+          <w:color w:val="000000" w:themeColor="text1"/>
+          <w:sz w:val="32"/>
+          <w:szCs w:val="32"/>
+        </w:rPr>
+      </w:pPr>
+      <w:r>
+        <w:lastRenderedPageBreak/>
         <w:fldChar w:fldCharType="begin"/>
       </w:r>
       <w:r>
@@ -17243,7 +17802,7 @@
         <w:fldChar w:fldCharType="begin"/>
       </w:r>
       <w:r>
-        <w:instrText xml:space="preserve"> INCLUDEPICTURE "https://documents.lucid.app/documents/50ae0c31-1a9d-4781-9cf7-80f3be9b11e1/pages/0_0?a=2690&amp;x=-598&amp;y=3471&amp;w=2528&amp;h=250&amp;store=1&amp;accept=image%2F*&amp;auth=LCA%2059512438948e33c22aa2d3411fd37ce6b4e0e746-ts%3D1669282675" \* MERGEFORMATINET </w:instrText>
+        <w:instrText xml:space="preserve"> INCLUDEPICTURE "https://documents.lucid.app/documents/358df371-5c13-4026-ad91-d39b3d7b3b77/pages/0_0?a=80235&amp;x=12473&amp;y=-2618&amp;w=1297&amp;h=250&amp;store=1&amp;accept=image%2F*&amp;auth=LCA%2099c10a57c245912418de31ee759eb848d5b10389-ts%3D1669753768" \* MERGEFORMATINET </w:instrText>
       </w:r>
       <w:r>
         <w:fldChar w:fldCharType="separate"/>
@@ -17253,10 +17812,10 @@
           <w:noProof/>
         </w:rPr>
         <w:drawing>
-          <wp:inline distT="0" distB="0" distL="0" distR="0" wp14:anchorId="3CFF350E" wp14:editId="308F0965">
-            <wp:extent cx="6439506" cy="1366091"/>
-            <wp:effectExtent l="0" t="0" r="0" b="5715"/>
-            <wp:docPr id="44" name="Immagine 44"/>
+          <wp:inline distT="0" distB="0" distL="0" distR="0" wp14:anchorId="30E3B768" wp14:editId="67A55C34">
+            <wp:extent cx="5508434" cy="991518"/>
+            <wp:effectExtent l="0" t="0" r="3810" b="0"/>
+            <wp:docPr id="69" name="Immagine 69" descr="Immagine che contiene testo&#10;&#10;Descrizione generata automaticamente"/>
             <wp:cNvGraphicFramePr>
               <a:graphicFrameLocks xmlns:a="http://schemas.openxmlformats.org/drawingml/2006/main" noChangeAspect="1"/>
             </wp:cNvGraphicFramePr>
@@ -17264,7 +17823,7 @@
               <a:graphicData uri="http://schemas.openxmlformats.org/drawingml/2006/picture">
                 <pic:pic xmlns:pic="http://schemas.openxmlformats.org/drawingml/2006/picture">
                   <pic:nvPicPr>
-                    <pic:cNvPr id="0" name="Picture 27"/>
+                    <pic:cNvPr id="69" name="Immagine 69" descr="Immagine che contiene testo&#10;&#10;Descrizione generata automaticamente"/>
                     <pic:cNvPicPr>
                       <a:picLocks noChangeAspect="1" noChangeArrowheads="1"/>
                     </pic:cNvPicPr>
@@ -17277,13 +17836,13 @@
                         </a:ext>
                       </a:extLst>
                     </a:blip>
-                    <a:srcRect l="4860" r="48334"/>
+                    <a:srcRect l="4860" t="7446" r="5124" b="8775"/>
                     <a:stretch/>
                   </pic:blipFill>
                   <pic:spPr bwMode="auto">
                     <a:xfrm>
                       <a:off x="0" y="0"/>
-                      <a:ext cx="6618936" cy="1404156"/>
+                      <a:ext cx="5509088" cy="991636"/>
                     </a:xfrm>
                     <a:prstGeom prst="rect">
                       <a:avLst/>
@@ -17473,38 +18032,55 @@
         <w:rPr>
           <w:rFonts w:ascii="Garamond" w:hAnsi="Garamond" w:cs="Calibri Light"/>
         </w:rPr>
-        <w:t xml:space="preserve"> dallo studente sia sempre </w:t>
+        <w:t xml:space="preserve"> dallo studente sia sempre maggiore di quello </w:t>
       </w:r>
       <w:r>
         <w:rPr>
           <w:rFonts w:ascii="Garamond" w:hAnsi="Garamond" w:cs="Calibri Light"/>
         </w:rPr>
-        <w:lastRenderedPageBreak/>
-        <w:t xml:space="preserve">maggiore di quello </w:t>
+        <w:t>attuale</w:t>
       </w:r>
       <w:r>
         <w:rPr>
           <w:rFonts w:ascii="Garamond" w:hAnsi="Garamond" w:cs="Calibri Light"/>
         </w:rPr>
-        <w:t>attuale</w:t>
+        <w:t>. Nello specifico, se il giorno di disponibilità inserito è quello attuale, l'orario di inizio deve necessariamente essere maggiore dall'orario presente, mentre</w:t>
       </w:r>
       <w:r>
         <w:rPr>
           <w:rFonts w:ascii="Garamond" w:hAnsi="Garamond" w:cs="Calibri Light"/>
         </w:rPr>
-        <w:t>. Nello specifico, se il giorno di disponibilità inserito è quello attuale, l'orario di inizio deve necessariamente essere maggiore dall'orario presente, mentre se il giorno di disponibilità inserito è successivo a quello attuale, non c'è alcun vincolo riguardo all'orario di inizio</w:t>
+        <w:t>,</w:t>
       </w:r>
       <w:r>
         <w:rPr>
           <w:rFonts w:ascii="Garamond" w:hAnsi="Garamond" w:cs="Calibri Light"/>
         </w:rPr>
+        <w:t xml:space="preserve"> se il giorno di disponibilità inserito è successivo a quello attuale, non c'è alcun vincolo riguardo all'orario di inizio</w:t>
+      </w:r>
+      <w:r>
+        <w:rPr>
+          <w:rFonts w:ascii="Garamond" w:hAnsi="Garamond" w:cs="Calibri Light"/>
+        </w:rPr>
         <w:t>.</w:t>
       </w:r>
       <w:r>
         <w:rPr>
           <w:rFonts w:ascii="Garamond" w:hAnsi="Garamond" w:cs="Calibri Light"/>
         </w:rPr>
-        <w:t xml:space="preserve"> Per quanto riguarda i </w:t>
+        <w:t xml:space="preserve"> </w:t>
+      </w:r>
+      <w:r>
+        <w:rPr>
+          <w:rFonts w:ascii="Garamond" w:hAnsi="Garamond" w:cs="Calibri Light"/>
+        </w:rPr>
+        <w:t>I</w:t>
+      </w:r>
+      <w:r>
+        <w:rPr>
+          <w:rFonts w:ascii="Garamond" w:hAnsi="Garamond" w:cs="Calibri Light"/>
+        </w:rPr>
+        <w:t xml:space="preserve"> </w:t>
       </w:r>
       <w:r>
         <w:rPr>
@@ -17531,6 +18107,14 @@
       <w:r>
         <w:rPr>
           <w:rFonts w:ascii="Garamond" w:hAnsi="Garamond" w:cs="Calibri Light"/>
+          <w:sz w:val="22"/>
+          <w:szCs w:val="22"/>
+        </w:rPr>
+        <w:t xml:space="preserve">* </w:t>
+      </w:r>
+      <w:r>
+        <w:rPr>
+          <w:rFonts w:ascii="Garamond" w:hAnsi="Garamond" w:cs="Calibri Light"/>
         </w:rPr>
         <w:t>della classe</w:t>
       </w:r>
@@ -17538,9 +18122,16 @@
         <w:rPr>
           <w:rFonts w:ascii="Garamond" w:hAnsi="Garamond" w:cs="Calibri Light"/>
         </w:rPr>
+        <w:t xml:space="preserve"> </w:t>
+      </w:r>
+      <w:r>
+        <w:rPr>
+          <w:rFonts w:ascii="Garamond" w:hAnsi="Garamond" w:cs="Calibri Light"/>
+        </w:rPr>
         <w:t xml:space="preserve">- ad esempio </w:t>
       </w:r>
       <w:proofErr w:type="spellStart"/>
+      <w:proofErr w:type="gramStart"/>
       <w:r>
         <w:rPr>
           <w:rFonts w:ascii="Courier New" w:hAnsi="Courier New" w:cs="Courier New"/>
@@ -17566,8 +18157,9 @@
           <w:sz w:val="20"/>
           <w:szCs w:val="20"/>
         </w:rPr>
-        <w:t>(date : Date)</w:t>
-      </w:r>
+        <w:t>(</w:t>
+      </w:r>
+      <w:proofErr w:type="gramEnd"/>
       <w:r>
         <w:rPr>
           <w:rFonts w:ascii="Courier New" w:hAnsi="Courier New" w:cs="Courier New"/>
@@ -17575,9 +18167,8 @@
           <w:sz w:val="20"/>
           <w:szCs w:val="20"/>
         </w:rPr>
-        <w:t xml:space="preserve">, </w:t>
-      </w:r>
-      <w:proofErr w:type="spellStart"/>
+        <w:t>date : Date)</w:t>
+      </w:r>
       <w:r>
         <w:rPr>
           <w:rFonts w:ascii="Courier New" w:hAnsi="Courier New" w:cs="Courier New"/>
@@ -17585,9 +18176,9 @@
           <w:sz w:val="20"/>
           <w:szCs w:val="20"/>
         </w:rPr>
-        <w:t>setStartTime</w:t>
-      </w:r>
-      <w:proofErr w:type="spellEnd"/>
+        <w:t xml:space="preserve">, </w:t>
+      </w:r>
+      <w:proofErr w:type="spellStart"/>
       <w:r>
         <w:rPr>
           <w:rFonts w:ascii="Courier New" w:hAnsi="Courier New" w:cs="Courier New"/>
@@ -17595,9 +18186,9 @@
           <w:sz w:val="20"/>
           <w:szCs w:val="20"/>
         </w:rPr>
-        <w:t>(</w:t>
-      </w:r>
-      <w:proofErr w:type="spellStart"/>
+        <w:t>setStartTime</w:t>
+      </w:r>
+      <w:proofErr w:type="spellEnd"/>
       <w:r>
         <w:rPr>
           <w:rFonts w:ascii="Courier New" w:hAnsi="Courier New" w:cs="Courier New"/>
@@ -17605,9 +18196,9 @@
           <w:sz w:val="20"/>
           <w:szCs w:val="20"/>
         </w:rPr>
-        <w:t>startTime</w:t>
-      </w:r>
-      <w:proofErr w:type="spellEnd"/>
+        <w:t>(</w:t>
+      </w:r>
+      <w:proofErr w:type="spellStart"/>
       <w:r>
         <w:rPr>
           <w:rFonts w:ascii="Courier New" w:hAnsi="Courier New" w:cs="Courier New"/>
@@ -17615,6 +18206,16 @@
           <w:sz w:val="20"/>
           <w:szCs w:val="20"/>
         </w:rPr>
+        <w:t>startTime</w:t>
+      </w:r>
+      <w:proofErr w:type="spellEnd"/>
+      <w:r>
+        <w:rPr>
+          <w:rFonts w:ascii="Courier New" w:hAnsi="Courier New" w:cs="Courier New"/>
+          <w:color w:val="000000"/>
+          <w:sz w:val="20"/>
+          <w:szCs w:val="20"/>
+        </w:rPr>
         <w:t xml:space="preserve"> : Time) -</w:t>
       </w:r>
       <w:r>
@@ -17629,19 +18230,31 @@
         <w:rPr>
           <w:rFonts w:ascii="Garamond" w:hAnsi="Garamond" w:cs="Calibri Light"/>
         </w:rPr>
-        <w:t xml:space="preserve"> </w:t>
+        <w:t xml:space="preserve"> servono </w:t>
       </w:r>
       <w:r>
         <w:rPr>
           <w:rFonts w:ascii="Garamond" w:hAnsi="Garamond" w:cs="Calibri Light"/>
         </w:rPr>
-        <w:t xml:space="preserve">questi </w:t>
+        <w:t xml:space="preserve">invece </w:t>
       </w:r>
       <w:r>
         <w:rPr>
           <w:rFonts w:ascii="Garamond" w:hAnsi="Garamond" w:cs="Calibri Light"/>
         </w:rPr>
-        <w:t xml:space="preserve">servono per controllare che il dato passato in input è stato inserito correttamente. </w:t>
+        <w:t xml:space="preserve">per controllare che il dato passato in input </w:t>
+      </w:r>
+      <w:r>
+        <w:rPr>
+          <w:rFonts w:ascii="Garamond" w:hAnsi="Garamond" w:cs="Calibri Light"/>
+        </w:rPr>
+        <w:t>sia s</w:t>
+      </w:r>
+      <w:r>
+        <w:rPr>
+          <w:rFonts w:ascii="Garamond" w:hAnsi="Garamond" w:cs="Calibri Light"/>
+        </w:rPr>
+        <w:t xml:space="preserve">tato inserito correttamente. </w:t>
       </w:r>
       <w:r>
         <w:rPr>
@@ -17671,10 +18284,11 @@
       </w:pPr>
     </w:p>
     <w:p>
-      <w:r>
-        <w:t xml:space="preserve"> </w:t>
-      </w:r>
-      <w:r>
+      <w:pPr>
+        <w:jc w:val="center"/>
+      </w:pPr>
+      <w:r>
+        <w:lastRenderedPageBreak/>
         <w:fldChar w:fldCharType="begin"/>
       </w:r>
       <w:r>
@@ -17688,9 +18302,9 @@
           <w:noProof/>
         </w:rPr>
         <w:drawing>
-          <wp:inline distT="0" distB="0" distL="0" distR="0" wp14:anchorId="0542CA8A" wp14:editId="7B1E1FC1">
-            <wp:extent cx="5996104" cy="847725"/>
-            <wp:effectExtent l="0" t="0" r="0" b="3175"/>
+          <wp:inline distT="0" distB="0" distL="0" distR="0" wp14:anchorId="0542CA8A" wp14:editId="785B77E3">
+            <wp:extent cx="6111448" cy="864031"/>
+            <wp:effectExtent l="0" t="0" r="0" b="0"/>
             <wp:docPr id="18" name="Immagine 18" descr="Immagine che contiene testo&#10;&#10;Descrizione generata automaticamente"/>
             <wp:cNvGraphicFramePr>
               <a:graphicFrameLocks xmlns:a="http://schemas.openxmlformats.org/drawingml/2006/main" noChangeAspect="1"/>
@@ -17718,7 +18332,7 @@
                   <pic:spPr bwMode="auto">
                     <a:xfrm>
                       <a:off x="0" y="0"/>
-                      <a:ext cx="6011525" cy="849905"/>
+                      <a:ext cx="6241773" cy="882456"/>
                     </a:xfrm>
                     <a:prstGeom prst="rect">
                       <a:avLst/>
@@ -17743,13 +18357,6 @@
         <w:fldChar w:fldCharType="end"/>
       </w:r>
     </w:p>
-    <w:p/>
-    <w:p/>
-    <w:p>
-      <w:pPr>
-        <w:jc w:val="center"/>
-      </w:pPr>
-    </w:p>
     <w:p>
       <w:pPr>
         <w:jc w:val="center"/>
@@ -17766,14 +18373,74 @@
           <w:szCs w:val="32"/>
         </w:rPr>
       </w:pPr>
-    </w:p>
-    <w:p>
-      <w:pPr>
-        <w:jc w:val="center"/>
-      </w:pPr>
-    </w:p>
-    <w:p>
-      <w:pPr>
+      <w:r>
+        <w:rPr>
+          <w:noProof/>
+        </w:rPr>
+        <w:drawing>
+          <wp:anchor distT="0" distB="0" distL="114300" distR="114300" simplePos="0" relativeHeight="251667456" behindDoc="0" locked="0" layoutInCell="1" allowOverlap="1" wp14:anchorId="6E3D20A4" wp14:editId="7E7A69F1">
+            <wp:simplePos x="0" y="0"/>
+            <wp:positionH relativeFrom="column">
+              <wp:posOffset>2785745</wp:posOffset>
+            </wp:positionH>
+            <wp:positionV relativeFrom="paragraph">
+              <wp:posOffset>279179</wp:posOffset>
+            </wp:positionV>
+            <wp:extent cx="3227705" cy="1784350"/>
+            <wp:effectExtent l="0" t="0" r="0" b="6350"/>
+            <wp:wrapSquare wrapText="bothSides"/>
+            <wp:docPr id="26" name="Immagine 26" descr="Immagine che contiene tavolo&#10;&#10;Descrizione generata automaticamente"/>
+            <wp:cNvGraphicFramePr>
+              <a:graphicFrameLocks xmlns:a="http://schemas.openxmlformats.org/drawingml/2006/main" noChangeAspect="1"/>
+            </wp:cNvGraphicFramePr>
+            <a:graphic xmlns:a="http://schemas.openxmlformats.org/drawingml/2006/main">
+              <a:graphicData uri="http://schemas.openxmlformats.org/drawingml/2006/picture">
+                <pic:pic xmlns:pic="http://schemas.openxmlformats.org/drawingml/2006/picture">
+                  <pic:nvPicPr>
+                    <pic:cNvPr id="26" name="Immagine 26" descr="Immagine che contiene tavolo&#10;&#10;Descrizione generata automaticamente"/>
+                    <pic:cNvPicPr>
+                      <a:picLocks noChangeAspect="1" noChangeArrowheads="1"/>
+                    </pic:cNvPicPr>
+                  </pic:nvPicPr>
+                  <pic:blipFill>
+                    <a:blip r:embed="rId52">
+                      <a:extLst>
+                        <a:ext uri="{28A0092B-C50C-407E-A947-70E740481C1C}">
+                          <a14:useLocalDpi xmlns:a14="http://schemas.microsoft.com/office/drawing/2010/main" val="0"/>
+                        </a:ext>
+                      </a:extLst>
+                    </a:blip>
+                    <a:srcRect/>
+                    <a:stretch>
+                      <a:fillRect/>
+                    </a:stretch>
+                  </pic:blipFill>
+                  <pic:spPr bwMode="auto">
+                    <a:xfrm>
+                      <a:off x="0" y="0"/>
+                      <a:ext cx="3227705" cy="1784350"/>
+                    </a:xfrm>
+                    <a:prstGeom prst="rect">
+                      <a:avLst/>
+                    </a:prstGeom>
+                    <a:noFill/>
+                    <a:ln>
+                      <a:noFill/>
+                    </a:ln>
+                  </pic:spPr>
+                </pic:pic>
+              </a:graphicData>
+            </a:graphic>
+            <wp14:sizeRelH relativeFrom="page">
+              <wp14:pctWidth>0</wp14:pctWidth>
+            </wp14:sizeRelH>
+            <wp14:sizeRelV relativeFrom="page">
+              <wp14:pctHeight>0</wp14:pctHeight>
+            </wp14:sizeRelV>
+          </wp:anchor>
+        </w:drawing>
+      </w:r>
+      <w:r>
         <w:rPr>
           <w:rFonts w:ascii="Garamond" w:hAnsi="Garamond" w:cs="Calibri"/>
           <w:b/>
@@ -17782,6 +18449,321 @@
           <w:sz w:val="32"/>
           <w:szCs w:val="32"/>
         </w:rPr>
+        <w:t>Gestione pagamenti</w:t>
+      </w:r>
+    </w:p>
+    <w:p>
+      <w:pPr>
+        <w:jc w:val="center"/>
+      </w:pPr>
+      <w:r>
+        <w:rPr>
+          <w:noProof/>
+        </w:rPr>
+        <w:drawing>
+          <wp:anchor distT="0" distB="0" distL="114300" distR="114300" simplePos="0" relativeHeight="251666432" behindDoc="0" locked="0" layoutInCell="1" allowOverlap="1" wp14:anchorId="19587BF5" wp14:editId="72981B80">
+            <wp:simplePos x="0" y="0"/>
+            <wp:positionH relativeFrom="column">
+              <wp:posOffset>-136556</wp:posOffset>
+            </wp:positionH>
+            <wp:positionV relativeFrom="paragraph">
+              <wp:posOffset>39</wp:posOffset>
+            </wp:positionV>
+            <wp:extent cx="2658745" cy="1837690"/>
+            <wp:effectExtent l="0" t="0" r="0" b="3810"/>
+            <wp:wrapSquare wrapText="bothSides"/>
+            <wp:docPr id="4" name="Immagine 4" descr="Immagine che contiene testo&#10;&#10;Descrizione generata automaticamente"/>
+            <wp:cNvGraphicFramePr>
+              <a:graphicFrameLocks xmlns:a="http://schemas.openxmlformats.org/drawingml/2006/main" noChangeAspect="1"/>
+            </wp:cNvGraphicFramePr>
+            <a:graphic xmlns:a="http://schemas.openxmlformats.org/drawingml/2006/main">
+              <a:graphicData uri="http://schemas.openxmlformats.org/drawingml/2006/picture">
+                <pic:pic xmlns:pic="http://schemas.openxmlformats.org/drawingml/2006/picture">
+                  <pic:nvPicPr>
+                    <pic:cNvPr id="4" name="Immagine 4" descr="Immagine che contiene testo&#10;&#10;Descrizione generata automaticamente"/>
+                    <pic:cNvPicPr>
+                      <a:picLocks noChangeAspect="1" noChangeArrowheads="1"/>
+                    </pic:cNvPicPr>
+                  </pic:nvPicPr>
+                  <pic:blipFill>
+                    <a:blip r:embed="rId53">
+                      <a:extLst>
+                        <a:ext uri="{28A0092B-C50C-407E-A947-70E740481C1C}">
+                          <a14:useLocalDpi xmlns:a14="http://schemas.microsoft.com/office/drawing/2010/main" val="0"/>
+                        </a:ext>
+                      </a:extLst>
+                    </a:blip>
+                    <a:srcRect/>
+                    <a:stretch>
+                      <a:fillRect/>
+                    </a:stretch>
+                  </pic:blipFill>
+                  <pic:spPr bwMode="auto">
+                    <a:xfrm>
+                      <a:off x="0" y="0"/>
+                      <a:ext cx="2658745" cy="1837690"/>
+                    </a:xfrm>
+                    <a:prstGeom prst="rect">
+                      <a:avLst/>
+                    </a:prstGeom>
+                    <a:noFill/>
+                    <a:ln>
+                      <a:noFill/>
+                    </a:ln>
+                  </pic:spPr>
+                </pic:pic>
+              </a:graphicData>
+            </a:graphic>
+            <wp14:sizeRelH relativeFrom="page">
+              <wp14:pctWidth>0</wp14:pctWidth>
+            </wp14:sizeRelH>
+            <wp14:sizeRelV relativeFrom="page">
+              <wp14:pctHeight>0</wp14:pctHeight>
+            </wp14:sizeRelV>
+          </wp:anchor>
+        </w:drawing>
+      </w:r>
+      <w:r>
+        <w:fldChar w:fldCharType="begin"/>
+      </w:r>
+      <w:r>
+        <w:instrText xml:space="preserve"> INCLUDEPICTURE "https://documents.lucid.app/documents/50ae0c31-1a9d-4781-9cf7-80f3be9b11e1/pages/0_0?a=2670&amp;x=1503&amp;y=3539&amp;w=463&amp;h=320&amp;store=1&amp;accept=image%2F*&amp;auth=LCA%20d744c69e40d27156bd5f7912266cee8937091b79-ts%3D1669282675" \* MERGEFORMATINET </w:instrText>
+      </w:r>
+      <w:r>
+        <w:fldChar w:fldCharType="separate"/>
+      </w:r>
+      <w:r>
+        <w:fldChar w:fldCharType="end"/>
+      </w:r>
+    </w:p>
+    <w:p>
+      <w:pPr>
+        <w:spacing w:line="276" w:lineRule="auto"/>
+        <w:jc w:val="both"/>
+        <w:rPr>
+          <w:rFonts w:ascii="Garamond" w:hAnsi="Garamond" w:cs="Calibri"/>
+          <w:color w:val="000000" w:themeColor="text1"/>
+        </w:rPr>
+      </w:pPr>
+      <w:r>
+        <w:rPr>
+          <w:rFonts w:ascii="Garamond" w:hAnsi="Garamond" w:cs="Calibri Light"/>
+        </w:rPr>
+        <w:t xml:space="preserve">L'applicazione fornisce due diverse modalità di pagamenti: in contanti oppure pagamento elettronico attraverso l'utilizzo del sistema esterno </w:t>
+      </w:r>
+      <w:proofErr w:type="spellStart"/>
+      <w:r>
+        <w:rPr>
+          <w:rFonts w:ascii="Garamond" w:hAnsi="Garamond" w:cs="Calibri Light"/>
+          <w:i/>
+          <w:iCs/>
+        </w:rPr>
+        <w:t>PayPal</w:t>
+      </w:r>
+      <w:proofErr w:type="spellEnd"/>
+      <w:r>
+        <w:rPr>
+          <w:rFonts w:ascii="Garamond" w:hAnsi="Garamond" w:cs="Calibri Light"/>
+        </w:rPr>
+        <w:t>. In entrambi i casi è però presente il vincolo che l'</w:t>
+      </w:r>
+      <w:proofErr w:type="spellStart"/>
+      <w:r>
+        <w:rPr>
+          <w:rFonts w:ascii="Garamond" w:hAnsi="Garamond" w:cs="Calibri Light"/>
+        </w:rPr>
+        <w:t>amount</w:t>
+      </w:r>
+      <w:proofErr w:type="spellEnd"/>
+      <w:r>
+        <w:rPr>
+          <w:rFonts w:ascii="Garamond" w:hAnsi="Garamond" w:cs="Calibri Light"/>
+        </w:rPr>
+        <w:t xml:space="preserve"> del pagamento deve essere sempre non nullo. </w:t>
+      </w:r>
+      <w:r>
+        <w:rPr>
+          <w:rFonts w:ascii="Garamond" w:hAnsi="Garamond" w:cs="Calibri Light"/>
+        </w:rPr>
+        <w:t xml:space="preserve">Per questo motivo, il metodo </w:t>
+      </w:r>
+      <w:proofErr w:type="spellStart"/>
+      <w:proofErr w:type="gramStart"/>
+      <w:r>
+        <w:rPr>
+          <w:rFonts w:ascii="Courier New" w:hAnsi="Courier New" w:cs="Courier New"/>
+          <w:sz w:val="21"/>
+          <w:szCs w:val="21"/>
+        </w:rPr>
+        <w:t>makePaymen</w:t>
+      </w:r>
+      <w:r>
+        <w:rPr>
+          <w:rFonts w:ascii="Courier New" w:hAnsi="Courier New" w:cs="Courier New"/>
+          <w:sz w:val="21"/>
+          <w:szCs w:val="21"/>
+        </w:rPr>
+        <w:t>t</w:t>
+      </w:r>
+      <w:proofErr w:type="spellEnd"/>
+      <w:r>
+        <w:rPr>
+          <w:rFonts w:ascii="Courier New" w:hAnsi="Courier New" w:cs="Courier New"/>
+          <w:sz w:val="21"/>
+          <w:szCs w:val="21"/>
+        </w:rPr>
+        <w:t>(</w:t>
+      </w:r>
+      <w:proofErr w:type="gramEnd"/>
+      <w:r>
+        <w:rPr>
+          <w:rFonts w:ascii="Courier New" w:hAnsi="Courier New" w:cs="Courier New"/>
+          <w:sz w:val="21"/>
+          <w:szCs w:val="21"/>
+        </w:rPr>
+        <w:t>)</w:t>
+      </w:r>
+      <w:r>
+        <w:rPr>
+          <w:rFonts w:ascii="Garamond" w:hAnsi="Garamond" w:cs="Calibri Light"/>
+          <w:sz w:val="21"/>
+          <w:szCs w:val="21"/>
+        </w:rPr>
+        <w:t xml:space="preserve"> </w:t>
+      </w:r>
+      <w:r>
+        <w:rPr>
+          <w:rFonts w:ascii="Garamond" w:hAnsi="Garamond" w:cs="Calibri Light"/>
+        </w:rPr>
+        <w:t xml:space="preserve">della classe </w:t>
+      </w:r>
+      <w:proofErr w:type="spellStart"/>
+      <w:r>
+        <w:rPr>
+          <w:rFonts w:ascii="Garamond" w:hAnsi="Garamond" w:cs="Calibri Light"/>
+          <w:i/>
+          <w:iCs/>
+        </w:rPr>
+        <w:t>Payment</w:t>
+      </w:r>
+      <w:proofErr w:type="spellEnd"/>
+      <w:r>
+        <w:rPr>
+          <w:rFonts w:ascii="Garamond" w:hAnsi="Garamond" w:cs="Calibri Light"/>
+        </w:rPr>
+        <w:t xml:space="preserve"> deve restituire come valore booleano </w:t>
+      </w:r>
+      <w:proofErr w:type="spellStart"/>
+      <w:r>
+        <w:rPr>
+          <w:rFonts w:ascii="Garamond" w:hAnsi="Garamond" w:cs="Calibri Light"/>
+          <w:i/>
+          <w:iCs/>
+        </w:rPr>
+        <w:t>true</w:t>
+      </w:r>
+      <w:proofErr w:type="spellEnd"/>
+      <w:r>
+        <w:rPr>
+          <w:rFonts w:ascii="Garamond" w:hAnsi="Garamond" w:cs="Calibri Light"/>
+        </w:rPr>
+        <w:t xml:space="preserve">, ovvero permette di conseguire correttamente il pagamento solo nel caso in cui il valore del pagamento è maggiore di zero.  </w:t>
+      </w:r>
+      <w:r>
+        <w:rPr>
+          <w:rFonts w:ascii="Garamond" w:hAnsi="Garamond" w:cs="Calibri"/>
+          <w:color w:val="000000" w:themeColor="text1"/>
+        </w:rPr>
+        <w:t>Ciò può essere espresso in OCL attraverso l'utilizzo di una precondizione nel seguente modo:</w:t>
+      </w:r>
+    </w:p>
+    <w:p>
+      <w:pPr>
+        <w:jc w:val="center"/>
+      </w:pPr>
+      <w:r>
+        <w:fldChar w:fldCharType="begin"/>
+      </w:r>
+      <w:r>
+        <w:instrText xml:space="preserve"> INCLUDEPICTURE "https://documents.lucid.app/documents/358df371-5c13-4026-ad91-d39b3d7b3b77/pages/0_0?a=78926&amp;x=10577&amp;y=-1761&amp;w=659&amp;h=171&amp;store=1&amp;accept=image%2F*&amp;auth=LCA%2057d599fd9e3a949badd5a9242ad032d7a3a3f622-ts%3D1669751960" \* MERGEFORMATINET </w:instrText>
+      </w:r>
+      <w:r>
+        <w:fldChar w:fldCharType="separate"/>
+      </w:r>
+      <w:r>
+        <w:rPr>
+          <w:noProof/>
+        </w:rPr>
+        <w:drawing>
+          <wp:inline distT="0" distB="0" distL="0" distR="0" wp14:anchorId="5063F1DD" wp14:editId="3417947A">
+            <wp:extent cx="3448280" cy="848940"/>
+            <wp:effectExtent l="0" t="0" r="0" b="2540"/>
+            <wp:docPr id="3" name="Immagine 3" descr="Immagine che contiene testo&#10;&#10;Descrizione generata automaticamente"/>
+            <wp:cNvGraphicFramePr>
+              <a:graphicFrameLocks xmlns:a="http://schemas.openxmlformats.org/drawingml/2006/main" noChangeAspect="1"/>
+            </wp:cNvGraphicFramePr>
+            <a:graphic xmlns:a="http://schemas.openxmlformats.org/drawingml/2006/main">
+              <a:graphicData uri="http://schemas.openxmlformats.org/drawingml/2006/picture">
+                <pic:pic xmlns:pic="http://schemas.openxmlformats.org/drawingml/2006/picture">
+                  <pic:nvPicPr>
+                    <pic:cNvPr id="3" name="Immagine 3" descr="Immagine che contiene testo&#10;&#10;Descrizione generata automaticamente"/>
+                    <pic:cNvPicPr>
+                      <a:picLocks noChangeAspect="1" noChangeArrowheads="1"/>
+                    </pic:cNvPicPr>
+                  </pic:nvPicPr>
+                  <pic:blipFill rotWithShape="1">
+                    <a:blip r:embed="rId54">
+                      <a:extLst>
+                        <a:ext uri="{28A0092B-C50C-407E-A947-70E740481C1C}">
+                          <a14:useLocalDpi xmlns:a14="http://schemas.microsoft.com/office/drawing/2010/main" val="0"/>
+                        </a:ext>
+                      </a:extLst>
+                    </a:blip>
+                    <a:srcRect l="6062" t="9996" r="5980" b="6721"/>
+                    <a:stretch/>
+                  </pic:blipFill>
+                  <pic:spPr bwMode="auto">
+                    <a:xfrm>
+                      <a:off x="0" y="0"/>
+                      <a:ext cx="3496901" cy="860910"/>
+                    </a:xfrm>
+                    <a:prstGeom prst="rect">
+                      <a:avLst/>
+                    </a:prstGeom>
+                    <a:noFill/>
+                    <a:ln>
+                      <a:noFill/>
+                    </a:ln>
+                    <a:extLst>
+                      <a:ext uri="{53640926-AAD7-44D8-BBD7-CCE9431645EC}">
+                        <a14:shadowObscured xmlns:a14="http://schemas.microsoft.com/office/drawing/2010/main"/>
+                      </a:ext>
+                    </a:extLst>
+                  </pic:spPr>
+                </pic:pic>
+              </a:graphicData>
+            </a:graphic>
+          </wp:inline>
+        </w:drawing>
+      </w:r>
+      <w:r>
+        <w:fldChar w:fldCharType="end"/>
+      </w:r>
+    </w:p>
+    <w:p>
+      <w:pPr>
+        <w:jc w:val="center"/>
+      </w:pPr>
+    </w:p>
+    <w:p>
+      <w:pPr>
+        <w:rPr>
+          <w:b/>
+          <w:bCs/>
+          <w:color w:val="1071E5"/>
+          <w:sz w:val="25"/>
+          <w:szCs w:val="25"/>
+        </w:rPr>
       </w:pPr>
     </w:p>
     <w:p>
@@ -17798,6 +18780,11 @@
     </w:p>
     <w:p>
       <w:pPr>
+        <w:jc w:val="center"/>
+      </w:pPr>
+    </w:p>
+    <w:p>
+      <w:pPr>
         <w:rPr>
           <w:rFonts w:ascii="Garamond" w:hAnsi="Garamond" w:cs="Calibri"/>
           <w:b/>
@@ -17808,8 +18795,32 @@
         </w:rPr>
       </w:pPr>
     </w:p>
+    <w:p>
+      <w:pPr>
+        <w:rPr>
+          <w:rFonts w:ascii="Garamond" w:hAnsi="Garamond" w:cs="Calibri"/>
+          <w:b/>
+          <w:bCs/>
+          <w:color w:val="000000" w:themeColor="text1"/>
+          <w:sz w:val="32"/>
+          <w:szCs w:val="32"/>
+        </w:rPr>
+      </w:pPr>
+    </w:p>
+    <w:p>
+      <w:pPr>
+        <w:rPr>
+          <w:rFonts w:ascii="Garamond" w:hAnsi="Garamond" w:cs="Calibri"/>
+          <w:b/>
+          <w:bCs/>
+          <w:color w:val="000000" w:themeColor="text1"/>
+          <w:sz w:val="32"/>
+          <w:szCs w:val="32"/>
+        </w:rPr>
+      </w:pPr>
+    </w:p>
     <w:sectPr>
-      <w:footerReference w:type="default" r:id="rId52"/>
+      <w:footerReference w:type="default" r:id="rId55"/>
       <w:pgSz w:w="11906" w:h="16838"/>
       <w:pgMar w:top="1417" w:right="1134" w:bottom="1134" w:left="1134" w:header="708" w:footer="708" w:gutter="0"/>
       <w:cols w:space="708"/>
@@ -18192,6 +19203,119 @@
     </w:lvl>
   </w:abstractNum>
   <w:abstractNum w:abstractNumId="3" w15:restartNumberingAfterBreak="0">
+    <w:nsid w:val="079104C0"/>
+    <w:multiLevelType w:val="hybridMultilevel"/>
+    <w:tmpl w:val="D41CCB98"/>
+    <w:lvl w:ilvl="0" w:tplc="04100001">
+      <w:start w:val="1"/>
+      <w:numFmt w:val="bullet"/>
+      <w:lvlText w:val=""/>
+      <w:lvlJc w:val="left"/>
+      <w:pPr>
+        <w:ind w:left="720" w:hanging="360"/>
+      </w:pPr>
+      <w:rPr>
+        <w:rFonts w:ascii="Symbol" w:hAnsi="Symbol" w:hint="default"/>
+      </w:rPr>
+    </w:lvl>
+    <w:lvl w:ilvl="1" w:tplc="04100003" w:tentative="1">
+      <w:start w:val="1"/>
+      <w:numFmt w:val="bullet"/>
+      <w:lvlText w:val="o"/>
+      <w:lvlJc w:val="left"/>
+      <w:pPr>
+        <w:ind w:left="1440" w:hanging="360"/>
+      </w:pPr>
+      <w:rPr>
+        <w:rFonts w:ascii="Courier New" w:hAnsi="Courier New" w:cs="Courier New" w:hint="default"/>
+      </w:rPr>
+    </w:lvl>
+    <w:lvl w:ilvl="2" w:tplc="04100005" w:tentative="1">
+      <w:start w:val="1"/>
+      <w:numFmt w:val="bullet"/>
+      <w:lvlText w:val=""/>
+      <w:lvlJc w:val="left"/>
+      <w:pPr>
+        <w:ind w:left="2160" w:hanging="360"/>
+      </w:pPr>
+      <w:rPr>
+        <w:rFonts w:ascii="Wingdings" w:hAnsi="Wingdings" w:hint="default"/>
+      </w:rPr>
+    </w:lvl>
+    <w:lvl w:ilvl="3" w:tplc="04100001" w:tentative="1">
+      <w:start w:val="1"/>
+      <w:numFmt w:val="bullet"/>
+      <w:lvlText w:val=""/>
+      <w:lvlJc w:val="left"/>
+      <w:pPr>
+        <w:ind w:left="2880" w:hanging="360"/>
+      </w:pPr>
+      <w:rPr>
+        <w:rFonts w:ascii="Symbol" w:hAnsi="Symbol" w:hint="default"/>
+      </w:rPr>
+    </w:lvl>
+    <w:lvl w:ilvl="4" w:tplc="04100003" w:tentative="1">
+      <w:start w:val="1"/>
+      <w:numFmt w:val="bullet"/>
+      <w:lvlText w:val="o"/>
+      <w:lvlJc w:val="left"/>
+      <w:pPr>
+        <w:ind w:left="3600" w:hanging="360"/>
+      </w:pPr>
+      <w:rPr>
+        <w:rFonts w:ascii="Courier New" w:hAnsi="Courier New" w:cs="Courier New" w:hint="default"/>
+      </w:rPr>
+    </w:lvl>
+    <w:lvl w:ilvl="5" w:tplc="04100005" w:tentative="1">
+      <w:start w:val="1"/>
+      <w:numFmt w:val="bullet"/>
+      <w:lvlText w:val=""/>
+      <w:lvlJc w:val="left"/>
+      <w:pPr>
+        <w:ind w:left="4320" w:hanging="360"/>
+      </w:pPr>
+      <w:rPr>
+        <w:rFonts w:ascii="Wingdings" w:hAnsi="Wingdings" w:hint="default"/>
+      </w:rPr>
+    </w:lvl>
+    <w:lvl w:ilvl="6" w:tplc="04100001" w:tentative="1">
+      <w:start w:val="1"/>
+      <w:numFmt w:val="bullet"/>
+      <w:lvlText w:val=""/>
+      <w:lvlJc w:val="left"/>
+      <w:pPr>
+        <w:ind w:left="5040" w:hanging="360"/>
+      </w:pPr>
+      <w:rPr>
+        <w:rFonts w:ascii="Symbol" w:hAnsi="Symbol" w:hint="default"/>
+      </w:rPr>
+    </w:lvl>
+    <w:lvl w:ilvl="7" w:tplc="04100003" w:tentative="1">
+      <w:start w:val="1"/>
+      <w:numFmt w:val="bullet"/>
+      <w:lvlText w:val="o"/>
+      <w:lvlJc w:val="left"/>
+      <w:pPr>
+        <w:ind w:left="5760" w:hanging="360"/>
+      </w:pPr>
+      <w:rPr>
+        <w:rFonts w:ascii="Courier New" w:hAnsi="Courier New" w:cs="Courier New" w:hint="default"/>
+      </w:rPr>
+    </w:lvl>
+    <w:lvl w:ilvl="8" w:tplc="04100005" w:tentative="1">
+      <w:start w:val="1"/>
+      <w:numFmt w:val="bullet"/>
+      <w:lvlText w:val=""/>
+      <w:lvlJc w:val="left"/>
+      <w:pPr>
+        <w:ind w:left="6480" w:hanging="360"/>
+      </w:pPr>
+      <w:rPr>
+        <w:rFonts w:ascii="Wingdings" w:hAnsi="Wingdings" w:hint="default"/>
+      </w:rPr>
+    </w:lvl>
+  </w:abstractNum>
+  <w:abstractNum w:abstractNumId="4" w15:restartNumberingAfterBreak="0">
     <w:nsid w:val="0BD926B9"/>
     <w:multiLevelType w:val="hybridMultilevel"/>
     <w:tmpl w:val="F3CC6138"/>
@@ -18303,7 +19427,7 @@
       </w:rPr>
     </w:lvl>
   </w:abstractNum>
-  <w:abstractNum w:abstractNumId="4" w15:restartNumberingAfterBreak="0">
+  <w:abstractNum w:abstractNumId="5" w15:restartNumberingAfterBreak="0">
     <w:nsid w:val="11004E7B"/>
     <w:multiLevelType w:val="hybridMultilevel"/>
     <w:tmpl w:val="0CD214B6"/>
@@ -18416,7 +19540,120 @@
       </w:rPr>
     </w:lvl>
   </w:abstractNum>
-  <w:abstractNum w:abstractNumId="5" w15:restartNumberingAfterBreak="0">
+  <w:abstractNum w:abstractNumId="6" w15:restartNumberingAfterBreak="0">
+    <w:nsid w:val="146811E9"/>
+    <w:multiLevelType w:val="hybridMultilevel"/>
+    <w:tmpl w:val="9536A690"/>
+    <w:lvl w:ilvl="0" w:tplc="04100001">
+      <w:start w:val="1"/>
+      <w:numFmt w:val="bullet"/>
+      <w:lvlText w:val=""/>
+      <w:lvlJc w:val="left"/>
+      <w:pPr>
+        <w:ind w:left="720" w:hanging="360"/>
+      </w:pPr>
+      <w:rPr>
+        <w:rFonts w:ascii="Symbol" w:hAnsi="Symbol" w:hint="default"/>
+      </w:rPr>
+    </w:lvl>
+    <w:lvl w:ilvl="1" w:tplc="04100003" w:tentative="1">
+      <w:start w:val="1"/>
+      <w:numFmt w:val="bullet"/>
+      <w:lvlText w:val="o"/>
+      <w:lvlJc w:val="left"/>
+      <w:pPr>
+        <w:ind w:left="1440" w:hanging="360"/>
+      </w:pPr>
+      <w:rPr>
+        <w:rFonts w:ascii="Courier New" w:hAnsi="Courier New" w:cs="Courier New" w:hint="default"/>
+      </w:rPr>
+    </w:lvl>
+    <w:lvl w:ilvl="2" w:tplc="04100005" w:tentative="1">
+      <w:start w:val="1"/>
+      <w:numFmt w:val="bullet"/>
+      <w:lvlText w:val=""/>
+      <w:lvlJc w:val="left"/>
+      <w:pPr>
+        <w:ind w:left="2160" w:hanging="360"/>
+      </w:pPr>
+      <w:rPr>
+        <w:rFonts w:ascii="Wingdings" w:hAnsi="Wingdings" w:hint="default"/>
+      </w:rPr>
+    </w:lvl>
+    <w:lvl w:ilvl="3" w:tplc="04100001" w:tentative="1">
+      <w:start w:val="1"/>
+      <w:numFmt w:val="bullet"/>
+      <w:lvlText w:val=""/>
+      <w:lvlJc w:val="left"/>
+      <w:pPr>
+        <w:ind w:left="2880" w:hanging="360"/>
+      </w:pPr>
+      <w:rPr>
+        <w:rFonts w:ascii="Symbol" w:hAnsi="Symbol" w:hint="default"/>
+      </w:rPr>
+    </w:lvl>
+    <w:lvl w:ilvl="4" w:tplc="04100003" w:tentative="1">
+      <w:start w:val="1"/>
+      <w:numFmt w:val="bullet"/>
+      <w:lvlText w:val="o"/>
+      <w:lvlJc w:val="left"/>
+      <w:pPr>
+        <w:ind w:left="3600" w:hanging="360"/>
+      </w:pPr>
+      <w:rPr>
+        <w:rFonts w:ascii="Courier New" w:hAnsi="Courier New" w:cs="Courier New" w:hint="default"/>
+      </w:rPr>
+    </w:lvl>
+    <w:lvl w:ilvl="5" w:tplc="04100005" w:tentative="1">
+      <w:start w:val="1"/>
+      <w:numFmt w:val="bullet"/>
+      <w:lvlText w:val=""/>
+      <w:lvlJc w:val="left"/>
+      <w:pPr>
+        <w:ind w:left="4320" w:hanging="360"/>
+      </w:pPr>
+      <w:rPr>
+        <w:rFonts w:ascii="Wingdings" w:hAnsi="Wingdings" w:hint="default"/>
+      </w:rPr>
+    </w:lvl>
+    <w:lvl w:ilvl="6" w:tplc="04100001" w:tentative="1">
+      <w:start w:val="1"/>
+      <w:numFmt w:val="bullet"/>
+      <w:lvlText w:val=""/>
+      <w:lvlJc w:val="left"/>
+      <w:pPr>
+        <w:ind w:left="5040" w:hanging="360"/>
+      </w:pPr>
+      <w:rPr>
+        <w:rFonts w:ascii="Symbol" w:hAnsi="Symbol" w:hint="default"/>
+      </w:rPr>
+    </w:lvl>
+    <w:lvl w:ilvl="7" w:tplc="04100003" w:tentative="1">
+      <w:start w:val="1"/>
+      <w:numFmt w:val="bullet"/>
+      <w:lvlText w:val="o"/>
+      <w:lvlJc w:val="left"/>
+      <w:pPr>
+        <w:ind w:left="5760" w:hanging="360"/>
+      </w:pPr>
+      <w:rPr>
+        <w:rFonts w:ascii="Courier New" w:hAnsi="Courier New" w:cs="Courier New" w:hint="default"/>
+      </w:rPr>
+    </w:lvl>
+    <w:lvl w:ilvl="8" w:tplc="04100005" w:tentative="1">
+      <w:start w:val="1"/>
+      <w:numFmt w:val="bullet"/>
+      <w:lvlText w:val=""/>
+      <w:lvlJc w:val="left"/>
+      <w:pPr>
+        <w:ind w:left="6480" w:hanging="360"/>
+      </w:pPr>
+      <w:rPr>
+        <w:rFonts w:ascii="Wingdings" w:hAnsi="Wingdings" w:hint="default"/>
+      </w:rPr>
+    </w:lvl>
+  </w:abstractNum>
+  <w:abstractNum w:abstractNumId="7" w15:restartNumberingAfterBreak="0">
     <w:nsid w:val="15E17F5D"/>
     <w:multiLevelType w:val="hybridMultilevel"/>
     <w:tmpl w:val="1C9CF07A"/>
@@ -18505,7 +19742,120 @@
       </w:pPr>
     </w:lvl>
   </w:abstractNum>
-  <w:abstractNum w:abstractNumId="6" w15:restartNumberingAfterBreak="0">
+  <w:abstractNum w:abstractNumId="8" w15:restartNumberingAfterBreak="0">
+    <w:nsid w:val="1FE83800"/>
+    <w:multiLevelType w:val="hybridMultilevel"/>
+    <w:tmpl w:val="2BF8514A"/>
+    <w:lvl w:ilvl="0" w:tplc="04100003">
+      <w:start w:val="1"/>
+      <w:numFmt w:val="bullet"/>
+      <w:lvlText w:val="o"/>
+      <w:lvlJc w:val="left"/>
+      <w:pPr>
+        <w:ind w:left="720" w:hanging="360"/>
+      </w:pPr>
+      <w:rPr>
+        <w:rFonts w:ascii="Courier New" w:hAnsi="Courier New" w:cs="Courier New" w:hint="default"/>
+      </w:rPr>
+    </w:lvl>
+    <w:lvl w:ilvl="1" w:tplc="04100003" w:tentative="1">
+      <w:start w:val="1"/>
+      <w:numFmt w:val="bullet"/>
+      <w:lvlText w:val="o"/>
+      <w:lvlJc w:val="left"/>
+      <w:pPr>
+        <w:ind w:left="1440" w:hanging="360"/>
+      </w:pPr>
+      <w:rPr>
+        <w:rFonts w:ascii="Courier New" w:hAnsi="Courier New" w:cs="Courier New" w:hint="default"/>
+      </w:rPr>
+    </w:lvl>
+    <w:lvl w:ilvl="2" w:tplc="04100005" w:tentative="1">
+      <w:start w:val="1"/>
+      <w:numFmt w:val="bullet"/>
+      <w:lvlText w:val=""/>
+      <w:lvlJc w:val="left"/>
+      <w:pPr>
+        <w:ind w:left="2160" w:hanging="360"/>
+      </w:pPr>
+      <w:rPr>
+        <w:rFonts w:ascii="Wingdings" w:hAnsi="Wingdings" w:hint="default"/>
+      </w:rPr>
+    </w:lvl>
+    <w:lvl w:ilvl="3" w:tplc="04100001" w:tentative="1">
+      <w:start w:val="1"/>
+      <w:numFmt w:val="bullet"/>
+      <w:lvlText w:val=""/>
+      <w:lvlJc w:val="left"/>
+      <w:pPr>
+        <w:ind w:left="2880" w:hanging="360"/>
+      </w:pPr>
+      <w:rPr>
+        <w:rFonts w:ascii="Symbol" w:hAnsi="Symbol" w:hint="default"/>
+      </w:rPr>
+    </w:lvl>
+    <w:lvl w:ilvl="4" w:tplc="04100003" w:tentative="1">
+      <w:start w:val="1"/>
+      <w:numFmt w:val="bullet"/>
+      <w:lvlText w:val="o"/>
+      <w:lvlJc w:val="left"/>
+      <w:pPr>
+        <w:ind w:left="3600" w:hanging="360"/>
+      </w:pPr>
+      <w:rPr>
+        <w:rFonts w:ascii="Courier New" w:hAnsi="Courier New" w:cs="Courier New" w:hint="default"/>
+      </w:rPr>
+    </w:lvl>
+    <w:lvl w:ilvl="5" w:tplc="04100005" w:tentative="1">
+      <w:start w:val="1"/>
+      <w:numFmt w:val="bullet"/>
+      <w:lvlText w:val=""/>
+      <w:lvlJc w:val="left"/>
+      <w:pPr>
+        <w:ind w:left="4320" w:hanging="360"/>
+      </w:pPr>
+      <w:rPr>
+        <w:rFonts w:ascii="Wingdings" w:hAnsi="Wingdings" w:hint="default"/>
+      </w:rPr>
+    </w:lvl>
+    <w:lvl w:ilvl="6" w:tplc="04100001" w:tentative="1">
+      <w:start w:val="1"/>
+      <w:numFmt w:val="bullet"/>
+      <w:lvlText w:val=""/>
+      <w:lvlJc w:val="left"/>
+      <w:pPr>
+        <w:ind w:left="5040" w:hanging="360"/>
+      </w:pPr>
+      <w:rPr>
+        <w:rFonts w:ascii="Symbol" w:hAnsi="Symbol" w:hint="default"/>
+      </w:rPr>
+    </w:lvl>
+    <w:lvl w:ilvl="7" w:tplc="04100003" w:tentative="1">
+      <w:start w:val="1"/>
+      <w:numFmt w:val="bullet"/>
+      <w:lvlText w:val="o"/>
+      <w:lvlJc w:val="left"/>
+      <w:pPr>
+        <w:ind w:left="5760" w:hanging="360"/>
+      </w:pPr>
+      <w:rPr>
+        <w:rFonts w:ascii="Courier New" w:hAnsi="Courier New" w:cs="Courier New" w:hint="default"/>
+      </w:rPr>
+    </w:lvl>
+    <w:lvl w:ilvl="8" w:tplc="04100005" w:tentative="1">
+      <w:start w:val="1"/>
+      <w:numFmt w:val="bullet"/>
+      <w:lvlText w:val=""/>
+      <w:lvlJc w:val="left"/>
+      <w:pPr>
+        <w:ind w:left="6480" w:hanging="360"/>
+      </w:pPr>
+      <w:rPr>
+        <w:rFonts w:ascii="Wingdings" w:hAnsi="Wingdings" w:hint="default"/>
+      </w:rPr>
+    </w:lvl>
+  </w:abstractNum>
+  <w:abstractNum w:abstractNumId="9" w15:restartNumberingAfterBreak="0">
     <w:nsid w:val="230D5779"/>
     <w:multiLevelType w:val="hybridMultilevel"/>
     <w:tmpl w:val="00700724"/>
@@ -18594,7 +19944,7 @@
       </w:pPr>
     </w:lvl>
   </w:abstractNum>
-  <w:abstractNum w:abstractNumId="7" w15:restartNumberingAfterBreak="0">
+  <w:abstractNum w:abstractNumId="10" w15:restartNumberingAfterBreak="0">
     <w:nsid w:val="24B202E7"/>
     <w:multiLevelType w:val="hybridMultilevel"/>
     <w:tmpl w:val="1458CD92"/>
@@ -18707,7 +20057,120 @@
       </w:rPr>
     </w:lvl>
   </w:abstractNum>
-  <w:abstractNum w:abstractNumId="8" w15:restartNumberingAfterBreak="0">
+  <w:abstractNum w:abstractNumId="11" w15:restartNumberingAfterBreak="0">
+    <w:nsid w:val="2DE01EE9"/>
+    <w:multiLevelType w:val="hybridMultilevel"/>
+    <w:tmpl w:val="100CEAFE"/>
+    <w:lvl w:ilvl="0" w:tplc="04100001">
+      <w:start w:val="1"/>
+      <w:numFmt w:val="bullet"/>
+      <w:lvlText w:val=""/>
+      <w:lvlJc w:val="left"/>
+      <w:pPr>
+        <w:ind w:left="720" w:hanging="360"/>
+      </w:pPr>
+      <w:rPr>
+        <w:rFonts w:ascii="Symbol" w:hAnsi="Symbol" w:hint="default"/>
+      </w:rPr>
+    </w:lvl>
+    <w:lvl w:ilvl="1" w:tplc="04100003" w:tentative="1">
+      <w:start w:val="1"/>
+      <w:numFmt w:val="bullet"/>
+      <w:lvlText w:val="o"/>
+      <w:lvlJc w:val="left"/>
+      <w:pPr>
+        <w:ind w:left="1440" w:hanging="360"/>
+      </w:pPr>
+      <w:rPr>
+        <w:rFonts w:ascii="Courier New" w:hAnsi="Courier New" w:cs="Courier New" w:hint="default"/>
+      </w:rPr>
+    </w:lvl>
+    <w:lvl w:ilvl="2" w:tplc="04100005" w:tentative="1">
+      <w:start w:val="1"/>
+      <w:numFmt w:val="bullet"/>
+      <w:lvlText w:val=""/>
+      <w:lvlJc w:val="left"/>
+      <w:pPr>
+        <w:ind w:left="2160" w:hanging="360"/>
+      </w:pPr>
+      <w:rPr>
+        <w:rFonts w:ascii="Wingdings" w:hAnsi="Wingdings" w:hint="default"/>
+      </w:rPr>
+    </w:lvl>
+    <w:lvl w:ilvl="3" w:tplc="04100001" w:tentative="1">
+      <w:start w:val="1"/>
+      <w:numFmt w:val="bullet"/>
+      <w:lvlText w:val=""/>
+      <w:lvlJc w:val="left"/>
+      <w:pPr>
+        <w:ind w:left="2880" w:hanging="360"/>
+      </w:pPr>
+      <w:rPr>
+        <w:rFonts w:ascii="Symbol" w:hAnsi="Symbol" w:hint="default"/>
+      </w:rPr>
+    </w:lvl>
+    <w:lvl w:ilvl="4" w:tplc="04100003" w:tentative="1">
+      <w:start w:val="1"/>
+      <w:numFmt w:val="bullet"/>
+      <w:lvlText w:val="o"/>
+      <w:lvlJc w:val="left"/>
+      <w:pPr>
+        <w:ind w:left="3600" w:hanging="360"/>
+      </w:pPr>
+      <w:rPr>
+        <w:rFonts w:ascii="Courier New" w:hAnsi="Courier New" w:cs="Courier New" w:hint="default"/>
+      </w:rPr>
+    </w:lvl>
+    <w:lvl w:ilvl="5" w:tplc="04100005" w:tentative="1">
+      <w:start w:val="1"/>
+      <w:numFmt w:val="bullet"/>
+      <w:lvlText w:val=""/>
+      <w:lvlJc w:val="left"/>
+      <w:pPr>
+        <w:ind w:left="4320" w:hanging="360"/>
+      </w:pPr>
+      <w:rPr>
+        <w:rFonts w:ascii="Wingdings" w:hAnsi="Wingdings" w:hint="default"/>
+      </w:rPr>
+    </w:lvl>
+    <w:lvl w:ilvl="6" w:tplc="04100001" w:tentative="1">
+      <w:start w:val="1"/>
+      <w:numFmt w:val="bullet"/>
+      <w:lvlText w:val=""/>
+      <w:lvlJc w:val="left"/>
+      <w:pPr>
+        <w:ind w:left="5040" w:hanging="360"/>
+      </w:pPr>
+      <w:rPr>
+        <w:rFonts w:ascii="Symbol" w:hAnsi="Symbol" w:hint="default"/>
+      </w:rPr>
+    </w:lvl>
+    <w:lvl w:ilvl="7" w:tplc="04100003" w:tentative="1">
+      <w:start w:val="1"/>
+      <w:numFmt w:val="bullet"/>
+      <w:lvlText w:val="o"/>
+      <w:lvlJc w:val="left"/>
+      <w:pPr>
+        <w:ind w:left="5760" w:hanging="360"/>
+      </w:pPr>
+      <w:rPr>
+        <w:rFonts w:ascii="Courier New" w:hAnsi="Courier New" w:cs="Courier New" w:hint="default"/>
+      </w:rPr>
+    </w:lvl>
+    <w:lvl w:ilvl="8" w:tplc="04100005" w:tentative="1">
+      <w:start w:val="1"/>
+      <w:numFmt w:val="bullet"/>
+      <w:lvlText w:val=""/>
+      <w:lvlJc w:val="left"/>
+      <w:pPr>
+        <w:ind w:left="6480" w:hanging="360"/>
+      </w:pPr>
+      <w:rPr>
+        <w:rFonts w:ascii="Wingdings" w:hAnsi="Wingdings" w:hint="default"/>
+      </w:rPr>
+    </w:lvl>
+  </w:abstractNum>
+  <w:abstractNum w:abstractNumId="12" w15:restartNumberingAfterBreak="0">
     <w:nsid w:val="356A53C9"/>
     <w:multiLevelType w:val="hybridMultilevel"/>
     <w:tmpl w:val="115E813E"/>
@@ -18820,7 +20283,7 @@
       </w:rPr>
     </w:lvl>
   </w:abstractNum>
-  <w:abstractNum w:abstractNumId="9" w15:restartNumberingAfterBreak="0">
+  <w:abstractNum w:abstractNumId="13" w15:restartNumberingAfterBreak="0">
     <w:nsid w:val="370C79B6"/>
     <w:multiLevelType w:val="hybridMultilevel"/>
     <w:tmpl w:val="D52EF15E"/>
@@ -18909,7 +20372,7 @@
       </w:pPr>
     </w:lvl>
   </w:abstractNum>
-  <w:abstractNum w:abstractNumId="10" w15:restartNumberingAfterBreak="0">
+  <w:abstractNum w:abstractNumId="14" w15:restartNumberingAfterBreak="0">
     <w:nsid w:val="3AF800DD"/>
     <w:multiLevelType w:val="hybridMultilevel"/>
     <w:tmpl w:val="93C80B50"/>
@@ -19022,7 +20485,7 @@
       </w:rPr>
     </w:lvl>
   </w:abstractNum>
-  <w:abstractNum w:abstractNumId="11" w15:restartNumberingAfterBreak="0">
+  <w:abstractNum w:abstractNumId="15" w15:restartNumberingAfterBreak="0">
     <w:nsid w:val="43486F44"/>
     <w:multiLevelType w:val="hybridMultilevel"/>
     <w:tmpl w:val="66867BD6"/>
@@ -19135,7 +20598,7 @@
       </w:rPr>
     </w:lvl>
   </w:abstractNum>
-  <w:abstractNum w:abstractNumId="12" w15:restartNumberingAfterBreak="0">
+  <w:abstractNum w:abstractNumId="16" w15:restartNumberingAfterBreak="0">
     <w:nsid w:val="4A1B3DFE"/>
     <w:multiLevelType w:val="multilevel"/>
     <w:tmpl w:val="FFB6A93E"/>
@@ -19256,7 +20719,7 @@
       </w:rPr>
     </w:lvl>
   </w:abstractNum>
-  <w:abstractNum w:abstractNumId="13" w15:restartNumberingAfterBreak="0">
+  <w:abstractNum w:abstractNumId="17" w15:restartNumberingAfterBreak="0">
     <w:nsid w:val="514C14C9"/>
     <w:multiLevelType w:val="hybridMultilevel"/>
     <w:tmpl w:val="647C61B4"/>
@@ -19345,7 +20808,7 @@
       </w:pPr>
     </w:lvl>
   </w:abstractNum>
-  <w:abstractNum w:abstractNumId="14" w15:restartNumberingAfterBreak="0">
+  <w:abstractNum w:abstractNumId="18" w15:restartNumberingAfterBreak="0">
     <w:nsid w:val="51A4377A"/>
     <w:multiLevelType w:val="hybridMultilevel"/>
     <w:tmpl w:val="88CC8712"/>
@@ -19458,7 +20921,7 @@
       </w:rPr>
     </w:lvl>
   </w:abstractNum>
-  <w:abstractNum w:abstractNumId="15" w15:restartNumberingAfterBreak="0">
+  <w:abstractNum w:abstractNumId="19" w15:restartNumberingAfterBreak="0">
     <w:nsid w:val="527E71A6"/>
     <w:multiLevelType w:val="hybridMultilevel"/>
     <w:tmpl w:val="DBA01C00"/>
@@ -19571,7 +21034,7 @@
       </w:rPr>
     </w:lvl>
   </w:abstractNum>
-  <w:abstractNum w:abstractNumId="16" w15:restartNumberingAfterBreak="0">
+  <w:abstractNum w:abstractNumId="20" w15:restartNumberingAfterBreak="0">
     <w:nsid w:val="52B40961"/>
     <w:multiLevelType w:val="hybridMultilevel"/>
     <w:tmpl w:val="00700724"/>
@@ -19660,7 +21123,7 @@
       </w:pPr>
     </w:lvl>
   </w:abstractNum>
-  <w:abstractNum w:abstractNumId="17" w15:restartNumberingAfterBreak="0">
+  <w:abstractNum w:abstractNumId="21" w15:restartNumberingAfterBreak="0">
     <w:nsid w:val="55D10119"/>
     <w:multiLevelType w:val="hybridMultilevel"/>
     <w:tmpl w:val="979A5602"/>
@@ -19773,7 +21236,7 @@
       </w:rPr>
     </w:lvl>
   </w:abstractNum>
-  <w:abstractNum w:abstractNumId="18" w15:restartNumberingAfterBreak="0">
+  <w:abstractNum w:abstractNumId="22" w15:restartNumberingAfterBreak="0">
     <w:nsid w:val="70C62E3E"/>
     <w:multiLevelType w:val="hybridMultilevel"/>
     <w:tmpl w:val="5AEEC49C"/>
@@ -19886,7 +21349,7 @@
       </w:rPr>
     </w:lvl>
   </w:abstractNum>
-  <w:abstractNum w:abstractNumId="19" w15:restartNumberingAfterBreak="0">
+  <w:abstractNum w:abstractNumId="23" w15:restartNumberingAfterBreak="0">
     <w:nsid w:val="71AB7CE3"/>
     <w:multiLevelType w:val="hybridMultilevel"/>
     <w:tmpl w:val="70B431D0"/>
@@ -19999,7 +21462,7 @@
       </w:rPr>
     </w:lvl>
   </w:abstractNum>
-  <w:abstractNum w:abstractNumId="20" w15:restartNumberingAfterBreak="0">
+  <w:abstractNum w:abstractNumId="24" w15:restartNumberingAfterBreak="0">
     <w:nsid w:val="72516E5D"/>
     <w:multiLevelType w:val="hybridMultilevel"/>
     <w:tmpl w:val="69CC1C4E"/>
@@ -20085,7 +21548,7 @@
       </w:pPr>
     </w:lvl>
   </w:abstractNum>
-  <w:abstractNum w:abstractNumId="21" w15:restartNumberingAfterBreak="0">
+  <w:abstractNum w:abstractNumId="25" w15:restartNumberingAfterBreak="0">
     <w:nsid w:val="790B69C0"/>
     <w:multiLevelType w:val="hybridMultilevel"/>
     <w:tmpl w:val="1B7EF53E"/>
@@ -20198,7 +21661,7 @@
       </w:rPr>
     </w:lvl>
   </w:abstractNum>
-  <w:abstractNum w:abstractNumId="22" w15:restartNumberingAfterBreak="0">
+  <w:abstractNum w:abstractNumId="26" w15:restartNumberingAfterBreak="0">
     <w:nsid w:val="7BB1017B"/>
     <w:multiLevelType w:val="hybridMultilevel"/>
     <w:tmpl w:val="CEEA6EAC"/>
@@ -20311,7 +21774,7 @@
       </w:rPr>
     </w:lvl>
   </w:abstractNum>
-  <w:abstractNum w:abstractNumId="23" w15:restartNumberingAfterBreak="0">
+  <w:abstractNum w:abstractNumId="27" w15:restartNumberingAfterBreak="0">
     <w:nsid w:val="7E485424"/>
     <w:multiLevelType w:val="multilevel"/>
     <w:tmpl w:val="A9688F5E"/>
@@ -20424,7 +21887,7 @@
       </w:rPr>
     </w:lvl>
   </w:abstractNum>
-  <w:abstractNum w:abstractNumId="24" w15:restartNumberingAfterBreak="0">
+  <w:abstractNum w:abstractNumId="28" w15:restartNumberingAfterBreak="0">
     <w:nsid w:val="7E915234"/>
     <w:multiLevelType w:val="hybridMultilevel"/>
     <w:tmpl w:val="A016E072"/>
@@ -20537,7 +22000,7 @@
       </w:rPr>
     </w:lvl>
   </w:abstractNum>
-  <w:abstractNum w:abstractNumId="25" w15:restartNumberingAfterBreak="0">
+  <w:abstractNum w:abstractNumId="29" w15:restartNumberingAfterBreak="0">
     <w:nsid w:val="7F843776"/>
     <w:multiLevelType w:val="hybridMultilevel"/>
     <w:tmpl w:val="C64E46C6"/>
@@ -20654,64 +22117,64 @@
     <w:abstractNumId w:val="2"/>
   </w:num>
   <w:num w:numId="2">
+    <w:abstractNumId w:val="10"/>
+  </w:num>
+  <w:num w:numId="3">
+    <w:abstractNumId w:val="21"/>
+  </w:num>
+  <w:num w:numId="4">
+    <w:abstractNumId w:val="19"/>
+  </w:num>
+  <w:num w:numId="5">
+    <w:abstractNumId w:val="18"/>
+  </w:num>
+  <w:num w:numId="6">
+    <w:abstractNumId w:val="26"/>
+  </w:num>
+  <w:num w:numId="7">
+    <w:abstractNumId w:val="25"/>
+  </w:num>
+  <w:num w:numId="8">
+    <w:abstractNumId w:val="29"/>
+  </w:num>
+  <w:num w:numId="9">
+    <w:abstractNumId w:val="23"/>
+  </w:num>
+  <w:num w:numId="10">
+    <w:abstractNumId w:val="24"/>
+  </w:num>
+  <w:num w:numId="11">
+    <w:abstractNumId w:val="28"/>
+  </w:num>
+  <w:num w:numId="12">
+    <w:abstractNumId w:val="20"/>
+  </w:num>
+  <w:num w:numId="13">
+    <w:abstractNumId w:val="27"/>
+  </w:num>
+  <w:num w:numId="14">
+    <w:abstractNumId w:val="9"/>
+  </w:num>
+  <w:num w:numId="15">
+    <w:abstractNumId w:val="13"/>
+  </w:num>
+  <w:num w:numId="16">
+    <w:abstractNumId w:val="17"/>
+  </w:num>
+  <w:num w:numId="17">
     <w:abstractNumId w:val="7"/>
   </w:num>
-  <w:num w:numId="3">
-    <w:abstractNumId w:val="17"/>
+  <w:num w:numId="18">
+    <w:abstractNumId w:val="12"/>
   </w:num>
-  <w:num w:numId="4">
+  <w:num w:numId="19">
     <w:abstractNumId w:val="15"/>
   </w:num>
-  <w:num w:numId="5">
+  <w:num w:numId="20">
     <w:abstractNumId w:val="14"/>
   </w:num>
-  <w:num w:numId="6">
-    <w:abstractNumId w:val="22"/>
-  </w:num>
-  <w:num w:numId="7">
-    <w:abstractNumId w:val="21"/>
-  </w:num>
-  <w:num w:numId="8">
-    <w:abstractNumId w:val="25"/>
-  </w:num>
-  <w:num w:numId="9">
-    <w:abstractNumId w:val="19"/>
-  </w:num>
-  <w:num w:numId="10">
-    <w:abstractNumId w:val="20"/>
-  </w:num>
-  <w:num w:numId="11">
-    <w:abstractNumId w:val="24"/>
-  </w:num>
-  <w:num w:numId="12">
+  <w:num w:numId="21">
     <w:abstractNumId w:val="16"/>
-  </w:num>
-  <w:num w:numId="13">
-    <w:abstractNumId w:val="23"/>
-  </w:num>
-  <w:num w:numId="14">
-    <w:abstractNumId w:val="6"/>
-  </w:num>
-  <w:num w:numId="15">
-    <w:abstractNumId w:val="9"/>
-  </w:num>
-  <w:num w:numId="16">
-    <w:abstractNumId w:val="13"/>
-  </w:num>
-  <w:num w:numId="17">
-    <w:abstractNumId w:val="5"/>
-  </w:num>
-  <w:num w:numId="18">
-    <w:abstractNumId w:val="8"/>
-  </w:num>
-  <w:num w:numId="19">
-    <w:abstractNumId w:val="11"/>
-  </w:num>
-  <w:num w:numId="20">
-    <w:abstractNumId w:val="10"/>
-  </w:num>
-  <w:num w:numId="21">
-    <w:abstractNumId w:val="12"/>
   </w:num>
   <w:num w:numId="22">
     <w:abstractNumId w:val="0"/>
@@ -20720,13 +22183,25 @@
     <w:abstractNumId w:val="1"/>
   </w:num>
   <w:num w:numId="24">
-    <w:abstractNumId w:val="18"/>
+    <w:abstractNumId w:val="22"/>
   </w:num>
   <w:num w:numId="25">
+    <w:abstractNumId w:val="4"/>
+  </w:num>
+  <w:num w:numId="26">
+    <w:abstractNumId w:val="5"/>
+  </w:num>
+  <w:num w:numId="27">
+    <w:abstractNumId w:val="11"/>
+  </w:num>
+  <w:num w:numId="28">
     <w:abstractNumId w:val="3"/>
   </w:num>
-  <w:num w:numId="26">
-    <w:abstractNumId w:val="4"/>
+  <w:num w:numId="29">
+    <w:abstractNumId w:val="6"/>
+  </w:num>
+  <w:num w:numId="30">
+    <w:abstractNumId w:val="8"/>
   </w:num>
   <w:numIdMacAtCleanup w:val="8"/>
 </w:numbering>
@@ -21130,7 +22605,7 @@
   <w:style w:type="paragraph" w:default="1" w:styleId="Normale">
     <w:name w:val="Normal"/>
     <w:qFormat/>
-    <w:rsid w:val="00742D9C"/>
+    <w:rsid w:val="00160BF7"/>
     <w:pPr>
       <w:spacing w:after="0" w:line="240" w:lineRule="auto"/>
     </w:pPr>
@@ -21570,12 +23045,12 @@
     <w:pitch w:val="variable"/>
     <w:sig w:usb0="E0002EFF" w:usb1="C000785B" w:usb2="00000009" w:usb3="00000000" w:csb0="000001FF" w:csb1="00000000"/>
   </w:font>
-  <w:font w:name="Calibri">
-    <w:panose1 w:val="020F0502020204030204"/>
-    <w:charset w:val="00"/>
-    <w:family w:val="swiss"/>
+  <w:font w:name="Symbol">
+    <w:panose1 w:val="05050102010706020507"/>
+    <w:charset w:val="02"/>
+    <w:family w:val="decorative"/>
     <w:pitch w:val="variable"/>
-    <w:sig w:usb0="E1002AFF" w:usb1="C000ACFF" w:usb2="00000009" w:usb3="00000000" w:csb0="000001FF" w:csb1="00000000"/>
+    <w:sig w:usb0="00000003" w:usb1="10000000" w:usb2="00000000" w:usb3="00000000" w:csb0="80000001" w:csb1="00000000"/>
   </w:font>
   <w:font w:name="Courier New">
     <w:panose1 w:val="02070309020205020404"/>
@@ -21591,12 +23066,12 @@
     <w:pitch w:val="variable"/>
     <w:sig w:usb0="00000003" w:usb1="00000000" w:usb2="00000000" w:usb3="00000000" w:csb0="80000001" w:csb1="00000000"/>
   </w:font>
-  <w:font w:name="Symbol">
-    <w:panose1 w:val="05050102010706020507"/>
-    <w:charset w:val="02"/>
-    <w:family w:val="decorative"/>
+  <w:font w:name="Calibri">
+    <w:panose1 w:val="020F0502020204030204"/>
+    <w:charset w:val="00"/>
+    <w:family w:val="swiss"/>
     <w:pitch w:val="variable"/>
-    <w:sig w:usb0="00000000" w:usb1="10000000" w:usb2="00000000" w:usb3="00000000" w:csb0="80000000" w:csb1="00000000"/>
+    <w:sig w:usb0="E1002AFF" w:usb1="C000ACFF" w:usb2="00000009" w:usb3="00000000" w:csb0="000001FF" w:csb1="00000000"/>
   </w:font>
   <w:font w:name="Garamond">
     <w:panose1 w:val="02020404030301010803"/>
@@ -21653,6 +23128,7 @@
     <w:rsid w:val="0013016D"/>
     <w:rsid w:val="0017049E"/>
     <w:rsid w:val="00173383"/>
+    <w:rsid w:val="00191360"/>
     <w:rsid w:val="001C2E07"/>
     <w:rsid w:val="001C51AD"/>
     <w:rsid w:val="001D2A11"/>
@@ -21711,6 +23187,7 @@
     <w:rsid w:val="00A73374"/>
     <w:rsid w:val="00AE6744"/>
     <w:rsid w:val="00AF6531"/>
+    <w:rsid w:val="00AF7B07"/>
     <w:rsid w:val="00B01A3B"/>
     <w:rsid w:val="00B950F2"/>
     <w:rsid w:val="00C042C4"/>

</xml_diff>

<commit_message>
modifiche in generale d3
</commit_message>
<xml_diff>
--- a/MaterialeD3/D3_T33 .docx
+++ b/MaterialeD3/D3_T33 .docx
@@ -1,6 +1,6 @@
 
 <file path=word/document.xml><?xml version="1.0" encoding="utf-8"?>
-<w:document xmlns:wpc="http://schemas.microsoft.com/office/word/2010/wordprocessingCanvas" xmlns:cx="http://schemas.microsoft.com/office/drawing/2014/chartex" xmlns:cx1="http://schemas.microsoft.com/office/drawing/2015/9/8/chartex" xmlns:cx2="http://schemas.microsoft.com/office/drawing/2015/10/21/chartex" xmlns:cx3="http://schemas.microsoft.com/office/drawing/2016/5/9/chartex" xmlns:cx4="http://schemas.microsoft.com/office/drawing/2016/5/10/chartex" xmlns:cx5="http://schemas.microsoft.com/office/drawing/2016/5/11/chartex" xmlns:cx6="http://schemas.microsoft.com/office/drawing/2016/5/12/chartex" xmlns:cx7="http://schemas.microsoft.com/office/drawing/2016/5/13/chartex" xmlns:cx8="http://schemas.microsoft.com/office/drawing/2016/5/14/chartex" xmlns:mc="http://schemas.openxmlformats.org/markup-compatibility/2006" xmlns:aink="http://schemas.microsoft.com/office/drawing/2016/ink" xmlns:am3d="http://schemas.microsoft.com/office/drawing/2017/model3d" xmlns:o="urn:schemas-microsoft-com:office:office" xmlns:oel="http://schemas.microsoft.com/office/2019/extlst" xmlns:r="http://schemas.openxmlformats.org/officeDocument/2006/relationships" xmlns:m="http://schemas.openxmlformats.org/officeDocument/2006/math" xmlns:v="urn:schemas-microsoft-com:vml" xmlns:wp14="http://schemas.microsoft.com/office/word/2010/wordprocessingDrawing" xmlns:wp="http://schemas.openxmlformats.org/drawingml/2006/wordprocessingDrawing" xmlns:w10="urn:schemas-microsoft-com:office:word" xmlns:w="http://schemas.openxmlformats.org/wordprocessingml/2006/main" xmlns:w14="http://schemas.microsoft.com/office/word/2010/wordml" xmlns:w15="http://schemas.microsoft.com/office/word/2012/wordml" xmlns:w16cex="http://schemas.microsoft.com/office/word/2018/wordml/cex" xmlns:w16cid="http://schemas.microsoft.com/office/word/2016/wordml/cid" xmlns:w16="http://schemas.microsoft.com/office/word/2018/wordml" xmlns:w16sdtdh="http://schemas.microsoft.com/office/word/2020/wordml/sdtdatahash" xmlns:w16se="http://schemas.microsoft.com/office/word/2015/wordml/symex" xmlns:wpg="http://schemas.microsoft.com/office/word/2010/wordprocessingGroup" xmlns:wpi="http://schemas.microsoft.com/office/word/2010/wordprocessingInk" xmlns:wne="http://schemas.microsoft.com/office/word/2006/wordml" xmlns:wps="http://schemas.microsoft.com/office/word/2010/wordprocessingShape" mc:Ignorable="w14 w15 w16se w16cid w16 w16cex w16sdtdh wp14">
+<w:document xmlns:wpc="http://schemas.microsoft.com/office/word/2010/wordprocessingCanvas" xmlns:cx="http://schemas.microsoft.com/office/drawing/2014/chartex" xmlns:cx1="http://schemas.microsoft.com/office/drawing/2015/9/8/chartex" xmlns:cx2="http://schemas.microsoft.com/office/drawing/2015/10/21/chartex" xmlns:cx3="http://schemas.microsoft.com/office/drawing/2016/5/9/chartex" xmlns:cx4="http://schemas.microsoft.com/office/drawing/2016/5/10/chartex" xmlns:cx5="http://schemas.microsoft.com/office/drawing/2016/5/11/chartex" xmlns:cx6="http://schemas.microsoft.com/office/drawing/2016/5/12/chartex" xmlns:cx7="http://schemas.microsoft.com/office/drawing/2016/5/13/chartex" xmlns:cx8="http://schemas.microsoft.com/office/drawing/2016/5/14/chartex" xmlns:mc="http://schemas.openxmlformats.org/markup-compatibility/2006" xmlns:aink="http://schemas.microsoft.com/office/drawing/2016/ink" xmlns:am3d="http://schemas.microsoft.com/office/drawing/2017/model3d" xmlns:o="urn:schemas-microsoft-com:office:office" xmlns:r="http://schemas.openxmlformats.org/officeDocument/2006/relationships" xmlns:m="http://schemas.openxmlformats.org/officeDocument/2006/math" xmlns:v="urn:schemas-microsoft-com:vml" xmlns:wp14="http://schemas.microsoft.com/office/word/2010/wordprocessingDrawing" xmlns:wp="http://schemas.openxmlformats.org/drawingml/2006/wordprocessingDrawing" xmlns:w10="urn:schemas-microsoft-com:office:word" xmlns:w="http://schemas.openxmlformats.org/wordprocessingml/2006/main" xmlns:w14="http://schemas.microsoft.com/office/word/2010/wordml" xmlns:w15="http://schemas.microsoft.com/office/word/2012/wordml" xmlns:w16cex="http://schemas.microsoft.com/office/word/2018/wordml/cex" xmlns:w16cid="http://schemas.microsoft.com/office/word/2016/wordml/cid" xmlns:w16="http://schemas.microsoft.com/office/word/2018/wordml" xmlns:w16sdtdh="http://schemas.microsoft.com/office/word/2020/wordml/sdtdatahash" xmlns:w16se="http://schemas.microsoft.com/office/word/2015/wordml/symex" xmlns:wpg="http://schemas.microsoft.com/office/word/2010/wordprocessingGroup" xmlns:wpi="http://schemas.microsoft.com/office/word/2010/wordprocessingInk" xmlns:wne="http://schemas.microsoft.com/office/word/2006/wordml" xmlns:wps="http://schemas.microsoft.com/office/word/2010/wordprocessingShape" mc:Ignorable="w14 w15 w16se w16cid w16 w16cex w16sdtdh wp14">
   <w:body>
     <w:p>
       <w:pPr>
@@ -755,6 +755,16 @@
             <w:sz w:val="26"/>
             <w:szCs w:val="26"/>
           </w:rPr>
+        </w:r>
+        <w:r>
+          <w:rPr>
+            <w:b w:val="0"/>
+            <w:bCs w:val="0"/>
+            <w:noProof/>
+            <w:webHidden/>
+            <w:sz w:val="26"/>
+            <w:szCs w:val="26"/>
+          </w:rPr>
           <w:fldChar w:fldCharType="separate"/>
         </w:r>
         <w:r>
@@ -841,6 +851,14 @@
             <w:szCs w:val="26"/>
           </w:rPr>
           <w:instrText xml:space="preserve"> PAGEREF _Toc118923079 \h </w:instrText>
+        </w:r>
+        <w:r>
+          <w:rPr>
+            <w:noProof/>
+            <w:webHidden/>
+            <w:sz w:val="26"/>
+            <w:szCs w:val="26"/>
+          </w:rPr>
         </w:r>
         <w:r>
           <w:rPr>
@@ -937,6 +955,15 @@
             <w:sz w:val="26"/>
             <w:szCs w:val="26"/>
           </w:rPr>
+        </w:r>
+        <w:r>
+          <w:rPr>
+            <w:rFonts w:ascii="Garamond" w:hAnsi="Garamond"/>
+            <w:noProof/>
+            <w:webHidden/>
+            <w:sz w:val="26"/>
+            <w:szCs w:val="26"/>
+          </w:rPr>
           <w:fldChar w:fldCharType="separate"/>
         </w:r>
         <w:r>
@@ -1025,6 +1052,14 @@
             <w:szCs w:val="26"/>
           </w:rPr>
           <w:instrText xml:space="preserve"> PAGEREF _Toc118923081 \h </w:instrText>
+        </w:r>
+        <w:r>
+          <w:rPr>
+            <w:noProof/>
+            <w:webHidden/>
+            <w:sz w:val="26"/>
+            <w:szCs w:val="26"/>
+          </w:rPr>
         </w:r>
         <w:r>
           <w:rPr>
@@ -1121,6 +1156,15 @@
             <w:sz w:val="26"/>
             <w:szCs w:val="26"/>
           </w:rPr>
+        </w:r>
+        <w:r>
+          <w:rPr>
+            <w:rFonts w:ascii="Garamond" w:hAnsi="Garamond"/>
+            <w:noProof/>
+            <w:webHidden/>
+            <w:sz w:val="26"/>
+            <w:szCs w:val="26"/>
+          </w:rPr>
           <w:fldChar w:fldCharType="separate"/>
         </w:r>
         <w:r>
@@ -1209,6 +1253,14 @@
             <w:szCs w:val="26"/>
           </w:rPr>
           <w:instrText xml:space="preserve"> PAGEREF _Toc118923083 \h </w:instrText>
+        </w:r>
+        <w:r>
+          <w:rPr>
+            <w:noProof/>
+            <w:webHidden/>
+            <w:sz w:val="26"/>
+            <w:szCs w:val="26"/>
+          </w:rPr>
         </w:r>
         <w:r>
           <w:rPr>
@@ -1317,6 +1369,15 @@
             <w:szCs w:val="26"/>
           </w:rPr>
           <w:instrText xml:space="preserve"> PAGEREF _Toc118923084 \h </w:instrText>
+        </w:r>
+        <w:r>
+          <w:rPr>
+            <w:rFonts w:ascii="Garamond" w:hAnsi="Garamond"/>
+            <w:noProof/>
+            <w:webHidden/>
+            <w:sz w:val="26"/>
+            <w:szCs w:val="26"/>
+          </w:rPr>
         </w:r>
         <w:r>
           <w:rPr>
@@ -1452,6 +1513,16 @@
             <w:sz w:val="26"/>
             <w:szCs w:val="26"/>
           </w:rPr>
+        </w:r>
+        <w:r>
+          <w:rPr>
+            <w:b w:val="0"/>
+            <w:bCs w:val="0"/>
+            <w:noProof/>
+            <w:webHidden/>
+            <w:sz w:val="26"/>
+            <w:szCs w:val="26"/>
+          </w:rPr>
           <w:fldChar w:fldCharType="separate"/>
         </w:r>
         <w:r>
@@ -1576,6 +1647,16 @@
             <w:sz w:val="26"/>
             <w:szCs w:val="26"/>
           </w:rPr>
+        </w:r>
+        <w:r>
+          <w:rPr>
+            <w:b w:val="0"/>
+            <w:bCs w:val="0"/>
+            <w:noProof/>
+            <w:webHidden/>
+            <w:sz w:val="26"/>
+            <w:szCs w:val="26"/>
+          </w:rPr>
           <w:fldChar w:fldCharType="separate"/>
         </w:r>
         <w:r>
@@ -1662,6 +1743,14 @@
             <w:szCs w:val="26"/>
           </w:rPr>
           <w:instrText xml:space="preserve"> PAGEREF _Toc118923089 \h </w:instrText>
+        </w:r>
+        <w:r>
+          <w:rPr>
+            <w:noProof/>
+            <w:webHidden/>
+            <w:sz w:val="26"/>
+            <w:szCs w:val="26"/>
+          </w:rPr>
         </w:r>
         <w:r>
           <w:rPr>
@@ -1777,6 +1866,14 @@
             <w:szCs w:val="26"/>
           </w:rPr>
           <w:instrText xml:space="preserve"> PAGEREF _Toc118923090 \h </w:instrText>
+        </w:r>
+        <w:r>
+          <w:rPr>
+            <w:noProof/>
+            <w:webHidden/>
+            <w:sz w:val="26"/>
+            <w:szCs w:val="26"/>
+          </w:rPr>
         </w:r>
         <w:r>
           <w:rPr>
@@ -1909,6 +2006,16 @@
             <w:sz w:val="26"/>
             <w:szCs w:val="26"/>
           </w:rPr>
+        </w:r>
+        <w:r>
+          <w:rPr>
+            <w:b w:val="0"/>
+            <w:bCs w:val="0"/>
+            <w:noProof/>
+            <w:webHidden/>
+            <w:sz w:val="26"/>
+            <w:szCs w:val="26"/>
+          </w:rPr>
           <w:fldChar w:fldCharType="separate"/>
         </w:r>
         <w:r>
@@ -2024,6 +2131,14 @@
             <w:sz w:val="26"/>
             <w:szCs w:val="26"/>
           </w:rPr>
+        </w:r>
+        <w:r>
+          <w:rPr>
+            <w:noProof/>
+            <w:webHidden/>
+            <w:sz w:val="26"/>
+            <w:szCs w:val="26"/>
+          </w:rPr>
           <w:fldChar w:fldCharType="separate"/>
         </w:r>
         <w:r>
@@ -2110,6 +2225,14 @@
             <w:szCs w:val="26"/>
           </w:rPr>
           <w:instrText xml:space="preserve"> PAGEREF _Toc118923093 \h </w:instrText>
+        </w:r>
+        <w:r>
+          <w:rPr>
+            <w:noProof/>
+            <w:webHidden/>
+            <w:sz w:val="26"/>
+            <w:szCs w:val="26"/>
+          </w:rPr>
         </w:r>
         <w:r>
           <w:rPr>
@@ -2354,6 +2477,8 @@
       <w:r>
         <w:rPr>
           <w:rFonts w:ascii="Garamond" w:hAnsi="Garamond" w:cs="Calibri"/>
+          <w:i/>
+          <w:iCs/>
           <w:color w:val="000000" w:themeColor="text1"/>
         </w:rPr>
         <w:t>StayBusy</w:t>
@@ -2370,6 +2495,8 @@
       <w:r>
         <w:rPr>
           <w:rFonts w:ascii="Garamond" w:hAnsi="Garamond" w:cs="Calibri"/>
+          <w:i/>
+          <w:iCs/>
           <w:color w:val="000000" w:themeColor="text1"/>
         </w:rPr>
         <w:t>Unified</w:t>
@@ -2378,6 +2505,8 @@
       <w:r>
         <w:rPr>
           <w:rFonts w:ascii="Garamond" w:hAnsi="Garamond" w:cs="Calibri"/>
+          <w:i/>
+          <w:iCs/>
           <w:color w:val="000000" w:themeColor="text1"/>
         </w:rPr>
         <w:t xml:space="preserve"> </w:t>
@@ -2386,6 +2515,8 @@
       <w:r>
         <w:rPr>
           <w:rFonts w:ascii="Garamond" w:hAnsi="Garamond" w:cs="Calibri"/>
+          <w:i/>
+          <w:iCs/>
           <w:color w:val="000000" w:themeColor="text1"/>
         </w:rPr>
         <w:t>Modeling</w:t>
@@ -2394,14 +2525,34 @@
       <w:r>
         <w:rPr>
           <w:rFonts w:ascii="Garamond" w:hAnsi="Garamond" w:cs="Calibri"/>
-          <w:color w:val="000000" w:themeColor="text1"/>
-        </w:rPr>
-        <w:t xml:space="preserve"> Language (UML) e del codice in Object </w:t>
+          <w:i/>
+          <w:iCs/>
+          <w:color w:val="000000" w:themeColor="text1"/>
+        </w:rPr>
+        <w:t xml:space="preserve"> Language</w:t>
+      </w:r>
+      <w:r>
+        <w:rPr>
+          <w:rFonts w:ascii="Garamond" w:hAnsi="Garamond" w:cs="Calibri"/>
+          <w:color w:val="000000" w:themeColor="text1"/>
+        </w:rPr>
+        <w:t xml:space="preserve"> (UML) e del codice in </w:t>
+      </w:r>
+      <w:r>
+        <w:rPr>
+          <w:rFonts w:ascii="Garamond" w:hAnsi="Garamond" w:cs="Calibri"/>
+          <w:i/>
+          <w:iCs/>
+          <w:color w:val="000000" w:themeColor="text1"/>
+        </w:rPr>
+        <w:t xml:space="preserve">Object </w:t>
       </w:r>
       <w:proofErr w:type="spellStart"/>
       <w:r>
         <w:rPr>
           <w:rFonts w:ascii="Garamond" w:hAnsi="Garamond" w:cs="Calibri"/>
+          <w:i/>
+          <w:iCs/>
           <w:color w:val="000000" w:themeColor="text1"/>
         </w:rPr>
         <w:t>Constraint</w:t>
@@ -2410,20 +2561,61 @@
       <w:r>
         <w:rPr>
           <w:rFonts w:ascii="Garamond" w:hAnsi="Garamond" w:cs="Calibri"/>
-          <w:color w:val="000000" w:themeColor="text1"/>
-        </w:rPr>
-        <w:t xml:space="preserve"> Language (OCL), che permettere di esprimere in modo formale e privo di ambiguità le regole che vengono applicate al diagramma UML e per descrivere anche la logica del software.</w:t>
-      </w:r>
-    </w:p>
-    <w:p>
-      <w:pPr>
-        <w:spacing w:after="240" w:line="276" w:lineRule="auto"/>
-        <w:jc w:val="both"/>
-        <w:rPr>
-          <w:rFonts w:ascii="Garamond" w:hAnsi="Garamond" w:cs="Calibri"/>
-          <w:color w:val="000000" w:themeColor="text1"/>
-        </w:rPr>
-      </w:pPr>
+          <w:i/>
+          <w:iCs/>
+          <w:color w:val="000000" w:themeColor="text1"/>
+        </w:rPr>
+        <w:t xml:space="preserve"> Language</w:t>
+      </w:r>
+      <w:r>
+        <w:rPr>
+          <w:rFonts w:ascii="Garamond" w:hAnsi="Garamond" w:cs="Calibri"/>
+          <w:color w:val="000000" w:themeColor="text1"/>
+        </w:rPr>
+        <w:t xml:space="preserve"> (OCL), </w:t>
+      </w:r>
+      <w:r>
+        <w:rPr>
+          <w:rFonts w:ascii="Garamond" w:hAnsi="Garamond" w:cs="Calibri"/>
+          <w:color w:val="000000" w:themeColor="text1"/>
+        </w:rPr>
+        <w:t xml:space="preserve">al fine </w:t>
+      </w:r>
+      <w:r>
+        <w:rPr>
+          <w:rFonts w:ascii="Garamond" w:hAnsi="Garamond" w:cs="Calibri"/>
+          <w:color w:val="000000" w:themeColor="text1"/>
+        </w:rPr>
+        <w:t>di esprimere in modo formale e privo di ambiguità le regole che vengono applicate al diagramma UML e per descrivere anche la logica del software.</w:t>
+      </w:r>
+      <w:r>
+        <w:rPr>
+          <w:rFonts w:ascii="Garamond" w:hAnsi="Garamond" w:cs="Calibri"/>
+          <w:color w:val="000000" w:themeColor="text1"/>
+        </w:rPr>
+        <w:t xml:space="preserve"> D</w:t>
+      </w:r>
+      <w:r>
+        <w:rPr>
+          <w:rFonts w:ascii="Garamond" w:hAnsi="Garamond" w:cs="Calibri"/>
+          <w:color w:val="000000" w:themeColor="text1"/>
+        </w:rPr>
+        <w:t xml:space="preserve">i seguito viene dunque rappresentata l'architettura del sistema </w:t>
+      </w:r>
+      <w:r>
+        <w:rPr>
+          <w:rFonts w:ascii="Garamond" w:hAnsi="Garamond" w:cs="Calibri"/>
+          <w:color w:val="000000" w:themeColor="text1"/>
+        </w:rPr>
+        <w:t>mediante</w:t>
+      </w:r>
+      <w:r>
+        <w:rPr>
+          <w:rFonts w:ascii="Garamond" w:hAnsi="Garamond" w:cs="Calibri"/>
+          <w:color w:val="000000" w:themeColor="text1"/>
+        </w:rPr>
+        <w:t xml:space="preserve"> la descrizione delle classi e delle interfacce che dovranno essere implementate e dei collegamenti sussistenti tra di esse</w:t>
+      </w:r>
     </w:p>
     <w:p>
       <w:pPr>
@@ -2462,6 +2654,8 @@
       <w:r>
         <w:rPr>
           <w:rFonts w:ascii="Garamond" w:hAnsi="Garamond" w:cs="Calibri"/>
+          <w:i/>
+          <w:iCs/>
           <w:color w:val="000000" w:themeColor="text1"/>
         </w:rPr>
         <w:t>StayBusy</w:t>
@@ -2623,7 +2817,21 @@
           <w:rFonts w:ascii="Garamond" w:hAnsi="Garamond" w:cs="Calibri"/>
           <w:color w:val="000000" w:themeColor="text1"/>
         </w:rPr>
-        <w:t>è accompagnata da una breve descrizione di alcuni attributi e funzioni e, in alcuni casi, dal codice OCL</w:t>
+        <w:t xml:space="preserve">è accompagnata da una breve descrizione di alcuni attributi e funzioni e, in alcuni casi, </w:t>
+      </w:r>
+      <w:r>
+        <w:rPr>
+          <w:rFonts w:ascii="Garamond" w:hAnsi="Garamond" w:cs="Calibri"/>
+          <w:color w:val="000000" w:themeColor="text1"/>
+        </w:rPr>
+        <w:t xml:space="preserve">come si potrà vedere nel capitolo successivo, </w:t>
+      </w:r>
+      <w:r>
+        <w:rPr>
+          <w:rFonts w:ascii="Garamond" w:hAnsi="Garamond" w:cs="Calibri"/>
+          <w:color w:val="000000" w:themeColor="text1"/>
+        </w:rPr>
+        <w:t>dal codice OCL</w:t>
       </w:r>
       <w:r>
         <w:rPr>
@@ -2715,7 +2923,22 @@
           <w:rFonts w:ascii="Garamond" w:hAnsi="Garamond" w:cs="Calibri"/>
           <w:color w:val="000000" w:themeColor="text1"/>
         </w:rPr>
-        <w:t xml:space="preserve">utilizzati dal sistema. </w:t>
+        <w:t>utilizzati dal sistema</w:t>
+      </w:r>
+      <w:r>
+        <w:rPr>
+          <w:rFonts w:ascii="Garamond" w:hAnsi="Garamond" w:cs="Calibri"/>
+          <w:color w:val="000000" w:themeColor="text1"/>
+        </w:rPr>
+        <w:t xml:space="preserve">, ovvero </w:t>
+      </w:r>
+      <w:r>
+        <w:rPr>
+          <w:rFonts w:ascii="Garamond" w:hAnsi="Garamond" w:cs="Calibri"/>
+          <w:color w:val="000000" w:themeColor="text1"/>
+          <w:highlight w:val="yellow"/>
+        </w:rPr>
+        <w:t>____</w:t>
       </w:r>
     </w:p>
     <w:p>
@@ -2958,6 +3181,7 @@
           <w:rFonts w:ascii="Garamond" w:hAnsi="Garamond" w:cs="Calibri"/>
           <w:color w:val="000000" w:themeColor="text1"/>
         </w:rPr>
+        <w:lastRenderedPageBreak/>
         <w:t xml:space="preserve">Il tipo di dato </w:t>
       </w:r>
       <w:r>
@@ -3022,15 +3246,21 @@
           <w:rFonts w:ascii="Garamond" w:hAnsi="Garamond" w:cs="Calibri"/>
           <w:color w:val="000000" w:themeColor="text1"/>
         </w:rPr>
-        <w:t xml:space="preserve"> viene utilizzato dal sistema per esprimere l’orario di inizio e fine di un servizio. Nello specifico, è </w:t>
-      </w:r>
-      <w:r>
-        <w:rPr>
-          <w:rFonts w:ascii="Garamond" w:hAnsi="Garamond" w:cs="Calibri"/>
-          <w:color w:val="000000" w:themeColor="text1"/>
-        </w:rPr>
-        <w:lastRenderedPageBreak/>
-        <w:t xml:space="preserve">applicato sia nella classe </w:t>
+        <w:t xml:space="preserve"> viene utilizzato dal sistema per esprimere l’orario di inizio e fine di un servizio. Nello specifico, </w:t>
+      </w:r>
+      <w:r>
+        <w:rPr>
+          <w:rFonts w:ascii="Garamond" w:hAnsi="Garamond" w:cs="Calibri"/>
+          <w:color w:val="000000" w:themeColor="text1"/>
+        </w:rPr>
+        <w:t xml:space="preserve">questo </w:t>
+      </w:r>
+      <w:r>
+        <w:rPr>
+          <w:rFonts w:ascii="Garamond" w:hAnsi="Garamond" w:cs="Calibri"/>
+          <w:color w:val="000000" w:themeColor="text1"/>
+        </w:rPr>
+        <w:t xml:space="preserve">è applicato sia nella classe </w:t>
       </w:r>
       <w:proofErr w:type="spellStart"/>
       <w:r>
@@ -3220,6 +3450,7 @@
         </w:rPr>
         <w:t xml:space="preserve"> è stato creato per il salvataggio della data, rappresentata attraverso gli attributi </w:t>
       </w:r>
+      <w:proofErr w:type="spellStart"/>
       <w:r>
         <w:rPr>
           <w:rFonts w:ascii="Garamond" w:hAnsi="Garamond" w:cs="Calibri"/>
@@ -3229,6 +3460,7 @@
         </w:rPr>
         <w:t>day</w:t>
       </w:r>
+      <w:proofErr w:type="spellEnd"/>
       <w:r>
         <w:rPr>
           <w:rFonts w:ascii="Garamond" w:hAnsi="Garamond" w:cs="Calibri"/>
@@ -3511,7 +3743,35 @@
           <w:rFonts w:ascii="Garamond" w:hAnsi="Garamond" w:cs="Calibri"/>
           <w:color w:val="000000" w:themeColor="text1"/>
         </w:rPr>
-        <w:t xml:space="preserve"> – ovvero l’orario di conclusione di un servizio - che verranno espressi direttamente nelle classi </w:t>
+        <w:t xml:space="preserve"> – ovvero l’orario di conclusione di un servizio - </w:t>
+      </w:r>
+      <w:r>
+        <w:rPr>
+          <w:rFonts w:ascii="Garamond" w:hAnsi="Garamond" w:cs="Calibri"/>
+          <w:color w:val="000000" w:themeColor="text1"/>
+        </w:rPr>
+        <w:t>i quali</w:t>
+      </w:r>
+      <w:r>
+        <w:rPr>
+          <w:rFonts w:ascii="Garamond" w:hAnsi="Garamond" w:cs="Calibri"/>
+          <w:color w:val="000000" w:themeColor="text1"/>
+        </w:rPr>
+        <w:t xml:space="preserve"> </w:t>
+      </w:r>
+      <w:r>
+        <w:rPr>
+          <w:rFonts w:ascii="Garamond" w:hAnsi="Garamond" w:cs="Calibri"/>
+          <w:color w:val="000000" w:themeColor="text1"/>
+        </w:rPr>
+        <w:t>vengono</w:t>
+      </w:r>
+      <w:r>
+        <w:rPr>
+          <w:rFonts w:ascii="Garamond" w:hAnsi="Garamond" w:cs="Calibri"/>
+          <w:color w:val="000000" w:themeColor="text1"/>
+        </w:rPr>
+        <w:t xml:space="preserve"> espressi direttamente nelle classi </w:t>
       </w:r>
       <w:proofErr w:type="spellStart"/>
       <w:r>
@@ -3642,7 +3902,33 @@
         <w:rPr>
           <w:rFonts w:ascii="Garamond" w:hAnsi="Garamond" w:cs="Calibri Light"/>
         </w:rPr>
-        <w:t xml:space="preserve">ed è costituito da due attributi, dal </w:t>
+        <w:t xml:space="preserve">ed è costituito da due </w:t>
+      </w:r>
+      <w:proofErr w:type="gramStart"/>
+      <w:r>
+        <w:rPr>
+          <w:rFonts w:ascii="Garamond" w:hAnsi="Garamond" w:cs="Calibri Light"/>
+        </w:rPr>
+        <w:t xml:space="preserve">attributi, </w:t>
+      </w:r>
+      <w:r>
+        <w:rPr>
+          <w:rFonts w:ascii="Garamond" w:hAnsi="Garamond" w:cs="Calibri Light"/>
+        </w:rPr>
+        <w:t xml:space="preserve"> ovvero</w:t>
+      </w:r>
+      <w:proofErr w:type="gramEnd"/>
+      <w:r>
+        <w:rPr>
+          <w:rFonts w:ascii="Garamond" w:hAnsi="Garamond" w:cs="Calibri Light"/>
+        </w:rPr>
+        <w:t xml:space="preserve"> </w:t>
+      </w:r>
+      <w:r>
+        <w:rPr>
+          <w:rFonts w:ascii="Garamond" w:hAnsi="Garamond" w:cs="Calibri Light"/>
+        </w:rPr>
+        <w:t xml:space="preserve">dal </w:t>
       </w:r>
       <w:r>
         <w:rPr>
@@ -3719,6 +4005,7 @@
         <w:jc w:val="center"/>
       </w:pPr>
       <w:r>
+        <w:lastRenderedPageBreak/>
         <w:fldChar w:fldCharType="begin"/>
       </w:r>
       <w:r>
@@ -3821,7 +4108,6 @@
           <w:szCs w:val="24"/>
           <w:u w:val="single"/>
         </w:rPr>
-        <w:lastRenderedPageBreak/>
         <w:t>Frequency</w:t>
       </w:r>
     </w:p>
@@ -4196,6 +4482,7 @@
         <w:rPr>
           <w:rFonts w:ascii="Garamond" w:hAnsi="Garamond" w:cs="Calibri Light"/>
         </w:rPr>
+        <w:lastRenderedPageBreak/>
         <w:t xml:space="preserve">Il tipo di dato </w:t>
       </w:r>
       <w:proofErr w:type="spellStart"/>
@@ -4270,7 +4557,6 @@
         <w:rPr>
           <w:noProof/>
         </w:rPr>
-        <w:lastRenderedPageBreak/>
         <w:drawing>
           <wp:inline distT="0" distB="0" distL="0" distR="0" wp14:anchorId="7C83D1F2" wp14:editId="00CA3848">
             <wp:extent cx="2109240" cy="1360800"/>
@@ -4914,6 +5200,7 @@
           <w:sz w:val="20"/>
           <w:szCs w:val="20"/>
         </w:rPr>
+        <w:lastRenderedPageBreak/>
         <w:t>setLanguage</w:t>
       </w:r>
       <w:proofErr w:type="spellEnd"/>
@@ -5166,7 +5453,6 @@
           <w:sz w:val="20"/>
           <w:szCs w:val="20"/>
         </w:rPr>
-        <w:lastRenderedPageBreak/>
         <w:t>getCurrentDateAndTime</w:t>
       </w:r>
       <w:proofErr w:type="spellEnd"/>
@@ -5838,6 +6124,7 @@
         </w:rPr>
       </w:pPr>
       <w:proofErr w:type="spellStart"/>
+      <w:proofErr w:type="gramStart"/>
       <w:r>
         <w:rPr>
           <w:rFonts w:ascii="Courier New" w:hAnsi="Courier New" w:cs="Courier New"/>
@@ -5855,8 +6142,9 @@
           <w:sz w:val="20"/>
           <w:szCs w:val="20"/>
         </w:rPr>
-        <w:t>(s</w:t>
-      </w:r>
+        <w:t>(</w:t>
+      </w:r>
+      <w:proofErr w:type="gramEnd"/>
       <w:r>
         <w:rPr>
           <w:rFonts w:ascii="Courier New" w:hAnsi="Courier New" w:cs="Courier New"/>
@@ -5864,7 +6152,7 @@
           <w:sz w:val="20"/>
           <w:szCs w:val="20"/>
         </w:rPr>
-        <w:t> </w:t>
+        <w:t>s</w:t>
       </w:r>
       <w:r>
         <w:rPr>
@@ -5873,7 +6161,7 @@
           <w:sz w:val="20"/>
           <w:szCs w:val="20"/>
         </w:rPr>
-        <w:t>:</w:t>
+        <w:t> </w:t>
       </w:r>
       <w:r>
         <w:rPr>
@@ -5882,9 +6170,8 @@
           <w:sz w:val="20"/>
           <w:szCs w:val="20"/>
         </w:rPr>
-        <w:t> </w:t>
-      </w:r>
-      <w:proofErr w:type="spellStart"/>
+        <w:t>:</w:t>
+      </w:r>
       <w:r>
         <w:rPr>
           <w:rFonts w:ascii="Courier New" w:hAnsi="Courier New" w:cs="Courier New"/>
@@ -5892,9 +6179,9 @@
           <w:sz w:val="20"/>
           <w:szCs w:val="20"/>
         </w:rPr>
-        <w:t>Student</w:t>
-      </w:r>
-      <w:proofErr w:type="spellEnd"/>
+        <w:t> </w:t>
+      </w:r>
+      <w:proofErr w:type="spellStart"/>
       <w:r>
         <w:rPr>
           <w:rFonts w:ascii="Courier New" w:hAnsi="Courier New" w:cs="Courier New"/>
@@ -5902,6 +6189,16 @@
           <w:sz w:val="20"/>
           <w:szCs w:val="20"/>
         </w:rPr>
+        <w:t>Student</w:t>
+      </w:r>
+      <w:proofErr w:type="spellEnd"/>
+      <w:r>
+        <w:rPr>
+          <w:rFonts w:ascii="Courier New" w:hAnsi="Courier New" w:cs="Courier New"/>
+          <w:color w:val="000000"/>
+          <w:sz w:val="20"/>
+          <w:szCs w:val="20"/>
+        </w:rPr>
         <w:t>[1...*])</w:t>
       </w:r>
       <w:r>
@@ -5919,25 +6216,7 @@
           <w:sz w:val="24"/>
           <w:szCs w:val="24"/>
         </w:rPr>
-        <w:t>permette l’invio di un-</w:t>
-      </w:r>
-      <w:proofErr w:type="gramStart"/>
-      <w:r>
-        <w:rPr>
-          <w:rFonts w:ascii="Garamond" w:hAnsi="Garamond" w:cstheme="majorHAnsi"/>
-          <w:sz w:val="24"/>
-          <w:szCs w:val="24"/>
-        </w:rPr>
-        <w:t>email</w:t>
-      </w:r>
-      <w:proofErr w:type="gramEnd"/>
-      <w:r>
-        <w:rPr>
-          <w:rFonts w:ascii="Garamond" w:hAnsi="Garamond" w:cstheme="majorHAnsi"/>
-          <w:sz w:val="24"/>
-          <w:szCs w:val="24"/>
-        </w:rPr>
-        <w:t xml:space="preserve"> di notifica allo studente nel caso in cui un offerente con cui ha già avuto contatto pubblica un nuovo annuncio e solo se lo studente ha precedentemente attivato il flag di notifica</w:t>
+        <w:t>permette l’invio di un-email di notifica allo studente nel caso in cui un offerente con cui ha già avuto contatto pubblica un nuovo annuncio e solo se lo studente ha precedentemente attivato il flag di notifica</w:t>
       </w:r>
       <w:r>
         <w:rPr>
@@ -6495,6 +6774,7 @@
           <w:szCs w:val="24"/>
           <w:u w:val="single"/>
         </w:rPr>
+        <w:lastRenderedPageBreak/>
         <w:t>Search</w:t>
       </w:r>
       <w:proofErr w:type="spellEnd"/>
@@ -6512,7 +6792,6 @@
           <w:rFonts w:ascii="Garamond" w:hAnsi="Garamond" w:cs="Calibri"/>
           <w:color w:val="000000" w:themeColor="text1"/>
         </w:rPr>
-        <w:lastRenderedPageBreak/>
         <w:t>Dall’analisi dell</w:t>
       </w:r>
       <w:r>
@@ -9704,6 +9983,7 @@
         </w:rPr>
         <w:t xml:space="preserve"> presenta diversi attributi: </w:t>
       </w:r>
+      <w:proofErr w:type="spellStart"/>
       <w:r>
         <w:rPr>
           <w:rFonts w:ascii="Garamond" w:hAnsi="Garamond" w:cs="Calibri"/>
@@ -9713,6 +9993,7 @@
         </w:rPr>
         <w:t>name</w:t>
       </w:r>
+      <w:proofErr w:type="spellEnd"/>
       <w:r>
         <w:rPr>
           <w:rFonts w:ascii="Garamond" w:hAnsi="Garamond" w:cs="Calibri"/>
@@ -9942,28 +10223,7 @@
           <w:rFonts w:ascii="Garamond" w:hAnsi="Garamond" w:cs="Calibri"/>
           <w:color w:val="000000" w:themeColor="text1"/>
         </w:rPr>
-        <w:t>,</w:t>
-      </w:r>
-      <w:r>
-        <w:rPr>
-          <w:rFonts w:ascii="Garamond" w:hAnsi="Garamond" w:cs="Calibri"/>
-          <w:color w:val="000000" w:themeColor="text1"/>
-        </w:rPr>
-        <w:t xml:space="preserve"> </w:t>
-      </w:r>
-      <w:r>
-        <w:rPr>
-          <w:rFonts w:ascii="Garamond" w:hAnsi="Garamond" w:cs="Calibri"/>
-          <w:color w:val="000000" w:themeColor="text1"/>
-        </w:rPr>
-        <w:t>possiede</w:t>
-      </w:r>
-      <w:r>
-        <w:rPr>
-          <w:rFonts w:ascii="Garamond" w:hAnsi="Garamond" w:cs="Calibri"/>
-          <w:color w:val="000000" w:themeColor="text1"/>
-        </w:rPr>
-        <w:t xml:space="preserve">: </w:t>
+        <w:t xml:space="preserve">, possiede: </w:t>
       </w:r>
       <w:proofErr w:type="spellStart"/>
       <w:r>
@@ -10143,21 +10403,7 @@
           <w:rFonts w:ascii="Garamond" w:hAnsi="Garamond" w:cs="Calibri"/>
           <w:color w:val="000000" w:themeColor="text1"/>
         </w:rPr>
-        <w:t xml:space="preserve"> che coincide con la password dell’account</w:t>
-      </w:r>
-      <w:r>
-        <w:rPr>
-          <w:rFonts w:ascii="Garamond" w:hAnsi="Garamond" w:cs="Calibri"/>
-          <w:color w:val="000000" w:themeColor="text1"/>
-        </w:rPr>
-        <w:t xml:space="preserve"> </w:t>
-      </w:r>
-      <w:r>
-        <w:rPr>
-          <w:rFonts w:ascii="Garamond" w:hAnsi="Garamond" w:cs="Calibri"/>
-          <w:color w:val="000000" w:themeColor="text1"/>
-        </w:rPr>
-        <w:t xml:space="preserve">e </w:t>
+        <w:t xml:space="preserve"> che coincide con la password dell’account e </w:t>
       </w:r>
       <w:proofErr w:type="spellStart"/>
       <w:r>
@@ -10346,6 +10592,7 @@
         </w:rPr>
       </w:pPr>
       <w:proofErr w:type="spellStart"/>
+      <w:proofErr w:type="gramStart"/>
       <w:r>
         <w:rPr>
           <w:rFonts w:ascii="Courier New" w:hAnsi="Courier New" w:cs="Courier New"/>
@@ -10363,7 +10610,17 @@
           <w:sz w:val="20"/>
           <w:szCs w:val="20"/>
         </w:rPr>
-        <w:t>()</w:t>
+        <w:t>(</w:t>
+      </w:r>
+      <w:proofErr w:type="gramEnd"/>
+      <w:r>
+        <w:rPr>
+          <w:rFonts w:ascii="Courier New" w:hAnsi="Courier New" w:cs="Courier New"/>
+          <w:color w:val="000000" w:themeColor="text1"/>
+          <w:sz w:val="20"/>
+          <w:szCs w:val="20"/>
+        </w:rPr>
+        <w:t>)</w:t>
       </w:r>
       <w:r>
         <w:rPr>
@@ -10394,27 +10651,7 @@
           <w:sz w:val="24"/>
           <w:szCs w:val="24"/>
         </w:rPr>
-        <w:t xml:space="preserve"> effettuando una media dei voti ricevuti </w:t>
-      </w:r>
-      <w:proofErr w:type="gramStart"/>
-      <w:r>
-        <w:rPr>
-          <w:rFonts w:ascii="Garamond" w:hAnsi="Garamond" w:cs="Calibri"/>
-          <w:color w:val="000000" w:themeColor="text1"/>
-          <w:sz w:val="24"/>
-          <w:szCs w:val="24"/>
-        </w:rPr>
-        <w:t>dal offerente</w:t>
-      </w:r>
-      <w:proofErr w:type="gramEnd"/>
-      <w:r>
-        <w:rPr>
-          <w:rFonts w:ascii="Garamond" w:hAnsi="Garamond" w:cs="Calibri"/>
-          <w:color w:val="000000" w:themeColor="text1"/>
-          <w:sz w:val="24"/>
-          <w:szCs w:val="24"/>
-        </w:rPr>
-        <w:t>/studente per un servizio svolto/richiesto.</w:t>
+        <w:t xml:space="preserve"> effettuando una media dei voti ricevuti dal offerente/studente per un servizio svolto/richiesto.</w:t>
       </w:r>
     </w:p>
     <w:p>
@@ -11365,8 +11602,19 @@
           <w:sz w:val="20"/>
           <w:szCs w:val="20"/>
         </w:rPr>
-        <w:t>(name</w:t>
-      </w:r>
+        <w:t>(</w:t>
+      </w:r>
+      <w:proofErr w:type="spellStart"/>
+      <w:r>
+        <w:rPr>
+          <w:rFonts w:ascii="Courier New" w:hAnsi="Courier New" w:cs="Courier New"/>
+          <w:color w:val="000000" w:themeColor="text1"/>
+          <w:sz w:val="20"/>
+          <w:szCs w:val="20"/>
+        </w:rPr>
+        <w:t>name</w:t>
+      </w:r>
+      <w:proofErr w:type="spellEnd"/>
       <w:r>
         <w:rPr>
           <w:rFonts w:ascii="Courier New" w:hAnsi="Courier New" w:cs="Courier New"/>
@@ -12084,21 +12332,7 @@
           <w:rFonts w:ascii="Garamond" w:hAnsi="Garamond" w:cs="Calibri"/>
           <w:color w:val="000000" w:themeColor="text1"/>
         </w:rPr>
-        <w:t>possiede</w:t>
-      </w:r>
-      <w:r>
-        <w:rPr>
-          <w:rFonts w:ascii="Garamond" w:hAnsi="Garamond" w:cs="Calibri"/>
-          <w:color w:val="000000" w:themeColor="text1"/>
-        </w:rPr>
-        <w:t xml:space="preserve"> due attributi</w:t>
-      </w:r>
-      <w:r>
-        <w:rPr>
-          <w:rFonts w:ascii="Garamond" w:hAnsi="Garamond" w:cs="Calibri"/>
-          <w:color w:val="000000" w:themeColor="text1"/>
-        </w:rPr>
-        <w:t xml:space="preserve">: </w:t>
+        <w:t xml:space="preserve">possiede due attributi: </w:t>
       </w:r>
       <w:r>
         <w:rPr>
@@ -12189,8 +12423,9 @@
           <w:bCs/>
           <w:color w:val="000000" w:themeColor="text1"/>
         </w:rPr>
-        <w:t>Reference</w:t>
-      </w:r>
+        <w:t>ReferenceStudent</w:t>
+      </w:r>
+      <w:proofErr w:type="spellEnd"/>
       <w:r>
         <w:rPr>
           <w:rFonts w:ascii="Garamond" w:hAnsi="Garamond" w:cs="Calibri"/>
@@ -12198,9 +12433,15 @@
           <w:bCs/>
           <w:color w:val="000000" w:themeColor="text1"/>
         </w:rPr>
-        <w:t>Student</w:t>
-      </w:r>
-      <w:proofErr w:type="spellEnd"/>
+        <w:t xml:space="preserve"> </w:t>
+      </w:r>
+      <w:r>
+        <w:rPr>
+          <w:rFonts w:ascii="Garamond" w:hAnsi="Garamond" w:cs="Calibri"/>
+          <w:color w:val="000000" w:themeColor="text1"/>
+        </w:rPr>
+        <w:t xml:space="preserve">possiede, oltre agli attributi ereditati dalla classe </w:t>
+      </w:r>
       <w:r>
         <w:rPr>
           <w:rFonts w:ascii="Garamond" w:hAnsi="Garamond" w:cs="Calibri"/>
@@ -12208,22 +12449,83 @@
           <w:bCs/>
           <w:color w:val="000000" w:themeColor="text1"/>
         </w:rPr>
+        <w:t>Reference</w:t>
+      </w:r>
+      <w:r>
+        <w:rPr>
+          <w:rFonts w:ascii="Garamond" w:hAnsi="Garamond" w:cs="Calibri"/>
+          <w:color w:val="000000" w:themeColor="text1"/>
+        </w:rPr>
+        <w:t xml:space="preserve">, il parametro </w:t>
+      </w:r>
+      <w:proofErr w:type="spellStart"/>
+      <w:r>
+        <w:rPr>
+          <w:rFonts w:ascii="Garamond" w:hAnsi="Garamond" w:cs="Calibri"/>
+          <w:i/>
+          <w:iCs/>
+          <w:color w:val="000000" w:themeColor="text1"/>
+        </w:rPr>
+        <w:t>referencer</w:t>
+      </w:r>
+      <w:proofErr w:type="spellEnd"/>
+      <w:r>
+        <w:rPr>
+          <w:rFonts w:ascii="Garamond" w:hAnsi="Garamond" w:cs="Calibri"/>
+          <w:color w:val="000000" w:themeColor="text1"/>
+        </w:rPr>
+        <w:t xml:space="preserve"> di tipo </w:t>
+      </w:r>
+      <w:proofErr w:type="spellStart"/>
+      <w:r>
+        <w:rPr>
+          <w:rFonts w:ascii="Garamond" w:hAnsi="Garamond" w:cs="Calibri"/>
+          <w:color w:val="000000" w:themeColor="text1"/>
+        </w:rPr>
+        <w:t>Offerer</w:t>
+      </w:r>
+      <w:proofErr w:type="spellEnd"/>
+      <w:r>
+        <w:rPr>
+          <w:rFonts w:ascii="Garamond" w:hAnsi="Garamond" w:cs="Calibri"/>
+          <w:color w:val="000000" w:themeColor="text1"/>
+        </w:rPr>
+        <w:t xml:space="preserve"> che permette di mantenere l’utente offerente a cui lo studente sta effettuando la recensione</w:t>
+      </w:r>
+      <w:r>
+        <w:rPr>
+          <w:rFonts w:ascii="Garamond" w:hAnsi="Garamond" w:cs="Calibri"/>
+          <w:i/>
+          <w:iCs/>
+          <w:color w:val="000000" w:themeColor="text1"/>
+        </w:rPr>
+        <w:t>.</w:t>
+      </w:r>
+      <w:r>
+        <w:rPr>
+          <w:rFonts w:ascii="Garamond" w:hAnsi="Garamond" w:cs="Calibri"/>
+          <w:color w:val="000000" w:themeColor="text1"/>
+        </w:rPr>
         <w:t xml:space="preserve"> </w:t>
       </w:r>
-      <w:r>
-        <w:rPr>
-          <w:rFonts w:ascii="Garamond" w:hAnsi="Garamond" w:cs="Calibri"/>
-          <w:color w:val="000000" w:themeColor="text1"/>
-        </w:rPr>
-        <w:t>possiede</w:t>
-      </w:r>
-      <w:r>
-        <w:rPr>
-          <w:rFonts w:ascii="Garamond" w:hAnsi="Garamond" w:cs="Calibri"/>
-          <w:color w:val="000000" w:themeColor="text1"/>
-        </w:rPr>
-        <w:t xml:space="preserve">, oltre agli attributi ereditati dalla classe </w:t>
-      </w:r>
+    </w:p>
+    <w:p>
+      <w:pPr>
+        <w:spacing w:after="240" w:line="276" w:lineRule="auto"/>
+        <w:jc w:val="both"/>
+        <w:rPr>
+          <w:rFonts w:ascii="Garamond" w:hAnsi="Garamond" w:cs="Calibri"/>
+          <w:color w:val="000000" w:themeColor="text1"/>
+        </w:rPr>
+      </w:pPr>
+      <w:r>
+        <w:rPr>
+          <w:rFonts w:ascii="Garamond" w:hAnsi="Garamond" w:cs="Calibri"/>
+          <w:color w:val="000000" w:themeColor="text1"/>
+        </w:rPr>
+        <w:t xml:space="preserve">La classe </w:t>
+      </w:r>
+      <w:proofErr w:type="spellStart"/>
       <w:r>
         <w:rPr>
           <w:rFonts w:ascii="Garamond" w:hAnsi="Garamond" w:cs="Calibri"/>
@@ -12231,100 +12533,7 @@
           <w:bCs/>
           <w:color w:val="000000" w:themeColor="text1"/>
         </w:rPr>
-        <w:t>Reference</w:t>
-      </w:r>
-      <w:r>
-        <w:rPr>
-          <w:rFonts w:ascii="Garamond" w:hAnsi="Garamond" w:cs="Calibri"/>
-          <w:color w:val="000000" w:themeColor="text1"/>
-        </w:rPr>
-        <w:t xml:space="preserve">, il parametro </w:t>
-      </w:r>
-      <w:proofErr w:type="spellStart"/>
-      <w:r>
-        <w:rPr>
-          <w:rFonts w:ascii="Garamond" w:hAnsi="Garamond" w:cs="Calibri"/>
-          <w:i/>
-          <w:iCs/>
-          <w:color w:val="000000" w:themeColor="text1"/>
-        </w:rPr>
-        <w:t>referencer</w:t>
-      </w:r>
-      <w:proofErr w:type="spellEnd"/>
-      <w:r>
-        <w:rPr>
-          <w:rFonts w:ascii="Garamond" w:hAnsi="Garamond" w:cs="Calibri"/>
-          <w:color w:val="000000" w:themeColor="text1"/>
-        </w:rPr>
-        <w:t xml:space="preserve"> di tipo </w:t>
-      </w:r>
-      <w:proofErr w:type="spellStart"/>
-      <w:r>
-        <w:rPr>
-          <w:rFonts w:ascii="Garamond" w:hAnsi="Garamond" w:cs="Calibri"/>
-          <w:color w:val="000000" w:themeColor="text1"/>
-        </w:rPr>
-        <w:t>Offerer</w:t>
-      </w:r>
-      <w:proofErr w:type="spellEnd"/>
-      <w:r>
-        <w:rPr>
-          <w:rFonts w:ascii="Garamond" w:hAnsi="Garamond" w:cs="Calibri"/>
-          <w:color w:val="000000" w:themeColor="text1"/>
-        </w:rPr>
-        <w:t xml:space="preserve"> che permette di mantenere l’utente offerente a cui lo studente sta effettuando la recensione</w:t>
-      </w:r>
-      <w:r>
-        <w:rPr>
-          <w:rFonts w:ascii="Garamond" w:hAnsi="Garamond" w:cs="Calibri"/>
-          <w:i/>
-          <w:iCs/>
-          <w:color w:val="000000" w:themeColor="text1"/>
-        </w:rPr>
-        <w:t>.</w:t>
-      </w:r>
-      <w:r>
-        <w:rPr>
-          <w:rFonts w:ascii="Garamond" w:hAnsi="Garamond" w:cs="Calibri"/>
-          <w:color w:val="000000" w:themeColor="text1"/>
-        </w:rPr>
-        <w:t xml:space="preserve"> </w:t>
-      </w:r>
-    </w:p>
-    <w:p>
-      <w:pPr>
-        <w:spacing w:after="240" w:line="276" w:lineRule="auto"/>
-        <w:jc w:val="both"/>
-        <w:rPr>
-          <w:rFonts w:ascii="Garamond" w:hAnsi="Garamond" w:cs="Calibri"/>
-          <w:color w:val="000000" w:themeColor="text1"/>
-        </w:rPr>
-      </w:pPr>
-      <w:r>
-        <w:rPr>
-          <w:rFonts w:ascii="Garamond" w:hAnsi="Garamond" w:cs="Calibri"/>
-          <w:color w:val="000000" w:themeColor="text1"/>
-        </w:rPr>
-        <w:t xml:space="preserve">La classe </w:t>
-      </w:r>
-      <w:proofErr w:type="spellStart"/>
-      <w:r>
-        <w:rPr>
-          <w:rFonts w:ascii="Garamond" w:hAnsi="Garamond" w:cs="Calibri"/>
-          <w:b/>
-          <w:bCs/>
-          <w:color w:val="000000" w:themeColor="text1"/>
-        </w:rPr>
-        <w:t>Reference</w:t>
-      </w:r>
-      <w:r>
-        <w:rPr>
-          <w:rFonts w:ascii="Garamond" w:hAnsi="Garamond" w:cs="Calibri"/>
-          <w:b/>
-          <w:bCs/>
-          <w:color w:val="000000" w:themeColor="text1"/>
-        </w:rPr>
-        <w:t>Offerer</w:t>
+        <w:t>ReferenceOfferer</w:t>
       </w:r>
       <w:proofErr w:type="spellEnd"/>
       <w:r>
@@ -12609,6 +12818,7 @@
         </w:rPr>
         <w:t>(</w:t>
       </w:r>
+      <w:proofErr w:type="spellStart"/>
       <w:r>
         <w:rPr>
           <w:rFonts w:ascii="Courier New" w:hAnsi="Courier New" w:cs="Courier New"/>
@@ -12616,7 +12826,17 @@
           <w:sz w:val="20"/>
           <w:szCs w:val="20"/>
         </w:rPr>
-        <w:t>flag </w:t>
+        <w:t>flag</w:t>
+      </w:r>
+      <w:proofErr w:type="spellEnd"/>
+      <w:r>
+        <w:rPr>
+          <w:rFonts w:ascii="Courier New" w:hAnsi="Courier New" w:cs="Courier New"/>
+          <w:color w:val="000000" w:themeColor="text1"/>
+          <w:sz w:val="20"/>
+          <w:szCs w:val="20"/>
+        </w:rPr>
+        <w:t> </w:t>
       </w:r>
       <w:r>
         <w:rPr>
@@ -13219,7 +13439,27 @@
           <w:sz w:val="24"/>
           <w:szCs w:val="24"/>
         </w:rPr>
-        <w:t xml:space="preserve">corrisponda a “PayPal”, di interfacciarsi con il sistema esterno PayPal e verificare l’avvenuta transazione. Questo metodo restituisce un valore </w:t>
+        <w:t>corrisponda a “</w:t>
+      </w:r>
+      <w:proofErr w:type="spellStart"/>
+      <w:r>
+        <w:rPr>
+          <w:rFonts w:ascii="Garamond" w:hAnsi="Garamond" w:cs="Calibri"/>
+          <w:color w:val="000000" w:themeColor="text1"/>
+          <w:sz w:val="24"/>
+          <w:szCs w:val="24"/>
+        </w:rPr>
+        <w:t>PayPal</w:t>
+      </w:r>
+      <w:proofErr w:type="spellEnd"/>
+      <w:r>
+        <w:rPr>
+          <w:rFonts w:ascii="Garamond" w:hAnsi="Garamond" w:cs="Calibri"/>
+          <w:color w:val="000000" w:themeColor="text1"/>
+          <w:sz w:val="24"/>
+          <w:szCs w:val="24"/>
+        </w:rPr>
+        <w:t xml:space="preserve">”, di interfacciarsi con il sistema esterno PayPal e verificare l’avvenuta transazione. Questo metodo restituisce un valore </w:t>
       </w:r>
       <w:proofErr w:type="spellStart"/>
       <w:r>
@@ -14987,7 +15227,47 @@
           <w:sz w:val="20"/>
           <w:szCs w:val="20"/>
         </w:rPr>
-        <w:t>(frequency : Frequency)</w:t>
+        <w:t>(</w:t>
+      </w:r>
+      <w:proofErr w:type="spellStart"/>
+      <w:r>
+        <w:rPr>
+          <w:rFonts w:ascii="Courier New" w:hAnsi="Courier New" w:cs="Courier New"/>
+          <w:color w:val="000000" w:themeColor="text1"/>
+          <w:sz w:val="20"/>
+          <w:szCs w:val="20"/>
+        </w:rPr>
+        <w:t>frequency</w:t>
+      </w:r>
+      <w:proofErr w:type="spellEnd"/>
+      <w:r>
+        <w:rPr>
+          <w:rFonts w:ascii="Courier New" w:hAnsi="Courier New" w:cs="Courier New"/>
+          <w:color w:val="000000" w:themeColor="text1"/>
+          <w:sz w:val="20"/>
+          <w:szCs w:val="20"/>
+        </w:rPr>
+        <w:t> : </w:t>
+      </w:r>
+      <w:proofErr w:type="spellStart"/>
+      <w:r>
+        <w:rPr>
+          <w:rFonts w:ascii="Courier New" w:hAnsi="Courier New" w:cs="Courier New"/>
+          <w:color w:val="000000" w:themeColor="text1"/>
+          <w:sz w:val="20"/>
+          <w:szCs w:val="20"/>
+        </w:rPr>
+        <w:t>Frequency</w:t>
+      </w:r>
+      <w:proofErr w:type="spellEnd"/>
+      <w:r>
+        <w:rPr>
+          <w:rFonts w:ascii="Courier New" w:hAnsi="Courier New" w:cs="Courier New"/>
+          <w:color w:val="000000" w:themeColor="text1"/>
+          <w:sz w:val="20"/>
+          <w:szCs w:val="20"/>
+        </w:rPr>
+        <w:t>)</w:t>
       </w:r>
       <w:r>
         <w:rPr>
@@ -15103,7 +15383,47 @@
           <w:sz w:val="20"/>
           <w:szCs w:val="20"/>
         </w:rPr>
-        <w:t> : Time, frequency : Frequency)</w:t>
+        <w:t xml:space="preserve"> : Time, </w:t>
+      </w:r>
+      <w:proofErr w:type="spellStart"/>
+      <w:r>
+        <w:rPr>
+          <w:rFonts w:ascii="Courier New" w:hAnsi="Courier New" w:cs="Courier New"/>
+          <w:color w:val="000000" w:themeColor="text1"/>
+          <w:sz w:val="20"/>
+          <w:szCs w:val="20"/>
+        </w:rPr>
+        <w:t>frequency</w:t>
+      </w:r>
+      <w:proofErr w:type="spellEnd"/>
+      <w:r>
+        <w:rPr>
+          <w:rFonts w:ascii="Courier New" w:hAnsi="Courier New" w:cs="Courier New"/>
+          <w:color w:val="000000" w:themeColor="text1"/>
+          <w:sz w:val="20"/>
+          <w:szCs w:val="20"/>
+        </w:rPr>
+        <w:t> : </w:t>
+      </w:r>
+      <w:proofErr w:type="spellStart"/>
+      <w:r>
+        <w:rPr>
+          <w:rFonts w:ascii="Courier New" w:hAnsi="Courier New" w:cs="Courier New"/>
+          <w:color w:val="000000" w:themeColor="text1"/>
+          <w:sz w:val="20"/>
+          <w:szCs w:val="20"/>
+        </w:rPr>
+        <w:t>Frequency</w:t>
+      </w:r>
+      <w:proofErr w:type="spellEnd"/>
+      <w:r>
+        <w:rPr>
+          <w:rFonts w:ascii="Courier New" w:hAnsi="Courier New" w:cs="Courier New"/>
+          <w:color w:val="000000" w:themeColor="text1"/>
+          <w:sz w:val="20"/>
+          <w:szCs w:val="20"/>
+        </w:rPr>
+        <w:t>)</w:t>
       </w:r>
       <w:r>
         <w:rPr>
@@ -15411,11 +15731,22 @@
           <w:rFonts w:ascii="Garamond" w:hAnsi="Garamond" w:cs="Calibri"/>
           <w:color w:val="000000" w:themeColor="text1"/>
         </w:rPr>
-        <w:t xml:space="preserve"> Objec</w:t>
-      </w:r>
-      <w:r>
-        <w:rPr>
-          <w:rFonts w:ascii="Garamond" w:hAnsi="Garamond" w:cs="Calibri"/>
+        <w:t xml:space="preserve"> </w:t>
+      </w:r>
+      <w:r>
+        <w:rPr>
+          <w:rFonts w:ascii="Garamond" w:hAnsi="Garamond" w:cs="Calibri"/>
+          <w:i/>
+          <w:iCs/>
+          <w:color w:val="000000" w:themeColor="text1"/>
+        </w:rPr>
+        <w:t>Objec</w:t>
+      </w:r>
+      <w:r>
+        <w:rPr>
+          <w:rFonts w:ascii="Garamond" w:hAnsi="Garamond" w:cs="Calibri"/>
+          <w:i/>
+          <w:iCs/>
           <w:color w:val="000000" w:themeColor="text1"/>
         </w:rPr>
         <w:t xml:space="preserve">t </w:t>
@@ -15424,6 +15755,8 @@
       <w:r>
         <w:rPr>
           <w:rFonts w:ascii="Garamond" w:hAnsi="Garamond" w:cs="Calibri"/>
+          <w:i/>
+          <w:iCs/>
           <w:color w:val="000000" w:themeColor="text1"/>
         </w:rPr>
         <w:t>Constraint</w:t>
@@ -15432,9 +15765,18 @@
       <w:r>
         <w:rPr>
           <w:rFonts w:ascii="Garamond" w:hAnsi="Garamond" w:cs="Calibri"/>
-          <w:color w:val="000000" w:themeColor="text1"/>
-        </w:rPr>
-        <w:t xml:space="preserve"> Language (OCL</w:t>
+          <w:i/>
+          <w:iCs/>
+          <w:color w:val="000000" w:themeColor="text1"/>
+        </w:rPr>
+        <w:t xml:space="preserve"> Language</w:t>
+      </w:r>
+      <w:r>
+        <w:rPr>
+          <w:rFonts w:ascii="Garamond" w:hAnsi="Garamond" w:cs="Calibri"/>
+          <w:color w:val="000000" w:themeColor="text1"/>
+        </w:rPr>
+        <w:t xml:space="preserve"> (OCL</w:t>
       </w:r>
       <w:r>
         <w:rPr>
@@ -15455,7 +15797,21 @@
           <w:rFonts w:ascii="Garamond" w:hAnsi="Garamond" w:cs="Calibri"/>
           <w:color w:val="000000" w:themeColor="text1"/>
         </w:rPr>
-        <w:t xml:space="preserve"> utilizzato</w:t>
+        <w:t xml:space="preserve"> che viene</w:t>
+      </w:r>
+      <w:r>
+        <w:rPr>
+          <w:rFonts w:ascii="Garamond" w:hAnsi="Garamond" w:cs="Calibri"/>
+          <w:color w:val="000000" w:themeColor="text1"/>
+        </w:rPr>
+        <w:t xml:space="preserve"> </w:t>
+      </w:r>
+      <w:r>
+        <w:rPr>
+          <w:rFonts w:ascii="Garamond" w:hAnsi="Garamond" w:cs="Calibri"/>
+          <w:color w:val="000000" w:themeColor="text1"/>
+        </w:rPr>
+        <w:t>usato</w:t>
       </w:r>
       <w:r>
         <w:rPr>
@@ -15536,7 +15892,86 @@
           <w:rFonts w:ascii="Garamond" w:hAnsi="Garamond" w:cs="Calibri"/>
           <w:color w:val="000000" w:themeColor="text1"/>
         </w:rPr>
-        <w:t>Un orario deve essere caratterizzato sempre dai minuti compresi tra 0 e 59 e dalle ore comprese tra 0 e 23. Queste condizioni sono espresse in OCL attraverso un invariante in questo codice:</w:t>
+        <w:t>L'</w:t>
+      </w:r>
+      <w:r>
+        <w:rPr>
+          <w:rFonts w:ascii="Garamond" w:hAnsi="Garamond" w:cs="Calibri"/>
+          <w:color w:val="000000" w:themeColor="text1"/>
+        </w:rPr>
+        <w:t>orario deve essere caratterizzato sempre da</w:t>
+      </w:r>
+      <w:r>
+        <w:rPr>
+          <w:rFonts w:ascii="Garamond" w:hAnsi="Garamond" w:cs="Calibri"/>
+          <w:color w:val="000000" w:themeColor="text1"/>
+        </w:rPr>
+        <w:t xml:space="preserve"> un </w:t>
+      </w:r>
+      <w:proofErr w:type="spellStart"/>
+      <w:r>
+        <w:rPr>
+          <w:rFonts w:ascii="Garamond" w:hAnsi="Garamond" w:cs="Calibri"/>
+          <w:color w:val="000000" w:themeColor="text1"/>
+        </w:rPr>
+        <w:t>range</w:t>
+      </w:r>
+      <w:proofErr w:type="spellEnd"/>
+      <w:r>
+        <w:rPr>
+          <w:rFonts w:ascii="Garamond" w:hAnsi="Garamond" w:cs="Calibri"/>
+          <w:color w:val="000000" w:themeColor="text1"/>
+        </w:rPr>
+        <w:t xml:space="preserve"> di </w:t>
+      </w:r>
+      <w:r>
+        <w:rPr>
+          <w:rFonts w:ascii="Garamond" w:hAnsi="Garamond" w:cs="Calibri"/>
+          <w:color w:val="000000" w:themeColor="text1"/>
+        </w:rPr>
+        <w:t xml:space="preserve">minuti </w:t>
+      </w:r>
+      <w:r>
+        <w:rPr>
+          <w:rFonts w:ascii="Garamond" w:hAnsi="Garamond" w:cs="Calibri"/>
+          <w:color w:val="000000" w:themeColor="text1"/>
+        </w:rPr>
+        <w:t>compreso</w:t>
+      </w:r>
+      <w:r>
+        <w:rPr>
+          <w:rFonts w:ascii="Garamond" w:hAnsi="Garamond" w:cs="Calibri"/>
+          <w:color w:val="000000" w:themeColor="text1"/>
+        </w:rPr>
+        <w:t xml:space="preserve"> tra 0 e 59 e </w:t>
+      </w:r>
+      <w:r>
+        <w:rPr>
+          <w:rFonts w:ascii="Garamond" w:hAnsi="Garamond" w:cs="Calibri"/>
+          <w:color w:val="000000" w:themeColor="text1"/>
+        </w:rPr>
+        <w:t>di</w:t>
+      </w:r>
+      <w:r>
+        <w:rPr>
+          <w:rFonts w:ascii="Garamond" w:hAnsi="Garamond" w:cs="Calibri"/>
+          <w:color w:val="000000" w:themeColor="text1"/>
+        </w:rPr>
+        <w:t xml:space="preserve"> ore tra 0 e 23. Queste condizioni sono espresse in OCL attraverso un invariante </w:t>
+      </w:r>
+      <w:r>
+        <w:rPr>
+          <w:rFonts w:ascii="Garamond" w:hAnsi="Garamond" w:cs="Calibri"/>
+          <w:color w:val="000000" w:themeColor="text1"/>
+        </w:rPr>
+        <w:t>nel seguente modo</w:t>
+      </w:r>
+      <w:r>
+        <w:rPr>
+          <w:rFonts w:ascii="Garamond" w:hAnsi="Garamond" w:cs="Calibri"/>
+          <w:color w:val="000000" w:themeColor="text1"/>
+        </w:rPr>
+        <w:t>:</w:t>
       </w:r>
     </w:p>
     <w:p>
@@ -15645,7 +16080,14 @@
           <w:rFonts w:ascii="Garamond" w:hAnsi="Garamond" w:cs="Calibri"/>
           <w:color w:val="000000" w:themeColor="text1"/>
         </w:rPr>
-        <w:t>Una data deve essere caratterizzata sempre da un giorno compreso tra 1 e 31, un mese compreso tra 1 e 12 e un anno maggiore o uguale a 1</w:t>
+        <w:t>La</w:t>
+      </w:r>
+      <w:r>
+        <w:rPr>
+          <w:rFonts w:ascii="Garamond" w:hAnsi="Garamond" w:cs="Calibri"/>
+          <w:color w:val="000000" w:themeColor="text1"/>
+        </w:rPr>
+        <w:t xml:space="preserve"> data deve essere caratterizzata sempre da un giorno compreso tra 1 e 31, un mese compreso tra 1 e 12 e un anno maggiore o uguale a 1</w:t>
       </w:r>
       <w:r>
         <w:rPr>
@@ -15673,7 +16115,21 @@
           <w:rFonts w:ascii="Garamond" w:hAnsi="Garamond" w:cs="Calibri"/>
           <w:color w:val="000000" w:themeColor="text1"/>
         </w:rPr>
-        <w:t>in OCL attraverso un invariante in questo codice:</w:t>
+        <w:t xml:space="preserve">in OCL attraverso un invariante </w:t>
+      </w:r>
+      <w:r>
+        <w:rPr>
+          <w:rFonts w:ascii="Garamond" w:hAnsi="Garamond" w:cs="Calibri"/>
+          <w:color w:val="000000" w:themeColor="text1"/>
+        </w:rPr>
+        <w:t>nel seguente modo</w:t>
+      </w:r>
+      <w:r>
+        <w:rPr>
+          <w:rFonts w:ascii="Garamond" w:hAnsi="Garamond" w:cs="Calibri"/>
+          <w:color w:val="000000" w:themeColor="text1"/>
+        </w:rPr>
+        <w:t>:</w:t>
       </w:r>
     </w:p>
     <w:p>
@@ -16958,7 +17414,56 @@
           <w:rFonts w:ascii="Garamond" w:hAnsi="Garamond" w:cs="Calibri"/>
           <w:color w:val="000000" w:themeColor="text1"/>
         </w:rPr>
-        <w:t xml:space="preserve">Uno studente deve avere sempre il numero di servizi effettuati e il numero di servizi respinti (oltre e prima delle 24 ore) pari o maggiore a 0. Queste condizioni sono espresse in OCL attraverso un invariante con questo codice: </w:t>
+        <w:t xml:space="preserve">Il numero di </w:t>
+      </w:r>
+      <w:r>
+        <w:rPr>
+          <w:rFonts w:ascii="Garamond" w:hAnsi="Garamond" w:cs="Calibri"/>
+          <w:color w:val="000000" w:themeColor="text1"/>
+        </w:rPr>
+        <w:t xml:space="preserve">effettuati </w:t>
+      </w:r>
+      <w:r>
+        <w:rPr>
+          <w:rFonts w:ascii="Garamond" w:hAnsi="Garamond" w:cs="Calibri"/>
+          <w:color w:val="000000" w:themeColor="text1"/>
+        </w:rPr>
+        <w:t xml:space="preserve">da uno studente </w:t>
+      </w:r>
+      <w:r>
+        <w:rPr>
+          <w:rFonts w:ascii="Garamond" w:hAnsi="Garamond" w:cs="Calibri"/>
+          <w:color w:val="000000" w:themeColor="text1"/>
+        </w:rPr>
+        <w:t xml:space="preserve">e il numero di servizi respinti (oltre e prima delle 24 ore) </w:t>
+      </w:r>
+      <w:r>
+        <w:rPr>
+          <w:rFonts w:ascii="Garamond" w:hAnsi="Garamond" w:cs="Calibri"/>
+          <w:color w:val="000000" w:themeColor="text1"/>
+        </w:rPr>
+        <w:t xml:space="preserve">è sempre </w:t>
+      </w:r>
+      <w:r>
+        <w:rPr>
+          <w:rFonts w:ascii="Garamond" w:hAnsi="Garamond" w:cs="Calibri"/>
+          <w:color w:val="000000" w:themeColor="text1"/>
+        </w:rPr>
+        <w:t xml:space="preserve">pari o maggiore a 0. Queste condizioni sono espresse in OCL attraverso un invariante </w:t>
+      </w:r>
+      <w:r>
+        <w:rPr>
+          <w:rFonts w:ascii="Garamond" w:hAnsi="Garamond" w:cs="Calibri"/>
+          <w:color w:val="000000" w:themeColor="text1"/>
+        </w:rPr>
+        <w:t>nel seguente modo</w:t>
+      </w:r>
+      <w:r>
+        <w:rPr>
+          <w:rFonts w:ascii="Garamond" w:hAnsi="Garamond" w:cs="Calibri"/>
+          <w:color w:val="000000" w:themeColor="text1"/>
+        </w:rPr>
+        <w:t xml:space="preserve">: </w:t>
       </w:r>
     </w:p>
     <w:p>
@@ -17425,7 +17930,49 @@
           <w:rFonts w:ascii="Garamond" w:hAnsi="Garamond" w:cs="Calibri"/>
           <w:color w:val="000000" w:themeColor="text1"/>
         </w:rPr>
-        <w:t>Una referenza deve avere sempre un voto compreso tra 0 e 5. Questa condizione è espressa in OCL attraverso un invariante in questo codice:</w:t>
+        <w:t xml:space="preserve">Una referenza </w:t>
+      </w:r>
+      <w:r>
+        <w:rPr>
+          <w:rFonts w:ascii="Garamond" w:hAnsi="Garamond" w:cs="Calibri"/>
+          <w:color w:val="000000" w:themeColor="text1"/>
+        </w:rPr>
+        <w:t xml:space="preserve">è espressa attraverso </w:t>
+      </w:r>
+      <w:r>
+        <w:rPr>
+          <w:rFonts w:ascii="Garamond" w:hAnsi="Garamond" w:cs="Calibri"/>
+          <w:color w:val="000000" w:themeColor="text1"/>
+        </w:rPr>
+        <w:t xml:space="preserve">un voto </w:t>
+      </w:r>
+      <w:r>
+        <w:rPr>
+          <w:rFonts w:ascii="Garamond" w:hAnsi="Garamond" w:cs="Calibri"/>
+          <w:color w:val="000000" w:themeColor="text1"/>
+        </w:rPr>
+        <w:t xml:space="preserve">che è </w:t>
+      </w:r>
+      <w:r>
+        <w:rPr>
+          <w:rFonts w:ascii="Garamond" w:hAnsi="Garamond" w:cs="Calibri"/>
+          <w:color w:val="000000" w:themeColor="text1"/>
+        </w:rPr>
+        <w:t xml:space="preserve">compreso tra 0 e 5. Questa condizione è espressa in OCL attraverso un invariante </w:t>
+      </w:r>
+      <w:r>
+        <w:rPr>
+          <w:rFonts w:ascii="Garamond" w:hAnsi="Garamond" w:cs="Calibri"/>
+          <w:color w:val="000000" w:themeColor="text1"/>
+        </w:rPr>
+        <w:t>nel seguente modo</w:t>
+      </w:r>
+      <w:r>
+        <w:rPr>
+          <w:rFonts w:ascii="Garamond" w:hAnsi="Garamond" w:cs="Calibri"/>
+          <w:color w:val="000000" w:themeColor="text1"/>
+        </w:rPr>
+        <w:t>:</w:t>
       </w:r>
     </w:p>
     <w:p>
@@ -17772,6 +18319,7 @@
         </w:rPr>
         <w:t xml:space="preserve">della classe </w:t>
       </w:r>
+      <w:proofErr w:type="spellStart"/>
       <w:r>
         <w:rPr>
           <w:rFonts w:ascii="Garamond" w:hAnsi="Garamond" w:cs="Calibri Light"/>
@@ -17780,6 +18328,7 @@
         </w:rPr>
         <w:t>Payment</w:t>
       </w:r>
+      <w:proofErr w:type="spellEnd"/>
       <w:r>
         <w:rPr>
           <w:rFonts w:ascii="Garamond" w:hAnsi="Garamond" w:cs="Calibri Light"/>
@@ -17993,7 +18542,42 @@
           <w:rFonts w:ascii="Garamond" w:hAnsi="Garamond" w:cs="Calibri"/>
           <w:color w:val="000000" w:themeColor="text1"/>
         </w:rPr>
-        <w:t>Un annuncio deve avere sempre un orario di inizio inferiore all’orario di fine. Questa condizione è espressa in OCL attraverso un invariante con questo codice:</w:t>
+        <w:t>L'orario di inizio di un servizio esplicitato all'interno di un</w:t>
+      </w:r>
+      <w:r>
+        <w:rPr>
+          <w:rFonts w:ascii="Garamond" w:hAnsi="Garamond" w:cs="Calibri"/>
+          <w:color w:val="000000" w:themeColor="text1"/>
+        </w:rPr>
+        <w:t xml:space="preserve"> annuncio deve sempre </w:t>
+      </w:r>
+      <w:r>
+        <w:rPr>
+          <w:rFonts w:ascii="Garamond" w:hAnsi="Garamond" w:cs="Calibri"/>
+          <w:color w:val="000000" w:themeColor="text1"/>
+        </w:rPr>
+        <w:t>essere</w:t>
+      </w:r>
+      <w:r>
+        <w:rPr>
+          <w:rFonts w:ascii="Garamond" w:hAnsi="Garamond" w:cs="Calibri"/>
+          <w:color w:val="000000" w:themeColor="text1"/>
+        </w:rPr>
+        <w:t xml:space="preserve"> inferiore all’orario di fine. Questa condizione è espressa in OCL attraverso un invariante </w:t>
+      </w:r>
+      <w:r>
+        <w:rPr>
+          <w:rFonts w:ascii="Garamond" w:hAnsi="Garamond" w:cs="Calibri"/>
+          <w:color w:val="000000" w:themeColor="text1"/>
+        </w:rPr>
+        <w:t>nel seguente modo</w:t>
+      </w:r>
+      <w:r>
+        <w:rPr>
+          <w:rFonts w:ascii="Garamond" w:hAnsi="Garamond" w:cs="Calibri"/>
+          <w:color w:val="000000" w:themeColor="text1"/>
+        </w:rPr>
+        <w:t>:</w:t>
       </w:r>
     </w:p>
     <w:p>
@@ -18517,7 +19101,35 @@
           <w:rFonts w:ascii="Garamond" w:hAnsi="Garamond" w:cs="Calibri"/>
           <w:color w:val="000000" w:themeColor="text1"/>
         </w:rPr>
-        <w:t>Una disponibilità temporale deve avere sempre un orario di inizio inferiore all’orario di fine. Questa condizione è espressa in OCL attraverso un invariante con questo codice:</w:t>
+        <w:t xml:space="preserve">Una disponibilità temporale deve </w:t>
+      </w:r>
+      <w:r>
+        <w:rPr>
+          <w:rFonts w:ascii="Garamond" w:hAnsi="Garamond" w:cs="Calibri"/>
+          <w:color w:val="000000" w:themeColor="text1"/>
+        </w:rPr>
+        <w:t>sempre essere rappresentata da</w:t>
+      </w:r>
+      <w:r>
+        <w:rPr>
+          <w:rFonts w:ascii="Garamond" w:hAnsi="Garamond" w:cs="Calibri"/>
+          <w:color w:val="000000" w:themeColor="text1"/>
+        </w:rPr>
+        <w:t xml:space="preserve"> un orario di inizio inferiore all’orario di fine. Questa condizione è espressa in OCL attraverso un invariante </w:t>
+      </w:r>
+      <w:r>
+        <w:rPr>
+          <w:rFonts w:ascii="Garamond" w:hAnsi="Garamond" w:cs="Calibri"/>
+          <w:color w:val="000000" w:themeColor="text1"/>
+        </w:rPr>
+        <w:t>nel seguente modo</w:t>
+      </w:r>
+      <w:r>
+        <w:rPr>
+          <w:rFonts w:ascii="Garamond" w:hAnsi="Garamond" w:cs="Calibri"/>
+          <w:color w:val="000000" w:themeColor="text1"/>
+        </w:rPr>
+        <w:t>:</w:t>
       </w:r>
     </w:p>
     <w:p>
@@ -19116,7 +19728,7 @@
 </file>
 
 <file path=word/comments.xml><?xml version="1.0" encoding="utf-8"?>
-<w:comments xmlns:wpc="http://schemas.microsoft.com/office/word/2010/wordprocessingCanvas" xmlns:cx="http://schemas.microsoft.com/office/drawing/2014/chartex" xmlns:cx1="http://schemas.microsoft.com/office/drawing/2015/9/8/chartex" xmlns:cx2="http://schemas.microsoft.com/office/drawing/2015/10/21/chartex" xmlns:cx3="http://schemas.microsoft.com/office/drawing/2016/5/9/chartex" xmlns:cx4="http://schemas.microsoft.com/office/drawing/2016/5/10/chartex" xmlns:cx5="http://schemas.microsoft.com/office/drawing/2016/5/11/chartex" xmlns:cx6="http://schemas.microsoft.com/office/drawing/2016/5/12/chartex" xmlns:cx7="http://schemas.microsoft.com/office/drawing/2016/5/13/chartex" xmlns:cx8="http://schemas.microsoft.com/office/drawing/2016/5/14/chartex" xmlns:mc="http://schemas.openxmlformats.org/markup-compatibility/2006" xmlns:aink="http://schemas.microsoft.com/office/drawing/2016/ink" xmlns:am3d="http://schemas.microsoft.com/office/drawing/2017/model3d" xmlns:o="urn:schemas-microsoft-com:office:office" xmlns:oel="http://schemas.microsoft.com/office/2019/extlst" xmlns:r="http://schemas.openxmlformats.org/officeDocument/2006/relationships" xmlns:m="http://schemas.openxmlformats.org/officeDocument/2006/math" xmlns:v="urn:schemas-microsoft-com:vml" xmlns:wp14="http://schemas.microsoft.com/office/word/2010/wordprocessingDrawing" xmlns:wp="http://schemas.openxmlformats.org/drawingml/2006/wordprocessingDrawing" xmlns:w10="urn:schemas-microsoft-com:office:word" xmlns:w="http://schemas.openxmlformats.org/wordprocessingml/2006/main" xmlns:w14="http://schemas.microsoft.com/office/word/2010/wordml" xmlns:w15="http://schemas.microsoft.com/office/word/2012/wordml" xmlns:w16cex="http://schemas.microsoft.com/office/word/2018/wordml/cex" xmlns:w16cid="http://schemas.microsoft.com/office/word/2016/wordml/cid" xmlns:w16="http://schemas.microsoft.com/office/word/2018/wordml" xmlns:w16sdtdh="http://schemas.microsoft.com/office/word/2020/wordml/sdtdatahash" xmlns:w16se="http://schemas.microsoft.com/office/word/2015/wordml/symex" xmlns:wpg="http://schemas.microsoft.com/office/word/2010/wordprocessingGroup" xmlns:wpi="http://schemas.microsoft.com/office/word/2010/wordprocessingInk" xmlns:wne="http://schemas.microsoft.com/office/word/2006/wordml" xmlns:wps="http://schemas.microsoft.com/office/word/2010/wordprocessingShape" mc:Ignorable="w14 w15 w16se w16cid w16 w16cex w16sdtdh wp14">
+<w:comments xmlns:wpc="http://schemas.microsoft.com/office/word/2010/wordprocessingCanvas" xmlns:cx="http://schemas.microsoft.com/office/drawing/2014/chartex" xmlns:cx1="http://schemas.microsoft.com/office/drawing/2015/9/8/chartex" xmlns:cx2="http://schemas.microsoft.com/office/drawing/2015/10/21/chartex" xmlns:cx3="http://schemas.microsoft.com/office/drawing/2016/5/9/chartex" xmlns:cx4="http://schemas.microsoft.com/office/drawing/2016/5/10/chartex" xmlns:cx5="http://schemas.microsoft.com/office/drawing/2016/5/11/chartex" xmlns:cx6="http://schemas.microsoft.com/office/drawing/2016/5/12/chartex" xmlns:cx7="http://schemas.microsoft.com/office/drawing/2016/5/13/chartex" xmlns:cx8="http://schemas.microsoft.com/office/drawing/2016/5/14/chartex" xmlns:mc="http://schemas.openxmlformats.org/markup-compatibility/2006" xmlns:aink="http://schemas.microsoft.com/office/drawing/2016/ink" xmlns:am3d="http://schemas.microsoft.com/office/drawing/2017/model3d" xmlns:o="urn:schemas-microsoft-com:office:office" xmlns:r="http://schemas.openxmlformats.org/officeDocument/2006/relationships" xmlns:m="http://schemas.openxmlformats.org/officeDocument/2006/math" xmlns:v="urn:schemas-microsoft-com:vml" xmlns:wp14="http://schemas.microsoft.com/office/word/2010/wordprocessingDrawing" xmlns:wp="http://schemas.openxmlformats.org/drawingml/2006/wordprocessingDrawing" xmlns:w10="urn:schemas-microsoft-com:office:word" xmlns:w="http://schemas.openxmlformats.org/wordprocessingml/2006/main" xmlns:w14="http://schemas.microsoft.com/office/word/2010/wordml" xmlns:w15="http://schemas.microsoft.com/office/word/2012/wordml" xmlns:w16cex="http://schemas.microsoft.com/office/word/2018/wordml/cex" xmlns:w16cid="http://schemas.microsoft.com/office/word/2016/wordml/cid" xmlns:w16="http://schemas.microsoft.com/office/word/2018/wordml" xmlns:w16sdtdh="http://schemas.microsoft.com/office/word/2020/wordml/sdtdatahash" xmlns:w16se="http://schemas.microsoft.com/office/word/2015/wordml/symex" xmlns:wpg="http://schemas.microsoft.com/office/word/2010/wordprocessingGroup" xmlns:wpi="http://schemas.microsoft.com/office/word/2010/wordprocessingInk" xmlns:wne="http://schemas.microsoft.com/office/word/2006/wordml" xmlns:wps="http://schemas.microsoft.com/office/word/2010/wordprocessingShape" mc:Ignorable="w14 w15 w16se w16cid w16 w16cex w16sdtdh wp14">
   <w:comment w:id="5" w:author="Giorgia" w:date="2022-12-01T11:14:00Z" w:initials="GL">
     <w:p>
       <w:pPr>
@@ -19217,7 +19829,7 @@
 </file>
 
 <file path=word/commentsExtended.xml><?xml version="1.0" encoding="utf-8"?>
-<w15:commentsEx xmlns:wpc="http://schemas.microsoft.com/office/word/2010/wordprocessingCanvas" xmlns:cx="http://schemas.microsoft.com/office/drawing/2014/chartex" xmlns:cx1="http://schemas.microsoft.com/office/drawing/2015/9/8/chartex" xmlns:cx2="http://schemas.microsoft.com/office/drawing/2015/10/21/chartex" xmlns:cx3="http://schemas.microsoft.com/office/drawing/2016/5/9/chartex" xmlns:cx4="http://schemas.microsoft.com/office/drawing/2016/5/10/chartex" xmlns:cx5="http://schemas.microsoft.com/office/drawing/2016/5/11/chartex" xmlns:cx6="http://schemas.microsoft.com/office/drawing/2016/5/12/chartex" xmlns:cx7="http://schemas.microsoft.com/office/drawing/2016/5/13/chartex" xmlns:cx8="http://schemas.microsoft.com/office/drawing/2016/5/14/chartex" xmlns:mc="http://schemas.openxmlformats.org/markup-compatibility/2006" xmlns:aink="http://schemas.microsoft.com/office/drawing/2016/ink" xmlns:am3d="http://schemas.microsoft.com/office/drawing/2017/model3d" xmlns:o="urn:schemas-microsoft-com:office:office" xmlns:oel="http://schemas.microsoft.com/office/2019/extlst" xmlns:r="http://schemas.openxmlformats.org/officeDocument/2006/relationships" xmlns:m="http://schemas.openxmlformats.org/officeDocument/2006/math" xmlns:v="urn:schemas-microsoft-com:vml" xmlns:wp14="http://schemas.microsoft.com/office/word/2010/wordprocessingDrawing" xmlns:wp="http://schemas.openxmlformats.org/drawingml/2006/wordprocessingDrawing" xmlns:w10="urn:schemas-microsoft-com:office:word" xmlns:w="http://schemas.openxmlformats.org/wordprocessingml/2006/main" xmlns:w14="http://schemas.microsoft.com/office/word/2010/wordml" xmlns:w15="http://schemas.microsoft.com/office/word/2012/wordml" xmlns:w16cex="http://schemas.microsoft.com/office/word/2018/wordml/cex" xmlns:w16cid="http://schemas.microsoft.com/office/word/2016/wordml/cid" xmlns:w16="http://schemas.microsoft.com/office/word/2018/wordml" xmlns:w16sdtdh="http://schemas.microsoft.com/office/word/2020/wordml/sdtdatahash" xmlns:w16se="http://schemas.microsoft.com/office/word/2015/wordml/symex" xmlns:wpg="http://schemas.microsoft.com/office/word/2010/wordprocessingGroup" xmlns:wpi="http://schemas.microsoft.com/office/word/2010/wordprocessingInk" xmlns:wne="http://schemas.microsoft.com/office/word/2006/wordml" xmlns:wps="http://schemas.microsoft.com/office/word/2010/wordprocessingShape" mc:Ignorable="w14 w15 w16se w16cid w16 w16cex w16sdtdh wp14">
+<w15:commentsEx xmlns:wpc="http://schemas.microsoft.com/office/word/2010/wordprocessingCanvas" xmlns:cx="http://schemas.microsoft.com/office/drawing/2014/chartex" xmlns:cx1="http://schemas.microsoft.com/office/drawing/2015/9/8/chartex" xmlns:cx2="http://schemas.microsoft.com/office/drawing/2015/10/21/chartex" xmlns:cx3="http://schemas.microsoft.com/office/drawing/2016/5/9/chartex" xmlns:cx4="http://schemas.microsoft.com/office/drawing/2016/5/10/chartex" xmlns:cx5="http://schemas.microsoft.com/office/drawing/2016/5/11/chartex" xmlns:cx6="http://schemas.microsoft.com/office/drawing/2016/5/12/chartex" xmlns:cx7="http://schemas.microsoft.com/office/drawing/2016/5/13/chartex" xmlns:cx8="http://schemas.microsoft.com/office/drawing/2016/5/14/chartex" xmlns:mc="http://schemas.openxmlformats.org/markup-compatibility/2006" xmlns:aink="http://schemas.microsoft.com/office/drawing/2016/ink" xmlns:am3d="http://schemas.microsoft.com/office/drawing/2017/model3d" xmlns:o="urn:schemas-microsoft-com:office:office" xmlns:r="http://schemas.openxmlformats.org/officeDocument/2006/relationships" xmlns:m="http://schemas.openxmlformats.org/officeDocument/2006/math" xmlns:v="urn:schemas-microsoft-com:vml" xmlns:wp14="http://schemas.microsoft.com/office/word/2010/wordprocessingDrawing" xmlns:wp="http://schemas.openxmlformats.org/drawingml/2006/wordprocessingDrawing" xmlns:w10="urn:schemas-microsoft-com:office:word" xmlns:w="http://schemas.openxmlformats.org/wordprocessingml/2006/main" xmlns:w14="http://schemas.microsoft.com/office/word/2010/wordml" xmlns:w15="http://schemas.microsoft.com/office/word/2012/wordml" xmlns:w16cex="http://schemas.microsoft.com/office/word/2018/wordml/cex" xmlns:w16cid="http://schemas.microsoft.com/office/word/2016/wordml/cid" xmlns:w16="http://schemas.microsoft.com/office/word/2018/wordml" xmlns:w16sdtdh="http://schemas.microsoft.com/office/word/2020/wordml/sdtdatahash" xmlns:w16se="http://schemas.microsoft.com/office/word/2015/wordml/symex" xmlns:wpg="http://schemas.microsoft.com/office/word/2010/wordprocessingGroup" xmlns:wpi="http://schemas.microsoft.com/office/word/2010/wordprocessingInk" xmlns:wne="http://schemas.microsoft.com/office/word/2006/wordml" xmlns:wps="http://schemas.microsoft.com/office/word/2010/wordprocessingShape" mc:Ignorable="w14 w15 w16se w16cid w16 w16cex w16sdtdh wp14">
   <w15:commentEx w15:paraId="3F926CC7" w15:done="0"/>
   <w15:commentEx w15:paraId="6BDD4C5C" w15:done="0"/>
   <w15:commentEx w15:paraId="35781E09" w15:done="0"/>
@@ -19228,7 +19840,7 @@
 </file>
 
 <file path=word/commentsExtensible.xml><?xml version="1.0" encoding="utf-8"?>
-<w16cex:commentsExtensible xmlns:wpc="http://schemas.microsoft.com/office/word/2010/wordprocessingCanvas" xmlns:cx="http://schemas.microsoft.com/office/drawing/2014/chartex" xmlns:cx1="http://schemas.microsoft.com/office/drawing/2015/9/8/chartex" xmlns:cx2="http://schemas.microsoft.com/office/drawing/2015/10/21/chartex" xmlns:cx3="http://schemas.microsoft.com/office/drawing/2016/5/9/chartex" xmlns:cx4="http://schemas.microsoft.com/office/drawing/2016/5/10/chartex" xmlns:cx5="http://schemas.microsoft.com/office/drawing/2016/5/11/chartex" xmlns:cx6="http://schemas.microsoft.com/office/drawing/2016/5/12/chartex" xmlns:cx7="http://schemas.microsoft.com/office/drawing/2016/5/13/chartex" xmlns:cx8="http://schemas.microsoft.com/office/drawing/2016/5/14/chartex" xmlns:mc="http://schemas.openxmlformats.org/markup-compatibility/2006" xmlns:aink="http://schemas.microsoft.com/office/drawing/2016/ink" xmlns:am3d="http://schemas.microsoft.com/office/drawing/2017/model3d" xmlns:o="urn:schemas-microsoft-com:office:office" xmlns:oel="http://schemas.microsoft.com/office/2019/extlst" xmlns:r="http://schemas.openxmlformats.org/officeDocument/2006/relationships" xmlns:m="http://schemas.openxmlformats.org/officeDocument/2006/math" xmlns:v="urn:schemas-microsoft-com:vml" xmlns:wp14="http://schemas.microsoft.com/office/word/2010/wordprocessingDrawing" xmlns:wp="http://schemas.openxmlformats.org/drawingml/2006/wordprocessingDrawing" xmlns:w10="urn:schemas-microsoft-com:office:word" xmlns:w="http://schemas.openxmlformats.org/wordprocessingml/2006/main" xmlns:w14="http://schemas.microsoft.com/office/word/2010/wordml" xmlns:w15="http://schemas.microsoft.com/office/word/2012/wordml" xmlns:w16cex="http://schemas.microsoft.com/office/word/2018/wordml/cex" xmlns:w16cid="http://schemas.microsoft.com/office/word/2016/wordml/cid" xmlns:w16="http://schemas.microsoft.com/office/word/2018/wordml" xmlns:w16sdtdh="http://schemas.microsoft.com/office/word/2020/wordml/sdtdatahash" xmlns:w16se="http://schemas.microsoft.com/office/word/2015/wordml/symex" xmlns:wpg="http://schemas.microsoft.com/office/word/2010/wordprocessingGroup" xmlns:wpi="http://schemas.microsoft.com/office/word/2010/wordprocessingInk" xmlns:wne="http://schemas.microsoft.com/office/word/2006/wordml" xmlns:wps="http://schemas.microsoft.com/office/word/2010/wordprocessingShape" mc:Ignorable="w14 w15 w16se w16cid w16 w16cex w16sdtdh wp14">
+<w16cex:commentsExtensible xmlns:wpc="http://schemas.microsoft.com/office/word/2010/wordprocessingCanvas" xmlns:cx="http://schemas.microsoft.com/office/drawing/2014/chartex" xmlns:cx1="http://schemas.microsoft.com/office/drawing/2015/9/8/chartex" xmlns:cx2="http://schemas.microsoft.com/office/drawing/2015/10/21/chartex" xmlns:cx3="http://schemas.microsoft.com/office/drawing/2016/5/9/chartex" xmlns:cx4="http://schemas.microsoft.com/office/drawing/2016/5/10/chartex" xmlns:cx5="http://schemas.microsoft.com/office/drawing/2016/5/11/chartex" xmlns:cx6="http://schemas.microsoft.com/office/drawing/2016/5/12/chartex" xmlns:cx7="http://schemas.microsoft.com/office/drawing/2016/5/13/chartex" xmlns:cx8="http://schemas.microsoft.com/office/drawing/2016/5/14/chartex" xmlns:mc="http://schemas.openxmlformats.org/markup-compatibility/2006" xmlns:aink="http://schemas.microsoft.com/office/drawing/2016/ink" xmlns:am3d="http://schemas.microsoft.com/office/drawing/2017/model3d" xmlns:o="urn:schemas-microsoft-com:office:office" xmlns:r="http://schemas.openxmlformats.org/officeDocument/2006/relationships" xmlns:m="http://schemas.openxmlformats.org/officeDocument/2006/math" xmlns:v="urn:schemas-microsoft-com:vml" xmlns:wp14="http://schemas.microsoft.com/office/word/2010/wordprocessingDrawing" xmlns:wp="http://schemas.openxmlformats.org/drawingml/2006/wordprocessingDrawing" xmlns:w10="urn:schemas-microsoft-com:office:word" xmlns:w="http://schemas.openxmlformats.org/wordprocessingml/2006/main" xmlns:w14="http://schemas.microsoft.com/office/word/2010/wordml" xmlns:w15="http://schemas.microsoft.com/office/word/2012/wordml" xmlns:w16cex="http://schemas.microsoft.com/office/word/2018/wordml/cex" xmlns:w16cid="http://schemas.microsoft.com/office/word/2016/wordml/cid" xmlns:w16="http://schemas.microsoft.com/office/word/2018/wordml" xmlns:w16sdtdh="http://schemas.microsoft.com/office/word/2020/wordml/sdtdatahash" xmlns:w16se="http://schemas.microsoft.com/office/word/2015/wordml/symex" xmlns:wpg="http://schemas.microsoft.com/office/word/2010/wordprocessingGroup" xmlns:wpi="http://schemas.microsoft.com/office/word/2010/wordprocessingInk" xmlns:wne="http://schemas.microsoft.com/office/word/2006/wordml" xmlns:wps="http://schemas.microsoft.com/office/word/2010/wordprocessingShape" mc:Ignorable="w14 w15 w16se w16cid w16 w16cex w16sdtdh wp14">
   <w16cex:commentExtensible w16cex:durableId="27330B0A" w16cex:dateUtc="2022-12-01T10:14:00Z"/>
   <w16cex:commentExtensible w16cex:durableId="27330B21" w16cex:dateUtc="2022-12-01T10:14:00Z"/>
   <w16cex:commentExtensible w16cex:durableId="27330B58" w16cex:dateUtc="2022-12-01T10:15:00Z"/>
@@ -19239,7 +19851,7 @@
 </file>
 
 <file path=word/commentsIds.xml><?xml version="1.0" encoding="utf-8"?>
-<w16cid:commentsIds xmlns:wpc="http://schemas.microsoft.com/office/word/2010/wordprocessingCanvas" xmlns:cx="http://schemas.microsoft.com/office/drawing/2014/chartex" xmlns:cx1="http://schemas.microsoft.com/office/drawing/2015/9/8/chartex" xmlns:cx2="http://schemas.microsoft.com/office/drawing/2015/10/21/chartex" xmlns:cx3="http://schemas.microsoft.com/office/drawing/2016/5/9/chartex" xmlns:cx4="http://schemas.microsoft.com/office/drawing/2016/5/10/chartex" xmlns:cx5="http://schemas.microsoft.com/office/drawing/2016/5/11/chartex" xmlns:cx6="http://schemas.microsoft.com/office/drawing/2016/5/12/chartex" xmlns:cx7="http://schemas.microsoft.com/office/drawing/2016/5/13/chartex" xmlns:cx8="http://schemas.microsoft.com/office/drawing/2016/5/14/chartex" xmlns:mc="http://schemas.openxmlformats.org/markup-compatibility/2006" xmlns:aink="http://schemas.microsoft.com/office/drawing/2016/ink" xmlns:am3d="http://schemas.microsoft.com/office/drawing/2017/model3d" xmlns:o="urn:schemas-microsoft-com:office:office" xmlns:oel="http://schemas.microsoft.com/office/2019/extlst" xmlns:r="http://schemas.openxmlformats.org/officeDocument/2006/relationships" xmlns:m="http://schemas.openxmlformats.org/officeDocument/2006/math" xmlns:v="urn:schemas-microsoft-com:vml" xmlns:wp14="http://schemas.microsoft.com/office/word/2010/wordprocessingDrawing" xmlns:wp="http://schemas.openxmlformats.org/drawingml/2006/wordprocessingDrawing" xmlns:w10="urn:schemas-microsoft-com:office:word" xmlns:w="http://schemas.openxmlformats.org/wordprocessingml/2006/main" xmlns:w14="http://schemas.microsoft.com/office/word/2010/wordml" xmlns:w15="http://schemas.microsoft.com/office/word/2012/wordml" xmlns:w16cex="http://schemas.microsoft.com/office/word/2018/wordml/cex" xmlns:w16cid="http://schemas.microsoft.com/office/word/2016/wordml/cid" xmlns:w16="http://schemas.microsoft.com/office/word/2018/wordml" xmlns:w16sdtdh="http://schemas.microsoft.com/office/word/2020/wordml/sdtdatahash" xmlns:w16se="http://schemas.microsoft.com/office/word/2015/wordml/symex" xmlns:wpg="http://schemas.microsoft.com/office/word/2010/wordprocessingGroup" xmlns:wpi="http://schemas.microsoft.com/office/word/2010/wordprocessingInk" xmlns:wne="http://schemas.microsoft.com/office/word/2006/wordml" xmlns:wps="http://schemas.microsoft.com/office/word/2010/wordprocessingShape" mc:Ignorable="w14 w15 w16se w16cid w16 w16cex w16sdtdh wp14">
+<w16cid:commentsIds xmlns:wpc="http://schemas.microsoft.com/office/word/2010/wordprocessingCanvas" xmlns:cx="http://schemas.microsoft.com/office/drawing/2014/chartex" xmlns:cx1="http://schemas.microsoft.com/office/drawing/2015/9/8/chartex" xmlns:cx2="http://schemas.microsoft.com/office/drawing/2015/10/21/chartex" xmlns:cx3="http://schemas.microsoft.com/office/drawing/2016/5/9/chartex" xmlns:cx4="http://schemas.microsoft.com/office/drawing/2016/5/10/chartex" xmlns:cx5="http://schemas.microsoft.com/office/drawing/2016/5/11/chartex" xmlns:cx6="http://schemas.microsoft.com/office/drawing/2016/5/12/chartex" xmlns:cx7="http://schemas.microsoft.com/office/drawing/2016/5/13/chartex" xmlns:cx8="http://schemas.microsoft.com/office/drawing/2016/5/14/chartex" xmlns:mc="http://schemas.openxmlformats.org/markup-compatibility/2006" xmlns:aink="http://schemas.microsoft.com/office/drawing/2016/ink" xmlns:am3d="http://schemas.microsoft.com/office/drawing/2017/model3d" xmlns:o="urn:schemas-microsoft-com:office:office" xmlns:r="http://schemas.openxmlformats.org/officeDocument/2006/relationships" xmlns:m="http://schemas.openxmlformats.org/officeDocument/2006/math" xmlns:v="urn:schemas-microsoft-com:vml" xmlns:wp14="http://schemas.microsoft.com/office/word/2010/wordprocessingDrawing" xmlns:wp="http://schemas.openxmlformats.org/drawingml/2006/wordprocessingDrawing" xmlns:w10="urn:schemas-microsoft-com:office:word" xmlns:w="http://schemas.openxmlformats.org/wordprocessingml/2006/main" xmlns:w14="http://schemas.microsoft.com/office/word/2010/wordml" xmlns:w15="http://schemas.microsoft.com/office/word/2012/wordml" xmlns:w16cex="http://schemas.microsoft.com/office/word/2018/wordml/cex" xmlns:w16cid="http://schemas.microsoft.com/office/word/2016/wordml/cid" xmlns:w16="http://schemas.microsoft.com/office/word/2018/wordml" xmlns:w16sdtdh="http://schemas.microsoft.com/office/word/2020/wordml/sdtdatahash" xmlns:w16se="http://schemas.microsoft.com/office/word/2015/wordml/symex" xmlns:wpg="http://schemas.microsoft.com/office/word/2010/wordprocessingGroup" xmlns:wpi="http://schemas.microsoft.com/office/word/2010/wordprocessingInk" xmlns:wne="http://schemas.microsoft.com/office/word/2006/wordml" xmlns:wps="http://schemas.microsoft.com/office/word/2010/wordprocessingShape" mc:Ignorable="w14 w15 w16se w16cid w16 w16cex w16sdtdh wp14">
   <w16cid:commentId w16cid:paraId="3F926CC7" w16cid:durableId="27330B0A"/>
   <w16cid:commentId w16cid:paraId="6BDD4C5C" w16cid:durableId="27330B21"/>
   <w16cid:commentId w16cid:paraId="35781E09" w16cid:durableId="27330B58"/>
@@ -19250,7 +19862,7 @@
 </file>
 
 <file path=word/endnotes.xml><?xml version="1.0" encoding="utf-8"?>
-<w:endnotes xmlns:wpc="http://schemas.microsoft.com/office/word/2010/wordprocessingCanvas" xmlns:cx="http://schemas.microsoft.com/office/drawing/2014/chartex" xmlns:cx1="http://schemas.microsoft.com/office/drawing/2015/9/8/chartex" xmlns:cx2="http://schemas.microsoft.com/office/drawing/2015/10/21/chartex" xmlns:cx3="http://schemas.microsoft.com/office/drawing/2016/5/9/chartex" xmlns:cx4="http://schemas.microsoft.com/office/drawing/2016/5/10/chartex" xmlns:cx5="http://schemas.microsoft.com/office/drawing/2016/5/11/chartex" xmlns:cx6="http://schemas.microsoft.com/office/drawing/2016/5/12/chartex" xmlns:cx7="http://schemas.microsoft.com/office/drawing/2016/5/13/chartex" xmlns:cx8="http://schemas.microsoft.com/office/drawing/2016/5/14/chartex" xmlns:mc="http://schemas.openxmlformats.org/markup-compatibility/2006" xmlns:aink="http://schemas.microsoft.com/office/drawing/2016/ink" xmlns:am3d="http://schemas.microsoft.com/office/drawing/2017/model3d" xmlns:o="urn:schemas-microsoft-com:office:office" xmlns:oel="http://schemas.microsoft.com/office/2019/extlst" xmlns:r="http://schemas.openxmlformats.org/officeDocument/2006/relationships" xmlns:m="http://schemas.openxmlformats.org/officeDocument/2006/math" xmlns:v="urn:schemas-microsoft-com:vml" xmlns:wp14="http://schemas.microsoft.com/office/word/2010/wordprocessingDrawing" xmlns:wp="http://schemas.openxmlformats.org/drawingml/2006/wordprocessingDrawing" xmlns:w10="urn:schemas-microsoft-com:office:word" xmlns:w="http://schemas.openxmlformats.org/wordprocessingml/2006/main" xmlns:w14="http://schemas.microsoft.com/office/word/2010/wordml" xmlns:w15="http://schemas.microsoft.com/office/word/2012/wordml" xmlns:w16cex="http://schemas.microsoft.com/office/word/2018/wordml/cex" xmlns:w16cid="http://schemas.microsoft.com/office/word/2016/wordml/cid" xmlns:w16="http://schemas.microsoft.com/office/word/2018/wordml" xmlns:w16sdtdh="http://schemas.microsoft.com/office/word/2020/wordml/sdtdatahash" xmlns:w16se="http://schemas.microsoft.com/office/word/2015/wordml/symex" xmlns:wpg="http://schemas.microsoft.com/office/word/2010/wordprocessingGroup" xmlns:wpi="http://schemas.microsoft.com/office/word/2010/wordprocessingInk" xmlns:wne="http://schemas.microsoft.com/office/word/2006/wordml" xmlns:wps="http://schemas.microsoft.com/office/word/2010/wordprocessingShape" mc:Ignorable="w14 w15 w16se w16cid w16 w16cex w16sdtdh wp14">
+<w:endnotes xmlns:wpc="http://schemas.microsoft.com/office/word/2010/wordprocessingCanvas" xmlns:cx="http://schemas.microsoft.com/office/drawing/2014/chartex" xmlns:cx1="http://schemas.microsoft.com/office/drawing/2015/9/8/chartex" xmlns:cx2="http://schemas.microsoft.com/office/drawing/2015/10/21/chartex" xmlns:cx3="http://schemas.microsoft.com/office/drawing/2016/5/9/chartex" xmlns:cx4="http://schemas.microsoft.com/office/drawing/2016/5/10/chartex" xmlns:cx5="http://schemas.microsoft.com/office/drawing/2016/5/11/chartex" xmlns:cx6="http://schemas.microsoft.com/office/drawing/2016/5/12/chartex" xmlns:cx7="http://schemas.microsoft.com/office/drawing/2016/5/13/chartex" xmlns:cx8="http://schemas.microsoft.com/office/drawing/2016/5/14/chartex" xmlns:mc="http://schemas.openxmlformats.org/markup-compatibility/2006" xmlns:aink="http://schemas.microsoft.com/office/drawing/2016/ink" xmlns:am3d="http://schemas.microsoft.com/office/drawing/2017/model3d" xmlns:o="urn:schemas-microsoft-com:office:office" xmlns:r="http://schemas.openxmlformats.org/officeDocument/2006/relationships" xmlns:m="http://schemas.openxmlformats.org/officeDocument/2006/math" xmlns:v="urn:schemas-microsoft-com:vml" xmlns:wp14="http://schemas.microsoft.com/office/word/2010/wordprocessingDrawing" xmlns:wp="http://schemas.openxmlformats.org/drawingml/2006/wordprocessingDrawing" xmlns:w10="urn:schemas-microsoft-com:office:word" xmlns:w="http://schemas.openxmlformats.org/wordprocessingml/2006/main" xmlns:w14="http://schemas.microsoft.com/office/word/2010/wordml" xmlns:w15="http://schemas.microsoft.com/office/word/2012/wordml" xmlns:w16cex="http://schemas.microsoft.com/office/word/2018/wordml/cex" xmlns:w16cid="http://schemas.microsoft.com/office/word/2016/wordml/cid" xmlns:w16="http://schemas.microsoft.com/office/word/2018/wordml" xmlns:w16sdtdh="http://schemas.microsoft.com/office/word/2020/wordml/sdtdatahash" xmlns:w16se="http://schemas.microsoft.com/office/word/2015/wordml/symex" xmlns:wpg="http://schemas.microsoft.com/office/word/2010/wordprocessingGroup" xmlns:wpi="http://schemas.microsoft.com/office/word/2010/wordprocessingInk" xmlns:wne="http://schemas.microsoft.com/office/word/2006/wordml" xmlns:wps="http://schemas.microsoft.com/office/word/2010/wordprocessingShape" mc:Ignorable="w14 w15 w16se w16cid w16 w16cex w16sdtdh wp14">
   <w:endnote w:type="separator" w:id="-1">
     <w:p>
       <w:r>
@@ -19269,7 +19881,7 @@
 </file>
 
 <file path=word/footer1.xml><?xml version="1.0" encoding="utf-8"?>
-<w:ftr xmlns:wpc="http://schemas.microsoft.com/office/word/2010/wordprocessingCanvas" xmlns:cx="http://schemas.microsoft.com/office/drawing/2014/chartex" xmlns:cx1="http://schemas.microsoft.com/office/drawing/2015/9/8/chartex" xmlns:cx2="http://schemas.microsoft.com/office/drawing/2015/10/21/chartex" xmlns:cx3="http://schemas.microsoft.com/office/drawing/2016/5/9/chartex" xmlns:cx4="http://schemas.microsoft.com/office/drawing/2016/5/10/chartex" xmlns:cx5="http://schemas.microsoft.com/office/drawing/2016/5/11/chartex" xmlns:cx6="http://schemas.microsoft.com/office/drawing/2016/5/12/chartex" xmlns:cx7="http://schemas.microsoft.com/office/drawing/2016/5/13/chartex" xmlns:cx8="http://schemas.microsoft.com/office/drawing/2016/5/14/chartex" xmlns:mc="http://schemas.openxmlformats.org/markup-compatibility/2006" xmlns:aink="http://schemas.microsoft.com/office/drawing/2016/ink" xmlns:am3d="http://schemas.microsoft.com/office/drawing/2017/model3d" xmlns:o="urn:schemas-microsoft-com:office:office" xmlns:oel="http://schemas.microsoft.com/office/2019/extlst" xmlns:r="http://schemas.openxmlformats.org/officeDocument/2006/relationships" xmlns:m="http://schemas.openxmlformats.org/officeDocument/2006/math" xmlns:v="urn:schemas-microsoft-com:vml" xmlns:wp14="http://schemas.microsoft.com/office/word/2010/wordprocessingDrawing" xmlns:wp="http://schemas.openxmlformats.org/drawingml/2006/wordprocessingDrawing" xmlns:w10="urn:schemas-microsoft-com:office:word" xmlns:w="http://schemas.openxmlformats.org/wordprocessingml/2006/main" xmlns:w14="http://schemas.microsoft.com/office/word/2010/wordml" xmlns:w15="http://schemas.microsoft.com/office/word/2012/wordml" xmlns:w16cex="http://schemas.microsoft.com/office/word/2018/wordml/cex" xmlns:w16cid="http://schemas.microsoft.com/office/word/2016/wordml/cid" xmlns:w16="http://schemas.microsoft.com/office/word/2018/wordml" xmlns:w16sdtdh="http://schemas.microsoft.com/office/word/2020/wordml/sdtdatahash" xmlns:w16se="http://schemas.microsoft.com/office/word/2015/wordml/symex" xmlns:wpg="http://schemas.microsoft.com/office/word/2010/wordprocessingGroup" xmlns:wpi="http://schemas.microsoft.com/office/word/2010/wordprocessingInk" xmlns:wne="http://schemas.microsoft.com/office/word/2006/wordml" xmlns:wps="http://schemas.microsoft.com/office/word/2010/wordprocessingShape" mc:Ignorable="w14 w15 w16se w16cid w16 w16cex w16sdtdh wp14">
+<w:ftr xmlns:wpc="http://schemas.microsoft.com/office/word/2010/wordprocessingCanvas" xmlns:cx="http://schemas.microsoft.com/office/drawing/2014/chartex" xmlns:cx1="http://schemas.microsoft.com/office/drawing/2015/9/8/chartex" xmlns:cx2="http://schemas.microsoft.com/office/drawing/2015/10/21/chartex" xmlns:cx3="http://schemas.microsoft.com/office/drawing/2016/5/9/chartex" xmlns:cx4="http://schemas.microsoft.com/office/drawing/2016/5/10/chartex" xmlns:cx5="http://schemas.microsoft.com/office/drawing/2016/5/11/chartex" xmlns:cx6="http://schemas.microsoft.com/office/drawing/2016/5/12/chartex" xmlns:cx7="http://schemas.microsoft.com/office/drawing/2016/5/13/chartex" xmlns:cx8="http://schemas.microsoft.com/office/drawing/2016/5/14/chartex" xmlns:mc="http://schemas.openxmlformats.org/markup-compatibility/2006" xmlns:aink="http://schemas.microsoft.com/office/drawing/2016/ink" xmlns:am3d="http://schemas.microsoft.com/office/drawing/2017/model3d" xmlns:o="urn:schemas-microsoft-com:office:office" xmlns:r="http://schemas.openxmlformats.org/officeDocument/2006/relationships" xmlns:m="http://schemas.openxmlformats.org/officeDocument/2006/math" xmlns:v="urn:schemas-microsoft-com:vml" xmlns:wp14="http://schemas.microsoft.com/office/word/2010/wordprocessingDrawing" xmlns:wp="http://schemas.openxmlformats.org/drawingml/2006/wordprocessingDrawing" xmlns:w10="urn:schemas-microsoft-com:office:word" xmlns:w="http://schemas.openxmlformats.org/wordprocessingml/2006/main" xmlns:w14="http://schemas.microsoft.com/office/word/2010/wordml" xmlns:w15="http://schemas.microsoft.com/office/word/2012/wordml" xmlns:w16cex="http://schemas.microsoft.com/office/word/2018/wordml/cex" xmlns:w16cid="http://schemas.microsoft.com/office/word/2016/wordml/cid" xmlns:w16="http://schemas.microsoft.com/office/word/2018/wordml" xmlns:w16sdtdh="http://schemas.microsoft.com/office/word/2020/wordml/sdtdatahash" xmlns:w16se="http://schemas.microsoft.com/office/word/2015/wordml/symex" xmlns:wpg="http://schemas.microsoft.com/office/word/2010/wordprocessingGroup" xmlns:wpi="http://schemas.microsoft.com/office/word/2010/wordprocessingInk" xmlns:wne="http://schemas.microsoft.com/office/word/2006/wordml" xmlns:wps="http://schemas.microsoft.com/office/word/2010/wordprocessingShape" mc:Ignorable="w14 w15 w16se w16cid w16 w16cex w16sdtdh wp14">
   <w:tbl>
     <w:tblPr>
       <w:tblW w:w="5000" w:type="pct"/>
@@ -19319,6 +19931,7 @@
               <w:dataBinding w:prefixMappings="xmlns:ns0='http://purl.org/dc/elements/1.1/' xmlns:ns1='http://schemas.openxmlformats.org/package/2006/metadata/core-properties' " w:xpath="/ns1:coreProperties[1]/ns0:creator[1]" w:storeItemID="{6C3C8BC8-F283-45AE-878A-BAB7291924A1}"/>
               <w:text/>
             </w:sdtPr>
+            <w:sdtEndPr/>
             <w:sdtContent>
               <w:r>
                 <w:rPr>
@@ -19370,7 +19983,7 @@
 </file>
 
 <file path=word/footnotes.xml><?xml version="1.0" encoding="utf-8"?>
-<w:footnotes xmlns:wpc="http://schemas.microsoft.com/office/word/2010/wordprocessingCanvas" xmlns:cx="http://schemas.microsoft.com/office/drawing/2014/chartex" xmlns:cx1="http://schemas.microsoft.com/office/drawing/2015/9/8/chartex" xmlns:cx2="http://schemas.microsoft.com/office/drawing/2015/10/21/chartex" xmlns:cx3="http://schemas.microsoft.com/office/drawing/2016/5/9/chartex" xmlns:cx4="http://schemas.microsoft.com/office/drawing/2016/5/10/chartex" xmlns:cx5="http://schemas.microsoft.com/office/drawing/2016/5/11/chartex" xmlns:cx6="http://schemas.microsoft.com/office/drawing/2016/5/12/chartex" xmlns:cx7="http://schemas.microsoft.com/office/drawing/2016/5/13/chartex" xmlns:cx8="http://schemas.microsoft.com/office/drawing/2016/5/14/chartex" xmlns:mc="http://schemas.openxmlformats.org/markup-compatibility/2006" xmlns:aink="http://schemas.microsoft.com/office/drawing/2016/ink" xmlns:am3d="http://schemas.microsoft.com/office/drawing/2017/model3d" xmlns:o="urn:schemas-microsoft-com:office:office" xmlns:oel="http://schemas.microsoft.com/office/2019/extlst" xmlns:r="http://schemas.openxmlformats.org/officeDocument/2006/relationships" xmlns:m="http://schemas.openxmlformats.org/officeDocument/2006/math" xmlns:v="urn:schemas-microsoft-com:vml" xmlns:wp14="http://schemas.microsoft.com/office/word/2010/wordprocessingDrawing" xmlns:wp="http://schemas.openxmlformats.org/drawingml/2006/wordprocessingDrawing" xmlns:w10="urn:schemas-microsoft-com:office:word" xmlns:w="http://schemas.openxmlformats.org/wordprocessingml/2006/main" xmlns:w14="http://schemas.microsoft.com/office/word/2010/wordml" xmlns:w15="http://schemas.microsoft.com/office/word/2012/wordml" xmlns:w16cex="http://schemas.microsoft.com/office/word/2018/wordml/cex" xmlns:w16cid="http://schemas.microsoft.com/office/word/2016/wordml/cid" xmlns:w16="http://schemas.microsoft.com/office/word/2018/wordml" xmlns:w16sdtdh="http://schemas.microsoft.com/office/word/2020/wordml/sdtdatahash" xmlns:w16se="http://schemas.microsoft.com/office/word/2015/wordml/symex" xmlns:wpg="http://schemas.microsoft.com/office/word/2010/wordprocessingGroup" xmlns:wpi="http://schemas.microsoft.com/office/word/2010/wordprocessingInk" xmlns:wne="http://schemas.microsoft.com/office/word/2006/wordml" xmlns:wps="http://schemas.microsoft.com/office/word/2010/wordprocessingShape" mc:Ignorable="w14 w15 w16se w16cid w16 w16cex w16sdtdh wp14">
+<w:footnotes xmlns:wpc="http://schemas.microsoft.com/office/word/2010/wordprocessingCanvas" xmlns:cx="http://schemas.microsoft.com/office/drawing/2014/chartex" xmlns:cx1="http://schemas.microsoft.com/office/drawing/2015/9/8/chartex" xmlns:cx2="http://schemas.microsoft.com/office/drawing/2015/10/21/chartex" xmlns:cx3="http://schemas.microsoft.com/office/drawing/2016/5/9/chartex" xmlns:cx4="http://schemas.microsoft.com/office/drawing/2016/5/10/chartex" xmlns:cx5="http://schemas.microsoft.com/office/drawing/2016/5/11/chartex" xmlns:cx6="http://schemas.microsoft.com/office/drawing/2016/5/12/chartex" xmlns:cx7="http://schemas.microsoft.com/office/drawing/2016/5/13/chartex" xmlns:cx8="http://schemas.microsoft.com/office/drawing/2016/5/14/chartex" xmlns:mc="http://schemas.openxmlformats.org/markup-compatibility/2006" xmlns:aink="http://schemas.microsoft.com/office/drawing/2016/ink" xmlns:am3d="http://schemas.microsoft.com/office/drawing/2017/model3d" xmlns:o="urn:schemas-microsoft-com:office:office" xmlns:r="http://schemas.openxmlformats.org/officeDocument/2006/relationships" xmlns:m="http://schemas.openxmlformats.org/officeDocument/2006/math" xmlns:v="urn:schemas-microsoft-com:vml" xmlns:wp14="http://schemas.microsoft.com/office/word/2010/wordprocessingDrawing" xmlns:wp="http://schemas.openxmlformats.org/drawingml/2006/wordprocessingDrawing" xmlns:w10="urn:schemas-microsoft-com:office:word" xmlns:w="http://schemas.openxmlformats.org/wordprocessingml/2006/main" xmlns:w14="http://schemas.microsoft.com/office/word/2010/wordml" xmlns:w15="http://schemas.microsoft.com/office/word/2012/wordml" xmlns:w16cex="http://schemas.microsoft.com/office/word/2018/wordml/cex" xmlns:w16cid="http://schemas.microsoft.com/office/word/2016/wordml/cid" xmlns:w16="http://schemas.microsoft.com/office/word/2018/wordml" xmlns:w16sdtdh="http://schemas.microsoft.com/office/word/2020/wordml/sdtdatahash" xmlns:w16se="http://schemas.microsoft.com/office/word/2015/wordml/symex" xmlns:wpg="http://schemas.microsoft.com/office/word/2010/wordprocessingGroup" xmlns:wpi="http://schemas.microsoft.com/office/word/2010/wordprocessingInk" xmlns:wne="http://schemas.microsoft.com/office/word/2006/wordml" xmlns:wps="http://schemas.microsoft.com/office/word/2010/wordprocessingShape" mc:Ignorable="w14 w15 w16se w16cid w16 w16cex w16sdtdh wp14">
   <w:footnote w:type="separator" w:id="-1">
     <w:p>
       <w:r>
@@ -19389,7 +20002,7 @@
 </file>
 
 <file path=word/numbering.xml><?xml version="1.0" encoding="utf-8"?>
-<w:numbering xmlns:wpc="http://schemas.microsoft.com/office/word/2010/wordprocessingCanvas" xmlns:cx="http://schemas.microsoft.com/office/drawing/2014/chartex" xmlns:cx1="http://schemas.microsoft.com/office/drawing/2015/9/8/chartex" xmlns:cx2="http://schemas.microsoft.com/office/drawing/2015/10/21/chartex" xmlns:cx3="http://schemas.microsoft.com/office/drawing/2016/5/9/chartex" xmlns:cx4="http://schemas.microsoft.com/office/drawing/2016/5/10/chartex" xmlns:cx5="http://schemas.microsoft.com/office/drawing/2016/5/11/chartex" xmlns:cx6="http://schemas.microsoft.com/office/drawing/2016/5/12/chartex" xmlns:cx7="http://schemas.microsoft.com/office/drawing/2016/5/13/chartex" xmlns:cx8="http://schemas.microsoft.com/office/drawing/2016/5/14/chartex" xmlns:mc="http://schemas.openxmlformats.org/markup-compatibility/2006" xmlns:aink="http://schemas.microsoft.com/office/drawing/2016/ink" xmlns:am3d="http://schemas.microsoft.com/office/drawing/2017/model3d" xmlns:o="urn:schemas-microsoft-com:office:office" xmlns:oel="http://schemas.microsoft.com/office/2019/extlst" xmlns:r="http://schemas.openxmlformats.org/officeDocument/2006/relationships" xmlns:m="http://schemas.openxmlformats.org/officeDocument/2006/math" xmlns:v="urn:schemas-microsoft-com:vml" xmlns:wp14="http://schemas.microsoft.com/office/word/2010/wordprocessingDrawing" xmlns:wp="http://schemas.openxmlformats.org/drawingml/2006/wordprocessingDrawing" xmlns:w10="urn:schemas-microsoft-com:office:word" xmlns:w="http://schemas.openxmlformats.org/wordprocessingml/2006/main" xmlns:w14="http://schemas.microsoft.com/office/word/2010/wordml" xmlns:w15="http://schemas.microsoft.com/office/word/2012/wordml" xmlns:w16cex="http://schemas.microsoft.com/office/word/2018/wordml/cex" xmlns:w16cid="http://schemas.microsoft.com/office/word/2016/wordml/cid" xmlns:w16="http://schemas.microsoft.com/office/word/2018/wordml" xmlns:w16sdtdh="http://schemas.microsoft.com/office/word/2020/wordml/sdtdatahash" xmlns:w16se="http://schemas.microsoft.com/office/word/2015/wordml/symex" xmlns:wpg="http://schemas.microsoft.com/office/word/2010/wordprocessingGroup" xmlns:wpi="http://schemas.microsoft.com/office/word/2010/wordprocessingInk" xmlns:wne="http://schemas.microsoft.com/office/word/2006/wordml" xmlns:wps="http://schemas.microsoft.com/office/word/2010/wordprocessingShape" mc:Ignorable="w14 w15 w16se w16cid w16 w16cex w16sdtdh wp14">
+<w:numbering xmlns:wpc="http://schemas.microsoft.com/office/word/2010/wordprocessingCanvas" xmlns:cx="http://schemas.microsoft.com/office/drawing/2014/chartex" xmlns:cx1="http://schemas.microsoft.com/office/drawing/2015/9/8/chartex" xmlns:cx2="http://schemas.microsoft.com/office/drawing/2015/10/21/chartex" xmlns:cx3="http://schemas.microsoft.com/office/drawing/2016/5/9/chartex" xmlns:cx4="http://schemas.microsoft.com/office/drawing/2016/5/10/chartex" xmlns:cx5="http://schemas.microsoft.com/office/drawing/2016/5/11/chartex" xmlns:cx6="http://schemas.microsoft.com/office/drawing/2016/5/12/chartex" xmlns:cx7="http://schemas.microsoft.com/office/drawing/2016/5/13/chartex" xmlns:cx8="http://schemas.microsoft.com/office/drawing/2016/5/14/chartex" xmlns:mc="http://schemas.openxmlformats.org/markup-compatibility/2006" xmlns:aink="http://schemas.microsoft.com/office/drawing/2016/ink" xmlns:am3d="http://schemas.microsoft.com/office/drawing/2017/model3d" xmlns:o="urn:schemas-microsoft-com:office:office" xmlns:r="http://schemas.openxmlformats.org/officeDocument/2006/relationships" xmlns:m="http://schemas.openxmlformats.org/officeDocument/2006/math" xmlns:v="urn:schemas-microsoft-com:vml" xmlns:wp14="http://schemas.microsoft.com/office/word/2010/wordprocessingDrawing" xmlns:wp="http://schemas.openxmlformats.org/drawingml/2006/wordprocessingDrawing" xmlns:w10="urn:schemas-microsoft-com:office:word" xmlns:w="http://schemas.openxmlformats.org/wordprocessingml/2006/main" xmlns:w14="http://schemas.microsoft.com/office/word/2010/wordml" xmlns:w15="http://schemas.microsoft.com/office/word/2012/wordml" xmlns:w16cex="http://schemas.microsoft.com/office/word/2018/wordml/cex" xmlns:w16cid="http://schemas.microsoft.com/office/word/2016/wordml/cid" xmlns:w16="http://schemas.microsoft.com/office/word/2018/wordml" xmlns:w16sdtdh="http://schemas.microsoft.com/office/word/2020/wordml/sdtdatahash" xmlns:w16se="http://schemas.microsoft.com/office/word/2015/wordml/symex" xmlns:wpg="http://schemas.microsoft.com/office/word/2010/wordprocessingGroup" xmlns:wpi="http://schemas.microsoft.com/office/word/2010/wordprocessingInk" xmlns:wne="http://schemas.microsoft.com/office/word/2006/wordml" xmlns:wps="http://schemas.microsoft.com/office/word/2010/wordprocessingShape" mc:Ignorable="w14 w15 w16se w16cid w16 w16cex w16sdtdh wp14">
   <w:abstractNum w:abstractNumId="0" w15:restartNumberingAfterBreak="0">
     <w:nsid w:val="00000001"/>
     <w:multiLevelType w:val="hybridMultilevel"/>
@@ -23137,112 +23750,112 @@
       </w:rPr>
     </w:lvl>
   </w:abstractNum>
-  <w:num w:numId="1" w16cid:durableId="414598487">
+  <w:num w:numId="1">
     <w:abstractNumId w:val="2"/>
   </w:num>
-  <w:num w:numId="2" w16cid:durableId="1238781457">
+  <w:num w:numId="2">
     <w:abstractNumId w:val="11"/>
   </w:num>
-  <w:num w:numId="3" w16cid:durableId="932319129">
+  <w:num w:numId="3">
     <w:abstractNumId w:val="25"/>
   </w:num>
-  <w:num w:numId="4" w16cid:durableId="2117407537">
+  <w:num w:numId="4">
     <w:abstractNumId w:val="23"/>
   </w:num>
-  <w:num w:numId="5" w16cid:durableId="217908536">
+  <w:num w:numId="5">
     <w:abstractNumId w:val="22"/>
   </w:num>
-  <w:num w:numId="6" w16cid:durableId="1704134898">
+  <w:num w:numId="6">
     <w:abstractNumId w:val="31"/>
   </w:num>
-  <w:num w:numId="7" w16cid:durableId="1318807332">
+  <w:num w:numId="7">
     <w:abstractNumId w:val="30"/>
   </w:num>
-  <w:num w:numId="8" w16cid:durableId="1645236292">
+  <w:num w:numId="8">
     <w:abstractNumId w:val="35"/>
   </w:num>
-  <w:num w:numId="9" w16cid:durableId="7022383">
+  <w:num w:numId="9">
     <w:abstractNumId w:val="28"/>
   </w:num>
-  <w:num w:numId="10" w16cid:durableId="256452052">
+  <w:num w:numId="10">
     <w:abstractNumId w:val="29"/>
   </w:num>
-  <w:num w:numId="11" w16cid:durableId="547884699">
+  <w:num w:numId="11">
     <w:abstractNumId w:val="34"/>
   </w:num>
-  <w:num w:numId="12" w16cid:durableId="417676157">
+  <w:num w:numId="12">
     <w:abstractNumId w:val="24"/>
   </w:num>
-  <w:num w:numId="13" w16cid:durableId="708837773">
+  <w:num w:numId="13">
     <w:abstractNumId w:val="33"/>
   </w:num>
-  <w:num w:numId="14" w16cid:durableId="708845497">
+  <w:num w:numId="14">
     <w:abstractNumId w:val="10"/>
   </w:num>
-  <w:num w:numId="15" w16cid:durableId="306668007">
+  <w:num w:numId="15">
     <w:abstractNumId w:val="15"/>
   </w:num>
-  <w:num w:numId="16" w16cid:durableId="2126192473">
+  <w:num w:numId="16">
     <w:abstractNumId w:val="21"/>
   </w:num>
-  <w:num w:numId="17" w16cid:durableId="1323780746">
+  <w:num w:numId="17">
     <w:abstractNumId w:val="8"/>
   </w:num>
-  <w:num w:numId="18" w16cid:durableId="1238899365">
+  <w:num w:numId="18">
     <w:abstractNumId w:val="14"/>
   </w:num>
-  <w:num w:numId="19" w16cid:durableId="782842831">
+  <w:num w:numId="19">
     <w:abstractNumId w:val="18"/>
   </w:num>
-  <w:num w:numId="20" w16cid:durableId="1302737230">
+  <w:num w:numId="20">
     <w:abstractNumId w:val="16"/>
   </w:num>
-  <w:num w:numId="21" w16cid:durableId="851997220">
+  <w:num w:numId="21">
     <w:abstractNumId w:val="19"/>
   </w:num>
-  <w:num w:numId="22" w16cid:durableId="802625762">
+  <w:num w:numId="22">
     <w:abstractNumId w:val="0"/>
   </w:num>
-  <w:num w:numId="23" w16cid:durableId="343090342">
+  <w:num w:numId="23">
     <w:abstractNumId w:val="1"/>
   </w:num>
-  <w:num w:numId="24" w16cid:durableId="385565533">
+  <w:num w:numId="24">
     <w:abstractNumId w:val="27"/>
   </w:num>
-  <w:num w:numId="25" w16cid:durableId="1257906657">
+  <w:num w:numId="25">
     <w:abstractNumId w:val="4"/>
   </w:num>
-  <w:num w:numId="26" w16cid:durableId="170066911">
+  <w:num w:numId="26">
     <w:abstractNumId w:val="6"/>
   </w:num>
-  <w:num w:numId="27" w16cid:durableId="537936806">
+  <w:num w:numId="27">
     <w:abstractNumId w:val="12"/>
   </w:num>
-  <w:num w:numId="28" w16cid:durableId="796802962">
+  <w:num w:numId="28">
     <w:abstractNumId w:val="3"/>
   </w:num>
-  <w:num w:numId="29" w16cid:durableId="1990552310">
+  <w:num w:numId="29">
     <w:abstractNumId w:val="7"/>
   </w:num>
-  <w:num w:numId="30" w16cid:durableId="1570530623">
+  <w:num w:numId="30">
     <w:abstractNumId w:val="9"/>
   </w:num>
-  <w:num w:numId="31" w16cid:durableId="1688170522">
+  <w:num w:numId="31">
     <w:abstractNumId w:val="20"/>
   </w:num>
-  <w:num w:numId="32" w16cid:durableId="2140995723">
+  <w:num w:numId="32">
     <w:abstractNumId w:val="13"/>
   </w:num>
-  <w:num w:numId="33" w16cid:durableId="2025983269">
+  <w:num w:numId="33">
     <w:abstractNumId w:val="32"/>
   </w:num>
-  <w:num w:numId="34" w16cid:durableId="1801457681">
+  <w:num w:numId="34">
     <w:abstractNumId w:val="17"/>
   </w:num>
-  <w:num w:numId="35" w16cid:durableId="385685811">
+  <w:num w:numId="35">
     <w:abstractNumId w:val="26"/>
   </w:num>
-  <w:num w:numId="36" w16cid:durableId="2056150672">
+  <w:num w:numId="36">
     <w:abstractNumId w:val="5"/>
   </w:num>
   <w:numIdMacAtCleanup w:val="8"/>
@@ -23250,7 +23863,7 @@
 </file>
 
 <file path=word/people.xml><?xml version="1.0" encoding="utf-8"?>
-<w15:people xmlns:wpc="http://schemas.microsoft.com/office/word/2010/wordprocessingCanvas" xmlns:cx="http://schemas.microsoft.com/office/drawing/2014/chartex" xmlns:cx1="http://schemas.microsoft.com/office/drawing/2015/9/8/chartex" xmlns:cx2="http://schemas.microsoft.com/office/drawing/2015/10/21/chartex" xmlns:cx3="http://schemas.microsoft.com/office/drawing/2016/5/9/chartex" xmlns:cx4="http://schemas.microsoft.com/office/drawing/2016/5/10/chartex" xmlns:cx5="http://schemas.microsoft.com/office/drawing/2016/5/11/chartex" xmlns:cx6="http://schemas.microsoft.com/office/drawing/2016/5/12/chartex" xmlns:cx7="http://schemas.microsoft.com/office/drawing/2016/5/13/chartex" xmlns:cx8="http://schemas.microsoft.com/office/drawing/2016/5/14/chartex" xmlns:mc="http://schemas.openxmlformats.org/markup-compatibility/2006" xmlns:aink="http://schemas.microsoft.com/office/drawing/2016/ink" xmlns:am3d="http://schemas.microsoft.com/office/drawing/2017/model3d" xmlns:o="urn:schemas-microsoft-com:office:office" xmlns:oel="http://schemas.microsoft.com/office/2019/extlst" xmlns:r="http://schemas.openxmlformats.org/officeDocument/2006/relationships" xmlns:m="http://schemas.openxmlformats.org/officeDocument/2006/math" xmlns:v="urn:schemas-microsoft-com:vml" xmlns:wp14="http://schemas.microsoft.com/office/word/2010/wordprocessingDrawing" xmlns:wp="http://schemas.openxmlformats.org/drawingml/2006/wordprocessingDrawing" xmlns:w10="urn:schemas-microsoft-com:office:word" xmlns:w="http://schemas.openxmlformats.org/wordprocessingml/2006/main" xmlns:w14="http://schemas.microsoft.com/office/word/2010/wordml" xmlns:w15="http://schemas.microsoft.com/office/word/2012/wordml" xmlns:w16cex="http://schemas.microsoft.com/office/word/2018/wordml/cex" xmlns:w16cid="http://schemas.microsoft.com/office/word/2016/wordml/cid" xmlns:w16="http://schemas.microsoft.com/office/word/2018/wordml" xmlns:w16sdtdh="http://schemas.microsoft.com/office/word/2020/wordml/sdtdatahash" xmlns:w16se="http://schemas.microsoft.com/office/word/2015/wordml/symex" xmlns:wpg="http://schemas.microsoft.com/office/word/2010/wordprocessingGroup" xmlns:wpi="http://schemas.microsoft.com/office/word/2010/wordprocessingInk" xmlns:wne="http://schemas.microsoft.com/office/word/2006/wordml" xmlns:wps="http://schemas.microsoft.com/office/word/2010/wordprocessingShape" mc:Ignorable="w14 w15 w16se w16cid w16 w16cex w16sdtdh wp14">
+<w15:people xmlns:wpc="http://schemas.microsoft.com/office/word/2010/wordprocessingCanvas" xmlns:cx="http://schemas.microsoft.com/office/drawing/2014/chartex" xmlns:cx1="http://schemas.microsoft.com/office/drawing/2015/9/8/chartex" xmlns:cx2="http://schemas.microsoft.com/office/drawing/2015/10/21/chartex" xmlns:cx3="http://schemas.microsoft.com/office/drawing/2016/5/9/chartex" xmlns:cx4="http://schemas.microsoft.com/office/drawing/2016/5/10/chartex" xmlns:cx5="http://schemas.microsoft.com/office/drawing/2016/5/11/chartex" xmlns:cx6="http://schemas.microsoft.com/office/drawing/2016/5/12/chartex" xmlns:cx7="http://schemas.microsoft.com/office/drawing/2016/5/13/chartex" xmlns:cx8="http://schemas.microsoft.com/office/drawing/2016/5/14/chartex" xmlns:mc="http://schemas.openxmlformats.org/markup-compatibility/2006" xmlns:aink="http://schemas.microsoft.com/office/drawing/2016/ink" xmlns:am3d="http://schemas.microsoft.com/office/drawing/2017/model3d" xmlns:o="urn:schemas-microsoft-com:office:office" xmlns:r="http://schemas.openxmlformats.org/officeDocument/2006/relationships" xmlns:m="http://schemas.openxmlformats.org/officeDocument/2006/math" xmlns:v="urn:schemas-microsoft-com:vml" xmlns:wp14="http://schemas.microsoft.com/office/word/2010/wordprocessingDrawing" xmlns:wp="http://schemas.openxmlformats.org/drawingml/2006/wordprocessingDrawing" xmlns:w10="urn:schemas-microsoft-com:office:word" xmlns:w="http://schemas.openxmlformats.org/wordprocessingml/2006/main" xmlns:w14="http://schemas.microsoft.com/office/word/2010/wordml" xmlns:w15="http://schemas.microsoft.com/office/word/2012/wordml" xmlns:w16cex="http://schemas.microsoft.com/office/word/2018/wordml/cex" xmlns:w16cid="http://schemas.microsoft.com/office/word/2016/wordml/cid" xmlns:w16="http://schemas.microsoft.com/office/word/2018/wordml" xmlns:w16sdtdh="http://schemas.microsoft.com/office/word/2020/wordml/sdtdatahash" xmlns:w16se="http://schemas.microsoft.com/office/word/2015/wordml/symex" xmlns:wpg="http://schemas.microsoft.com/office/word/2010/wordprocessingGroup" xmlns:wpi="http://schemas.microsoft.com/office/word/2010/wordprocessingInk" xmlns:wne="http://schemas.microsoft.com/office/word/2006/wordml" xmlns:wps="http://schemas.microsoft.com/office/word/2010/wordprocessingShape" mc:Ignorable="w14 w15 w16se w16cid w16 w16cex w16sdtdh wp14">
   <w15:person w15:author="Giorgia">
     <w15:presenceInfo w15:providerId="None" w15:userId="Giorgia"/>
   </w15:person>
@@ -24085,7 +24698,7 @@
 </file>
 
 <file path=word/glossary/document.xml><?xml version="1.0" encoding="utf-8"?>
-<w:glossaryDocument xmlns:wpc="http://schemas.microsoft.com/office/word/2010/wordprocessingCanvas" xmlns:cx="http://schemas.microsoft.com/office/drawing/2014/chartex" xmlns:cx1="http://schemas.microsoft.com/office/drawing/2015/9/8/chartex" xmlns:cx2="http://schemas.microsoft.com/office/drawing/2015/10/21/chartex" xmlns:cx3="http://schemas.microsoft.com/office/drawing/2016/5/9/chartex" xmlns:cx4="http://schemas.microsoft.com/office/drawing/2016/5/10/chartex" xmlns:cx5="http://schemas.microsoft.com/office/drawing/2016/5/11/chartex" xmlns:cx6="http://schemas.microsoft.com/office/drawing/2016/5/12/chartex" xmlns:cx7="http://schemas.microsoft.com/office/drawing/2016/5/13/chartex" xmlns:cx8="http://schemas.microsoft.com/office/drawing/2016/5/14/chartex" xmlns:mc="http://schemas.openxmlformats.org/markup-compatibility/2006" xmlns:aink="http://schemas.microsoft.com/office/drawing/2016/ink" xmlns:am3d="http://schemas.microsoft.com/office/drawing/2017/model3d" xmlns:o="urn:schemas-microsoft-com:office:office" xmlns:oel="http://schemas.microsoft.com/office/2019/extlst" xmlns:r="http://schemas.openxmlformats.org/officeDocument/2006/relationships" xmlns:m="http://schemas.openxmlformats.org/officeDocument/2006/math" xmlns:v="urn:schemas-microsoft-com:vml" xmlns:wp14="http://schemas.microsoft.com/office/word/2010/wordprocessingDrawing" xmlns:wp="http://schemas.openxmlformats.org/drawingml/2006/wordprocessingDrawing" xmlns:w10="urn:schemas-microsoft-com:office:word" xmlns:w="http://schemas.openxmlformats.org/wordprocessingml/2006/main" xmlns:w14="http://schemas.microsoft.com/office/word/2010/wordml" xmlns:w15="http://schemas.microsoft.com/office/word/2012/wordml" xmlns:w16cex="http://schemas.microsoft.com/office/word/2018/wordml/cex" xmlns:w16cid="http://schemas.microsoft.com/office/word/2016/wordml/cid" xmlns:w16="http://schemas.microsoft.com/office/word/2018/wordml" xmlns:w16sdtdh="http://schemas.microsoft.com/office/word/2020/wordml/sdtdatahash" xmlns:w16se="http://schemas.microsoft.com/office/word/2015/wordml/symex" xmlns:wpg="http://schemas.microsoft.com/office/word/2010/wordprocessingGroup" xmlns:wpi="http://schemas.microsoft.com/office/word/2010/wordprocessingInk" xmlns:wne="http://schemas.microsoft.com/office/word/2006/wordml" xmlns:wps="http://schemas.microsoft.com/office/word/2010/wordprocessingShape" mc:Ignorable="w14 w15 w16se w16cid w16 w16cex w16sdtdh wp14">
+<w:glossaryDocument xmlns:wpc="http://schemas.microsoft.com/office/word/2010/wordprocessingCanvas" xmlns:cx="http://schemas.microsoft.com/office/drawing/2014/chartex" xmlns:cx1="http://schemas.microsoft.com/office/drawing/2015/9/8/chartex" xmlns:cx2="http://schemas.microsoft.com/office/drawing/2015/10/21/chartex" xmlns:cx3="http://schemas.microsoft.com/office/drawing/2016/5/9/chartex" xmlns:cx4="http://schemas.microsoft.com/office/drawing/2016/5/10/chartex" xmlns:cx5="http://schemas.microsoft.com/office/drawing/2016/5/11/chartex" xmlns:cx6="http://schemas.microsoft.com/office/drawing/2016/5/12/chartex" xmlns:cx7="http://schemas.microsoft.com/office/drawing/2016/5/13/chartex" xmlns:cx8="http://schemas.microsoft.com/office/drawing/2016/5/14/chartex" xmlns:mc="http://schemas.openxmlformats.org/markup-compatibility/2006" xmlns:aink="http://schemas.microsoft.com/office/drawing/2016/ink" xmlns:am3d="http://schemas.microsoft.com/office/drawing/2017/model3d" xmlns:o="urn:schemas-microsoft-com:office:office" xmlns:r="http://schemas.openxmlformats.org/officeDocument/2006/relationships" xmlns:m="http://schemas.openxmlformats.org/officeDocument/2006/math" xmlns:v="urn:schemas-microsoft-com:vml" xmlns:wp14="http://schemas.microsoft.com/office/word/2010/wordprocessingDrawing" xmlns:wp="http://schemas.openxmlformats.org/drawingml/2006/wordprocessingDrawing" xmlns:w10="urn:schemas-microsoft-com:office:word" xmlns:w="http://schemas.openxmlformats.org/wordprocessingml/2006/main" xmlns:w14="http://schemas.microsoft.com/office/word/2010/wordml" xmlns:w15="http://schemas.microsoft.com/office/word/2012/wordml" xmlns:w16cex="http://schemas.microsoft.com/office/word/2018/wordml/cex" xmlns:w16cid="http://schemas.microsoft.com/office/word/2016/wordml/cid" xmlns:w16="http://schemas.microsoft.com/office/word/2018/wordml" xmlns:w16sdtdh="http://schemas.microsoft.com/office/word/2020/wordml/sdtdatahash" xmlns:w16se="http://schemas.microsoft.com/office/word/2015/wordml/symex" xmlns:wpg="http://schemas.microsoft.com/office/word/2010/wordprocessingGroup" xmlns:wpi="http://schemas.microsoft.com/office/word/2010/wordprocessingInk" xmlns:wne="http://schemas.microsoft.com/office/word/2006/wordml" xmlns:wps="http://schemas.microsoft.com/office/word/2010/wordprocessingShape" mc:Ignorable="w14 w15 w16se w16cid w16 w16cex w16sdtdh wp14">
   <w:docParts>
     <w:docPart>
       <w:docPartPr>
@@ -24133,45 +24746,47 @@
   <w:font w:name="Symbol">
     <w:panose1 w:val="05050102010706020507"/>
     <w:charset w:val="02"/>
-    <w:family w:val="roman"/>
+    <w:family w:val="decorative"/>
     <w:pitch w:val="variable"/>
-    <w:sig w:usb0="00000000" w:usb1="10000000" w:usb2="00000000" w:usb3="00000000" w:csb0="80000000" w:csb1="00000000"/>
+    <w:sig w:usb0="00000003" w:usb1="10000000" w:usb2="00000000" w:usb3="00000000" w:csb0="80000001" w:csb1="00000000"/>
   </w:font>
   <w:font w:name="Courier New">
     <w:panose1 w:val="02070309020205020404"/>
     <w:charset w:val="00"/>
     <w:family w:val="modern"/>
     <w:pitch w:val="fixed"/>
-    <w:sig w:usb0="E0002EFF" w:usb1="C0007843" w:usb2="00000009" w:usb3="00000000" w:csb0="000001FF" w:csb1="00000000"/>
+    <w:sig w:usb0="E0002AFF" w:usb1="C0007843" w:usb2="00000009" w:usb3="00000000" w:csb0="000001FF" w:csb1="00000000"/>
   </w:font>
   <w:font w:name="Wingdings">
     <w:panose1 w:val="05000000000000000000"/>
-    <w:charset w:val="02"/>
-    <w:family w:val="auto"/>
+    <w:charset w:val="4D"/>
+    <w:family w:val="decorative"/>
     <w:pitch w:val="variable"/>
-    <w:sig w:usb0="00000000" w:usb1="10000000" w:usb2="00000000" w:usb3="00000000" w:csb0="80000000" w:csb1="00000000"/>
+    <w:sig w:usb0="00000003" w:usb1="00000000" w:usb2="00000000" w:usb3="00000000" w:csb0="80000001" w:csb1="00000000"/>
   </w:font>
   <w:font w:name="Calibri">
     <w:panose1 w:val="020F0502020204030204"/>
     <w:charset w:val="00"/>
     <w:family w:val="swiss"/>
     <w:pitch w:val="variable"/>
-    <w:sig w:usb0="E4002EFF" w:usb1="C000247B" w:usb2="00000009" w:usb3="00000000" w:csb0="000001FF" w:csb1="00000000"/>
+    <w:sig w:usb0="E0002AFF" w:usb1="C000247B" w:usb2="00000009" w:usb3="00000000" w:csb0="000001FF" w:csb1="00000000"/>
   </w:font>
   <w:font w:name="Garamond">
     <w:panose1 w:val="02020404030301010803"/>
     <w:charset w:val="00"/>
     <w:family w:val="roman"/>
     <w:pitch w:val="variable"/>
-    <w:sig w:usb0="00000287" w:usb1="00000000" w:usb2="00000000" w:usb3="00000000" w:csb0="0000009F" w:csb1="00000000"/>
+    <w:sig w:usb0="00000287" w:usb1="00000002" w:usb2="00000000" w:usb3="00000000" w:csb0="0000009F" w:csb1="00000000"/>
   </w:font>
   <w:font w:name="Sanskrit Text">
+    <w:panose1 w:val="02020503050405020304"/>
     <w:charset w:val="00"/>
     <w:family w:val="roman"/>
     <w:pitch w:val="variable"/>
     <w:sig w:usb0="A0008047" w:usb1="00000000" w:usb2="00000000" w:usb3="00000000" w:csb0="00000001" w:csb1="00000000"/>
   </w:font>
   <w:font w:name="Apple SD Gothic Neo">
+    <w:panose1 w:val="02000300000000000000"/>
     <w:charset w:val="81"/>
     <w:family w:val="auto"/>
     <w:pitch w:val="variable"/>
@@ -24182,7 +24797,7 @@
     <w:charset w:val="00"/>
     <w:family w:val="swiss"/>
     <w:pitch w:val="variable"/>
-    <w:sig w:usb0="E4002EFF" w:usb1="C000247B" w:usb2="00000009" w:usb3="00000000" w:csb0="000001FF" w:csb1="00000000"/>
+    <w:sig w:usb0="E0002AFF" w:usb1="C000247B" w:usb2="00000009" w:usb3="00000000" w:csb0="000001FF" w:csb1="00000000"/>
   </w:font>
 </w:fonts>
 </file>
@@ -24233,6 +24848,7 @@
     <w:rsid w:val="004B4486"/>
     <w:rsid w:val="004E265E"/>
     <w:rsid w:val="00512100"/>
+    <w:rsid w:val="00525280"/>
     <w:rsid w:val="00531B5F"/>
     <w:rsid w:val="00533FB2"/>
     <w:rsid w:val="00537D6E"/>

</xml_diff>

<commit_message>
modifica immagini documento d3
</commit_message>
<xml_diff>
--- a/MaterialeD3/D3_T33 .docx
+++ b/MaterialeD3/D3_T33 .docx
@@ -2263,7 +2263,7 @@
             <w:sz w:val="26"/>
             <w:szCs w:val="26"/>
           </w:rPr>
-          <w:t>28</w:t>
+          <w:t>29</w:t>
         </w:r>
         <w:r>
           <w:rPr>
@@ -3722,6 +3722,7 @@
           <w:u w:val="single"/>
         </w:rPr>
       </w:pPr>
+      <w:proofErr w:type="gramStart"/>
       <w:r>
         <w:rPr>
           <w:rFonts w:ascii="Garamond" w:hAnsi="Garamond" w:cs="Calibri"/>
@@ -3732,6 +3733,7 @@
         </w:rPr>
         <w:t>Location</w:t>
       </w:r>
+      <w:proofErr w:type="gramEnd"/>
     </w:p>
     <w:p>
       <w:pPr>
@@ -3799,6 +3801,7 @@
         </w:rPr>
         <w:t xml:space="preserve"> </w:t>
       </w:r>
+      <w:proofErr w:type="gramStart"/>
       <w:r>
         <w:rPr>
           <w:rFonts w:ascii="Garamond" w:hAnsi="Garamond" w:cs="Calibri Light"/>
@@ -3807,6 +3810,7 @@
         </w:rPr>
         <w:t>Location</w:t>
       </w:r>
+      <w:proofErr w:type="gramEnd"/>
       <w:r>
         <w:rPr>
           <w:rFonts w:ascii="Garamond" w:hAnsi="Garamond" w:cs="Calibri Light"/>
@@ -6078,7 +6082,25 @@
           <w:sz w:val="24"/>
           <w:szCs w:val="24"/>
         </w:rPr>
-        <w:t>permette l’invio di un-email di notifica allo studente nel caso in cui un offerente con cui ha già avuto contatto pubblica un nuovo annuncio</w:t>
+        <w:t>permette l’invio di un-</w:t>
+      </w:r>
+      <w:proofErr w:type="gramStart"/>
+      <w:r>
+        <w:rPr>
+          <w:rFonts w:ascii="Garamond" w:hAnsi="Garamond" w:cstheme="majorHAnsi"/>
+          <w:sz w:val="24"/>
+          <w:szCs w:val="24"/>
+        </w:rPr>
+        <w:t>email</w:t>
+      </w:r>
+      <w:proofErr w:type="gramEnd"/>
+      <w:r>
+        <w:rPr>
+          <w:rFonts w:ascii="Garamond" w:hAnsi="Garamond" w:cstheme="majorHAnsi"/>
+          <w:sz w:val="24"/>
+          <w:szCs w:val="24"/>
+        </w:rPr>
+        <w:t xml:space="preserve"> di notifica allo studente nel caso in cui un offerente con cui ha già avuto contatto pubblica un nuovo annuncio</w:t>
       </w:r>
       <w:r>
         <w:rPr>
@@ -10674,7 +10696,27 @@
           <w:sz w:val="24"/>
           <w:szCs w:val="24"/>
         </w:rPr>
-        <w:t xml:space="preserve"> effettuando una media dei voti ricevuti dal offerente/studente per un servizio svolto/richiesto.</w:t>
+        <w:t xml:space="preserve"> effettuando una media dei voti ricevuti </w:t>
+      </w:r>
+      <w:proofErr w:type="gramStart"/>
+      <w:r>
+        <w:rPr>
+          <w:rFonts w:ascii="Garamond" w:hAnsi="Garamond" w:cs="Calibri"/>
+          <w:color w:val="000000" w:themeColor="text1"/>
+          <w:sz w:val="24"/>
+          <w:szCs w:val="24"/>
+        </w:rPr>
+        <w:t>dal offerente</w:t>
+      </w:r>
+      <w:proofErr w:type="gramEnd"/>
+      <w:r>
+        <w:rPr>
+          <w:rFonts w:ascii="Garamond" w:hAnsi="Garamond" w:cs="Calibri"/>
+          <w:color w:val="000000" w:themeColor="text1"/>
+          <w:sz w:val="24"/>
+          <w:szCs w:val="24"/>
+        </w:rPr>
+        <w:t>/studente per un servizio svolto/richiesto.</w:t>
       </w:r>
     </w:p>
     <w:p>
@@ -11677,29 +11719,7 @@
           <w:highlight w:val="yellow"/>
           <w:lang w:val="en-GB"/>
         </w:rPr>
-        <w:t>(</w:t>
-      </w:r>
-      <w:r>
-        <w:rPr>
-          <w:rFonts w:ascii="Courier New" w:hAnsi="Courier New" w:cs="Courier New"/>
-          <w:color w:val="000000" w:themeColor="text1"/>
-          <w:sz w:val="20"/>
-          <w:szCs w:val="20"/>
-          <w:highlight w:val="yellow"/>
-          <w:lang w:val="en-GB"/>
-        </w:rPr>
-        <w:t>array : bool, a : Announcement</w:t>
-      </w:r>
-      <w:r>
-        <w:rPr>
-          <w:rFonts w:ascii="Courier New" w:hAnsi="Courier New" w:cs="Courier New"/>
-          <w:color w:val="000000" w:themeColor="text1"/>
-          <w:sz w:val="20"/>
-          <w:szCs w:val="20"/>
-          <w:highlight w:val="yellow"/>
-          <w:lang w:val="en-GB"/>
-        </w:rPr>
-        <w:t>)</w:t>
+        <w:t>(array : bool, a : Announcement)</w:t>
       </w:r>
       <w:r>
         <w:rPr>
@@ -11767,18 +11787,7 @@
           <w:lang w:val="en-GB"/>
         </w:rPr>
         <w:lastRenderedPageBreak/>
-        <w:t>checkService</w:t>
-      </w:r>
-      <w:r>
-        <w:rPr>
-          <w:rFonts w:ascii="Courier New" w:hAnsi="Courier New" w:cs="Courier New"/>
-          <w:color w:val="000000" w:themeColor="text1"/>
-          <w:sz w:val="20"/>
-          <w:szCs w:val="20"/>
-          <w:highlight w:val="yellow"/>
-          <w:lang w:val="en-GB"/>
-        </w:rPr>
-        <w:t>ToDo</w:t>
+        <w:t>checkServiceToDo</w:t>
       </w:r>
       <w:proofErr w:type="spellEnd"/>
       <w:r>
@@ -11992,18 +12001,7 @@
           <w:highlight w:val="yellow"/>
           <w:lang w:val="en-GB"/>
         </w:rPr>
-        <w:t>(</w:t>
-      </w:r>
-      <w:r>
-        <w:rPr>
-          <w:rFonts w:ascii="Courier New" w:hAnsi="Courier New" w:cs="Courier New"/>
-          <w:color w:val="000000" w:themeColor="text1"/>
-          <w:sz w:val="20"/>
-          <w:szCs w:val="20"/>
-          <w:highlight w:val="yellow"/>
-          <w:lang w:val="en-GB"/>
-        </w:rPr>
-        <w:t>date</w:t>
+        <w:t>(date</w:t>
       </w:r>
       <w:r>
         <w:rPr>
@@ -12351,137 +12349,24 @@
           <w:szCs w:val="24"/>
         </w:rPr>
       </w:pPr>
-      <w:proofErr w:type="spellStart"/>
-      <w:r>
-        <w:rPr>
-          <w:rFonts w:ascii="Courier New" w:hAnsi="Courier New" w:cs="Courier New"/>
-          <w:color w:val="000000" w:themeColor="text1"/>
-          <w:sz w:val="20"/>
-          <w:szCs w:val="20"/>
-        </w:rPr>
-        <w:t>setPassword</w:t>
-      </w:r>
-      <w:proofErr w:type="spellEnd"/>
-      <w:r>
-        <w:rPr>
-          <w:rFonts w:ascii="Courier New" w:hAnsi="Courier New" w:cs="Courier New"/>
-          <w:color w:val="000000" w:themeColor="text1"/>
-          <w:sz w:val="20"/>
-          <w:szCs w:val="20"/>
-        </w:rPr>
-        <w:t>(</w:t>
-      </w:r>
-      <w:proofErr w:type="spellStart"/>
-      <w:r>
-        <w:rPr>
-          <w:rFonts w:ascii="Courier New" w:hAnsi="Courier New" w:cs="Courier New"/>
-          <w:color w:val="000000" w:themeColor="text1"/>
-          <w:sz w:val="20"/>
-          <w:szCs w:val="20"/>
-        </w:rPr>
-        <w:t>oldPsw</w:t>
-      </w:r>
-      <w:proofErr w:type="spellEnd"/>
-      <w:r>
-        <w:rPr>
-          <w:rFonts w:ascii="Courier New" w:hAnsi="Courier New" w:cs="Courier New"/>
-          <w:color w:val="000000" w:themeColor="text1"/>
-          <w:sz w:val="20"/>
-          <w:szCs w:val="20"/>
-        </w:rPr>
-        <w:t> : </w:t>
-      </w:r>
-      <w:proofErr w:type="spellStart"/>
-      <w:r>
-        <w:rPr>
-          <w:rFonts w:ascii="Courier New" w:hAnsi="Courier New" w:cs="Courier New"/>
-          <w:color w:val="000000" w:themeColor="text1"/>
-          <w:sz w:val="20"/>
-          <w:szCs w:val="20"/>
-        </w:rPr>
-        <w:t>String</w:t>
-      </w:r>
-      <w:proofErr w:type="spellEnd"/>
-      <w:r>
-        <w:rPr>
-          <w:rFonts w:ascii="Courier New" w:hAnsi="Courier New" w:cs="Courier New"/>
-          <w:color w:val="000000" w:themeColor="text1"/>
-          <w:sz w:val="20"/>
-          <w:szCs w:val="20"/>
-        </w:rPr>
-        <w:t>, </w:t>
-      </w:r>
-      <w:proofErr w:type="spellStart"/>
-      <w:r>
-        <w:rPr>
-          <w:rFonts w:ascii="Courier New" w:hAnsi="Courier New" w:cs="Courier New"/>
-          <w:color w:val="000000" w:themeColor="text1"/>
-          <w:sz w:val="20"/>
-          <w:szCs w:val="20"/>
-        </w:rPr>
-        <w:t>newPsw</w:t>
-      </w:r>
-      <w:proofErr w:type="spellEnd"/>
-      <w:r>
-        <w:rPr>
-          <w:rFonts w:ascii="Courier New" w:hAnsi="Courier New" w:cs="Courier New"/>
-          <w:color w:val="000000" w:themeColor="text1"/>
-          <w:sz w:val="20"/>
-          <w:szCs w:val="20"/>
-        </w:rPr>
-        <w:t> : </w:t>
-      </w:r>
-      <w:proofErr w:type="spellStart"/>
-      <w:r>
-        <w:rPr>
-          <w:rFonts w:ascii="Courier New" w:hAnsi="Courier New" w:cs="Courier New"/>
-          <w:color w:val="000000" w:themeColor="text1"/>
-          <w:sz w:val="20"/>
-          <w:szCs w:val="20"/>
-        </w:rPr>
-        <w:t>String</w:t>
-      </w:r>
-      <w:proofErr w:type="spellEnd"/>
-      <w:r>
-        <w:rPr>
-          <w:rFonts w:ascii="Courier New" w:hAnsi="Courier New" w:cs="Courier New"/>
-          <w:color w:val="000000" w:themeColor="text1"/>
-          <w:sz w:val="20"/>
-          <w:szCs w:val="20"/>
-        </w:rPr>
-        <w:t>, </w:t>
-      </w:r>
-      <w:proofErr w:type="spellStart"/>
-      <w:r>
-        <w:rPr>
-          <w:rFonts w:ascii="Courier New" w:hAnsi="Courier New" w:cs="Courier New"/>
-          <w:color w:val="000000" w:themeColor="text1"/>
-          <w:sz w:val="20"/>
-          <w:szCs w:val="20"/>
-        </w:rPr>
-        <w:t>confirmNewPsw</w:t>
-      </w:r>
-      <w:proofErr w:type="spellEnd"/>
-      <w:r>
-        <w:rPr>
-          <w:rFonts w:ascii="Courier New" w:hAnsi="Courier New" w:cs="Courier New"/>
-          <w:color w:val="000000" w:themeColor="text1"/>
-          <w:sz w:val="20"/>
-          <w:szCs w:val="20"/>
-        </w:rPr>
-        <w:t> : </w:t>
-      </w:r>
-      <w:proofErr w:type="spellStart"/>
-      <w:r>
-        <w:rPr>
-          <w:rFonts w:ascii="Courier New" w:hAnsi="Courier New" w:cs="Courier New"/>
-          <w:color w:val="000000" w:themeColor="text1"/>
-          <w:sz w:val="20"/>
-          <w:szCs w:val="20"/>
-        </w:rPr>
-        <w:t>String</w:t>
-      </w:r>
-      <w:proofErr w:type="spellEnd"/>
+      <w:r>
+        <w:rPr>
+          <w:rFonts w:ascii="Courier New" w:hAnsi="Courier New" w:cs="Courier New"/>
+          <w:color w:val="000000" w:themeColor="text1"/>
+          <w:sz w:val="20"/>
+          <w:szCs w:val="20"/>
+        </w:rPr>
+        <w:t>setPassword(</w:t>
+      </w:r>
+      <w:r>
+        <w:rPr>
+          <w:rFonts w:ascii="Courier New" w:hAnsi="Courier New" w:cs="Courier New"/>
+          <w:color w:val="000000" w:themeColor="text1"/>
+          <w:sz w:val="20"/>
+          <w:szCs w:val="20"/>
+        </w:rPr>
+        <w:t>oldPsw : String, newPsw : String, confirmNewPsw : String</w:t>
+      </w:r>
       <w:r>
         <w:rPr>
           <w:rFonts w:ascii="Courier New" w:hAnsi="Courier New" w:cs="Courier New"/>
@@ -12946,7 +12831,23 @@
           <w:rFonts w:ascii="Garamond" w:hAnsi="Garamond" w:cs="Calibri"/>
           <w:color w:val="000000" w:themeColor="text1"/>
         </w:rPr>
-        <w:t xml:space="preserve"> che permetta di creare e gestire le referenze inserite a sistema. Al fine di implementare in modo più efficiente la procedura di creazione delle referenze da parte degli utenti, e gestirne le relative funzionalità specifiche, sono state identificate le due sotto-classi </w:t>
+        <w:t xml:space="preserve"> che permetta di creare e gestire le referenze inserite a sistema. Al fine di implementare in modo più efficiente la procedura di creazione delle referenze da parte degli utenti, e gestirne le relative funzionalità specifiche, sono state identificate le due </w:t>
+      </w:r>
+      <w:proofErr w:type="gramStart"/>
+      <w:r>
+        <w:rPr>
+          <w:rFonts w:ascii="Garamond" w:hAnsi="Garamond" w:cs="Calibri"/>
+          <w:color w:val="000000" w:themeColor="text1"/>
+        </w:rPr>
+        <w:t>sotto-classi</w:t>
+      </w:r>
+      <w:proofErr w:type="gramEnd"/>
+      <w:r>
+        <w:rPr>
+          <w:rFonts w:ascii="Garamond" w:hAnsi="Garamond" w:cs="Calibri"/>
+          <w:color w:val="000000" w:themeColor="text1"/>
+        </w:rPr>
+        <w:t xml:space="preserve"> </w:t>
       </w:r>
       <w:proofErr w:type="spellStart"/>
       <w:r>
@@ -13950,9 +13851,9 @@
           <w:noProof/>
         </w:rPr>
         <w:drawing>
-          <wp:inline distT="0" distB="0" distL="0" distR="0" wp14:anchorId="7A13C290" wp14:editId="2675DB39">
-            <wp:extent cx="5054600" cy="1803042"/>
-            <wp:effectExtent l="0" t="0" r="0" b="6985"/>
+          <wp:inline distT="0" distB="0" distL="0" distR="0" wp14:anchorId="7A13C290" wp14:editId="3D610E03">
+            <wp:extent cx="5639490" cy="2011680"/>
+            <wp:effectExtent l="0" t="0" r="0" b="7620"/>
             <wp:docPr id="55" name="Immagine 55"/>
             <wp:cNvGraphicFramePr>
               <a:graphicFrameLocks xmlns:a="http://schemas.openxmlformats.org/drawingml/2006/main" noChangeAspect="1"/>
@@ -13982,7 +13883,7 @@
                   <pic:spPr bwMode="auto">
                     <a:xfrm>
                       <a:off x="0" y="0"/>
-                      <a:ext cx="5071423" cy="1809043"/>
+                      <a:ext cx="5664188" cy="2020490"/>
                     </a:xfrm>
                     <a:prstGeom prst="rect">
                       <a:avLst/>
@@ -14591,24 +14492,15 @@
         <w:spacing w:after="240"/>
       </w:pPr>
       <w:r>
+        <w:rPr>
+          <w:noProof/>
+        </w:rPr>
         <w:lastRenderedPageBreak/>
-        <w:fldChar w:fldCharType="begin"/>
-      </w:r>
-      <w:r>
-        <w:instrText xml:space="preserve"> INCLUDEPICTURE "https://documents.lucid.app/documents/50ae0c31-1a9d-4781-9cf7-80f3be9b11e1/pages/0_0?a=3007&amp;x=1806&amp;y=3809&amp;w=1636&amp;h=691&amp;store=1&amp;accept=image%2F*&amp;auth=LCA%20fb1060b2c5846f177057926e87b843817a0b7981-ts%3D1669282675" \* MERGEFORMATINET </w:instrText>
-      </w:r>
-      <w:r>
-        <w:fldChar w:fldCharType="separate"/>
-      </w:r>
-      <w:r>
-        <w:rPr>
-          <w:noProof/>
-        </w:rPr>
         <w:drawing>
-          <wp:inline distT="0" distB="0" distL="0" distR="0" wp14:anchorId="28E76E8D" wp14:editId="5BD59D43">
-            <wp:extent cx="5943600" cy="2501900"/>
+          <wp:inline distT="0" distB="0" distL="0" distR="0" wp14:anchorId="47B24C72" wp14:editId="129194C6">
+            <wp:extent cx="6120130" cy="3321050"/>
             <wp:effectExtent l="0" t="0" r="0" b="0"/>
-            <wp:docPr id="64" name="Immagine 64"/>
+            <wp:docPr id="1" name="Immagine 1"/>
             <wp:cNvGraphicFramePr>
               <a:graphicFrameLocks xmlns:a="http://schemas.openxmlformats.org/drawingml/2006/main" noChangeAspect="1"/>
             </wp:cNvGraphicFramePr>
@@ -14616,12 +14508,12 @@
               <a:graphicData uri="http://schemas.openxmlformats.org/drawingml/2006/picture">
                 <pic:pic xmlns:pic="http://schemas.openxmlformats.org/drawingml/2006/picture">
                   <pic:nvPicPr>
-                    <pic:cNvPr id="0" name="Picture 84"/>
+                    <pic:cNvPr id="0" name="Picture 1"/>
                     <pic:cNvPicPr>
                       <a:picLocks noChangeAspect="1" noChangeArrowheads="1"/>
                     </pic:cNvPicPr>
                   </pic:nvPicPr>
-                  <pic:blipFill rotWithShape="1">
+                  <pic:blipFill>
                     <a:blip r:embed="rId25" cstate="print">
                       <a:extLst>
                         <a:ext uri="{28A0092B-C50C-407E-A947-70E740481C1C}">
@@ -14629,13 +14521,15 @@
                         </a:ext>
                       </a:extLst>
                     </a:blip>
-                    <a:srcRect l="4128" t="4189" r="3856" b="4112"/>
-                    <a:stretch/>
+                    <a:srcRect/>
+                    <a:stretch>
+                      <a:fillRect/>
+                    </a:stretch>
                   </pic:blipFill>
                   <pic:spPr bwMode="auto">
                     <a:xfrm>
                       <a:off x="0" y="0"/>
-                      <a:ext cx="5947753" cy="2503648"/>
+                      <a:ext cx="6120130" cy="3321050"/>
                     </a:xfrm>
                     <a:prstGeom prst="rect">
                       <a:avLst/>
@@ -14644,17 +14538,21 @@
                     <a:ln>
                       <a:noFill/>
                     </a:ln>
-                    <a:extLst>
-                      <a:ext uri="{53640926-AAD7-44D8-BBD7-CCE9431645EC}">
-                        <a14:shadowObscured xmlns:a14="http://schemas.microsoft.com/office/drawing/2010/main"/>
-                      </a:ext>
-                    </a:extLst>
                   </pic:spPr>
                 </pic:pic>
               </a:graphicData>
             </a:graphic>
           </wp:inline>
         </w:drawing>
+      </w:r>
+      <w:r>
+        <w:fldChar w:fldCharType="begin"/>
+      </w:r>
+      <w:r>
+        <w:instrText xml:space="preserve"> INCLUDEPICTURE "https://documents.lucid.app/documents/50ae0c31-1a9d-4781-9cf7-80f3be9b11e1/pages/0_0?a=3007&amp;x=1806&amp;y=3809&amp;w=1636&amp;h=691&amp;store=1&amp;accept=image%2F*&amp;auth=LCA%20fb1060b2c5846f177057926e87b843817a0b7981-ts%3D1669282675" \* MERGEFORMATINET </w:instrText>
+      </w:r>
+      <w:r>
+        <w:fldChar w:fldCharType="separate"/>
       </w:r>
       <w:r>
         <w:fldChar w:fldCharType="end"/>
@@ -15024,17 +14922,7 @@
           <w:szCs w:val="20"/>
           <w:highlight w:val="yellow"/>
         </w:rPr>
-        <w:t>(</w:t>
-      </w:r>
-      <w:r>
-        <w:rPr>
-          <w:rFonts w:ascii="Courier New" w:hAnsi="Courier New" w:cs="Courier New"/>
-          <w:color w:val="000000"/>
-          <w:sz w:val="20"/>
-          <w:szCs w:val="20"/>
-          <w:highlight w:val="yellow"/>
-        </w:rPr>
-        <w:t>i : </w:t>
+        <w:t>(i : </w:t>
       </w:r>
       <w:proofErr w:type="spellStart"/>
       <w:r>
@@ -15378,10 +15266,10 @@
         </w:rPr>
         <w:lastRenderedPageBreak/>
         <w:drawing>
-          <wp:inline distT="0" distB="0" distL="0" distR="0" wp14:anchorId="0297A1B5" wp14:editId="500B9D75">
-            <wp:extent cx="2170800" cy="1138965"/>
-            <wp:effectExtent l="0" t="0" r="1270" b="4445"/>
-            <wp:docPr id="12" name="Immagine 12" descr="Immagine che contiene tavolo&#10;&#10;Descrizione generata automaticamente"/>
+          <wp:inline distT="0" distB="0" distL="0" distR="0" wp14:anchorId="477B3F99" wp14:editId="7F709E16">
+            <wp:extent cx="2156460" cy="1242437"/>
+            <wp:effectExtent l="0" t="0" r="0" b="0"/>
+            <wp:docPr id="3" name="Immagine 3" descr="Immagine che contiene tavolo&#10;&#10;Descrizione generata automaticamente"/>
             <wp:cNvGraphicFramePr>
               <a:graphicFrameLocks xmlns:a="http://schemas.openxmlformats.org/drawingml/2006/main" noChangeAspect="1"/>
             </wp:cNvGraphicFramePr>
@@ -15389,7 +15277,7 @@
               <a:graphicData uri="http://schemas.openxmlformats.org/drawingml/2006/picture">
                 <pic:pic xmlns:pic="http://schemas.openxmlformats.org/drawingml/2006/picture">
                   <pic:nvPicPr>
-                    <pic:cNvPr id="12" name="Immagine 12" descr="Immagine che contiene tavolo&#10;&#10;Descrizione generata automaticamente"/>
+                    <pic:cNvPr id="3" name="Immagine 3" descr="Immagine che contiene tavolo&#10;&#10;Descrizione generata automaticamente"/>
                     <pic:cNvPicPr>
                       <a:picLocks noChangeAspect="1" noChangeArrowheads="1"/>
                     </pic:cNvPicPr>
@@ -15410,7 +15298,7 @@
                   <pic:spPr bwMode="auto">
                     <a:xfrm>
                       <a:off x="0" y="0"/>
-                      <a:ext cx="2170800" cy="1138965"/>
+                      <a:ext cx="2174206" cy="1252661"/>
                     </a:xfrm>
                     <a:prstGeom prst="rect">
                       <a:avLst/>
@@ -15694,23 +15582,14 @@
     </w:p>
     <w:p>
       <w:r>
-        <w:fldChar w:fldCharType="begin"/>
-      </w:r>
-      <w:r>
-        <w:instrText xml:space="preserve"> INCLUDEPICTURE "https://documents.lucid.app/documents/50ae0c31-1a9d-4781-9cf7-80f3be9b11e1/pages/0_0?a=2969&amp;x=-2303&amp;y=3919&amp;w=1379&amp;h=466&amp;store=1&amp;accept=image%2F*&amp;auth=LCA%20ceca2db21ebd5c21b5fb3ded10c598d80de766c5-ts%3D1669282675" \* MERGEFORMATINET </w:instrText>
-      </w:r>
-      <w:r>
-        <w:fldChar w:fldCharType="separate"/>
-      </w:r>
-      <w:r>
         <w:rPr>
           <w:noProof/>
         </w:rPr>
         <w:drawing>
-          <wp:inline distT="0" distB="0" distL="0" distR="0" wp14:anchorId="32396CD1" wp14:editId="783FD0A8">
-            <wp:extent cx="6208294" cy="2099921"/>
-            <wp:effectExtent l="0" t="0" r="2540" b="0"/>
-            <wp:docPr id="61" name="Immagine 61"/>
+          <wp:inline distT="0" distB="0" distL="0" distR="0" wp14:anchorId="20B0E93F" wp14:editId="48D80531">
+            <wp:extent cx="6120130" cy="2864485"/>
+            <wp:effectExtent l="0" t="0" r="0" b="0"/>
+            <wp:docPr id="10" name="Immagine 10"/>
             <wp:cNvGraphicFramePr>
               <a:graphicFrameLocks xmlns:a="http://schemas.openxmlformats.org/drawingml/2006/main" noChangeAspect="1"/>
             </wp:cNvGraphicFramePr>
@@ -15718,13 +15597,13 @@
               <a:graphicData uri="http://schemas.openxmlformats.org/drawingml/2006/picture">
                 <pic:pic xmlns:pic="http://schemas.openxmlformats.org/drawingml/2006/picture">
                   <pic:nvPicPr>
-                    <pic:cNvPr id="0" name="Picture 69"/>
+                    <pic:cNvPr id="0" name="Picture 5"/>
                     <pic:cNvPicPr>
                       <a:picLocks noChangeAspect="1" noChangeArrowheads="1"/>
                     </pic:cNvPicPr>
                   </pic:nvPicPr>
                   <pic:blipFill>
-                    <a:blip r:embed="rId27">
+                    <a:blip r:embed="rId27" cstate="print">
                       <a:extLst>
                         <a:ext uri="{28A0092B-C50C-407E-A947-70E740481C1C}">
                           <a14:useLocalDpi xmlns:a14="http://schemas.microsoft.com/office/drawing/2010/main" val="0"/>
@@ -15739,7 +15618,7 @@
                   <pic:spPr bwMode="auto">
                     <a:xfrm>
                       <a:off x="0" y="0"/>
-                      <a:ext cx="6212792" cy="2101442"/>
+                      <a:ext cx="6120130" cy="2864485"/>
                     </a:xfrm>
                     <a:prstGeom prst="rect">
                       <a:avLst/>
@@ -15756,6 +15635,15 @@
         </w:drawing>
       </w:r>
       <w:r>
+        <w:fldChar w:fldCharType="begin"/>
+      </w:r>
+      <w:r>
+        <w:instrText xml:space="preserve"> INCLUDEPICTURE "https://documents.lucid.app/documents/50ae0c31-1a9d-4781-9cf7-80f3be9b11e1/pages/0_0?a=2969&amp;x=-2303&amp;y=3919&amp;w=1379&amp;h=466&amp;store=1&amp;accept=image%2F*&amp;auth=LCA%20ceca2db21ebd5c21b5fb3ded10c598d80de766c5-ts%3D1669282675" \* MERGEFORMATINET </w:instrText>
+      </w:r>
+      <w:r>
+        <w:fldChar w:fldCharType="separate"/>
+      </w:r>
+      <w:r>
         <w:fldChar w:fldCharType="end"/>
       </w:r>
     </w:p>
@@ -16178,25 +16066,14 @@
           <w:szCs w:val="24"/>
         </w:rPr>
       </w:pPr>
-      <w:proofErr w:type="spellStart"/>
-      <w:r>
-        <w:rPr>
-          <w:rFonts w:ascii="Courier New" w:hAnsi="Courier New" w:cs="Courier New"/>
-          <w:color w:val="000000" w:themeColor="text1"/>
-          <w:sz w:val="20"/>
-          <w:szCs w:val="20"/>
-        </w:rPr>
-        <w:t>changeAvailability</w:t>
-      </w:r>
-      <w:proofErr w:type="spellEnd"/>
-      <w:r>
-        <w:rPr>
-          <w:rFonts w:ascii="Courier New" w:hAnsi="Courier New" w:cs="Courier New"/>
-          <w:color w:val="000000" w:themeColor="text1"/>
-          <w:sz w:val="20"/>
-          <w:szCs w:val="20"/>
-        </w:rPr>
-        <w:t>(date : Date,</w:t>
+      <w:r>
+        <w:rPr>
+          <w:rFonts w:ascii="Courier New" w:hAnsi="Courier New" w:cs="Courier New"/>
+          <w:color w:val="000000" w:themeColor="text1"/>
+          <w:sz w:val="20"/>
+          <w:szCs w:val="20"/>
+        </w:rPr>
+        <w:t>changeAvailability(date : Date,</w:t>
       </w:r>
       <w:r>
         <w:rPr>
@@ -16207,25 +16084,14 @@
         </w:rPr>
         <w:t> </w:t>
       </w:r>
-      <w:proofErr w:type="spellStart"/>
-      <w:r>
-        <w:rPr>
-          <w:rFonts w:ascii="Courier New" w:hAnsi="Courier New" w:cs="Courier New"/>
-          <w:color w:val="000000" w:themeColor="text1"/>
-          <w:sz w:val="20"/>
-          <w:szCs w:val="20"/>
-        </w:rPr>
-        <w:t>startTime</w:t>
-      </w:r>
-      <w:proofErr w:type="spellEnd"/>
-      <w:r>
-        <w:rPr>
-          <w:rFonts w:ascii="Courier New" w:hAnsi="Courier New" w:cs="Courier New"/>
-          <w:color w:val="000000" w:themeColor="text1"/>
-          <w:sz w:val="20"/>
-          <w:szCs w:val="20"/>
-        </w:rPr>
-        <w:t> : Time,</w:t>
+      <w:r>
+        <w:rPr>
+          <w:rFonts w:ascii="Courier New" w:hAnsi="Courier New" w:cs="Courier New"/>
+          <w:color w:val="000000" w:themeColor="text1"/>
+          <w:sz w:val="20"/>
+          <w:szCs w:val="20"/>
+        </w:rPr>
+        <w:t>startTime : Time,</w:t>
       </w:r>
       <w:r>
         <w:rPr>
@@ -16236,25 +16102,14 @@
         </w:rPr>
         <w:t> </w:t>
       </w:r>
-      <w:proofErr w:type="spellStart"/>
-      <w:r>
-        <w:rPr>
-          <w:rFonts w:ascii="Courier New" w:hAnsi="Courier New" w:cs="Courier New"/>
-          <w:color w:val="000000" w:themeColor="text1"/>
-          <w:sz w:val="20"/>
-          <w:szCs w:val="20"/>
-        </w:rPr>
-        <w:t>endTime</w:t>
-      </w:r>
-      <w:proofErr w:type="spellEnd"/>
-      <w:r>
-        <w:rPr>
-          <w:rFonts w:ascii="Courier New" w:hAnsi="Courier New" w:cs="Courier New"/>
-          <w:color w:val="000000" w:themeColor="text1"/>
-          <w:sz w:val="20"/>
-          <w:szCs w:val="20"/>
-        </w:rPr>
-        <w:t> : Time, frequency : Frequency)</w:t>
+      <w:r>
+        <w:rPr>
+          <w:rFonts w:ascii="Courier New" w:hAnsi="Courier New" w:cs="Courier New"/>
+          <w:color w:val="000000" w:themeColor="text1"/>
+          <w:sz w:val="20"/>
+          <w:szCs w:val="20"/>
+        </w:rPr>
+        <w:t>endTime : Time, frequency : Frequency)</w:t>
       </w:r>
       <w:r>
         <w:rPr>
@@ -16405,7 +16260,74 @@
       <w:bookmarkStart w:id="5" w:name="_2.4_Diagramma_delle"/>
       <w:bookmarkEnd w:id="5"/>
       <w:r>
+        <w:rPr>
+          <w:noProof/>
+        </w:rPr>
         <w:lastRenderedPageBreak/>
+        <w:drawing>
+          <wp:anchor distT="0" distB="0" distL="114300" distR="114300" simplePos="0" relativeHeight="251675648" behindDoc="0" locked="0" layoutInCell="1" allowOverlap="1" wp14:anchorId="677A6DA3" wp14:editId="7A98F78C">
+            <wp:simplePos x="0" y="0"/>
+            <wp:positionH relativeFrom="column">
+              <wp:posOffset>-318770</wp:posOffset>
+            </wp:positionH>
+            <wp:positionV relativeFrom="paragraph">
+              <wp:posOffset>222885</wp:posOffset>
+            </wp:positionV>
+            <wp:extent cx="9572625" cy="5676900"/>
+            <wp:effectExtent l="0" t="0" r="9525" b="0"/>
+            <wp:wrapSquare wrapText="bothSides"/>
+            <wp:docPr id="17" name="Immagine 17"/>
+            <wp:cNvGraphicFramePr>
+              <a:graphicFrameLocks xmlns:a="http://schemas.openxmlformats.org/drawingml/2006/main" noChangeAspect="1"/>
+            </wp:cNvGraphicFramePr>
+            <a:graphic xmlns:a="http://schemas.openxmlformats.org/drawingml/2006/main">
+              <a:graphicData uri="http://schemas.openxmlformats.org/drawingml/2006/picture">
+                <pic:pic xmlns:pic="http://schemas.openxmlformats.org/drawingml/2006/picture">
+                  <pic:nvPicPr>
+                    <pic:cNvPr id="17" name="Immagine 17"/>
+                    <pic:cNvPicPr/>
+                  </pic:nvPicPr>
+                  <pic:blipFill rotWithShape="1">
+                    <a:blip r:embed="rId29" cstate="print">
+                      <a:extLst>
+                        <a:ext uri="{28A0092B-C50C-407E-A947-70E740481C1C}">
+                          <a14:useLocalDpi xmlns:a14="http://schemas.microsoft.com/office/drawing/2010/main" val="0"/>
+                        </a:ext>
+                      </a:extLst>
+                    </a:blip>
+                    <a:srcRect t="972" b="1053"/>
+                    <a:stretch/>
+                  </pic:blipFill>
+                  <pic:spPr bwMode="auto">
+                    <a:xfrm>
+                      <a:off x="0" y="0"/>
+                      <a:ext cx="9572625" cy="5676900"/>
+                    </a:xfrm>
+                    <a:prstGeom prst="rect">
+                      <a:avLst/>
+                    </a:prstGeom>
+                    <a:ln>
+                      <a:noFill/>
+                    </a:ln>
+                    <a:extLst>
+                      <a:ext uri="{53640926-AAD7-44D8-BBD7-CCE9431645EC}">
+                        <a14:shadowObscured xmlns:a14="http://schemas.microsoft.com/office/drawing/2010/main"/>
+                      </a:ext>
+                    </a:extLst>
+                  </pic:spPr>
+                </pic:pic>
+              </a:graphicData>
+            </a:graphic>
+            <wp14:sizeRelH relativeFrom="margin">
+              <wp14:pctWidth>0</wp14:pctWidth>
+            </wp14:sizeRelH>
+            <wp14:sizeRelV relativeFrom="margin">
+              <wp14:pctHeight>0</wp14:pctHeight>
+            </wp14:sizeRelV>
+          </wp:anchor>
+        </w:drawing>
+      </w:r>
+      <w:r>
         <w:t xml:space="preserve">2.4 Diagramma delle classi </w:t>
       </w:r>
       <w:r>
@@ -16421,34 +16343,7 @@
     </w:p>
     <w:p>
       <w:pPr>
-        <w:rPr>
-          <w:lang w:eastAsia="en-US"/>
-        </w:rPr>
-      </w:pPr>
-    </w:p>
-    <w:p>
-      <w:pPr>
-        <w:rPr>
-          <w:lang w:eastAsia="en-US"/>
-        </w:rPr>
-      </w:pPr>
-    </w:p>
-    <w:p>
-      <w:pPr>
-        <w:rPr>
-          <w:lang w:eastAsia="en-US"/>
-        </w:rPr>
-      </w:pPr>
-    </w:p>
-    <w:p>
-      <w:pPr>
-        <w:rPr>
-          <w:lang w:eastAsia="en-US"/>
-        </w:rPr>
-      </w:pPr>
-    </w:p>
-    <w:p>
-      <w:pPr>
+        <w:jc w:val="center"/>
         <w:rPr>
           <w:lang w:eastAsia="en-US"/>
         </w:rPr>
@@ -16820,160 +16715,6 @@
                 <pic:pic xmlns:pic="http://schemas.openxmlformats.org/drawingml/2006/picture">
                   <pic:nvPicPr>
                     <pic:cNvPr id="58" name="Immagine 58" descr="Immagine che contiene testo&#10;&#10;Descrizione generata automaticamente"/>
-                    <pic:cNvPicPr>
-                      <a:picLocks noChangeAspect="1" noChangeArrowheads="1"/>
-                    </pic:cNvPicPr>
-                  </pic:nvPicPr>
-                  <pic:blipFill>
-                    <a:blip r:embed="rId29">
-                      <a:extLst>
-                        <a:ext uri="{28A0092B-C50C-407E-A947-70E740481C1C}">
-                          <a14:useLocalDpi xmlns:a14="http://schemas.microsoft.com/office/drawing/2010/main" val="0"/>
-                        </a:ext>
-                      </a:extLst>
-                    </a:blip>
-                    <a:srcRect/>
-                    <a:stretch>
-                      <a:fillRect/>
-                    </a:stretch>
-                  </pic:blipFill>
-                  <pic:spPr bwMode="auto">
-                    <a:xfrm>
-                      <a:off x="0" y="0"/>
-                      <a:ext cx="2160000" cy="754585"/>
-                    </a:xfrm>
-                    <a:prstGeom prst="rect">
-                      <a:avLst/>
-                    </a:prstGeom>
-                    <a:noFill/>
-                    <a:ln>
-                      <a:noFill/>
-                    </a:ln>
-                  </pic:spPr>
-                </pic:pic>
-              </a:graphicData>
-            </a:graphic>
-          </wp:inline>
-        </w:drawing>
-      </w:r>
-    </w:p>
-    <w:p>
-      <w:pPr>
-        <w:pStyle w:val="Paragrafoelenco"/>
-        <w:numPr>
-          <w:ilvl w:val="0"/>
-          <w:numId w:val="35"/>
-        </w:numPr>
-        <w:spacing w:after="240" w:line="276" w:lineRule="auto"/>
-        <w:ind w:left="1418" w:hanging="992"/>
-        <w:jc w:val="both"/>
-        <w:rPr>
-          <w:rFonts w:ascii="Garamond" w:hAnsi="Garamond" w:cs="Calibri"/>
-          <w:color w:val="000000" w:themeColor="text1"/>
-          <w:sz w:val="24"/>
-          <w:szCs w:val="24"/>
-          <w:u w:val="single"/>
-        </w:rPr>
-      </w:pPr>
-      <w:r>
-        <w:rPr>
-          <w:rFonts w:ascii="Garamond" w:hAnsi="Garamond" w:cs="Calibri"/>
-          <w:color w:val="000000" w:themeColor="text1"/>
-          <w:sz w:val="24"/>
-          <w:szCs w:val="24"/>
-          <w:u w:val="single"/>
-        </w:rPr>
-        <w:t>Date</w:t>
-      </w:r>
-    </w:p>
-    <w:p>
-      <w:pPr>
-        <w:spacing w:line="276" w:lineRule="auto"/>
-        <w:jc w:val="both"/>
-        <w:rPr>
-          <w:rFonts w:ascii="Garamond" w:hAnsi="Garamond" w:cs="Calibri"/>
-          <w:color w:val="000000" w:themeColor="text1"/>
-        </w:rPr>
-      </w:pPr>
-      <w:r>
-        <w:rPr>
-          <w:rFonts w:ascii="Garamond" w:hAnsi="Garamond" w:cs="Calibri"/>
-          <w:color w:val="000000" w:themeColor="text1"/>
-        </w:rPr>
-        <w:t>La</w:t>
-      </w:r>
-      <w:r>
-        <w:rPr>
-          <w:rFonts w:ascii="Garamond" w:hAnsi="Garamond" w:cs="Calibri"/>
-          <w:color w:val="000000" w:themeColor="text1"/>
-        </w:rPr>
-        <w:t xml:space="preserve"> data deve essere caratterizzata sempre da un giorno compreso tra 1 e 31, un mese compreso tra 1 e 12 e un anno maggiore o uguale a 1</w:t>
-      </w:r>
-      <w:r>
-        <w:rPr>
-          <w:rFonts w:ascii="Garamond" w:hAnsi="Garamond" w:cs="Calibri"/>
-          <w:color w:val="000000" w:themeColor="text1"/>
-        </w:rPr>
-        <w:t>8</w:t>
-      </w:r>
-      <w:r>
-        <w:rPr>
-          <w:rFonts w:ascii="Garamond" w:hAnsi="Garamond" w:cs="Calibri"/>
-          <w:color w:val="000000" w:themeColor="text1"/>
-        </w:rPr>
-        <w:t>50. Q</w:t>
-      </w:r>
-      <w:r>
-        <w:rPr>
-          <w:rFonts w:ascii="Garamond" w:hAnsi="Garamond" w:cs="Calibri"/>
-          <w:color w:val="000000" w:themeColor="text1"/>
-        </w:rPr>
-        <w:t xml:space="preserve">ueste condizioni sono espresse </w:t>
-      </w:r>
-      <w:r>
-        <w:rPr>
-          <w:rFonts w:ascii="Garamond" w:hAnsi="Garamond" w:cs="Calibri"/>
-          <w:color w:val="000000" w:themeColor="text1"/>
-        </w:rPr>
-        <w:t xml:space="preserve">in OCL attraverso un invariante </w:t>
-      </w:r>
-      <w:r>
-        <w:rPr>
-          <w:rFonts w:ascii="Garamond" w:hAnsi="Garamond" w:cs="Calibri"/>
-          <w:color w:val="000000" w:themeColor="text1"/>
-        </w:rPr>
-        <w:t>nel seguente modo</w:t>
-      </w:r>
-      <w:r>
-        <w:rPr>
-          <w:rFonts w:ascii="Garamond" w:hAnsi="Garamond" w:cs="Calibri"/>
-          <w:color w:val="000000" w:themeColor="text1"/>
-        </w:rPr>
-        <w:t>:</w:t>
-      </w:r>
-    </w:p>
-    <w:p>
-      <w:pPr>
-        <w:spacing w:after="240"/>
-        <w:jc w:val="center"/>
-      </w:pPr>
-      <w:r>
-        <w:rPr>
-          <w:noProof/>
-        </w:rPr>
-        <w:drawing>
-          <wp:inline distT="0" distB="0" distL="0" distR="0" wp14:anchorId="0C7039BB" wp14:editId="48637D8B">
-            <wp:extent cx="2160000" cy="754585"/>
-            <wp:effectExtent l="0" t="0" r="0" b="7620"/>
-            <wp:docPr id="53" name="Immagine 53" descr="Immagine che contiene testo&#10;&#10;Descrizione generata automaticamente"/>
-            <wp:cNvGraphicFramePr>
-              <a:graphicFrameLocks xmlns:a="http://schemas.openxmlformats.org/drawingml/2006/main" noChangeAspect="1"/>
-            </wp:cNvGraphicFramePr>
-            <a:graphic xmlns:a="http://schemas.openxmlformats.org/drawingml/2006/main">
-              <a:graphicData uri="http://schemas.openxmlformats.org/drawingml/2006/picture">
-                <pic:pic xmlns:pic="http://schemas.openxmlformats.org/drawingml/2006/picture">
-                  <pic:nvPicPr>
-                    <pic:cNvPr id="53" name="Immagine 53" descr="Immagine che contiene testo&#10;&#10;Descrizione generata automaticamente"/>
                     <pic:cNvPicPr>
                       <a:picLocks noChangeAspect="1" noChangeArrowheads="1"/>
                     </pic:cNvPicPr>
@@ -17010,6 +16751,160 @@
           </wp:inline>
         </w:drawing>
       </w:r>
+    </w:p>
+    <w:p>
+      <w:pPr>
+        <w:pStyle w:val="Paragrafoelenco"/>
+        <w:numPr>
+          <w:ilvl w:val="0"/>
+          <w:numId w:val="35"/>
+        </w:numPr>
+        <w:spacing w:after="240" w:line="276" w:lineRule="auto"/>
+        <w:ind w:left="1418" w:hanging="992"/>
+        <w:jc w:val="both"/>
+        <w:rPr>
+          <w:rFonts w:ascii="Garamond" w:hAnsi="Garamond" w:cs="Calibri"/>
+          <w:color w:val="000000" w:themeColor="text1"/>
+          <w:sz w:val="24"/>
+          <w:szCs w:val="24"/>
+          <w:u w:val="single"/>
+        </w:rPr>
+      </w:pPr>
+      <w:r>
+        <w:rPr>
+          <w:rFonts w:ascii="Garamond" w:hAnsi="Garamond" w:cs="Calibri"/>
+          <w:color w:val="000000" w:themeColor="text1"/>
+          <w:sz w:val="24"/>
+          <w:szCs w:val="24"/>
+          <w:u w:val="single"/>
+        </w:rPr>
+        <w:t>Date</w:t>
+      </w:r>
+    </w:p>
+    <w:p>
+      <w:pPr>
+        <w:spacing w:line="276" w:lineRule="auto"/>
+        <w:jc w:val="both"/>
+        <w:rPr>
+          <w:rFonts w:ascii="Garamond" w:hAnsi="Garamond" w:cs="Calibri"/>
+          <w:color w:val="000000" w:themeColor="text1"/>
+        </w:rPr>
+      </w:pPr>
+      <w:r>
+        <w:rPr>
+          <w:rFonts w:ascii="Garamond" w:hAnsi="Garamond" w:cs="Calibri"/>
+          <w:color w:val="000000" w:themeColor="text1"/>
+        </w:rPr>
+        <w:t>La</w:t>
+      </w:r>
+      <w:r>
+        <w:rPr>
+          <w:rFonts w:ascii="Garamond" w:hAnsi="Garamond" w:cs="Calibri"/>
+          <w:color w:val="000000" w:themeColor="text1"/>
+        </w:rPr>
+        <w:t xml:space="preserve"> data deve essere caratterizzata sempre da un giorno compreso tra 1 e 31, un mese compreso tra 1 e 12 e un anno maggiore o uguale a 1</w:t>
+      </w:r>
+      <w:r>
+        <w:rPr>
+          <w:rFonts w:ascii="Garamond" w:hAnsi="Garamond" w:cs="Calibri"/>
+          <w:color w:val="000000" w:themeColor="text1"/>
+        </w:rPr>
+        <w:t>8</w:t>
+      </w:r>
+      <w:r>
+        <w:rPr>
+          <w:rFonts w:ascii="Garamond" w:hAnsi="Garamond" w:cs="Calibri"/>
+          <w:color w:val="000000" w:themeColor="text1"/>
+        </w:rPr>
+        <w:t>50. Q</w:t>
+      </w:r>
+      <w:r>
+        <w:rPr>
+          <w:rFonts w:ascii="Garamond" w:hAnsi="Garamond" w:cs="Calibri"/>
+          <w:color w:val="000000" w:themeColor="text1"/>
+        </w:rPr>
+        <w:t xml:space="preserve">ueste condizioni sono espresse </w:t>
+      </w:r>
+      <w:r>
+        <w:rPr>
+          <w:rFonts w:ascii="Garamond" w:hAnsi="Garamond" w:cs="Calibri"/>
+          <w:color w:val="000000" w:themeColor="text1"/>
+        </w:rPr>
+        <w:t xml:space="preserve">in OCL attraverso un invariante </w:t>
+      </w:r>
+      <w:r>
+        <w:rPr>
+          <w:rFonts w:ascii="Garamond" w:hAnsi="Garamond" w:cs="Calibri"/>
+          <w:color w:val="000000" w:themeColor="text1"/>
+        </w:rPr>
+        <w:t>nel seguente modo</w:t>
+      </w:r>
+      <w:r>
+        <w:rPr>
+          <w:rFonts w:ascii="Garamond" w:hAnsi="Garamond" w:cs="Calibri"/>
+          <w:color w:val="000000" w:themeColor="text1"/>
+        </w:rPr>
+        <w:t>:</w:t>
+      </w:r>
+    </w:p>
+    <w:p>
+      <w:pPr>
+        <w:spacing w:after="240"/>
+        <w:jc w:val="center"/>
+      </w:pPr>
+      <w:r>
+        <w:rPr>
+          <w:noProof/>
+        </w:rPr>
+        <w:drawing>
+          <wp:inline distT="0" distB="0" distL="0" distR="0" wp14:anchorId="0C7039BB" wp14:editId="48637D8B">
+            <wp:extent cx="2160000" cy="754585"/>
+            <wp:effectExtent l="0" t="0" r="0" b="7620"/>
+            <wp:docPr id="53" name="Immagine 53" descr="Immagine che contiene testo&#10;&#10;Descrizione generata automaticamente"/>
+            <wp:cNvGraphicFramePr>
+              <a:graphicFrameLocks xmlns:a="http://schemas.openxmlformats.org/drawingml/2006/main" noChangeAspect="1"/>
+            </wp:cNvGraphicFramePr>
+            <a:graphic xmlns:a="http://schemas.openxmlformats.org/drawingml/2006/main">
+              <a:graphicData uri="http://schemas.openxmlformats.org/drawingml/2006/picture">
+                <pic:pic xmlns:pic="http://schemas.openxmlformats.org/drawingml/2006/picture">
+                  <pic:nvPicPr>
+                    <pic:cNvPr id="53" name="Immagine 53" descr="Immagine che contiene testo&#10;&#10;Descrizione generata automaticamente"/>
+                    <pic:cNvPicPr>
+                      <a:picLocks noChangeAspect="1" noChangeArrowheads="1"/>
+                    </pic:cNvPicPr>
+                  </pic:nvPicPr>
+                  <pic:blipFill>
+                    <a:blip r:embed="rId31">
+                      <a:extLst>
+                        <a:ext uri="{28A0092B-C50C-407E-A947-70E740481C1C}">
+                          <a14:useLocalDpi xmlns:a14="http://schemas.microsoft.com/office/drawing/2010/main" val="0"/>
+                        </a:ext>
+                      </a:extLst>
+                    </a:blip>
+                    <a:srcRect/>
+                    <a:stretch>
+                      <a:fillRect/>
+                    </a:stretch>
+                  </pic:blipFill>
+                  <pic:spPr bwMode="auto">
+                    <a:xfrm>
+                      <a:off x="0" y="0"/>
+                      <a:ext cx="2160000" cy="754585"/>
+                    </a:xfrm>
+                    <a:prstGeom prst="rect">
+                      <a:avLst/>
+                    </a:prstGeom>
+                    <a:noFill/>
+                    <a:ln>
+                      <a:noFill/>
+                    </a:ln>
+                  </pic:spPr>
+                </pic:pic>
+              </a:graphicData>
+            </a:graphic>
+          </wp:inline>
+        </w:drawing>
+      </w:r>
       <w:r>
         <w:fldChar w:fldCharType="begin"/>
       </w:r>
@@ -17098,7 +16993,7 @@
                     </pic:cNvPicPr>
                   </pic:nvPicPr>
                   <pic:blipFill>
-                    <a:blip r:embed="rId31">
+                    <a:blip r:embed="rId32">
                       <a:extLst>
                         <a:ext uri="{28A0092B-C50C-407E-A947-70E740481C1C}">
                           <a14:useLocalDpi xmlns:a14="http://schemas.microsoft.com/office/drawing/2010/main" val="0"/>
@@ -17284,7 +17179,7 @@
                     </pic:cNvPicPr>
                   </pic:nvPicPr>
                   <pic:blipFill>
-                    <a:blip r:embed="rId32">
+                    <a:blip r:embed="rId33">
                       <a:extLst>
                         <a:ext uri="{28A0092B-C50C-407E-A947-70E740481C1C}">
                           <a14:useLocalDpi xmlns:a14="http://schemas.microsoft.com/office/drawing/2010/main" val="0"/>
@@ -17406,7 +17301,7 @@
                     </pic:cNvPicPr>
                   </pic:nvPicPr>
                   <pic:blipFill>
-                    <a:blip r:embed="rId33">
+                    <a:blip r:embed="rId34">
                       <a:extLst>
                         <a:ext uri="{28A0092B-C50C-407E-A947-70E740481C1C}">
                           <a14:useLocalDpi xmlns:a14="http://schemas.microsoft.com/office/drawing/2010/main" val="0"/>
@@ -17555,7 +17450,7 @@
                     </pic:cNvPicPr>
                   </pic:nvPicPr>
                   <pic:blipFill>
-                    <a:blip r:embed="rId34">
+                    <a:blip r:embed="rId35">
                       <a:extLst>
                         <a:ext uri="{28A0092B-C50C-407E-A947-70E740481C1C}">
                           <a14:useLocalDpi xmlns:a14="http://schemas.microsoft.com/office/drawing/2010/main" val="0"/>
@@ -17723,7 +17618,7 @@
                     </pic:cNvPicPr>
                   </pic:nvPicPr>
                   <pic:blipFill>
-                    <a:blip r:embed="rId35">
+                    <a:blip r:embed="rId36">
                       <a:extLst>
                         <a:ext uri="{28A0092B-C50C-407E-A947-70E740481C1C}">
                           <a14:useLocalDpi xmlns:a14="http://schemas.microsoft.com/office/drawing/2010/main" val="0"/>
@@ -17809,7 +17704,7 @@
                     </pic:cNvPicPr>
                   </pic:nvPicPr>
                   <pic:blipFill rotWithShape="1">
-                    <a:blip r:embed="rId36" cstate="print">
+                    <a:blip r:embed="rId37" cstate="print">
                       <a:extLst>
                         <a:ext uri="{28A0092B-C50C-407E-A947-70E740481C1C}">
                           <a14:useLocalDpi xmlns:a14="http://schemas.microsoft.com/office/drawing/2010/main" val="0"/>
@@ -17879,7 +17774,7 @@
                     </pic:cNvPicPr>
                   </pic:nvPicPr>
                   <pic:blipFill>
-                    <a:blip r:embed="rId37">
+                    <a:blip r:embed="rId38">
                       <a:extLst>
                         <a:ext uri="{28A0092B-C50C-407E-A947-70E740481C1C}">
                           <a14:useLocalDpi xmlns:a14="http://schemas.microsoft.com/office/drawing/2010/main" val="0"/>
@@ -18091,7 +17986,7 @@
                     </pic:cNvPicPr>
                   </pic:nvPicPr>
                   <pic:blipFill>
-                    <a:blip r:embed="rId38">
+                    <a:blip r:embed="rId39">
                       <a:extLst>
                         <a:ext uri="{28A0092B-C50C-407E-A947-70E740481C1C}">
                           <a14:useLocalDpi xmlns:a14="http://schemas.microsoft.com/office/drawing/2010/main" val="0"/>
@@ -18195,7 +18090,7 @@
                     </pic:cNvPicPr>
                   </pic:nvPicPr>
                   <pic:blipFill>
-                    <a:blip r:embed="rId39">
+                    <a:blip r:embed="rId40">
                       <a:extLst>
                         <a:ext uri="{28A0092B-C50C-407E-A947-70E740481C1C}">
                           <a14:useLocalDpi xmlns:a14="http://schemas.microsoft.com/office/drawing/2010/main" val="0"/>
@@ -18301,7 +18196,7 @@
                     </pic:cNvPicPr>
                   </pic:nvPicPr>
                   <pic:blipFill>
-                    <a:blip r:embed="rId40" cstate="print">
+                    <a:blip r:embed="rId41" cstate="print">
                       <a:extLst>
                         <a:ext uri="{28A0092B-C50C-407E-A947-70E740481C1C}">
                           <a14:useLocalDpi xmlns:a14="http://schemas.microsoft.com/office/drawing/2010/main" val="0"/>
@@ -18430,7 +18325,7 @@
                     </pic:cNvPicPr>
                   </pic:nvPicPr>
                   <pic:blipFill>
-                    <a:blip r:embed="rId41">
+                    <a:blip r:embed="rId42">
                       <a:extLst>
                         <a:ext uri="{28A0092B-C50C-407E-A947-70E740481C1C}">
                           <a14:useLocalDpi xmlns:a14="http://schemas.microsoft.com/office/drawing/2010/main" val="0"/>
@@ -18663,7 +18558,7 @@
                     </pic:cNvPicPr>
                   </pic:nvPicPr>
                   <pic:blipFill>
-                    <a:blip r:embed="rId42">
+                    <a:blip r:embed="rId43">
                       <a:extLst>
                         <a:ext uri="{28A0092B-C50C-407E-A947-70E740481C1C}">
                           <a14:useLocalDpi xmlns:a14="http://schemas.microsoft.com/office/drawing/2010/main" val="0"/>
@@ -18742,7 +18637,7 @@
                     </pic:cNvPicPr>
                   </pic:nvPicPr>
                   <pic:blipFill>
-                    <a:blip r:embed="rId43">
+                    <a:blip r:embed="rId44">
                       <a:extLst>
                         <a:ext uri="{28A0092B-C50C-407E-A947-70E740481C1C}">
                           <a14:useLocalDpi xmlns:a14="http://schemas.microsoft.com/office/drawing/2010/main" val="0"/>
@@ -18831,7 +18726,23 @@
           <w:rFonts w:ascii="Garamond" w:hAnsi="Garamond" w:cs="Calibri"/>
           <w:color w:val="000000" w:themeColor="text1"/>
         </w:rPr>
-        <w:t xml:space="preserve">Per effettuare l’eliminazione dell’account offerente è necessario che tale utente non abbia annunci pubblicati ancora attivi, ovvero non deve avere annunci la cui data di svolgimento sia successiva alla data in cui viene richiesta l’eliminazione dell’account. Questa condizione viene espressa tramite una pre-condizione sul metodo </w:t>
+        <w:t xml:space="preserve">Per effettuare l’eliminazione dell’account offerente è necessario che tale utente non abbia annunci pubblicati ancora attivi, ovvero non deve avere annunci la cui data di svolgimento sia successiva alla data in cui viene richiesta l’eliminazione dell’account. Questa condizione viene espressa tramite una </w:t>
+      </w:r>
+      <w:proofErr w:type="gramStart"/>
+      <w:r>
+        <w:rPr>
+          <w:rFonts w:ascii="Garamond" w:hAnsi="Garamond" w:cs="Calibri"/>
+          <w:color w:val="000000" w:themeColor="text1"/>
+        </w:rPr>
+        <w:t>pre-condizione</w:t>
+      </w:r>
+      <w:proofErr w:type="gramEnd"/>
+      <w:r>
+        <w:rPr>
+          <w:rFonts w:ascii="Garamond" w:hAnsi="Garamond" w:cs="Calibri"/>
+          <w:color w:val="000000" w:themeColor="text1"/>
+        </w:rPr>
+        <w:t xml:space="preserve"> sul metodo </w:t>
       </w:r>
       <w:proofErr w:type="spellStart"/>
       <w:r>
@@ -18954,7 +18865,7 @@
                     </pic:cNvPicPr>
                   </pic:nvPicPr>
                   <pic:blipFill>
-                    <a:blip r:embed="rId44">
+                    <a:blip r:embed="rId45">
                       <a:extLst>
                         <a:ext uri="{28A0092B-C50C-407E-A947-70E740481C1C}">
                           <a14:useLocalDpi xmlns:a14="http://schemas.microsoft.com/office/drawing/2010/main" val="0"/>
@@ -19111,7 +19022,7 @@
                     </pic:cNvPicPr>
                   </pic:nvPicPr>
                   <pic:blipFill>
-                    <a:blip r:embed="rId45" cstate="print">
+                    <a:blip r:embed="rId46" cstate="print">
                       <a:extLst>
                         <a:ext uri="{28A0092B-C50C-407E-A947-70E740481C1C}">
                           <a14:useLocalDpi xmlns:a14="http://schemas.microsoft.com/office/drawing/2010/main" val="0"/>
@@ -19206,7 +19117,7 @@
                     </pic:cNvPicPr>
                   </pic:nvPicPr>
                   <pic:blipFill>
-                    <a:blip r:embed="rId46">
+                    <a:blip r:embed="rId47">
                       <a:extLst>
                         <a:ext uri="{28A0092B-C50C-407E-A947-70E740481C1C}">
                           <a14:useLocalDpi xmlns:a14="http://schemas.microsoft.com/office/drawing/2010/main" val="0"/>
@@ -19295,7 +19206,7 @@
                     </pic:cNvPicPr>
                   </pic:nvPicPr>
                   <pic:blipFill>
-                    <a:blip r:embed="rId47">
+                    <a:blip r:embed="rId48">
                       <a:extLst>
                         <a:ext uri="{28A0092B-C50C-407E-A947-70E740481C1C}">
                           <a14:useLocalDpi xmlns:a14="http://schemas.microsoft.com/office/drawing/2010/main" val="0"/>
@@ -19486,7 +19397,7 @@
                     </pic:cNvPicPr>
                   </pic:nvPicPr>
                   <pic:blipFill>
-                    <a:blip r:embed="rId48">
+                    <a:blip r:embed="rId49">
                       <a:extLst>
                         <a:ext uri="{28A0092B-C50C-407E-A947-70E740481C1C}">
                           <a14:useLocalDpi xmlns:a14="http://schemas.microsoft.com/office/drawing/2010/main" val="0"/>
@@ -19595,7 +19506,7 @@
                     </pic:cNvPicPr>
                   </pic:nvPicPr>
                   <pic:blipFill>
-                    <a:blip r:embed="rId49" cstate="print">
+                    <a:blip r:embed="rId50" cstate="print">
                       <a:extLst>
                         <a:ext uri="{28A0092B-C50C-407E-A947-70E740481C1C}">
                           <a14:useLocalDpi xmlns:a14="http://schemas.microsoft.com/office/drawing/2010/main" val="0"/>
@@ -19710,7 +19621,7 @@
                     </pic:cNvPicPr>
                   </pic:nvPicPr>
                   <pic:blipFill>
-                    <a:blip r:embed="rId50">
+                    <a:blip r:embed="rId51">
                       <a:extLst>
                         <a:ext uri="{28A0092B-C50C-407E-A947-70E740481C1C}">
                           <a14:useLocalDpi xmlns:a14="http://schemas.microsoft.com/office/drawing/2010/main" val="0"/>
@@ -19787,7 +19698,7 @@
                     </pic:cNvPicPr>
                   </pic:nvPicPr>
                   <pic:blipFill>
-                    <a:blip r:embed="rId51">
+                    <a:blip r:embed="rId52">
                       <a:extLst>
                         <a:ext uri="{28A0092B-C50C-407E-A947-70E740481C1C}">
                           <a14:useLocalDpi xmlns:a14="http://schemas.microsoft.com/office/drawing/2010/main" val="0"/>
@@ -19948,7 +19859,7 @@
                     </pic:cNvPicPr>
                   </pic:nvPicPr>
                   <pic:blipFill>
-                    <a:blip r:embed="rId52">
+                    <a:blip r:embed="rId53">
                       <a:extLst>
                         <a:ext uri="{28A0092B-C50C-407E-A947-70E740481C1C}">
                           <a14:useLocalDpi xmlns:a14="http://schemas.microsoft.com/office/drawing/2010/main" val="0"/>
@@ -20062,7 +19973,7 @@
                     </pic:cNvPicPr>
                   </pic:nvPicPr>
                   <pic:blipFill>
-                    <a:blip r:embed="rId53">
+                    <a:blip r:embed="rId54">
                       <a:extLst>
                         <a:ext uri="{28A0092B-C50C-407E-A947-70E740481C1C}">
                           <a14:useLocalDpi xmlns:a14="http://schemas.microsoft.com/office/drawing/2010/main" val="0"/>
@@ -20246,7 +20157,7 @@
                     </pic:cNvPicPr>
                   </pic:nvPicPr>
                   <pic:blipFill>
-                    <a:blip r:embed="rId54">
+                    <a:blip r:embed="rId55">
                       <a:extLst>
                         <a:ext uri="{28A0092B-C50C-407E-A947-70E740481C1C}">
                           <a14:useLocalDpi xmlns:a14="http://schemas.microsoft.com/office/drawing/2010/main" val="0"/>
@@ -20340,7 +20251,7 @@
                     </pic:cNvPicPr>
                   </pic:nvPicPr>
                   <pic:blipFill>
-                    <a:blip r:embed="rId55" cstate="print">
+                    <a:blip r:embed="rId56" cstate="print">
                       <a:extLst>
                         <a:ext uri="{28A0092B-C50C-407E-A947-70E740481C1C}">
                           <a14:useLocalDpi xmlns:a14="http://schemas.microsoft.com/office/drawing/2010/main" val="0"/>
@@ -20449,7 +20360,7 @@
                     </pic:cNvPicPr>
                   </pic:nvPicPr>
                   <pic:blipFill>
-                    <a:blip r:embed="rId56">
+                    <a:blip r:embed="rId57">
                       <a:extLst>
                         <a:ext uri="{28A0092B-C50C-407E-A947-70E740481C1C}">
                           <a14:useLocalDpi xmlns:a14="http://schemas.microsoft.com/office/drawing/2010/main" val="0"/>
@@ -20672,7 +20583,7 @@
                     </pic:cNvPicPr>
                   </pic:nvPicPr>
                   <pic:blipFill>
-                    <a:blip r:embed="rId57">
+                    <a:blip r:embed="rId58">
                       <a:extLst>
                         <a:ext uri="{28A0092B-C50C-407E-A947-70E740481C1C}">
                           <a14:useLocalDpi xmlns:a14="http://schemas.microsoft.com/office/drawing/2010/main" val="0"/>
@@ -20758,7 +20669,74 @@
       <w:bookmarkStart w:id="6" w:name="_3.1_Diagramma_delle"/>
       <w:bookmarkEnd w:id="6"/>
       <w:r>
+        <w:rPr>
+          <w:noProof/>
+        </w:rPr>
         <w:lastRenderedPageBreak/>
+        <w:drawing>
+          <wp:anchor distT="0" distB="0" distL="114300" distR="114300" simplePos="0" relativeHeight="251674624" behindDoc="0" locked="0" layoutInCell="1" allowOverlap="1" wp14:anchorId="20C19540" wp14:editId="28DE2522">
+            <wp:simplePos x="0" y="0"/>
+            <wp:positionH relativeFrom="column">
+              <wp:posOffset>-28787</wp:posOffset>
+            </wp:positionH>
+            <wp:positionV relativeFrom="paragraph">
+              <wp:posOffset>354965</wp:posOffset>
+            </wp:positionV>
+            <wp:extent cx="9126855" cy="5508625"/>
+            <wp:effectExtent l="0" t="0" r="0" b="0"/>
+            <wp:wrapSquare wrapText="bothSides"/>
+            <wp:docPr id="15" name="Immagine 15"/>
+            <wp:cNvGraphicFramePr>
+              <a:graphicFrameLocks xmlns:a="http://schemas.openxmlformats.org/drawingml/2006/main" noChangeAspect="1"/>
+            </wp:cNvGraphicFramePr>
+            <a:graphic xmlns:a="http://schemas.openxmlformats.org/drawingml/2006/main">
+              <a:graphicData uri="http://schemas.openxmlformats.org/drawingml/2006/picture">
+                <pic:pic xmlns:pic="http://schemas.openxmlformats.org/drawingml/2006/picture">
+                  <pic:nvPicPr>
+                    <pic:cNvPr id="15" name="Immagine 15"/>
+                    <pic:cNvPicPr/>
+                  </pic:nvPicPr>
+                  <pic:blipFill rotWithShape="1">
+                    <a:blip r:embed="rId59" cstate="print">
+                      <a:extLst>
+                        <a:ext uri="{28A0092B-C50C-407E-A947-70E740481C1C}">
+                          <a14:useLocalDpi xmlns:a14="http://schemas.microsoft.com/office/drawing/2010/main" val="0"/>
+                        </a:ext>
+                      </a:extLst>
+                    </a:blip>
+                    <a:srcRect t="1390" b="955"/>
+                    <a:stretch/>
+                  </pic:blipFill>
+                  <pic:spPr bwMode="auto">
+                    <a:xfrm>
+                      <a:off x="0" y="0"/>
+                      <a:ext cx="9126855" cy="5508625"/>
+                    </a:xfrm>
+                    <a:prstGeom prst="rect">
+                      <a:avLst/>
+                    </a:prstGeom>
+                    <a:ln>
+                      <a:noFill/>
+                    </a:ln>
+                    <a:extLst>
+                      <a:ext uri="{53640926-AAD7-44D8-BBD7-CCE9431645EC}">
+                        <a14:shadowObscured xmlns:a14="http://schemas.microsoft.com/office/drawing/2010/main"/>
+                      </a:ext>
+                    </a:extLst>
+                  </pic:spPr>
+                </pic:pic>
+              </a:graphicData>
+            </a:graphic>
+            <wp14:sizeRelH relativeFrom="margin">
+              <wp14:pctWidth>0</wp14:pctWidth>
+            </wp14:sizeRelH>
+            <wp14:sizeRelV relativeFrom="margin">
+              <wp14:pctHeight>0</wp14:pctHeight>
+            </wp14:sizeRelV>
+          </wp:anchor>
+        </w:drawing>
+      </w:r>
+      <w:r>
         <w:t xml:space="preserve">3.1 Diagramma delle classi </w:t>
       </w:r>
       <w:r>
@@ -20771,21 +20749,6 @@
     <w:p>
       <w:pPr>
         <w:jc w:val="center"/>
-      </w:pPr>
-    </w:p>
-    <w:p>
-      <w:pPr>
-        <w:rPr>
-          <w:b/>
-          <w:bCs/>
-          <w:color w:val="1071E5"/>
-          <w:sz w:val="25"/>
-          <w:szCs w:val="25"/>
-        </w:rPr>
-      </w:pPr>
-    </w:p>
-    <w:p>
-      <w:pPr>
         <w:rPr>
           <w:rFonts w:ascii="Garamond" w:hAnsi="Garamond" w:cs="Calibri"/>
           <w:b/>
@@ -20934,7 +20897,7 @@
       <w:r>
         <w:t xml:space="preserve"> </w:t>
       </w:r>
-      <w:hyperlink r:id="rId58" w:history="1">
+      <w:hyperlink r:id="rId60" w:history="1">
         <w:r>
           <w:rPr>
             <w:rStyle w:val="Collegamentoipertestuale"/>
@@ -25559,6 +25522,7 @@
   <w:style w:type="character" w:default="1" w:styleId="Carpredefinitoparagrafo">
     <w:name w:val="Default Paragraph Font"/>
     <w:uiPriority w:val="1"/>
+    <w:semiHidden/>
     <w:unhideWhenUsed/>
   </w:style>
   <w:style w:type="table" w:default="1" w:styleId="Tabellanormale">
@@ -26103,6 +26067,7 @@
     <w:rsid w:val="00AF6531"/>
     <w:rsid w:val="00AF7B07"/>
     <w:rsid w:val="00B01A3B"/>
+    <w:rsid w:val="00B466C2"/>
     <w:rsid w:val="00B950F2"/>
     <w:rsid w:val="00C042C4"/>
     <w:rsid w:val="00C44EBE"/>

</xml_diff>

<commit_message>
lettura da parte di Riccardo
</commit_message>
<xml_diff>
--- a/MaterialeD3/D3_T33 .docx
+++ b/MaterialeD3/D3_T33 .docx
@@ -1588,19 +1588,19 @@
       </w:pPr>
       <w:bookmarkStart w:id="0" w:name="_Toc116164784"/>
       <w:bookmarkStart w:id="1" w:name="_Toc116165077"/>
-      <w:bookmarkStart w:id="2" w:name="ScopoDocumento"/>
-      <w:bookmarkStart w:id="3" w:name="_Toc116165080"/>
-      <w:bookmarkStart w:id="4" w:name="_Toc120896823"/>
+      <w:bookmarkStart w:id="2" w:name="_Toc120896823"/>
+      <w:bookmarkStart w:id="3" w:name="ScopoDocumento"/>
+      <w:bookmarkStart w:id="4" w:name="_Toc116165080"/>
       <w:r>
         <w:lastRenderedPageBreak/>
         <w:t>Scopo del documento</w:t>
       </w:r>
       <w:bookmarkEnd w:id="0"/>
       <w:bookmarkEnd w:id="1"/>
-      <w:bookmarkEnd w:id="4"/>
-    </w:p>
-    <w:bookmarkEnd w:id="2"/>
+      <w:bookmarkEnd w:id="2"/>
+    </w:p>
     <w:bookmarkEnd w:id="3"/>
+    <w:bookmarkEnd w:id="4"/>
     <w:p>
       <w:pPr>
         <w:spacing w:after="240" w:line="276" w:lineRule="auto"/>
@@ -2993,7 +2993,6 @@
           <w:u w:val="single"/>
         </w:rPr>
       </w:pPr>
-      <w:proofErr w:type="gramStart"/>
       <w:r>
         <w:rPr>
           <w:rFonts w:ascii="Garamond" w:hAnsi="Garamond" w:cs="Calibri"/>
@@ -3004,7 +3003,6 @@
         </w:rPr>
         <w:t>Location</w:t>
       </w:r>
-      <w:proofErr w:type="gramEnd"/>
     </w:p>
     <w:p>
       <w:pPr>
@@ -3072,7 +3070,6 @@
         </w:rPr>
         <w:t xml:space="preserve"> </w:t>
       </w:r>
-      <w:proofErr w:type="gramStart"/>
       <w:r>
         <w:rPr>
           <w:rFonts w:ascii="Garamond" w:hAnsi="Garamond" w:cs="Calibri Light"/>
@@ -3081,7 +3078,6 @@
         </w:rPr>
         <w:t>Location</w:t>
       </w:r>
-      <w:proofErr w:type="gramEnd"/>
       <w:r>
         <w:rPr>
           <w:rFonts w:ascii="Garamond" w:hAnsi="Garamond" w:cs="Calibri Light"/>
@@ -5174,6 +5170,7 @@
         </w:rPr>
       </w:pPr>
       <w:proofErr w:type="spellStart"/>
+      <w:proofErr w:type="gramStart"/>
       <w:r>
         <w:rPr>
           <w:rFonts w:ascii="Courier New" w:hAnsi="Courier New" w:cs="Courier New"/>
@@ -5191,8 +5188,9 @@
           <w:sz w:val="20"/>
           <w:szCs w:val="20"/>
         </w:rPr>
-        <w:t>(u</w:t>
-      </w:r>
+        <w:t>(</w:t>
+      </w:r>
+      <w:proofErr w:type="gramEnd"/>
       <w:r>
         <w:rPr>
           <w:rFonts w:ascii="Courier New" w:hAnsi="Courier New" w:cs="Courier New"/>
@@ -5200,6 +5198,15 @@
           <w:sz w:val="20"/>
           <w:szCs w:val="20"/>
         </w:rPr>
+        <w:t>u</w:t>
+      </w:r>
+      <w:r>
+        <w:rPr>
+          <w:rFonts w:ascii="Courier New" w:hAnsi="Courier New" w:cs="Courier New"/>
+          <w:color w:val="000000"/>
+          <w:sz w:val="20"/>
+          <w:szCs w:val="20"/>
+        </w:rPr>
         <w:t> </w:t>
       </w:r>
       <w:r>
@@ -5228,6 +5235,15 @@
           <w:szCs w:val="20"/>
         </w:rPr>
         <w:t>User)</w:t>
+      </w:r>
+      <w:r>
+        <w:rPr>
+          <w:rFonts w:ascii="Courier New" w:hAnsi="Courier New" w:cs="Courier New"/>
+          <w:color w:val="000000"/>
+          <w:sz w:val="20"/>
+          <w:szCs w:val="20"/>
+        </w:rPr>
+        <w:t xml:space="preserve"> </w:t>
       </w:r>
       <w:r>
         <w:rPr>
@@ -5274,6 +5290,7 @@
         </w:rPr>
       </w:pPr>
       <w:proofErr w:type="spellStart"/>
+      <w:proofErr w:type="gramStart"/>
       <w:r>
         <w:rPr>
           <w:rFonts w:ascii="Courier New" w:hAnsi="Courier New" w:cs="Courier New"/>
@@ -5291,8 +5308,9 @@
           <w:sz w:val="20"/>
           <w:szCs w:val="20"/>
         </w:rPr>
-        <w:t>(s</w:t>
-      </w:r>
+        <w:t>(</w:t>
+      </w:r>
+      <w:proofErr w:type="gramEnd"/>
       <w:r>
         <w:rPr>
           <w:rFonts w:ascii="Courier New" w:hAnsi="Courier New" w:cs="Courier New"/>
@@ -5300,6 +5318,15 @@
           <w:sz w:val="20"/>
           <w:szCs w:val="20"/>
         </w:rPr>
+        <w:t>s</w:t>
+      </w:r>
+      <w:r>
+        <w:rPr>
+          <w:rFonts w:ascii="Courier New" w:hAnsi="Courier New" w:cs="Courier New"/>
+          <w:color w:val="000000"/>
+          <w:sz w:val="20"/>
+          <w:szCs w:val="20"/>
+        </w:rPr>
         <w:t> </w:t>
       </w:r>
       <w:r>
@@ -5355,25 +5382,7 @@
           <w:sz w:val="24"/>
           <w:szCs w:val="24"/>
         </w:rPr>
-        <w:t>permette l’invio di un-</w:t>
-      </w:r>
-      <w:proofErr w:type="gramStart"/>
-      <w:r>
-        <w:rPr>
-          <w:rFonts w:ascii="Garamond" w:hAnsi="Garamond" w:cstheme="majorHAnsi"/>
-          <w:sz w:val="24"/>
-          <w:szCs w:val="24"/>
-        </w:rPr>
-        <w:t>email</w:t>
-      </w:r>
-      <w:proofErr w:type="gramEnd"/>
-      <w:r>
-        <w:rPr>
-          <w:rFonts w:ascii="Garamond" w:hAnsi="Garamond" w:cstheme="majorHAnsi"/>
-          <w:sz w:val="24"/>
-          <w:szCs w:val="24"/>
-        </w:rPr>
-        <w:t xml:space="preserve"> di notifica allo studente nel caso in cui un offerente con cui ha già avuto contatto pubblica un nuovo annuncio</w:t>
+        <w:t>permette l’invio di un-email di notifica allo studente nel caso in cui un offerente con cui ha già avuto contatto pubblica un nuovo annuncio</w:t>
       </w:r>
       <w:r>
         <w:rPr>
@@ -5495,6 +5504,7 @@
         </w:rPr>
       </w:pPr>
       <w:proofErr w:type="spellStart"/>
+      <w:proofErr w:type="gramStart"/>
       <w:r>
         <w:rPr>
           <w:rFonts w:ascii="Courier New" w:hAnsi="Courier New" w:cs="Courier New"/>
@@ -5512,8 +5522,9 @@
           <w:sz w:val="20"/>
           <w:szCs w:val="20"/>
         </w:rPr>
-        <w:t>(o</w:t>
-      </w:r>
+        <w:t>(</w:t>
+      </w:r>
+      <w:proofErr w:type="gramEnd"/>
       <w:r>
         <w:rPr>
           <w:rFonts w:ascii="Courier New" w:hAnsi="Courier New" w:cs="Courier New"/>
@@ -5521,6 +5532,15 @@
           <w:sz w:val="20"/>
           <w:szCs w:val="20"/>
         </w:rPr>
+        <w:t>o</w:t>
+      </w:r>
+      <w:r>
+        <w:rPr>
+          <w:rFonts w:ascii="Courier New" w:hAnsi="Courier New" w:cs="Courier New"/>
+          <w:color w:val="000000"/>
+          <w:sz w:val="20"/>
+          <w:szCs w:val="20"/>
+        </w:rPr>
         <w:t> : </w:t>
       </w:r>
       <w:proofErr w:type="spellStart"/>
@@ -5542,6 +5562,15 @@
           <w:szCs w:val="20"/>
         </w:rPr>
         <w:t>)</w:t>
+      </w:r>
+      <w:r>
+        <w:rPr>
+          <w:rFonts w:ascii="Courier New" w:hAnsi="Courier New" w:cs="Courier New"/>
+          <w:color w:val="000000"/>
+          <w:sz w:val="20"/>
+          <w:szCs w:val="20"/>
+        </w:rPr>
+        <w:t xml:space="preserve"> </w:t>
       </w:r>
       <w:r>
         <w:rPr>
@@ -6520,7 +6549,7 @@
           <w:bCs/>
           <w:color w:val="000000" w:themeColor="text1"/>
         </w:rPr>
-        <w:t>4</w:t>
+        <w:t>3</w:t>
       </w:r>
       <w:r>
         <w:rPr>
@@ -6538,7 +6567,7 @@
           <w:bCs/>
           <w:color w:val="000000" w:themeColor="text1"/>
         </w:rPr>
-        <w:t>login</w:t>
+        <w:t>registrazione</w:t>
       </w:r>
       <w:r>
         <w:rPr>
@@ -6572,7 +6601,7 @@
           <w:bCs/>
           <w:color w:val="000000" w:themeColor="text1"/>
         </w:rPr>
-        <w:t>4</w:t>
+        <w:t>3</w:t>
       </w:r>
       <w:r>
         <w:rPr>
@@ -6590,7 +6619,7 @@
           <w:bCs/>
           <w:color w:val="000000" w:themeColor="text1"/>
         </w:rPr>
-        <w:t>login</w:t>
+        <w:t>registrazione</w:t>
       </w:r>
       <w:r>
         <w:rPr>
@@ -7066,6 +7095,7 @@
         </w:rPr>
       </w:pPr>
       <w:proofErr w:type="spellStart"/>
+      <w:proofErr w:type="gramStart"/>
       <w:r>
         <w:rPr>
           <w:rFonts w:ascii="Courier New" w:hAnsi="Courier New" w:cs="Courier New"/>
@@ -7085,6 +7115,7 @@
         </w:rPr>
         <w:t>(</w:t>
       </w:r>
+      <w:proofErr w:type="gramEnd"/>
       <w:r>
         <w:rPr>
           <w:rFonts w:ascii="Courier New" w:hAnsi="Courier New" w:cs="Courier New"/>
@@ -7093,6 +7124,15 @@
           <w:szCs w:val="20"/>
         </w:rPr>
         <w:t>)</w:t>
+      </w:r>
+      <w:r>
+        <w:rPr>
+          <w:rFonts w:ascii="Courier New" w:hAnsi="Courier New" w:cs="Courier New"/>
+          <w:color w:val="000000"/>
+          <w:sz w:val="20"/>
+          <w:szCs w:val="20"/>
+        </w:rPr>
+        <w:t xml:space="preserve"> </w:t>
       </w:r>
       <w:r>
         <w:rPr>
@@ -7332,6 +7372,7 @@
         </w:rPr>
       </w:pPr>
       <w:proofErr w:type="spellStart"/>
+      <w:proofErr w:type="gramStart"/>
       <w:r>
         <w:rPr>
           <w:rFonts w:ascii="Courier New" w:hAnsi="Courier New" w:cs="Courier New"/>
@@ -7349,7 +7390,26 @@
           <w:sz w:val="20"/>
           <w:szCs w:val="20"/>
         </w:rPr>
-        <w:t>()</w:t>
+        <w:t>(</w:t>
+      </w:r>
+      <w:proofErr w:type="gramEnd"/>
+      <w:r>
+        <w:rPr>
+          <w:rFonts w:ascii="Courier New" w:hAnsi="Courier New" w:cs="Courier New"/>
+          <w:color w:val="000000"/>
+          <w:sz w:val="20"/>
+          <w:szCs w:val="20"/>
+        </w:rPr>
+        <w:t>)</w:t>
+      </w:r>
+      <w:r>
+        <w:rPr>
+          <w:rFonts w:ascii="Courier New" w:hAnsi="Courier New" w:cs="Courier New"/>
+          <w:color w:val="000000"/>
+          <w:sz w:val="20"/>
+          <w:szCs w:val="20"/>
+        </w:rPr>
+        <w:t xml:space="preserve"> </w:t>
       </w:r>
       <w:r>
         <w:rPr>
@@ -7477,6 +7537,7 @@
         </w:rPr>
       </w:pPr>
       <w:proofErr w:type="spellStart"/>
+      <w:proofErr w:type="gramStart"/>
       <w:r>
         <w:rPr>
           <w:rFonts w:ascii="Courier New" w:hAnsi="Courier New" w:cs="Courier New"/>
@@ -7496,6 +7557,7 @@
         </w:rPr>
         <w:t>(</w:t>
       </w:r>
+      <w:proofErr w:type="gramEnd"/>
       <w:r>
         <w:rPr>
           <w:rFonts w:ascii="Courier New" w:hAnsi="Courier New" w:cs="Courier New"/>
@@ -7512,28 +7574,9 @@
           <w:sz w:val="24"/>
           <w:szCs w:val="24"/>
         </w:rPr>
-        <w:t xml:space="preserve">richiama il metodo </w:t>
-      </w:r>
-      <w:proofErr w:type="spellStart"/>
-      <w:r>
-        <w:rPr>
-          <w:rFonts w:ascii="Courier New" w:hAnsi="Courier New" w:cs="Courier New"/>
-          <w:color w:val="000000"/>
-          <w:sz w:val="20"/>
-          <w:szCs w:val="20"/>
-        </w:rPr>
-        <w:t>confirmUniversityLogin</w:t>
-      </w:r>
-      <w:proofErr w:type="spellEnd"/>
-      <w:r>
-        <w:rPr>
-          <w:rFonts w:ascii="Courier New" w:hAnsi="Courier New" w:cs="Courier New"/>
-          <w:color w:val="000000"/>
-          <w:sz w:val="20"/>
-          <w:szCs w:val="20"/>
-        </w:rPr>
-        <w:t>()</w:t>
-      </w:r>
+        <w:t>effettua l’</w:t>
+      </w:r>
+      <w:proofErr w:type="spellStart"/>
       <w:r>
         <w:rPr>
           <w:rFonts w:ascii="Garamond" w:hAnsi="Garamond" w:cs="Courier New"/>
@@ -7541,19 +7584,7 @@
           <w:sz w:val="24"/>
           <w:szCs w:val="24"/>
         </w:rPr>
-        <w:t xml:space="preserve"> e controlla che questo restituisca il valore </w:t>
-      </w:r>
-      <w:proofErr w:type="spellStart"/>
-      <w:r>
-        <w:rPr>
-          <w:rFonts w:ascii="Garamond" w:hAnsi="Garamond" w:cs="Courier New"/>
-          <w:i/>
-          <w:iCs/>
-          <w:color w:val="000000"/>
-          <w:sz w:val="24"/>
-          <w:szCs w:val="24"/>
-        </w:rPr>
-        <w:t>true</w:t>
+        <w:t>override</w:t>
       </w:r>
       <w:proofErr w:type="spellEnd"/>
       <w:r>
@@ -7563,16 +7594,47 @@
           <w:sz w:val="24"/>
           <w:szCs w:val="24"/>
         </w:rPr>
-        <w:t>.</w:t>
-      </w:r>
+        <w:t xml:space="preserve"> del metodo della superclasse e richiama il metodo </w:t>
+      </w:r>
+      <w:proofErr w:type="spellStart"/>
       <w:r>
         <w:rPr>
           <w:rFonts w:ascii="Courier New" w:hAnsi="Courier New" w:cs="Courier New"/>
           <w:color w:val="000000"/>
-          <w:sz w:val="24"/>
-          <w:szCs w:val="24"/>
-        </w:rPr>
-        <w:t xml:space="preserve"> </w:t>
+          <w:sz w:val="20"/>
+          <w:szCs w:val="20"/>
+        </w:rPr>
+        <w:t>confirmUniversityLogin</w:t>
+      </w:r>
+      <w:proofErr w:type="spellEnd"/>
+      <w:r>
+        <w:rPr>
+          <w:rFonts w:ascii="Garamond" w:hAnsi="Garamond" w:cs="Courier New"/>
+          <w:color w:val="000000"/>
+          <w:sz w:val="24"/>
+          <w:szCs w:val="24"/>
+        </w:rPr>
+        <w:t xml:space="preserve">() per verificare il corretto login nel </w:t>
+      </w:r>
+      <w:proofErr w:type="spellStart"/>
+      <w:r>
+        <w:rPr>
+          <w:rFonts w:ascii="Garamond" w:hAnsi="Garamond" w:cs="Courier New"/>
+          <w:color w:val="000000"/>
+          <w:sz w:val="24"/>
+          <w:szCs w:val="24"/>
+        </w:rPr>
+        <w:t>form</w:t>
+      </w:r>
+      <w:proofErr w:type="spellEnd"/>
+      <w:r>
+        <w:rPr>
+          <w:rFonts w:ascii="Garamond" w:hAnsi="Garamond" w:cs="Courier New"/>
+          <w:color w:val="000000"/>
+          <w:sz w:val="24"/>
+          <w:szCs w:val="24"/>
+        </w:rPr>
+        <w:t xml:space="preserve"> dell’università.</w:t>
       </w:r>
     </w:p>
     <w:p>
@@ -7628,6 +7690,7 @@
         </w:rPr>
       </w:pPr>
       <w:proofErr w:type="spellStart"/>
+      <w:proofErr w:type="gramStart"/>
       <w:r>
         <w:rPr>
           <w:rFonts w:ascii="Courier New" w:hAnsi="Courier New" w:cs="Courier New"/>
@@ -7645,7 +7708,17 @@
           <w:sz w:val="20"/>
           <w:szCs w:val="20"/>
         </w:rPr>
-        <w:t>()</w:t>
+        <w:t>(</w:t>
+      </w:r>
+      <w:proofErr w:type="gramEnd"/>
+      <w:r>
+        <w:rPr>
+          <w:rFonts w:ascii="Courier New" w:hAnsi="Courier New" w:cs="Courier New"/>
+          <w:color w:val="000000"/>
+          <w:sz w:val="20"/>
+          <w:szCs w:val="20"/>
+        </w:rPr>
+        <w:t>)</w:t>
       </w:r>
       <w:r>
         <w:rPr>
@@ -7653,6 +7726,29 @@
           <w:color w:val="000000" w:themeColor="text1"/>
         </w:rPr>
         <w:t xml:space="preserve"> </w:t>
+      </w:r>
+      <w:r>
+        <w:rPr>
+          <w:rFonts w:ascii="Garamond" w:hAnsi="Garamond" w:cs="Calibri"/>
+          <w:color w:val="000000" w:themeColor="text1"/>
+        </w:rPr>
+        <w:t>effettua l’</w:t>
+      </w:r>
+      <w:proofErr w:type="spellStart"/>
+      <w:r>
+        <w:rPr>
+          <w:rFonts w:ascii="Garamond" w:hAnsi="Garamond" w:cs="Calibri"/>
+          <w:color w:val="000000" w:themeColor="text1"/>
+        </w:rPr>
+        <w:t>override</w:t>
+      </w:r>
+      <w:proofErr w:type="spellEnd"/>
+      <w:r>
+        <w:rPr>
+          <w:rFonts w:ascii="Garamond" w:hAnsi="Garamond" w:cs="Calibri"/>
+          <w:color w:val="000000" w:themeColor="text1"/>
+        </w:rPr>
+        <w:t xml:space="preserve"> del metodo della superclasse e </w:t>
       </w:r>
       <w:r>
         <w:rPr>
@@ -7680,6 +7776,7 @@
         </w:rPr>
       </w:pPr>
       <w:proofErr w:type="spellStart"/>
+      <w:proofErr w:type="gramStart"/>
       <w:r>
         <w:rPr>
           <w:rFonts w:ascii="Courier New" w:hAnsi="Courier New" w:cs="Courier New"/>
@@ -7697,7 +7794,17 @@
           <w:sz w:val="20"/>
           <w:szCs w:val="20"/>
         </w:rPr>
-        <w:t>(password</w:t>
+        <w:t>(</w:t>
+      </w:r>
+      <w:proofErr w:type="gramEnd"/>
+      <w:r>
+        <w:rPr>
+          <w:rFonts w:ascii="Courier New" w:hAnsi="Courier New" w:cs="Courier New"/>
+          <w:color w:val="000000"/>
+          <w:sz w:val="20"/>
+          <w:szCs w:val="20"/>
+        </w:rPr>
+        <w:t>password</w:t>
       </w:r>
       <w:r>
         <w:rPr>
@@ -8142,21 +8249,21 @@
           <w:rFonts w:ascii="Garamond" w:hAnsi="Garamond" w:cs="Calibri"/>
           <w:color w:val="000000" w:themeColor="text1"/>
         </w:rPr>
-        <w:t xml:space="preserve"> sono il numero di </w:t>
-      </w:r>
-      <w:r>
-        <w:rPr>
-          <w:rFonts w:ascii="Garamond" w:hAnsi="Garamond" w:cs="Calibri"/>
-          <w:color w:val="000000" w:themeColor="text1"/>
-        </w:rPr>
-        <w:t xml:space="preserve">tentavi svolti per l'inserimento corretto sella </w:t>
-      </w:r>
-      <w:r>
-        <w:rPr>
-          <w:rFonts w:ascii="Garamond" w:hAnsi="Garamond" w:cs="Calibri"/>
-          <w:color w:val="000000" w:themeColor="text1"/>
-        </w:rPr>
-        <w:t>password,</w:t>
+        <w:t xml:space="preserve"> </w:t>
+      </w:r>
+      <w:r>
+        <w:rPr>
+          <w:rFonts w:ascii="Garamond" w:hAnsi="Garamond" w:cs="Calibri"/>
+          <w:color w:val="000000" w:themeColor="text1"/>
+        </w:rPr>
+        <w:t>è il contatore dei tentativi fatti dall’utente (&gt;= 0 se la password è stata sbagliata almeno una volta) in una sessione di autenticazione</w:t>
+      </w:r>
+      <w:r>
+        <w:rPr>
+          <w:rFonts w:ascii="Garamond" w:hAnsi="Garamond" w:cs="Calibri"/>
+          <w:color w:val="000000" w:themeColor="text1"/>
+        </w:rPr>
+        <w:t>,</w:t>
       </w:r>
       <w:r>
         <w:rPr>
@@ -8195,7 +8302,35 @@
           <w:rFonts w:ascii="Garamond" w:hAnsi="Garamond" w:cs="Calibri"/>
           <w:color w:val="000000" w:themeColor="text1"/>
         </w:rPr>
-        <w:t xml:space="preserve">Questo attributo è un tipo booleano che di base è impostato a false, ovvero inizialmente l'account è sempre sbloccato. </w:t>
+        <w:t>Questo attributo è un tipo booleano che di base è impostato a false, ovvero inizialmente l'</w:t>
+      </w:r>
+      <w:r>
+        <w:rPr>
+          <w:rFonts w:ascii="Garamond" w:hAnsi="Garamond" w:cs="Calibri"/>
+          <w:color w:val="000000" w:themeColor="text1"/>
+        </w:rPr>
+        <w:t>autenticazione</w:t>
+      </w:r>
+      <w:r>
+        <w:rPr>
+          <w:rFonts w:ascii="Garamond" w:hAnsi="Garamond" w:cs="Calibri"/>
+          <w:color w:val="000000" w:themeColor="text1"/>
+        </w:rPr>
+        <w:t xml:space="preserve"> è sempre sbloccat</w:t>
+      </w:r>
+      <w:r>
+        <w:rPr>
+          <w:rFonts w:ascii="Garamond" w:hAnsi="Garamond" w:cs="Calibri"/>
+          <w:color w:val="000000" w:themeColor="text1"/>
+        </w:rPr>
+        <w:t>a cioè può essere svolta (per una specifica sessione)</w:t>
+      </w:r>
+      <w:r>
+        <w:rPr>
+          <w:rFonts w:ascii="Garamond" w:hAnsi="Garamond" w:cs="Calibri"/>
+          <w:color w:val="000000" w:themeColor="text1"/>
+        </w:rPr>
+        <w:t xml:space="preserve">. </w:t>
       </w:r>
       <w:r>
         <w:rPr>
@@ -8277,7 +8412,35 @@
           <w:rFonts w:ascii="Garamond" w:hAnsi="Garamond" w:cs="Calibri"/>
           <w:color w:val="000000" w:themeColor="text1"/>
         </w:rPr>
-        <w:t xml:space="preserve"> e, di conseguenza, l'account viene bloccato. </w:t>
+        <w:t xml:space="preserve"> e, di conseguenza, l</w:t>
+      </w:r>
+      <w:r>
+        <w:rPr>
+          <w:rFonts w:ascii="Garamond" w:hAnsi="Garamond" w:cs="Calibri"/>
+          <w:color w:val="000000" w:themeColor="text1"/>
+        </w:rPr>
+        <w:t>’autenticazione per quella sessione</w:t>
+      </w:r>
+      <w:r>
+        <w:rPr>
+          <w:rFonts w:ascii="Garamond" w:hAnsi="Garamond" w:cs="Calibri"/>
+          <w:color w:val="000000" w:themeColor="text1"/>
+        </w:rPr>
+        <w:t xml:space="preserve"> viene blocca</w:t>
+      </w:r>
+      <w:r>
+        <w:rPr>
+          <w:rFonts w:ascii="Garamond" w:hAnsi="Garamond" w:cs="Calibri"/>
+          <w:color w:val="000000" w:themeColor="text1"/>
+        </w:rPr>
+        <w:t>ta</w:t>
+      </w:r>
+      <w:r>
+        <w:rPr>
+          <w:rFonts w:ascii="Garamond" w:hAnsi="Garamond" w:cs="Calibri"/>
+          <w:color w:val="000000" w:themeColor="text1"/>
+        </w:rPr>
+        <w:t xml:space="preserve">. </w:t>
       </w:r>
       <w:r>
         <w:rPr>
@@ -8311,7 +8474,37 @@
           <w:rFonts w:ascii="Garamond" w:hAnsi="Garamond" w:cs="Calibri"/>
           <w:color w:val="000000" w:themeColor="text1"/>
         </w:rPr>
-        <w:t xml:space="preserve"> è l'attributo rappresentante il tempo passato dal momento in cui è stato bloccato l'account.</w:t>
+        <w:t xml:space="preserve"> è l'attributo rappresentante il tempo passato dal momento in cui è </w:t>
+      </w:r>
+      <w:proofErr w:type="spellStart"/>
+      <w:r>
+        <w:rPr>
+          <w:rFonts w:ascii="Garamond" w:hAnsi="Garamond" w:cs="Calibri"/>
+          <w:color w:val="000000" w:themeColor="text1"/>
+        </w:rPr>
+        <w:t>stato</w:t>
+      </w:r>
+      <w:proofErr w:type="spellEnd"/>
+      <w:r>
+        <w:rPr>
+          <w:rFonts w:ascii="Garamond" w:hAnsi="Garamond" w:cs="Calibri"/>
+          <w:color w:val="000000" w:themeColor="text1"/>
+        </w:rPr>
+        <w:t xml:space="preserve"> bloccat</w:t>
+      </w:r>
+      <w:r>
+        <w:rPr>
+          <w:rFonts w:ascii="Garamond" w:hAnsi="Garamond" w:cs="Calibri"/>
+          <w:color w:val="000000" w:themeColor="text1"/>
+        </w:rPr>
+        <w:t>a la sessione</w:t>
+      </w:r>
+      <w:r>
+        <w:rPr>
+          <w:rFonts w:ascii="Garamond" w:hAnsi="Garamond" w:cs="Calibri"/>
+          <w:color w:val="000000" w:themeColor="text1"/>
+        </w:rPr>
+        <w:t>.</w:t>
       </w:r>
     </w:p>
     <w:p>
@@ -8892,6 +9085,7 @@
           <w:sz w:val="20"/>
           <w:szCs w:val="20"/>
         </w:rPr>
+        <w:lastRenderedPageBreak/>
         <w:t>credentialRecovery</w:t>
       </w:r>
       <w:proofErr w:type="spellEnd"/>
@@ -8931,6 +9125,7 @@
         </w:rPr>
       </w:pPr>
       <w:proofErr w:type="spellStart"/>
+      <w:proofErr w:type="gramStart"/>
       <w:r>
         <w:rPr>
           <w:rFonts w:ascii="Courier New" w:hAnsi="Courier New" w:cs="Courier New"/>
@@ -8938,7 +9133,6 @@
           <w:sz w:val="20"/>
           <w:szCs w:val="20"/>
         </w:rPr>
-        <w:lastRenderedPageBreak/>
         <w:t>temporaryAccessBlock</w:t>
       </w:r>
       <w:proofErr w:type="spellEnd"/>
@@ -8949,8 +9143,9 @@
           <w:sz w:val="20"/>
           <w:szCs w:val="20"/>
         </w:rPr>
-        <w:t>()</w:t>
-      </w:r>
+        <w:t>(</w:t>
+      </w:r>
+      <w:proofErr w:type="gramEnd"/>
       <w:r>
         <w:rPr>
           <w:rFonts w:ascii="Courier New" w:hAnsi="Courier New" w:cs="Courier New"/>
@@ -8958,6 +9153,15 @@
           <w:sz w:val="20"/>
           <w:szCs w:val="20"/>
         </w:rPr>
+        <w:t>)</w:t>
+      </w:r>
+      <w:r>
+        <w:rPr>
+          <w:rFonts w:ascii="Courier New" w:hAnsi="Courier New" w:cs="Courier New"/>
+          <w:color w:val="000000"/>
+          <w:sz w:val="20"/>
+          <w:szCs w:val="20"/>
+        </w:rPr>
         <w:t xml:space="preserve"> </w:t>
       </w:r>
       <w:r>
@@ -8974,7 +9178,23 @@
           <w:sz w:val="24"/>
           <w:szCs w:val="24"/>
         </w:rPr>
-        <w:t xml:space="preserve"> in caso di inserimento errato della password per due volte consecutive. In questo caso la possibilità di login per l’utente viene infatti bloccata per un'ora. </w:t>
+        <w:t xml:space="preserve"> di inserimento errato della password per </w:t>
+      </w:r>
+      <w:r>
+        <w:rPr>
+          <w:rFonts w:ascii="Garamond" w:hAnsi="Garamond" w:cs="Calibri Light"/>
+          <w:sz w:val="24"/>
+          <w:szCs w:val="24"/>
+        </w:rPr>
+        <w:t>tre</w:t>
+      </w:r>
+      <w:r>
+        <w:rPr>
+          <w:rFonts w:ascii="Garamond" w:hAnsi="Garamond" w:cs="Calibri Light"/>
+          <w:sz w:val="24"/>
+          <w:szCs w:val="24"/>
+        </w:rPr>
+        <w:t xml:space="preserve"> volte consecutive. In questo caso la possibilità di login per l’utente viene infatti bloccata per un'ora. </w:t>
       </w:r>
     </w:p>
     <w:p>
@@ -9127,7 +9347,7 @@
           <w:rFonts w:ascii="Garamond" w:hAnsi="Garamond" w:cs="Calibri"/>
           <w:color w:val="000000" w:themeColor="text1"/>
         </w:rPr>
-        <w:t xml:space="preserve">, il sistema si basa su due tipologie differenti di utenti: utente studente e utente offerente; lo studente è colui che utilizza il sistema per fornire servizi mentre l’offerente è colui che utilizzare il sistema per richiedere servizi. Viene quindi evidenziata la necessità delle classi </w:t>
+        <w:t xml:space="preserve">, il sistema si basa su due tipologie differenti di utenti: utente studente e utente offerente; lo studente è colui che utilizza il sistema per fornire servizi mentre l’offerente è colui che utilizza il sistema per richiedere servizi. Viene quindi evidenziata la necessità delle classi </w:t>
       </w:r>
       <w:proofErr w:type="spellStart"/>
       <w:r>
@@ -9286,6 +9506,7 @@
           <w:rFonts w:ascii="Garamond" w:hAnsi="Garamond" w:cs="Calibri"/>
           <w:color w:val="000000" w:themeColor="text1"/>
         </w:rPr>
+        <w:lastRenderedPageBreak/>
         <w:t xml:space="preserve">La classe </w:t>
       </w:r>
       <w:r>
@@ -9424,15 +9645,7 @@
           <w:rFonts w:ascii="Garamond" w:hAnsi="Garamond" w:cs="Calibri"/>
           <w:color w:val="000000" w:themeColor="text1"/>
         </w:rPr>
-        <w:t xml:space="preserve"> sono </w:t>
-      </w:r>
-      <w:r>
-        <w:rPr>
-          <w:rFonts w:ascii="Garamond" w:hAnsi="Garamond" w:cs="Calibri"/>
-          <w:color w:val="000000" w:themeColor="text1"/>
-        </w:rPr>
-        <w:lastRenderedPageBreak/>
-        <w:t xml:space="preserve">informazioni che permettono di fornire un profilo più completo e dettagliato agli utenti del sito, </w:t>
+        <w:t xml:space="preserve"> sono informazioni che permettono di fornire un profilo più completo e dettagliato agli utenti del sito, </w:t>
       </w:r>
       <w:proofErr w:type="spellStart"/>
       <w:r>
@@ -9733,21 +9946,26 @@
         </w:rPr>
         <w:t xml:space="preserve"> </w:t>
       </w:r>
-      <w:proofErr w:type="spellStart"/>
-      <w:r>
-        <w:rPr>
-          <w:rFonts w:ascii="Garamond" w:hAnsi="Garamond" w:cs="Calibri"/>
-          <w:color w:val="000000" w:themeColor="text1"/>
-        </w:rPr>
-        <w:t>maniene</w:t>
-      </w:r>
-      <w:proofErr w:type="spellEnd"/>
-      <w:r>
-        <w:rPr>
-          <w:rFonts w:ascii="Garamond" w:hAnsi="Garamond" w:cs="Calibri"/>
-          <w:color w:val="000000" w:themeColor="text1"/>
-        </w:rPr>
-        <w:t xml:space="preserve"> la lista degli annunci ancora attivi e il cui stato è diverso da accettato mentre </w:t>
+      <w:r>
+        <w:rPr>
+          <w:rFonts w:ascii="Garamond" w:hAnsi="Garamond" w:cs="Calibri"/>
+          <w:color w:val="000000" w:themeColor="text1"/>
+        </w:rPr>
+        <w:t>man</w:t>
+      </w:r>
+      <w:r>
+        <w:rPr>
+          <w:rFonts w:ascii="Garamond" w:hAnsi="Garamond" w:cs="Calibri"/>
+          <w:color w:val="000000" w:themeColor="text1"/>
+        </w:rPr>
+        <w:t>t</w:t>
+      </w:r>
+      <w:r>
+        <w:rPr>
+          <w:rFonts w:ascii="Garamond" w:hAnsi="Garamond" w:cs="Calibri"/>
+          <w:color w:val="000000" w:themeColor="text1"/>
+        </w:rPr>
+        <w:t xml:space="preserve">iene la lista degli annunci ancora attivi e il cui stato è diverso da accettato mentre </w:t>
       </w:r>
       <w:proofErr w:type="spellStart"/>
       <w:r>
@@ -9765,7 +9983,21 @@
           <w:rFonts w:ascii="Garamond" w:hAnsi="Garamond" w:cs="Calibri"/>
           <w:color w:val="000000" w:themeColor="text1"/>
         </w:rPr>
-        <w:t xml:space="preserve"> coincide alla lista degli annunci non più attivi. </w:t>
+        <w:t xml:space="preserve"> coincide alla lista degli annunci non più attivi</w:t>
+      </w:r>
+      <w:r>
+        <w:rPr>
+          <w:rFonts w:ascii="Garamond" w:hAnsi="Garamond" w:cs="Calibri"/>
+          <w:color w:val="000000" w:themeColor="text1"/>
+        </w:rPr>
+        <w:t>, utile per visualizzare la cronologia dei servizi effettuati da uno studente</w:t>
+      </w:r>
+      <w:r>
+        <w:rPr>
+          <w:rFonts w:ascii="Garamond" w:hAnsi="Garamond" w:cs="Calibri"/>
+          <w:color w:val="000000" w:themeColor="text1"/>
+        </w:rPr>
+        <w:t xml:space="preserve">. </w:t>
       </w:r>
     </w:p>
     <w:p>
@@ -9898,7 +10130,21 @@
           <w:rFonts w:ascii="Garamond" w:hAnsi="Garamond" w:cs="Calibri"/>
           <w:color w:val="000000" w:themeColor="text1"/>
         </w:rPr>
-        <w:t xml:space="preserve"> gli studenti che hanno attivato il flag di notifica; quest’ultimo è necessario per un’efficiente gestione della notificazione degli studenti che, avendo attivato il flag, desiderano essere notificati quando tale offerente pubblica un nuovo annuncio.</w:t>
+        <w:t xml:space="preserve"> gli studenti che hanno attivato il flag di notifica</w:t>
+      </w:r>
+      <w:r>
+        <w:rPr>
+          <w:rFonts w:ascii="Garamond" w:hAnsi="Garamond" w:cs="Calibri"/>
+          <w:color w:val="000000" w:themeColor="text1"/>
+        </w:rPr>
+        <w:t xml:space="preserve"> per i nuovi annunci da parte dell’offerente stesso</w:t>
+      </w:r>
+      <w:r>
+        <w:rPr>
+          <w:rFonts w:ascii="Garamond" w:hAnsi="Garamond" w:cs="Calibri"/>
+          <w:color w:val="000000" w:themeColor="text1"/>
+        </w:rPr>
+        <w:t>; quest’ultimo è necessario per un’efficiente gestione della notificazione degli studenti che, avendo attivato il flag, desiderano essere notificati quando tale offerente pubblica un nuovo annuncio.</w:t>
       </w:r>
     </w:p>
     <w:p>
@@ -9952,6 +10198,7 @@
         </w:rPr>
       </w:pPr>
       <w:proofErr w:type="spellStart"/>
+      <w:proofErr w:type="gramStart"/>
       <w:r>
         <w:rPr>
           <w:rFonts w:ascii="Courier New" w:hAnsi="Courier New" w:cs="Courier New"/>
@@ -9969,7 +10216,17 @@
           <w:sz w:val="20"/>
           <w:szCs w:val="20"/>
         </w:rPr>
-        <w:t>()</w:t>
+        <w:t>(</w:t>
+      </w:r>
+      <w:proofErr w:type="gramEnd"/>
+      <w:r>
+        <w:rPr>
+          <w:rFonts w:ascii="Courier New" w:hAnsi="Courier New" w:cs="Courier New"/>
+          <w:color w:val="000000" w:themeColor="text1"/>
+          <w:sz w:val="20"/>
+          <w:szCs w:val="20"/>
+        </w:rPr>
+        <w:t>)</w:t>
       </w:r>
       <w:r>
         <w:rPr>
@@ -10000,27 +10257,7 @@
           <w:sz w:val="24"/>
           <w:szCs w:val="24"/>
         </w:rPr>
-        <w:t xml:space="preserve"> effettuando una media dei voti ricevuti </w:t>
-      </w:r>
-      <w:proofErr w:type="gramStart"/>
-      <w:r>
-        <w:rPr>
-          <w:rFonts w:ascii="Garamond" w:hAnsi="Garamond" w:cs="Calibri"/>
-          <w:color w:val="000000" w:themeColor="text1"/>
-          <w:sz w:val="24"/>
-          <w:szCs w:val="24"/>
-        </w:rPr>
-        <w:t>dal offerente</w:t>
-      </w:r>
-      <w:proofErr w:type="gramEnd"/>
-      <w:r>
-        <w:rPr>
-          <w:rFonts w:ascii="Garamond" w:hAnsi="Garamond" w:cs="Calibri"/>
-          <w:color w:val="000000" w:themeColor="text1"/>
-          <w:sz w:val="24"/>
-          <w:szCs w:val="24"/>
-        </w:rPr>
-        <w:t>/studente per un servizio svolto/richiesto.</w:t>
+        <w:t xml:space="preserve"> effettuando una media dei voti ricevuti dal offerente/studente per un servizio svolto/richiesto.</w:t>
       </w:r>
     </w:p>
     <w:p>
@@ -10858,6 +11095,7 @@
           <w:sz w:val="20"/>
           <w:szCs w:val="20"/>
         </w:rPr>
+        <w:lastRenderedPageBreak/>
         <w:t>withdrawService</w:t>
       </w:r>
       <w:proofErr w:type="spellEnd"/>
@@ -10995,6 +11233,7 @@
       </w:pPr>
       <w:bookmarkStart w:id="9" w:name="moveService"/>
       <w:proofErr w:type="spellStart"/>
+      <w:proofErr w:type="gramStart"/>
       <w:r>
         <w:rPr>
           <w:rFonts w:ascii="Courier New" w:hAnsi="Courier New" w:cs="Courier New"/>
@@ -11003,7 +11242,6 @@
           <w:szCs w:val="20"/>
           <w:lang w:val="en-GB"/>
         </w:rPr>
-        <w:lastRenderedPageBreak/>
         <w:t>moveService</w:t>
       </w:r>
       <w:proofErr w:type="spellEnd"/>
@@ -11015,7 +11253,18 @@
           <w:szCs w:val="20"/>
           <w:lang w:val="en-GB"/>
         </w:rPr>
-        <w:t>(array : bool, a : Announcement)</w:t>
+        <w:t>(</w:t>
+      </w:r>
+      <w:proofErr w:type="gramEnd"/>
+      <w:r>
+        <w:rPr>
+          <w:rFonts w:ascii="Courier New" w:hAnsi="Courier New" w:cs="Courier New"/>
+          <w:color w:val="000000" w:themeColor="text1"/>
+          <w:sz w:val="20"/>
+          <w:szCs w:val="20"/>
+          <w:lang w:val="en-GB"/>
+        </w:rPr>
+        <w:t>array : bool, a : Announcement)</w:t>
       </w:r>
       <w:r>
         <w:rPr>
@@ -11088,18 +11337,8 @@
           <w:sz w:val="24"/>
           <w:szCs w:val="24"/>
         </w:rPr>
-        <w:t>(array=1)</w:t>
-      </w:r>
-      <w:r>
-        <w:rPr>
-          <w:rFonts w:ascii="Garamond" w:hAnsi="Garamond" w:cs="Calibri"/>
-          <w:color w:val="000000" w:themeColor="text1"/>
-          <w:sz w:val="24"/>
-          <w:szCs w:val="24"/>
-        </w:rPr>
-        <w:t xml:space="preserve"> oppure dall'array </w:t>
-      </w:r>
-      <w:proofErr w:type="spellStart"/>
+        <w:t xml:space="preserve"> </w:t>
+      </w:r>
       <w:r>
         <w:rPr>
           <w:rFonts w:ascii="Garamond" w:hAnsi="Garamond" w:cs="Calibri"/>
@@ -11109,9 +11348,41 @@
           <w:sz w:val="24"/>
           <w:szCs w:val="24"/>
         </w:rPr>
+        <w:t>(array=1)</w:t>
+      </w:r>
+      <w:r>
+        <w:rPr>
+          <w:rFonts w:ascii="Garamond" w:hAnsi="Garamond" w:cs="Calibri"/>
+          <w:color w:val="000000" w:themeColor="text1"/>
+          <w:sz w:val="24"/>
+          <w:szCs w:val="24"/>
+        </w:rPr>
+        <w:t xml:space="preserve"> oppure dall'array </w:t>
+      </w:r>
+      <w:proofErr w:type="spellStart"/>
+      <w:r>
+        <w:rPr>
+          <w:rFonts w:ascii="Garamond" w:hAnsi="Garamond" w:cs="Calibri"/>
+          <w:i/>
+          <w:iCs/>
+          <w:color w:val="000000" w:themeColor="text1"/>
+          <w:sz w:val="24"/>
+          <w:szCs w:val="24"/>
+        </w:rPr>
         <w:t>serviceCandidate</w:t>
       </w:r>
       <w:proofErr w:type="spellEnd"/>
+      <w:r>
+        <w:rPr>
+          <w:rFonts w:ascii="Garamond" w:hAnsi="Garamond" w:cs="Calibri"/>
+          <w:i/>
+          <w:iCs/>
+          <w:color w:val="000000" w:themeColor="text1"/>
+          <w:sz w:val="24"/>
+          <w:szCs w:val="24"/>
+        </w:rPr>
+        <w:t xml:space="preserve"> </w:t>
+      </w:r>
       <w:r>
         <w:rPr>
           <w:rFonts w:ascii="Garamond" w:hAnsi="Garamond" w:cs="Calibri"/>
@@ -12096,23 +12367,7 @@
           <w:rFonts w:ascii="Garamond" w:hAnsi="Garamond" w:cs="Calibri"/>
           <w:color w:val="000000" w:themeColor="text1"/>
         </w:rPr>
-        <w:t xml:space="preserve"> che permetta di creare e gestire le referenze inserite a sistema. Al fine di implementare in modo più efficiente la procedura di creazione delle referenze da parte degli utenti, e gestirne le relative funzionalità specifiche, sono state identificate le due </w:t>
-      </w:r>
-      <w:proofErr w:type="gramStart"/>
-      <w:r>
-        <w:rPr>
-          <w:rFonts w:ascii="Garamond" w:hAnsi="Garamond" w:cs="Calibri"/>
-          <w:color w:val="000000" w:themeColor="text1"/>
-        </w:rPr>
-        <w:t>sotto-classi</w:t>
-      </w:r>
-      <w:proofErr w:type="gramEnd"/>
-      <w:r>
-        <w:rPr>
-          <w:rFonts w:ascii="Garamond" w:hAnsi="Garamond" w:cs="Calibri"/>
-          <w:color w:val="000000" w:themeColor="text1"/>
-        </w:rPr>
-        <w:t xml:space="preserve"> </w:t>
+        <w:t xml:space="preserve"> che permetta di creare e gestire le referenze inserite a sistema. Al fine di implementare in modo più efficiente la procedura di creazione delle referenze da parte degli utenti, e gestirne le relative funzionalità specifiche, sono state identificate le due sotto-classi </w:t>
       </w:r>
       <w:proofErr w:type="spellStart"/>
       <w:r>
@@ -12408,6 +12663,7 @@
           <w:rFonts w:ascii="Garamond" w:hAnsi="Garamond" w:cs="Calibri"/>
           <w:color w:val="000000" w:themeColor="text1"/>
         </w:rPr>
+        <w:lastRenderedPageBreak/>
         <w:t xml:space="preserve">La classe </w:t>
       </w:r>
       <w:proofErr w:type="spellStart"/>
@@ -12545,7 +12801,6 @@
         <w:rPr>
           <w:noProof/>
         </w:rPr>
-        <w:lastRenderedPageBreak/>
         <w:drawing>
           <wp:inline distT="0" distB="0" distL="0" distR="0" wp14:anchorId="1E4ECCC4" wp14:editId="31D85ECD">
             <wp:extent cx="6120130" cy="6383215"/>
@@ -12837,6 +13092,17 @@
     </w:p>
     <w:p>
       <w:pPr>
+        <w:spacing w:after="240" w:line="276" w:lineRule="auto"/>
+        <w:ind w:left="66"/>
+        <w:jc w:val="both"/>
+        <w:rPr>
+          <w:rFonts w:ascii="Garamond" w:hAnsi="Garamond" w:cs="Calibri"/>
+          <w:color w:val="000000" w:themeColor="text1"/>
+        </w:rPr>
+      </w:pPr>
+    </w:p>
+    <w:p>
+      <w:pPr>
         <w:spacing w:line="276" w:lineRule="auto"/>
         <w:jc w:val="both"/>
         <w:rPr>
@@ -12973,7 +13239,6 @@
           <w:rFonts w:ascii="Garamond" w:hAnsi="Garamond" w:cs="Calibri"/>
           <w:color w:val="000000" w:themeColor="text1"/>
         </w:rPr>
-        <w:lastRenderedPageBreak/>
         <w:t xml:space="preserve">La classe </w:t>
       </w:r>
       <w:r>
@@ -13751,7 +14016,15 @@
           <w:rFonts w:ascii="Garamond" w:hAnsi="Garamond" w:cs="Calibri"/>
           <w:color w:val="000000" w:themeColor="text1"/>
         </w:rPr>
-        <w:t>studente scelto dall’offerente tra la lista dei candidati per effettuare il servizio</w:t>
+        <w:t xml:space="preserve">studente </w:t>
+      </w:r>
+      <w:r>
+        <w:rPr>
+          <w:rFonts w:ascii="Garamond" w:hAnsi="Garamond" w:cs="Calibri"/>
+          <w:color w:val="000000" w:themeColor="text1"/>
+        </w:rPr>
+        <w:lastRenderedPageBreak/>
+        <w:t>scelto dall’offerente tra la lista dei candidati per effettuare il servizio</w:t>
       </w:r>
       <w:r>
         <w:rPr>
@@ -13801,7 +14074,6 @@
         <w:rPr>
           <w:noProof/>
         </w:rPr>
-        <w:lastRenderedPageBreak/>
         <w:drawing>
           <wp:inline distT="0" distB="0" distL="0" distR="0" wp14:anchorId="173C79C4" wp14:editId="5077A073">
             <wp:extent cx="6120130" cy="3331845"/>
@@ -14374,7 +14646,43 @@
           <w:sz w:val="24"/>
           <w:szCs w:val="24"/>
         </w:rPr>
-        <w:t xml:space="preserve">. Nello specifico, tale metodo possiede un input intero che corrisponde all’indice del vettore </w:t>
+        <w:t xml:space="preserve">. Nello specifico, tale metodo possiede </w:t>
+      </w:r>
+      <w:r>
+        <w:rPr>
+          <w:rFonts w:ascii="Garamond" w:hAnsi="Garamond" w:cs="Calibri"/>
+          <w:color w:val="000000" w:themeColor="text1"/>
+          <w:sz w:val="24"/>
+          <w:szCs w:val="24"/>
+        </w:rPr>
+        <w:t>in</w:t>
+      </w:r>
+      <w:r>
+        <w:rPr>
+          <w:rFonts w:ascii="Garamond" w:hAnsi="Garamond" w:cs="Calibri"/>
+          <w:color w:val="000000" w:themeColor="text1"/>
+          <w:sz w:val="24"/>
+          <w:szCs w:val="24"/>
+        </w:rPr>
+        <w:t xml:space="preserve"> input</w:t>
+      </w:r>
+      <w:r>
+        <w:rPr>
+          <w:rFonts w:ascii="Garamond" w:hAnsi="Garamond" w:cs="Calibri"/>
+          <w:color w:val="000000" w:themeColor="text1"/>
+          <w:sz w:val="24"/>
+          <w:szCs w:val="24"/>
+        </w:rPr>
+        <w:t xml:space="preserve"> un</w:t>
+      </w:r>
+      <w:r>
+        <w:rPr>
+          <w:rFonts w:ascii="Garamond" w:hAnsi="Garamond" w:cs="Calibri"/>
+          <w:color w:val="000000" w:themeColor="text1"/>
+          <w:sz w:val="24"/>
+          <w:szCs w:val="24"/>
+        </w:rPr>
+        <w:t xml:space="preserve"> intero che corrisponde all’indice del vettore </w:t>
       </w:r>
       <w:r>
         <w:rPr>
@@ -14610,7 +14918,14 @@
         <w:rPr>
           <w:rFonts w:ascii="Garamond" w:hAnsi="Garamond" w:cstheme="majorHAnsi"/>
         </w:rPr>
-        <w:t xml:space="preserve">mostra tutti gli annunci per cui lo studente si è reso disponibile. Attraverso l'attributo </w:t>
+        <w:t xml:space="preserve">mostra tutti gli annunci per cui lo studente si è </w:t>
+      </w:r>
+      <w:r>
+        <w:rPr>
+          <w:rFonts w:ascii="Garamond" w:hAnsi="Garamond" w:cstheme="majorHAnsi"/>
+        </w:rPr>
+        <w:lastRenderedPageBreak/>
+        <w:t xml:space="preserve">reso disponibile. Attraverso l'attributo </w:t>
       </w:r>
       <w:proofErr w:type="spellStart"/>
       <w:r>
@@ -14668,14 +14983,7 @@
         <w:rPr>
           <w:rFonts w:ascii="Garamond" w:hAnsi="Garamond" w:cstheme="majorHAnsi"/>
         </w:rPr>
-        <w:t xml:space="preserve">che mantengono </w:t>
-      </w:r>
-      <w:r>
-        <w:rPr>
-          <w:rFonts w:ascii="Garamond" w:hAnsi="Garamond" w:cstheme="majorHAnsi"/>
-        </w:rPr>
-        <w:lastRenderedPageBreak/>
-        <w:t xml:space="preserve">rispettivamente il tempo e la data ultima in cui si è registrato un cambiamento del valore dell’attributo </w:t>
+        <w:t xml:space="preserve">che mantengono rispettivamente il tempo e la data ultima in cui si è registrato un cambiamento del valore dell’attributo </w:t>
       </w:r>
       <w:proofErr w:type="spellStart"/>
       <w:r>
@@ -15522,6 +15830,7 @@
           <w:sz w:val="20"/>
           <w:szCs w:val="20"/>
         </w:rPr>
+        <w:lastRenderedPageBreak/>
         <w:t>changeAvailability(date : Date,</w:t>
       </w:r>
       <w:r>
@@ -16683,43 +16992,53 @@
         </w:rPr>
         <w:t xml:space="preserve">Ciò può essere espresso in OCL attraverso l'utilizzo di una </w:t>
       </w:r>
+      <w:r>
+        <w:rPr>
+          <w:rFonts w:ascii="Garamond" w:hAnsi="Garamond" w:cs="Calibri"/>
+          <w:color w:val="000000" w:themeColor="text1"/>
+        </w:rPr>
+        <w:t>pre-condizione</w:t>
+      </w:r>
+      <w:r>
+        <w:rPr>
+          <w:rFonts w:ascii="Garamond" w:hAnsi="Garamond" w:cs="Calibri"/>
+          <w:color w:val="000000" w:themeColor="text1"/>
+        </w:rPr>
+        <w:t xml:space="preserve"> sul metodo </w:t>
+      </w:r>
+      <w:proofErr w:type="spellStart"/>
       <w:proofErr w:type="gramStart"/>
       <w:r>
         <w:rPr>
-          <w:rFonts w:ascii="Garamond" w:hAnsi="Garamond" w:cs="Calibri"/>
-          <w:color w:val="000000" w:themeColor="text1"/>
-        </w:rPr>
-        <w:t>pre-condizione</w:t>
+          <w:rFonts w:ascii="Courier New" w:eastAsiaTheme="minorHAnsi" w:hAnsi="Courier New" w:cs="Courier New"/>
+          <w:color w:val="000000" w:themeColor="text1"/>
+          <w:sz w:val="20"/>
+          <w:szCs w:val="20"/>
+          <w:lang w:eastAsia="en-US"/>
+        </w:rPr>
+        <w:t>sendConfirmationRegistrationEmail</w:t>
+      </w:r>
+      <w:proofErr w:type="spellEnd"/>
+      <w:r>
+        <w:rPr>
+          <w:rFonts w:ascii="Courier New" w:eastAsiaTheme="minorHAnsi" w:hAnsi="Courier New" w:cs="Courier New"/>
+          <w:color w:val="000000" w:themeColor="text1"/>
+          <w:sz w:val="20"/>
+          <w:szCs w:val="20"/>
+          <w:lang w:eastAsia="en-US"/>
+        </w:rPr>
+        <w:t>(</w:t>
       </w:r>
       <w:proofErr w:type="gramEnd"/>
       <w:r>
         <w:rPr>
-          <w:rFonts w:ascii="Garamond" w:hAnsi="Garamond" w:cs="Calibri"/>
-          <w:color w:val="000000" w:themeColor="text1"/>
-        </w:rPr>
-        <w:t xml:space="preserve"> sul metodo </w:t>
-      </w:r>
-      <w:proofErr w:type="spellStart"/>
-      <w:r>
-        <w:rPr>
           <w:rFonts w:ascii="Courier New" w:eastAsiaTheme="minorHAnsi" w:hAnsi="Courier New" w:cs="Courier New"/>
           <w:color w:val="000000" w:themeColor="text1"/>
           <w:sz w:val="20"/>
           <w:szCs w:val="20"/>
           <w:lang w:eastAsia="en-US"/>
         </w:rPr>
-        <w:t>sendConfirmationRegistrationEmail</w:t>
-      </w:r>
-      <w:proofErr w:type="spellEnd"/>
-      <w:r>
-        <w:rPr>
-          <w:rFonts w:ascii="Courier New" w:eastAsiaTheme="minorHAnsi" w:hAnsi="Courier New" w:cs="Courier New"/>
-          <w:color w:val="000000" w:themeColor="text1"/>
-          <w:sz w:val="20"/>
-          <w:szCs w:val="20"/>
-          <w:lang w:eastAsia="en-US"/>
-        </w:rPr>
-        <w:t>(u : User)</w:t>
+        <w:t>u : User)</w:t>
       </w:r>
       <w:r>
         <w:rPr>
@@ -16855,7 +17174,6 @@
         </w:rPr>
         <w:t xml:space="preserve">Ciò può essere espresso in OCL attraverso l'utilizzo di una </w:t>
       </w:r>
-      <w:proofErr w:type="gramStart"/>
       <w:r>
         <w:rPr>
           <w:rFonts w:ascii="Garamond" w:hAnsi="Garamond" w:cs="Calibri"/>
@@ -16863,7 +17181,6 @@
         </w:rPr>
         <w:t>pre-condizione</w:t>
       </w:r>
-      <w:proofErr w:type="gramEnd"/>
       <w:r>
         <w:rPr>
           <w:rFonts w:ascii="Garamond" w:hAnsi="Garamond" w:cs="Calibri"/>
@@ -17147,7 +17464,6 @@
         </w:rPr>
         <w:t xml:space="preserve">Ciò può essere espresso in OCL attraverso l'utilizzo di una </w:t>
       </w:r>
-      <w:proofErr w:type="gramStart"/>
       <w:r>
         <w:rPr>
           <w:rFonts w:ascii="Garamond" w:hAnsi="Garamond" w:cs="Calibri"/>
@@ -17155,7 +17471,6 @@
         </w:rPr>
         <w:t>pre-condizione</w:t>
       </w:r>
-      <w:proofErr w:type="gramEnd"/>
       <w:r>
         <w:rPr>
           <w:rFonts w:ascii="Garamond" w:hAnsi="Garamond" w:cs="Calibri"/>
@@ -17391,7 +17706,31 @@
           <w:rFonts w:ascii="Garamond" w:hAnsi="Garamond" w:cs="Calibri"/>
           <w:color w:val="000000" w:themeColor="text1"/>
         </w:rPr>
-        <w:t>condizione nel seguente modo:</w:t>
+        <w:t xml:space="preserve">condizione nel seguente </w:t>
+      </w:r>
+      <w:commentRangeStart w:id="13"/>
+      <w:r>
+        <w:rPr>
+          <w:rFonts w:ascii="Garamond" w:hAnsi="Garamond" w:cs="Calibri"/>
+          <w:color w:val="000000" w:themeColor="text1"/>
+        </w:rPr>
+        <w:t>modo</w:t>
+      </w:r>
+      <w:commentRangeEnd w:id="13"/>
+      <w:r>
+        <w:rPr>
+          <w:rStyle w:val="Rimandocommento"/>
+          <w:rFonts w:asciiTheme="minorHAnsi" w:eastAsiaTheme="minorHAnsi" w:hAnsiTheme="minorHAnsi" w:cstheme="minorBidi"/>
+          <w:lang w:eastAsia="en-US"/>
+        </w:rPr>
+        <w:commentReference w:id="13"/>
+      </w:r>
+      <w:r>
+        <w:rPr>
+          <w:rFonts w:ascii="Garamond" w:hAnsi="Garamond" w:cs="Calibri"/>
+          <w:color w:val="000000" w:themeColor="text1"/>
+        </w:rPr>
+        <w:t>:</w:t>
       </w:r>
     </w:p>
     <w:p>
@@ -17422,7 +17761,7 @@
                     </pic:cNvPicPr>
                   </pic:nvPicPr>
                   <pic:blipFill>
-                    <a:blip r:embed="rId38">
+                    <a:blip r:embed="rId42">
                       <a:extLst>
                         <a:ext uri="{28A0092B-C50C-407E-A947-70E740481C1C}">
                           <a14:useLocalDpi xmlns:a14="http://schemas.microsoft.com/office/drawing/2010/main" val="0"/>
@@ -17528,7 +17867,6 @@
         </w:rPr>
         <w:t xml:space="preserve"> il sito si blocca per un'ora. Ciò può essere espresso in OCL attraverso l'utilizzo di una </w:t>
       </w:r>
-      <w:proofErr w:type="gramStart"/>
       <w:r>
         <w:rPr>
           <w:rFonts w:ascii="Garamond" w:hAnsi="Garamond" w:cs="Calibri"/>
@@ -17536,13 +17874,36 @@
         </w:rPr>
         <w:t>pre-condizione</w:t>
       </w:r>
-      <w:proofErr w:type="gramEnd"/>
-      <w:r>
-        <w:rPr>
-          <w:rFonts w:ascii="Garamond" w:hAnsi="Garamond" w:cs="Calibri"/>
-          <w:color w:val="000000" w:themeColor="text1"/>
-        </w:rPr>
-        <w:t xml:space="preserve"> e una post-condizione nel seguente modo:</w:t>
+      <w:r>
+        <w:rPr>
+          <w:rFonts w:ascii="Garamond" w:hAnsi="Garamond" w:cs="Calibri"/>
+          <w:color w:val="000000" w:themeColor="text1"/>
+        </w:rPr>
+        <w:t xml:space="preserve"> e una post-condizione nel seguente </w:t>
+      </w:r>
+      <w:commentRangeStart w:id="14"/>
+      <w:r>
+        <w:rPr>
+          <w:rFonts w:ascii="Garamond" w:hAnsi="Garamond" w:cs="Calibri"/>
+          <w:color w:val="000000" w:themeColor="text1"/>
+        </w:rPr>
+        <w:t>modo</w:t>
+      </w:r>
+      <w:commentRangeEnd w:id="14"/>
+      <w:r>
+        <w:rPr>
+          <w:rStyle w:val="Rimandocommento"/>
+          <w:rFonts w:asciiTheme="minorHAnsi" w:eastAsiaTheme="minorHAnsi" w:hAnsiTheme="minorHAnsi" w:cstheme="minorBidi"/>
+          <w:lang w:eastAsia="en-US"/>
+        </w:rPr>
+        <w:commentReference w:id="14"/>
+      </w:r>
+      <w:r>
+        <w:rPr>
+          <w:rFonts w:ascii="Garamond" w:hAnsi="Garamond" w:cs="Calibri"/>
+          <w:color w:val="000000" w:themeColor="text1"/>
+        </w:rPr>
+        <w:t>:</w:t>
       </w:r>
     </w:p>
     <w:p>
@@ -17576,7 +17937,7 @@
                     </pic:cNvPicPr>
                   </pic:nvPicPr>
                   <pic:blipFill>
-                    <a:blip r:embed="rId39">
+                    <a:blip r:embed="rId43">
                       <a:extLst>
                         <a:ext uri="{28A0092B-C50C-407E-A947-70E740481C1C}">
                           <a14:useLocalDpi xmlns:a14="http://schemas.microsoft.com/office/drawing/2010/main" val="0"/>
@@ -17636,7 +17997,6 @@
         </w:rPr>
         <w:t xml:space="preserve">Un ulteriore decisione presa è stata quella di creare un metodo che permette di sbloccare l'accesso al sito solo dopo un'ora dal momento del blocco. Ciò può essere espresso in OCL attraverso l'utilizzo di una </w:t>
       </w:r>
-      <w:proofErr w:type="gramStart"/>
       <w:r>
         <w:rPr>
           <w:rFonts w:ascii="Garamond" w:hAnsi="Garamond" w:cs="Calibri"/>
@@ -17644,7 +18004,6 @@
         </w:rPr>
         <w:t>pre-condizione</w:t>
       </w:r>
-      <w:proofErr w:type="gramEnd"/>
       <w:r>
         <w:rPr>
           <w:rFonts w:ascii="Garamond" w:hAnsi="Garamond" w:cs="Calibri"/>
@@ -17694,7 +18053,7 @@
                     </pic:cNvPicPr>
                   </pic:nvPicPr>
                   <pic:blipFill>
-                    <a:blip r:embed="rId40">
+                    <a:blip r:embed="rId44">
                       <a:extLst>
                         <a:ext uri="{28A0092B-C50C-407E-A947-70E740481C1C}">
                           <a14:useLocalDpi xmlns:a14="http://schemas.microsoft.com/office/drawing/2010/main" val="0"/>
@@ -17800,7 +18159,7 @@
                     </pic:cNvPicPr>
                   </pic:nvPicPr>
                   <pic:blipFill>
-                    <a:blip r:embed="rId41" cstate="print">
+                    <a:blip r:embed="rId45" cstate="print">
                       <a:extLst>
                         <a:ext uri="{28A0092B-C50C-407E-A947-70E740481C1C}">
                           <a14:useLocalDpi xmlns:a14="http://schemas.microsoft.com/office/drawing/2010/main" val="0"/>
@@ -17929,7 +18288,7 @@
                     </pic:cNvPicPr>
                   </pic:nvPicPr>
                   <pic:blipFill>
-                    <a:blip r:embed="rId42">
+                    <a:blip r:embed="rId46">
                       <a:extLst>
                         <a:ext uri="{28A0092B-C50C-407E-A947-70E740481C1C}">
                           <a14:useLocalDpi xmlns:a14="http://schemas.microsoft.com/office/drawing/2010/main" val="0"/>
@@ -18045,7 +18404,23 @@
         <w:rPr>
           <w:rFonts w:ascii="Garamond" w:hAnsi="Garamond" w:cs="Calibri Light"/>
         </w:rPr>
-        <w:t>lo studente ha la possibilità di ritirarsi da uno specifico annuncio solo nell’eventualità in cui il tempo mancante dallo svolgimento del servizio richiesto è maggiore di 72 ore</w:t>
+        <w:t xml:space="preserve">lo studente ha la possibilità di ritirarsi da uno specifico annuncio solo nell’eventualità in cui il tempo mancante dallo svolgimento del servizio richiesto è maggiore di 72 </w:t>
+      </w:r>
+      <w:commentRangeStart w:id="15"/>
+      <w:r>
+        <w:rPr>
+          <w:rFonts w:ascii="Garamond" w:hAnsi="Garamond" w:cs="Calibri Light"/>
+        </w:rPr>
+        <w:t>ore</w:t>
+      </w:r>
+      <w:commentRangeEnd w:id="15"/>
+      <w:r>
+        <w:rPr>
+          <w:rStyle w:val="Rimandocommento"/>
+          <w:rFonts w:asciiTheme="minorHAnsi" w:eastAsiaTheme="minorHAnsi" w:hAnsiTheme="minorHAnsi" w:cstheme="minorBidi"/>
+          <w:lang w:eastAsia="en-US"/>
+        </w:rPr>
+        <w:commentReference w:id="15"/>
       </w:r>
       <w:r>
         <w:rPr>
@@ -18130,15 +18505,7 @@
           <w:rFonts w:ascii="Garamond" w:hAnsi="Garamond" w:cs="Calibri"/>
           <w:color w:val="000000" w:themeColor="text1"/>
         </w:rPr>
-        <w:t xml:space="preserve">Ciò può essere espresso in OCL attraverso l'utilizzo di una </w:t>
-      </w:r>
-      <w:proofErr w:type="gramStart"/>
-      <w:r>
-        <w:rPr>
-          <w:rFonts w:ascii="Garamond" w:hAnsi="Garamond" w:cs="Calibri"/>
-          <w:color w:val="000000" w:themeColor="text1"/>
-        </w:rPr>
-        <w:t>pre</w:t>
+        <w:t>Ciò può essere espresso in OCL attraverso l'utilizzo di una pre</w:t>
       </w:r>
       <w:r>
         <w:rPr>
@@ -18152,15 +18519,7 @@
           <w:rFonts w:ascii="Garamond" w:hAnsi="Garamond" w:cs="Calibri"/>
           <w:color w:val="000000" w:themeColor="text1"/>
         </w:rPr>
-        <w:t>condizione</w:t>
-      </w:r>
-      <w:proofErr w:type="gramEnd"/>
-      <w:r>
-        <w:rPr>
-          <w:rFonts w:ascii="Garamond" w:hAnsi="Garamond" w:cs="Calibri"/>
-          <w:color w:val="000000" w:themeColor="text1"/>
-        </w:rPr>
-        <w:t xml:space="preserve"> nel seguente modo:</w:t>
+        <w:t>condizione nel seguente modo:</w:t>
       </w:r>
     </w:p>
     <w:p>
@@ -18193,7 +18552,7 @@
                     </pic:cNvPicPr>
                   </pic:nvPicPr>
                   <pic:blipFill>
-                    <a:blip r:embed="rId43">
+                    <a:blip r:embed="rId47">
                       <a:extLst>
                         <a:ext uri="{28A0092B-C50C-407E-A947-70E740481C1C}">
                           <a14:useLocalDpi xmlns:a14="http://schemas.microsoft.com/office/drawing/2010/main" val="0"/>
@@ -18495,31 +18854,7 @@
         <w:rPr>
           <w:rFonts w:ascii="Garamond" w:hAnsi="Garamond" w:cs="Calibri Light"/>
         </w:rPr>
-        <w:t xml:space="preserve">è in stato “respinto” e </w:t>
-      </w:r>
-      <w:r>
-        <w:rPr>
-          <w:rFonts w:ascii="Garamond" w:hAnsi="Garamond" w:cs="Calibri Light"/>
-        </w:rPr>
-        <w:t xml:space="preserve">la data dell’annuncio è precedente alla data di analisi più </w:t>
-      </w:r>
-      <w:r>
-        <w:rPr>
-          <w:rFonts w:ascii="Garamond" w:hAnsi="Garamond" w:cs="Calibri Light"/>
-        </w:rPr>
-        <w:t>72</w:t>
-      </w:r>
-      <w:r>
-        <w:rPr>
-          <w:rFonts w:ascii="Garamond" w:hAnsi="Garamond" w:cs="Calibri Light"/>
-        </w:rPr>
-        <w:t>h</w:t>
-      </w:r>
-      <w:r>
-        <w:rPr>
-          <w:rFonts w:ascii="Garamond" w:hAnsi="Garamond" w:cs="Calibri Light"/>
-        </w:rPr>
-        <w:t>.</w:t>
+        <w:t>è in stato “respinto” e la data dell’annuncio è precedente alla data di analisi più 72h.</w:t>
       </w:r>
     </w:p>
     <w:p>
@@ -18567,61 +18902,35 @@
         </w:rPr>
         <w:t xml:space="preserve"> (vedi </w:t>
       </w:r>
+      <w:hyperlink w:anchor="moveService" w:history="1">
+        <w:r>
+          <w:rPr>
+            <w:rStyle w:val="Collegamentoipertestuale"/>
+            <w:rFonts w:ascii="Garamond" w:hAnsi="Garamond" w:cs="Calibri Light"/>
+          </w:rPr>
+          <w:t>qui</w:t>
+        </w:r>
+      </w:hyperlink>
       <w:r>
         <w:rPr>
           <w:rFonts w:ascii="Garamond" w:hAnsi="Garamond" w:cs="Calibri Light"/>
         </w:rPr>
-        <w:fldChar w:fldCharType="begin"/>
+        <w:t>)</w:t>
       </w:r>
       <w:r>
         <w:rPr>
           <w:rFonts w:ascii="Garamond" w:hAnsi="Garamond" w:cs="Calibri Light"/>
         </w:rPr>
-        <w:instrText xml:space="preserve"> HYPERLINK  \l "moveService" </w:instrText>
+        <w:t xml:space="preserve">, </w:t>
       </w:r>
       <w:r>
         <w:rPr>
           <w:rFonts w:ascii="Garamond" w:hAnsi="Garamond" w:cs="Calibri Light"/>
         </w:rPr>
-      </w:r>
-      <w:r>
-        <w:rPr>
-          <w:rFonts w:ascii="Garamond" w:hAnsi="Garamond" w:cs="Calibri Light"/>
-        </w:rPr>
-        <w:fldChar w:fldCharType="separate"/>
-      </w:r>
-      <w:r>
-        <w:rPr>
-          <w:rStyle w:val="Collegamentoipertestuale"/>
-          <w:rFonts w:ascii="Garamond" w:hAnsi="Garamond" w:cs="Calibri Light"/>
-        </w:rPr>
-        <w:t>qui</w:t>
-      </w:r>
-      <w:r>
-        <w:rPr>
-          <w:rFonts w:ascii="Garamond" w:hAnsi="Garamond" w:cs="Calibri Light"/>
-        </w:rPr>
-        <w:fldChar w:fldCharType="end"/>
-      </w:r>
-      <w:r>
-        <w:rPr>
-          <w:rFonts w:ascii="Garamond" w:hAnsi="Garamond" w:cs="Calibri Light"/>
-        </w:rPr>
-        <w:t>)</w:t>
-      </w:r>
-      <w:r>
-        <w:rPr>
-          <w:rFonts w:ascii="Garamond" w:hAnsi="Garamond" w:cs="Calibri Light"/>
-        </w:rPr>
-        <w:t xml:space="preserve">, </w:t>
-      </w:r>
-      <w:r>
-        <w:rPr>
-          <w:rFonts w:ascii="Garamond" w:hAnsi="Garamond" w:cs="Calibri Light"/>
-        </w:rPr>
         <w:t xml:space="preserve">il metodo </w:t>
       </w:r>
       <w:proofErr w:type="spellStart"/>
+      <w:proofErr w:type="gramStart"/>
       <w:r>
         <w:rPr>
           <w:rFonts w:ascii="Courier New" w:eastAsiaTheme="minorHAnsi" w:hAnsi="Courier New" w:cs="Courier New"/>
@@ -18641,7 +18950,18 @@
           <w:szCs w:val="20"/>
           <w:lang w:eastAsia="en-US"/>
         </w:rPr>
-        <w:t>(array</w:t>
+        <w:t>(</w:t>
+      </w:r>
+      <w:proofErr w:type="gramEnd"/>
+      <w:r>
+        <w:rPr>
+          <w:rFonts w:ascii="Courier New" w:eastAsiaTheme="minorHAnsi" w:hAnsi="Courier New" w:cs="Courier New"/>
+          <w:color w:val="000000" w:themeColor="text1"/>
+          <w:sz w:val="20"/>
+          <w:szCs w:val="20"/>
+          <w:lang w:eastAsia="en-US"/>
+        </w:rPr>
+        <w:t>array</w:t>
       </w:r>
       <w:r>
         <w:rPr>
@@ -18893,43 +19213,41 @@
         <w:rPr>
           <w:rFonts w:ascii="Garamond" w:hAnsi="Garamond" w:cs="Calibri Light"/>
         </w:rPr>
-        <w:t xml:space="preserve">Quindi, per effettuare lo spostamento di un annuncio quando questo non è più attivo, è possibile applicare la seguente </w:t>
-      </w:r>
+        <w:t xml:space="preserve">Quindi, per effettuare lo spostamento di un annuncio quando questo non è più attivo, è possibile applicare la seguente pre-condizione sul metodo </w:t>
+      </w:r>
+      <w:proofErr w:type="spellStart"/>
       <w:proofErr w:type="gramStart"/>
       <w:r>
         <w:rPr>
-          <w:rFonts w:ascii="Garamond" w:hAnsi="Garamond" w:cs="Calibri Light"/>
-        </w:rPr>
-        <w:t>pre-condizione</w:t>
+          <w:rFonts w:ascii="Courier New" w:eastAsiaTheme="minorHAnsi" w:hAnsi="Courier New" w:cs="Courier New"/>
+          <w:color w:val="000000" w:themeColor="text1"/>
+          <w:sz w:val="20"/>
+          <w:szCs w:val="20"/>
+          <w:lang w:eastAsia="en-US"/>
+        </w:rPr>
+        <w:t>moveService</w:t>
+      </w:r>
+      <w:proofErr w:type="spellEnd"/>
+      <w:r>
+        <w:rPr>
+          <w:rFonts w:ascii="Courier New" w:eastAsiaTheme="minorHAnsi" w:hAnsi="Courier New" w:cs="Courier New"/>
+          <w:color w:val="000000" w:themeColor="text1"/>
+          <w:sz w:val="20"/>
+          <w:szCs w:val="20"/>
+          <w:lang w:eastAsia="en-US"/>
+        </w:rPr>
+        <w:t>(</w:t>
       </w:r>
       <w:proofErr w:type="gramEnd"/>
       <w:r>
         <w:rPr>
-          <w:rFonts w:ascii="Garamond" w:hAnsi="Garamond" w:cs="Calibri Light"/>
-        </w:rPr>
-        <w:t xml:space="preserve"> sul metodo </w:t>
-      </w:r>
-      <w:proofErr w:type="spellStart"/>
-      <w:r>
-        <w:rPr>
           <w:rFonts w:ascii="Courier New" w:eastAsiaTheme="minorHAnsi" w:hAnsi="Courier New" w:cs="Courier New"/>
           <w:color w:val="000000" w:themeColor="text1"/>
           <w:sz w:val="20"/>
           <w:szCs w:val="20"/>
           <w:lang w:eastAsia="en-US"/>
         </w:rPr>
-        <w:t>moveService</w:t>
-      </w:r>
-      <w:proofErr w:type="spellEnd"/>
-      <w:r>
-        <w:rPr>
-          <w:rFonts w:ascii="Courier New" w:eastAsiaTheme="minorHAnsi" w:hAnsi="Courier New" w:cs="Courier New"/>
-          <w:color w:val="000000" w:themeColor="text1"/>
-          <w:sz w:val="20"/>
-          <w:szCs w:val="20"/>
-          <w:lang w:eastAsia="en-US"/>
-        </w:rPr>
-        <w:t>(array</w:t>
+        <w:t>array</w:t>
       </w:r>
       <w:r>
         <w:rPr>
@@ -19059,7 +19377,7 @@
                     </pic:cNvPicPr>
                   </pic:nvPicPr>
                   <pic:blipFill>
-                    <a:blip r:embed="rId44">
+                    <a:blip r:embed="rId48">
                       <a:extLst>
                         <a:ext uri="{28A0092B-C50C-407E-A947-70E740481C1C}">
                           <a14:useLocalDpi xmlns:a14="http://schemas.microsoft.com/office/drawing/2010/main" val="0"/>
@@ -19193,7 +19511,7 @@
                     </pic:cNvPicPr>
                   </pic:nvPicPr>
                   <pic:blipFill>
-                    <a:blip r:embed="rId45" cstate="print">
+                    <a:blip r:embed="rId49" cstate="print">
                       <a:extLst>
                         <a:ext uri="{28A0092B-C50C-407E-A947-70E740481C1C}">
                           <a14:useLocalDpi xmlns:a14="http://schemas.microsoft.com/office/drawing/2010/main" val="0"/>
@@ -19239,45 +19557,41 @@
           <w:rFonts w:ascii="Garamond" w:hAnsi="Garamond" w:cs="Calibri"/>
           <w:color w:val="000000" w:themeColor="text1"/>
         </w:rPr>
-        <w:t xml:space="preserve">Per effettuare l’eliminazione dell’account offerente è necessario che tale utente non abbia annunci pubblicati ancora attivi, ovvero non deve avere annunci la cui data di svolgimento sia successiva alla data in cui viene richiesta l’eliminazione dell’account. Questa condizione viene espressa tramite una </w:t>
-      </w:r>
+        <w:t xml:space="preserve">Per effettuare l’eliminazione dell’account offerente è necessario che tale utente non abbia annunci pubblicati ancora attivi, ovvero non deve avere annunci la cui data di svolgimento sia successiva alla data in cui viene richiesta l’eliminazione dell’account. Questa condizione viene espressa tramite una pre-condizione sul metodo </w:t>
+      </w:r>
+      <w:proofErr w:type="spellStart"/>
       <w:proofErr w:type="gramStart"/>
       <w:r>
         <w:rPr>
-          <w:rFonts w:ascii="Garamond" w:hAnsi="Garamond" w:cs="Calibri"/>
-          <w:color w:val="000000" w:themeColor="text1"/>
-        </w:rPr>
-        <w:t>pre-condizione</w:t>
+          <w:rFonts w:ascii="Courier New" w:eastAsiaTheme="minorHAnsi" w:hAnsi="Courier New" w:cs="Courier New"/>
+          <w:color w:val="000000" w:themeColor="text1"/>
+          <w:sz w:val="20"/>
+          <w:szCs w:val="20"/>
+          <w:lang w:eastAsia="en-US"/>
+        </w:rPr>
+        <w:t>removeAccount</w:t>
+      </w:r>
+      <w:proofErr w:type="spellEnd"/>
+      <w:r>
+        <w:rPr>
+          <w:rFonts w:ascii="Courier New" w:eastAsiaTheme="minorHAnsi" w:hAnsi="Courier New" w:cs="Courier New"/>
+          <w:color w:val="000000" w:themeColor="text1"/>
+          <w:sz w:val="20"/>
+          <w:szCs w:val="20"/>
+          <w:lang w:eastAsia="en-US"/>
+        </w:rPr>
+        <w:t>(</w:t>
       </w:r>
       <w:proofErr w:type="gramEnd"/>
       <w:r>
         <w:rPr>
-          <w:rFonts w:ascii="Garamond" w:hAnsi="Garamond" w:cs="Calibri"/>
-          <w:color w:val="000000" w:themeColor="text1"/>
-        </w:rPr>
-        <w:t xml:space="preserve"> sul metodo </w:t>
-      </w:r>
-      <w:proofErr w:type="spellStart"/>
-      <w:r>
-        <w:rPr>
           <w:rFonts w:ascii="Courier New" w:eastAsiaTheme="minorHAnsi" w:hAnsi="Courier New" w:cs="Courier New"/>
           <w:color w:val="000000" w:themeColor="text1"/>
           <w:sz w:val="20"/>
           <w:szCs w:val="20"/>
           <w:lang w:eastAsia="en-US"/>
         </w:rPr>
-        <w:t>removeAccount</w:t>
-      </w:r>
-      <w:proofErr w:type="spellEnd"/>
-      <w:r>
-        <w:rPr>
-          <w:rFonts w:ascii="Courier New" w:eastAsiaTheme="minorHAnsi" w:hAnsi="Courier New" w:cs="Courier New"/>
-          <w:color w:val="000000" w:themeColor="text1"/>
-          <w:sz w:val="20"/>
-          <w:szCs w:val="20"/>
-          <w:lang w:eastAsia="en-US"/>
-        </w:rPr>
-        <w:t>(date</w:t>
+        <w:t>date</w:t>
       </w:r>
       <w:r>
         <w:rPr>
@@ -19373,593 +19687,6 @@
                 <pic:pic xmlns:pic="http://schemas.openxmlformats.org/drawingml/2006/picture">
                   <pic:nvPicPr>
                     <pic:cNvPr id="86" name="Immagine 86" descr="Immagine che contiene testo&#10;&#10;Descrizione generata automaticamente"/>
-                    <pic:cNvPicPr>
-                      <a:picLocks noChangeAspect="1" noChangeArrowheads="1"/>
-                    </pic:cNvPicPr>
-                  </pic:nvPicPr>
-                  <pic:blipFill>
-                    <a:blip r:embed="rId46">
-                      <a:extLst>
-                        <a:ext uri="{28A0092B-C50C-407E-A947-70E740481C1C}">
-                          <a14:useLocalDpi xmlns:a14="http://schemas.microsoft.com/office/drawing/2010/main" val="0"/>
-                        </a:ext>
-                      </a:extLst>
-                    </a:blip>
-                    <a:srcRect/>
-                    <a:stretch>
-                      <a:fillRect/>
-                    </a:stretch>
-                  </pic:blipFill>
-                  <pic:spPr bwMode="auto">
-                    <a:xfrm>
-                      <a:off x="0" y="0"/>
-                      <a:ext cx="6120130" cy="767715"/>
-                    </a:xfrm>
-                    <a:prstGeom prst="rect">
-                      <a:avLst/>
-                    </a:prstGeom>
-                    <a:noFill/>
-                    <a:ln>
-                      <a:noFill/>
-                    </a:ln>
-                  </pic:spPr>
-                </pic:pic>
-              </a:graphicData>
-            </a:graphic>
-          </wp:inline>
-        </w:drawing>
-      </w:r>
-    </w:p>
-    <w:p>
-      <w:pPr>
-        <w:pStyle w:val="Paragrafoelenco"/>
-        <w:numPr>
-          <w:ilvl w:val="0"/>
-          <w:numId w:val="35"/>
-        </w:numPr>
-        <w:spacing w:after="240" w:line="276" w:lineRule="auto"/>
-        <w:ind w:left="1418" w:hanging="992"/>
-        <w:jc w:val="both"/>
-        <w:rPr>
-          <w:rFonts w:ascii="Garamond" w:hAnsi="Garamond" w:cs="Calibri"/>
-          <w:color w:val="000000" w:themeColor="text1"/>
-          <w:sz w:val="24"/>
-          <w:szCs w:val="24"/>
-          <w:u w:val="single"/>
-        </w:rPr>
-      </w:pPr>
-      <w:r>
-        <w:rPr>
-          <w:rFonts w:ascii="Garamond" w:hAnsi="Garamond" w:cs="Calibri"/>
-          <w:color w:val="000000" w:themeColor="text1"/>
-          <w:sz w:val="24"/>
-          <w:szCs w:val="24"/>
-          <w:u w:val="single"/>
-        </w:rPr>
-        <w:t>Reference</w:t>
-      </w:r>
-    </w:p>
-    <w:p>
-      <w:pPr>
-        <w:spacing w:after="240" w:line="276" w:lineRule="auto"/>
-        <w:jc w:val="center"/>
-        <w:rPr>
-          <w:rFonts w:ascii="Garamond" w:hAnsi="Garamond" w:cs="Calibri"/>
-          <w:color w:val="000000" w:themeColor="text1"/>
-        </w:rPr>
-      </w:pPr>
-      <w:r>
-        <w:rPr>
-          <w:noProof/>
-        </w:rPr>
-        <w:drawing>
-          <wp:inline distT="0" distB="0" distL="0" distR="0" wp14:anchorId="75F6F424" wp14:editId="7F2E0552">
-            <wp:extent cx="1543050" cy="1014892"/>
-            <wp:effectExtent l="0" t="0" r="0" b="0"/>
-            <wp:docPr id="35" name="Immagine 35" descr="Immagine che contiene tavolo&#10;&#10;Descrizione generata automaticamente"/>
-            <wp:cNvGraphicFramePr>
-              <a:graphicFrameLocks xmlns:a="http://schemas.openxmlformats.org/drawingml/2006/main" noChangeAspect="1"/>
-            </wp:cNvGraphicFramePr>
-            <a:graphic xmlns:a="http://schemas.openxmlformats.org/drawingml/2006/main">
-              <a:graphicData uri="http://schemas.openxmlformats.org/drawingml/2006/picture">
-                <pic:pic xmlns:pic="http://schemas.openxmlformats.org/drawingml/2006/picture">
-                  <pic:nvPicPr>
-                    <pic:cNvPr id="35" name="Immagine 35" descr="Immagine che contiene tavolo&#10;&#10;Descrizione generata automaticamente"/>
-                    <pic:cNvPicPr>
-                      <a:picLocks noChangeAspect="1" noChangeArrowheads="1"/>
-                    </pic:cNvPicPr>
-                  </pic:nvPicPr>
-                  <pic:blipFill>
-                    <a:blip r:embed="rId47" cstate="print">
-                      <a:extLst>
-                        <a:ext uri="{28A0092B-C50C-407E-A947-70E740481C1C}">
-                          <a14:useLocalDpi xmlns:a14="http://schemas.microsoft.com/office/drawing/2010/main" val="0"/>
-                        </a:ext>
-                      </a:extLst>
-                    </a:blip>
-                    <a:srcRect/>
-                    <a:stretch>
-                      <a:fillRect/>
-                    </a:stretch>
-                  </pic:blipFill>
-                  <pic:spPr bwMode="auto">
-                    <a:xfrm>
-                      <a:off x="0" y="0"/>
-                      <a:ext cx="1554739" cy="1022580"/>
-                    </a:xfrm>
-                    <a:prstGeom prst="rect">
-                      <a:avLst/>
-                    </a:prstGeom>
-                    <a:noFill/>
-                    <a:ln>
-                      <a:noFill/>
-                    </a:ln>
-                  </pic:spPr>
-                </pic:pic>
-              </a:graphicData>
-            </a:graphic>
-          </wp:inline>
-        </w:drawing>
-      </w:r>
-    </w:p>
-    <w:p>
-      <w:pPr>
-        <w:spacing w:after="240" w:line="276" w:lineRule="auto"/>
-        <w:jc w:val="both"/>
-        <w:rPr>
-          <w:rFonts w:ascii="Garamond" w:eastAsiaTheme="majorEastAsia" w:hAnsi="Garamond" w:cstheme="majorBidi"/>
-          <w:b/>
-          <w:color w:val="000000" w:themeColor="text1"/>
-          <w:sz w:val="32"/>
-          <w:szCs w:val="32"/>
-        </w:rPr>
-      </w:pPr>
-      <w:r>
-        <w:rPr>
-          <w:rFonts w:ascii="Garamond" w:hAnsi="Garamond" w:cs="Calibri"/>
-          <w:color w:val="000000" w:themeColor="text1"/>
-        </w:rPr>
-        <w:t xml:space="preserve">Una referenza </w:t>
-      </w:r>
-      <w:r>
-        <w:rPr>
-          <w:rFonts w:ascii="Garamond" w:hAnsi="Garamond" w:cs="Calibri"/>
-          <w:color w:val="000000" w:themeColor="text1"/>
-        </w:rPr>
-        <w:t xml:space="preserve">è espressa attraverso </w:t>
-      </w:r>
-      <w:r>
-        <w:rPr>
-          <w:rFonts w:ascii="Garamond" w:hAnsi="Garamond" w:cs="Calibri"/>
-          <w:color w:val="000000" w:themeColor="text1"/>
-        </w:rPr>
-        <w:t xml:space="preserve">un voto </w:t>
-      </w:r>
-      <w:r>
-        <w:rPr>
-          <w:rFonts w:ascii="Garamond" w:hAnsi="Garamond" w:cs="Calibri"/>
-          <w:color w:val="000000" w:themeColor="text1"/>
-        </w:rPr>
-        <w:t xml:space="preserve">che è </w:t>
-      </w:r>
-      <w:r>
-        <w:rPr>
-          <w:rFonts w:ascii="Garamond" w:hAnsi="Garamond" w:cs="Calibri"/>
-          <w:color w:val="000000" w:themeColor="text1"/>
-        </w:rPr>
-        <w:t xml:space="preserve">compreso tra 0 e 5. Questa condizione è espressa in OCL attraverso un invariante </w:t>
-      </w:r>
-      <w:r>
-        <w:rPr>
-          <w:rFonts w:ascii="Garamond" w:hAnsi="Garamond" w:cs="Calibri"/>
-          <w:color w:val="000000" w:themeColor="text1"/>
-        </w:rPr>
-        <w:t>nel seguente modo</w:t>
-      </w:r>
-      <w:r>
-        <w:rPr>
-          <w:rFonts w:ascii="Garamond" w:hAnsi="Garamond" w:cs="Calibri"/>
-          <w:color w:val="000000" w:themeColor="text1"/>
-        </w:rPr>
-        <w:t>:</w:t>
-      </w:r>
-    </w:p>
-    <w:p>
-      <w:pPr>
-        <w:spacing w:after="240" w:line="276" w:lineRule="auto"/>
-        <w:jc w:val="center"/>
-        <w:rPr>
-          <w:rFonts w:ascii="Garamond" w:eastAsiaTheme="majorEastAsia" w:hAnsi="Garamond" w:cstheme="majorBidi"/>
-          <w:b/>
-          <w:color w:val="000000" w:themeColor="text1"/>
-          <w:sz w:val="32"/>
-          <w:szCs w:val="32"/>
-        </w:rPr>
-      </w:pPr>
-      <w:r>
-        <w:rPr>
-          <w:noProof/>
-        </w:rPr>
-        <w:drawing>
-          <wp:inline distT="0" distB="0" distL="0" distR="0" wp14:anchorId="385F7EAE" wp14:editId="428BB632">
-            <wp:extent cx="2160000" cy="754584"/>
-            <wp:effectExtent l="0" t="0" r="0" b="7620"/>
-            <wp:docPr id="48" name="Immagine 48" descr="Immagine che contiene testo&#10;&#10;Descrizione generata automaticamente"/>
-            <wp:cNvGraphicFramePr>
-              <a:graphicFrameLocks xmlns:a="http://schemas.openxmlformats.org/drawingml/2006/main" noChangeAspect="1"/>
-            </wp:cNvGraphicFramePr>
-            <a:graphic xmlns:a="http://schemas.openxmlformats.org/drawingml/2006/main">
-              <a:graphicData uri="http://schemas.openxmlformats.org/drawingml/2006/picture">
-                <pic:pic xmlns:pic="http://schemas.openxmlformats.org/drawingml/2006/picture">
-                  <pic:nvPicPr>
-                    <pic:cNvPr id="48" name="Immagine 48" descr="Immagine che contiene testo&#10;&#10;Descrizione generata automaticamente"/>
-                    <pic:cNvPicPr>
-                      <a:picLocks noChangeAspect="1" noChangeArrowheads="1"/>
-                    </pic:cNvPicPr>
-                  </pic:nvPicPr>
-                  <pic:blipFill>
-                    <a:blip r:embed="rId48" cstate="print">
-                      <a:extLst>
-                        <a:ext uri="{28A0092B-C50C-407E-A947-70E740481C1C}">
-                          <a14:useLocalDpi xmlns:a14="http://schemas.microsoft.com/office/drawing/2010/main" val="0"/>
-                        </a:ext>
-                      </a:extLst>
-                    </a:blip>
-                    <a:srcRect/>
-                    <a:stretch>
-                      <a:fillRect/>
-                    </a:stretch>
-                  </pic:blipFill>
-                  <pic:spPr bwMode="auto">
-                    <a:xfrm>
-                      <a:off x="0" y="0"/>
-                      <a:ext cx="2160000" cy="754584"/>
-                    </a:xfrm>
-                    <a:prstGeom prst="rect">
-                      <a:avLst/>
-                    </a:prstGeom>
-                    <a:noFill/>
-                    <a:ln>
-                      <a:noFill/>
-                    </a:ln>
-                  </pic:spPr>
-                </pic:pic>
-              </a:graphicData>
-            </a:graphic>
-          </wp:inline>
-        </w:drawing>
-      </w:r>
-    </w:p>
-    <w:p>
-      <w:pPr>
-        <w:spacing w:after="240" w:line="276" w:lineRule="auto"/>
-        <w:jc w:val="center"/>
-        <w:rPr>
-          <w:rFonts w:ascii="Garamond" w:eastAsiaTheme="majorEastAsia" w:hAnsi="Garamond" w:cstheme="majorBidi"/>
-          <w:b/>
-          <w:color w:val="000000" w:themeColor="text1"/>
-          <w:sz w:val="32"/>
-          <w:szCs w:val="32"/>
-        </w:rPr>
-      </w:pPr>
-    </w:p>
-    <w:p>
-      <w:pPr>
-        <w:spacing w:after="240" w:line="276" w:lineRule="auto"/>
-        <w:jc w:val="center"/>
-        <w:rPr>
-          <w:rFonts w:ascii="Garamond" w:eastAsiaTheme="majorEastAsia" w:hAnsi="Garamond" w:cstheme="majorBidi"/>
-          <w:b/>
-          <w:color w:val="000000" w:themeColor="text1"/>
-          <w:sz w:val="32"/>
-          <w:szCs w:val="32"/>
-        </w:rPr>
-      </w:pPr>
-    </w:p>
-    <w:p>
-      <w:pPr>
-        <w:spacing w:after="240" w:line="276" w:lineRule="auto"/>
-        <w:jc w:val="center"/>
-        <w:rPr>
-          <w:rFonts w:ascii="Garamond" w:eastAsiaTheme="majorEastAsia" w:hAnsi="Garamond" w:cstheme="majorBidi"/>
-          <w:b/>
-          <w:color w:val="000000" w:themeColor="text1"/>
-          <w:sz w:val="32"/>
-          <w:szCs w:val="32"/>
-        </w:rPr>
-      </w:pPr>
-    </w:p>
-    <w:p>
-      <w:pPr>
-        <w:pStyle w:val="Paragrafoelenco"/>
-        <w:numPr>
-          <w:ilvl w:val="0"/>
-          <w:numId w:val="35"/>
-        </w:numPr>
-        <w:spacing w:after="240" w:line="276" w:lineRule="auto"/>
-        <w:ind w:left="1418" w:hanging="992"/>
-        <w:jc w:val="both"/>
-        <w:rPr>
-          <w:rFonts w:ascii="Garamond" w:hAnsi="Garamond" w:cs="Calibri"/>
-          <w:color w:val="000000" w:themeColor="text1"/>
-          <w:sz w:val="24"/>
-          <w:szCs w:val="24"/>
-          <w:u w:val="single"/>
-        </w:rPr>
-      </w:pPr>
-      <w:r>
-        <w:rPr>
-          <w:rFonts w:ascii="Garamond" w:hAnsi="Garamond" w:cs="Calibri"/>
-          <w:color w:val="000000" w:themeColor="text1"/>
-          <w:sz w:val="24"/>
-          <w:szCs w:val="24"/>
-          <w:u w:val="single"/>
-        </w:rPr>
-        <w:lastRenderedPageBreak/>
-        <w:t>Payment</w:t>
-      </w:r>
-      <w:r>
-        <w:fldChar w:fldCharType="begin"/>
-      </w:r>
-      <w:r>
-        <w:instrText xml:space="preserve"> INCLUDEPICTURE "https://documents.lucid.app/documents/50ae0c31-1a9d-4781-9cf7-80f3be9b11e1/pages/0_0?a=2670&amp;x=1503&amp;y=3539&amp;w=463&amp;h=320&amp;store=1&amp;accept=image%2F*&amp;auth=LCA%20d744c69e40d27156bd5f7912266cee8937091b79-ts%3D1669282675" \* MERGEFORMATINET </w:instrText>
-      </w:r>
-      <w:r>
-        <w:fldChar w:fldCharType="separate"/>
-      </w:r>
-      <w:r>
-        <w:fldChar w:fldCharType="end"/>
-      </w:r>
-    </w:p>
-    <w:p>
-      <w:pPr>
-        <w:spacing w:after="240" w:line="276" w:lineRule="auto"/>
-        <w:jc w:val="center"/>
-        <w:rPr>
-          <w:rFonts w:ascii="Garamond" w:hAnsi="Garamond" w:cs="Calibri Light"/>
-        </w:rPr>
-      </w:pPr>
-      <w:r>
-        <w:rPr>
-          <w:noProof/>
-        </w:rPr>
-        <w:drawing>
-          <wp:inline distT="0" distB="0" distL="0" distR="0" wp14:anchorId="6F46C181" wp14:editId="2BBB2E0A">
-            <wp:extent cx="1974850" cy="1364580"/>
-            <wp:effectExtent l="0" t="0" r="6350" b="7620"/>
-            <wp:docPr id="40" name="Immagine 40" descr="Immagine che contiene testo&#10;&#10;Descrizione generata automaticamente"/>
-            <wp:cNvGraphicFramePr>
-              <a:graphicFrameLocks xmlns:a="http://schemas.openxmlformats.org/drawingml/2006/main" noChangeAspect="1"/>
-            </wp:cNvGraphicFramePr>
-            <a:graphic xmlns:a="http://schemas.openxmlformats.org/drawingml/2006/main">
-              <a:graphicData uri="http://schemas.openxmlformats.org/drawingml/2006/picture">
-                <pic:pic xmlns:pic="http://schemas.openxmlformats.org/drawingml/2006/picture">
-                  <pic:nvPicPr>
-                    <pic:cNvPr id="40" name="Immagine 40" descr="Immagine che contiene testo&#10;&#10;Descrizione generata automaticamente"/>
-                    <pic:cNvPicPr>
-                      <a:picLocks noChangeAspect="1" noChangeArrowheads="1"/>
-                    </pic:cNvPicPr>
-                  </pic:nvPicPr>
-                  <pic:blipFill>
-                    <a:blip r:embed="rId49">
-                      <a:extLst>
-                        <a:ext uri="{28A0092B-C50C-407E-A947-70E740481C1C}">
-                          <a14:useLocalDpi xmlns:a14="http://schemas.microsoft.com/office/drawing/2010/main" val="0"/>
-                        </a:ext>
-                      </a:extLst>
-                    </a:blip>
-                    <a:srcRect/>
-                    <a:stretch>
-                      <a:fillRect/>
-                    </a:stretch>
-                  </pic:blipFill>
-                  <pic:spPr bwMode="auto">
-                    <a:xfrm>
-                      <a:off x="0" y="0"/>
-                      <a:ext cx="1986539" cy="1372657"/>
-                    </a:xfrm>
-                    <a:prstGeom prst="rect">
-                      <a:avLst/>
-                    </a:prstGeom>
-                    <a:noFill/>
-                    <a:ln>
-                      <a:noFill/>
-                    </a:ln>
-                  </pic:spPr>
-                </pic:pic>
-              </a:graphicData>
-            </a:graphic>
-          </wp:inline>
-        </w:drawing>
-      </w:r>
-    </w:p>
-    <w:p>
-      <w:pPr>
-        <w:spacing w:after="240" w:line="276" w:lineRule="auto"/>
-        <w:jc w:val="both"/>
-        <w:rPr>
-          <w:rFonts w:ascii="Garamond" w:hAnsi="Garamond" w:cs="Calibri"/>
-          <w:color w:val="000000" w:themeColor="text1"/>
-        </w:rPr>
-      </w:pPr>
-      <w:r>
-        <w:rPr>
-          <w:rFonts w:ascii="Garamond" w:hAnsi="Garamond" w:cs="Calibri Light"/>
-        </w:rPr>
-        <w:t xml:space="preserve">L'applicazione fornisce due diverse modalità di pagamenti: in contanti oppure pagamento elettronico attraverso l'utilizzo del sistema esterno </w:t>
-      </w:r>
-      <w:r>
-        <w:rPr>
-          <w:rFonts w:ascii="Garamond" w:hAnsi="Garamond" w:cs="Calibri Light"/>
-          <w:i/>
-          <w:iCs/>
-        </w:rPr>
-        <w:t>PayPal</w:t>
-      </w:r>
-      <w:r>
-        <w:rPr>
-          <w:rFonts w:ascii="Garamond" w:hAnsi="Garamond" w:cs="Calibri Light"/>
-        </w:rPr>
-        <w:t>. In entrambi i casi è però presente il vincolo che l'</w:t>
-      </w:r>
-      <w:proofErr w:type="spellStart"/>
-      <w:r>
-        <w:rPr>
-          <w:rFonts w:ascii="Garamond" w:hAnsi="Garamond" w:cs="Calibri Light"/>
-        </w:rPr>
-        <w:t>amount</w:t>
-      </w:r>
-      <w:proofErr w:type="spellEnd"/>
-      <w:r>
-        <w:rPr>
-          <w:rFonts w:ascii="Garamond" w:hAnsi="Garamond" w:cs="Calibri Light"/>
-        </w:rPr>
-        <w:t xml:space="preserve"> del pagamento deve essere sempre non nullo. </w:t>
-      </w:r>
-      <w:r>
-        <w:rPr>
-          <w:rFonts w:ascii="Garamond" w:hAnsi="Garamond" w:cs="Calibri Light"/>
-        </w:rPr>
-        <w:t xml:space="preserve">Per questo motivo, il metodo </w:t>
-      </w:r>
-      <w:proofErr w:type="spellStart"/>
-      <w:r>
-        <w:rPr>
-          <w:rFonts w:ascii="Courier New" w:hAnsi="Courier New" w:cs="Courier New"/>
-          <w:sz w:val="21"/>
-          <w:szCs w:val="21"/>
-        </w:rPr>
-        <w:t>makePaymen</w:t>
-      </w:r>
-      <w:r>
-        <w:rPr>
-          <w:rFonts w:ascii="Courier New" w:hAnsi="Courier New" w:cs="Courier New"/>
-          <w:sz w:val="21"/>
-          <w:szCs w:val="21"/>
-        </w:rPr>
-        <w:t>t</w:t>
-      </w:r>
-      <w:proofErr w:type="spellEnd"/>
-      <w:r>
-        <w:rPr>
-          <w:rFonts w:ascii="Courier New" w:hAnsi="Courier New" w:cs="Courier New"/>
-          <w:sz w:val="21"/>
-          <w:szCs w:val="21"/>
-        </w:rPr>
-        <w:t>(</w:t>
-      </w:r>
-      <w:r>
-        <w:rPr>
-          <w:rFonts w:ascii="Courier New" w:hAnsi="Courier New" w:cs="Courier New"/>
-          <w:sz w:val="21"/>
-          <w:szCs w:val="21"/>
-        </w:rPr>
-        <w:t>)</w:t>
-      </w:r>
-      <w:r>
-        <w:rPr>
-          <w:rFonts w:ascii="Garamond" w:hAnsi="Garamond" w:cs="Calibri Light"/>
-          <w:sz w:val="21"/>
-          <w:szCs w:val="21"/>
-        </w:rPr>
-        <w:t xml:space="preserve"> </w:t>
-      </w:r>
-      <w:r>
-        <w:rPr>
-          <w:rFonts w:ascii="Garamond" w:hAnsi="Garamond" w:cs="Calibri Light"/>
-        </w:rPr>
-        <w:t xml:space="preserve">della classe </w:t>
-      </w:r>
-      <w:r>
-        <w:rPr>
-          <w:rFonts w:ascii="Garamond" w:hAnsi="Garamond" w:cs="Calibri Light"/>
-          <w:b/>
-          <w:bCs/>
-        </w:rPr>
-        <w:t>Payment</w:t>
-      </w:r>
-      <w:r>
-        <w:rPr>
-          <w:rFonts w:ascii="Garamond" w:hAnsi="Garamond" w:cs="Calibri Light"/>
-        </w:rPr>
-        <w:t xml:space="preserve"> deve restituire come valore booleano </w:t>
-      </w:r>
-      <w:proofErr w:type="spellStart"/>
-      <w:r>
-        <w:rPr>
-          <w:rFonts w:ascii="Garamond" w:hAnsi="Garamond" w:cs="Calibri Light"/>
-          <w:i/>
-          <w:iCs/>
-        </w:rPr>
-        <w:t>true</w:t>
-      </w:r>
-      <w:proofErr w:type="spellEnd"/>
-      <w:r>
-        <w:rPr>
-          <w:rFonts w:ascii="Garamond" w:hAnsi="Garamond" w:cs="Calibri Light"/>
-        </w:rPr>
-        <w:t xml:space="preserve">, ovvero permette di conseguire correttamente il pagamento solo nel caso in cui il valore del pagamento è maggiore di zero. </w:t>
-      </w:r>
-      <w:r>
-        <w:rPr>
-          <w:rFonts w:ascii="Garamond" w:hAnsi="Garamond" w:cs="Calibri"/>
-          <w:color w:val="000000" w:themeColor="text1"/>
-        </w:rPr>
-        <w:t xml:space="preserve">Ciò può essere espresso in OCL attraverso l'utilizzo di una </w:t>
-      </w:r>
-      <w:proofErr w:type="gramStart"/>
-      <w:r>
-        <w:rPr>
-          <w:rFonts w:ascii="Garamond" w:hAnsi="Garamond" w:cs="Calibri"/>
-          <w:color w:val="000000" w:themeColor="text1"/>
-        </w:rPr>
-        <w:t>pre</w:t>
-      </w:r>
-      <w:r>
-        <w:rPr>
-          <w:rFonts w:ascii="Garamond" w:hAnsi="Garamond" w:cs="Calibri"/>
-          <w:color w:val="000000" w:themeColor="text1"/>
-        </w:rPr>
-        <w:t>-</w:t>
-      </w:r>
-      <w:r>
-        <w:rPr>
-          <w:rFonts w:ascii="Garamond" w:hAnsi="Garamond" w:cs="Calibri"/>
-          <w:color w:val="000000" w:themeColor="text1"/>
-        </w:rPr>
-        <w:t>condizione</w:t>
-      </w:r>
-      <w:proofErr w:type="gramEnd"/>
-      <w:r>
-        <w:rPr>
-          <w:rFonts w:ascii="Garamond" w:hAnsi="Garamond" w:cs="Calibri"/>
-          <w:color w:val="000000" w:themeColor="text1"/>
-        </w:rPr>
-        <w:t xml:space="preserve"> nel seguente modo:</w:t>
-      </w:r>
-    </w:p>
-    <w:p>
-      <w:pPr>
-        <w:spacing w:after="240"/>
-        <w:jc w:val="center"/>
-      </w:pPr>
-      <w:r>
-        <w:rPr>
-          <w:noProof/>
-        </w:rPr>
-        <w:drawing>
-          <wp:inline distT="0" distB="0" distL="0" distR="0" wp14:anchorId="53815AA7" wp14:editId="247F93C8">
-            <wp:extent cx="6120130" cy="767715"/>
-            <wp:effectExtent l="0" t="0" r="0" b="0"/>
-            <wp:docPr id="93" name="Immagine 93" descr="Immagine che contiene testo&#10;&#10;Descrizione generata automaticamente"/>
-            <wp:cNvGraphicFramePr>
-              <a:graphicFrameLocks xmlns:a="http://schemas.openxmlformats.org/drawingml/2006/main" noChangeAspect="1"/>
-            </wp:cNvGraphicFramePr>
-            <a:graphic xmlns:a="http://schemas.openxmlformats.org/drawingml/2006/main">
-              <a:graphicData uri="http://schemas.openxmlformats.org/drawingml/2006/picture">
-                <pic:pic xmlns:pic="http://schemas.openxmlformats.org/drawingml/2006/picture">
-                  <pic:nvPicPr>
-                    <pic:cNvPr id="90" name="Immagine 90" descr="Immagine che contiene testo&#10;&#10;Descrizione generata automaticamente"/>
                     <pic:cNvPicPr>
                       <a:picLocks noChangeAspect="1" noChangeArrowheads="1"/>
                     </pic:cNvPicPr>
@@ -19996,6 +19723,577 @@
           </wp:inline>
         </w:drawing>
       </w:r>
+    </w:p>
+    <w:p>
+      <w:pPr>
+        <w:pStyle w:val="Paragrafoelenco"/>
+        <w:numPr>
+          <w:ilvl w:val="0"/>
+          <w:numId w:val="35"/>
+        </w:numPr>
+        <w:spacing w:after="240" w:line="276" w:lineRule="auto"/>
+        <w:ind w:left="1418" w:hanging="992"/>
+        <w:jc w:val="both"/>
+        <w:rPr>
+          <w:rFonts w:ascii="Garamond" w:hAnsi="Garamond" w:cs="Calibri"/>
+          <w:color w:val="000000" w:themeColor="text1"/>
+          <w:sz w:val="24"/>
+          <w:szCs w:val="24"/>
+          <w:u w:val="single"/>
+        </w:rPr>
+      </w:pPr>
+      <w:r>
+        <w:rPr>
+          <w:rFonts w:ascii="Garamond" w:hAnsi="Garamond" w:cs="Calibri"/>
+          <w:color w:val="000000" w:themeColor="text1"/>
+          <w:sz w:val="24"/>
+          <w:szCs w:val="24"/>
+          <w:u w:val="single"/>
+        </w:rPr>
+        <w:t>Reference</w:t>
+      </w:r>
+    </w:p>
+    <w:p>
+      <w:pPr>
+        <w:spacing w:after="240" w:line="276" w:lineRule="auto"/>
+        <w:jc w:val="center"/>
+        <w:rPr>
+          <w:rFonts w:ascii="Garamond" w:hAnsi="Garamond" w:cs="Calibri"/>
+          <w:color w:val="000000" w:themeColor="text1"/>
+        </w:rPr>
+      </w:pPr>
+      <w:r>
+        <w:rPr>
+          <w:noProof/>
+        </w:rPr>
+        <w:drawing>
+          <wp:inline distT="0" distB="0" distL="0" distR="0" wp14:anchorId="75F6F424" wp14:editId="7F2E0552">
+            <wp:extent cx="1543050" cy="1014892"/>
+            <wp:effectExtent l="0" t="0" r="0" b="0"/>
+            <wp:docPr id="35" name="Immagine 35" descr="Immagine che contiene tavolo&#10;&#10;Descrizione generata automaticamente"/>
+            <wp:cNvGraphicFramePr>
+              <a:graphicFrameLocks xmlns:a="http://schemas.openxmlformats.org/drawingml/2006/main" noChangeAspect="1"/>
+            </wp:cNvGraphicFramePr>
+            <a:graphic xmlns:a="http://schemas.openxmlformats.org/drawingml/2006/main">
+              <a:graphicData uri="http://schemas.openxmlformats.org/drawingml/2006/picture">
+                <pic:pic xmlns:pic="http://schemas.openxmlformats.org/drawingml/2006/picture">
+                  <pic:nvPicPr>
+                    <pic:cNvPr id="35" name="Immagine 35" descr="Immagine che contiene tavolo&#10;&#10;Descrizione generata automaticamente"/>
+                    <pic:cNvPicPr>
+                      <a:picLocks noChangeAspect="1" noChangeArrowheads="1"/>
+                    </pic:cNvPicPr>
+                  </pic:nvPicPr>
+                  <pic:blipFill>
+                    <a:blip r:embed="rId51" cstate="print">
+                      <a:extLst>
+                        <a:ext uri="{28A0092B-C50C-407E-A947-70E740481C1C}">
+                          <a14:useLocalDpi xmlns:a14="http://schemas.microsoft.com/office/drawing/2010/main" val="0"/>
+                        </a:ext>
+                      </a:extLst>
+                    </a:blip>
+                    <a:srcRect/>
+                    <a:stretch>
+                      <a:fillRect/>
+                    </a:stretch>
+                  </pic:blipFill>
+                  <pic:spPr bwMode="auto">
+                    <a:xfrm>
+                      <a:off x="0" y="0"/>
+                      <a:ext cx="1554739" cy="1022580"/>
+                    </a:xfrm>
+                    <a:prstGeom prst="rect">
+                      <a:avLst/>
+                    </a:prstGeom>
+                    <a:noFill/>
+                    <a:ln>
+                      <a:noFill/>
+                    </a:ln>
+                  </pic:spPr>
+                </pic:pic>
+              </a:graphicData>
+            </a:graphic>
+          </wp:inline>
+        </w:drawing>
+      </w:r>
+    </w:p>
+    <w:p>
+      <w:pPr>
+        <w:spacing w:after="240" w:line="276" w:lineRule="auto"/>
+        <w:jc w:val="both"/>
+        <w:rPr>
+          <w:rFonts w:ascii="Garamond" w:eastAsiaTheme="majorEastAsia" w:hAnsi="Garamond" w:cstheme="majorBidi"/>
+          <w:b/>
+          <w:color w:val="000000" w:themeColor="text1"/>
+          <w:sz w:val="32"/>
+          <w:szCs w:val="32"/>
+        </w:rPr>
+      </w:pPr>
+      <w:r>
+        <w:rPr>
+          <w:rFonts w:ascii="Garamond" w:hAnsi="Garamond" w:cs="Calibri"/>
+          <w:color w:val="000000" w:themeColor="text1"/>
+        </w:rPr>
+        <w:t xml:space="preserve">Una referenza </w:t>
+      </w:r>
+      <w:r>
+        <w:rPr>
+          <w:rFonts w:ascii="Garamond" w:hAnsi="Garamond" w:cs="Calibri"/>
+          <w:color w:val="000000" w:themeColor="text1"/>
+        </w:rPr>
+        <w:t xml:space="preserve">è espressa attraverso </w:t>
+      </w:r>
+      <w:r>
+        <w:rPr>
+          <w:rFonts w:ascii="Garamond" w:hAnsi="Garamond" w:cs="Calibri"/>
+          <w:color w:val="000000" w:themeColor="text1"/>
+        </w:rPr>
+        <w:t xml:space="preserve">un voto </w:t>
+      </w:r>
+      <w:r>
+        <w:rPr>
+          <w:rFonts w:ascii="Garamond" w:hAnsi="Garamond" w:cs="Calibri"/>
+          <w:color w:val="000000" w:themeColor="text1"/>
+        </w:rPr>
+        <w:t xml:space="preserve">che è </w:t>
+      </w:r>
+      <w:r>
+        <w:rPr>
+          <w:rFonts w:ascii="Garamond" w:hAnsi="Garamond" w:cs="Calibri"/>
+          <w:color w:val="000000" w:themeColor="text1"/>
+        </w:rPr>
+        <w:t xml:space="preserve">compreso tra 0 e 5. Questa condizione è espressa in OCL attraverso un invariante </w:t>
+      </w:r>
+      <w:r>
+        <w:rPr>
+          <w:rFonts w:ascii="Garamond" w:hAnsi="Garamond" w:cs="Calibri"/>
+          <w:color w:val="000000" w:themeColor="text1"/>
+        </w:rPr>
+        <w:t>nel seguente modo</w:t>
+      </w:r>
+      <w:r>
+        <w:rPr>
+          <w:rFonts w:ascii="Garamond" w:hAnsi="Garamond" w:cs="Calibri"/>
+          <w:color w:val="000000" w:themeColor="text1"/>
+        </w:rPr>
+        <w:t>:</w:t>
+      </w:r>
+    </w:p>
+    <w:p>
+      <w:pPr>
+        <w:spacing w:after="240" w:line="276" w:lineRule="auto"/>
+        <w:jc w:val="center"/>
+        <w:rPr>
+          <w:rFonts w:ascii="Garamond" w:eastAsiaTheme="majorEastAsia" w:hAnsi="Garamond" w:cstheme="majorBidi"/>
+          <w:b/>
+          <w:color w:val="000000" w:themeColor="text1"/>
+          <w:sz w:val="32"/>
+          <w:szCs w:val="32"/>
+        </w:rPr>
+      </w:pPr>
+      <w:r>
+        <w:rPr>
+          <w:noProof/>
+        </w:rPr>
+        <w:drawing>
+          <wp:inline distT="0" distB="0" distL="0" distR="0" wp14:anchorId="385F7EAE" wp14:editId="428BB632">
+            <wp:extent cx="2160000" cy="754584"/>
+            <wp:effectExtent l="0" t="0" r="0" b="7620"/>
+            <wp:docPr id="48" name="Immagine 48" descr="Immagine che contiene testo&#10;&#10;Descrizione generata automaticamente"/>
+            <wp:cNvGraphicFramePr>
+              <a:graphicFrameLocks xmlns:a="http://schemas.openxmlformats.org/drawingml/2006/main" noChangeAspect="1"/>
+            </wp:cNvGraphicFramePr>
+            <a:graphic xmlns:a="http://schemas.openxmlformats.org/drawingml/2006/main">
+              <a:graphicData uri="http://schemas.openxmlformats.org/drawingml/2006/picture">
+                <pic:pic xmlns:pic="http://schemas.openxmlformats.org/drawingml/2006/picture">
+                  <pic:nvPicPr>
+                    <pic:cNvPr id="48" name="Immagine 48" descr="Immagine che contiene testo&#10;&#10;Descrizione generata automaticamente"/>
+                    <pic:cNvPicPr>
+                      <a:picLocks noChangeAspect="1" noChangeArrowheads="1"/>
+                    </pic:cNvPicPr>
+                  </pic:nvPicPr>
+                  <pic:blipFill>
+                    <a:blip r:embed="rId52" cstate="print">
+                      <a:extLst>
+                        <a:ext uri="{28A0092B-C50C-407E-A947-70E740481C1C}">
+                          <a14:useLocalDpi xmlns:a14="http://schemas.microsoft.com/office/drawing/2010/main" val="0"/>
+                        </a:ext>
+                      </a:extLst>
+                    </a:blip>
+                    <a:srcRect/>
+                    <a:stretch>
+                      <a:fillRect/>
+                    </a:stretch>
+                  </pic:blipFill>
+                  <pic:spPr bwMode="auto">
+                    <a:xfrm>
+                      <a:off x="0" y="0"/>
+                      <a:ext cx="2160000" cy="754584"/>
+                    </a:xfrm>
+                    <a:prstGeom prst="rect">
+                      <a:avLst/>
+                    </a:prstGeom>
+                    <a:noFill/>
+                    <a:ln>
+                      <a:noFill/>
+                    </a:ln>
+                  </pic:spPr>
+                </pic:pic>
+              </a:graphicData>
+            </a:graphic>
+          </wp:inline>
+        </w:drawing>
+      </w:r>
+    </w:p>
+    <w:p>
+      <w:pPr>
+        <w:spacing w:after="240" w:line="276" w:lineRule="auto"/>
+        <w:jc w:val="center"/>
+        <w:rPr>
+          <w:rFonts w:ascii="Garamond" w:eastAsiaTheme="majorEastAsia" w:hAnsi="Garamond" w:cstheme="majorBidi"/>
+          <w:b/>
+          <w:color w:val="000000" w:themeColor="text1"/>
+          <w:sz w:val="32"/>
+          <w:szCs w:val="32"/>
+        </w:rPr>
+      </w:pPr>
+    </w:p>
+    <w:p>
+      <w:pPr>
+        <w:spacing w:after="240" w:line="276" w:lineRule="auto"/>
+        <w:jc w:val="center"/>
+        <w:rPr>
+          <w:rFonts w:ascii="Garamond" w:eastAsiaTheme="majorEastAsia" w:hAnsi="Garamond" w:cstheme="majorBidi"/>
+          <w:b/>
+          <w:color w:val="000000" w:themeColor="text1"/>
+          <w:sz w:val="32"/>
+          <w:szCs w:val="32"/>
+        </w:rPr>
+      </w:pPr>
+    </w:p>
+    <w:p>
+      <w:pPr>
+        <w:spacing w:after="240" w:line="276" w:lineRule="auto"/>
+        <w:jc w:val="center"/>
+        <w:rPr>
+          <w:rFonts w:ascii="Garamond" w:eastAsiaTheme="majorEastAsia" w:hAnsi="Garamond" w:cstheme="majorBidi"/>
+          <w:b/>
+          <w:color w:val="000000" w:themeColor="text1"/>
+          <w:sz w:val="32"/>
+          <w:szCs w:val="32"/>
+        </w:rPr>
+      </w:pPr>
+    </w:p>
+    <w:p>
+      <w:pPr>
+        <w:pStyle w:val="Paragrafoelenco"/>
+        <w:numPr>
+          <w:ilvl w:val="0"/>
+          <w:numId w:val="35"/>
+        </w:numPr>
+        <w:spacing w:after="240" w:line="276" w:lineRule="auto"/>
+        <w:ind w:left="1418" w:hanging="992"/>
+        <w:jc w:val="both"/>
+        <w:rPr>
+          <w:rFonts w:ascii="Garamond" w:hAnsi="Garamond" w:cs="Calibri"/>
+          <w:color w:val="000000" w:themeColor="text1"/>
+          <w:sz w:val="24"/>
+          <w:szCs w:val="24"/>
+          <w:u w:val="single"/>
+        </w:rPr>
+      </w:pPr>
+      <w:r>
+        <w:rPr>
+          <w:rFonts w:ascii="Garamond" w:hAnsi="Garamond" w:cs="Calibri"/>
+          <w:color w:val="000000" w:themeColor="text1"/>
+          <w:sz w:val="24"/>
+          <w:szCs w:val="24"/>
+          <w:u w:val="single"/>
+        </w:rPr>
+        <w:lastRenderedPageBreak/>
+        <w:t>Payment</w:t>
+      </w:r>
+      <w:r>
+        <w:fldChar w:fldCharType="begin"/>
+      </w:r>
+      <w:r>
+        <w:instrText xml:space="preserve"> INCLUDEPICTURE "https://documents.lucid.app/documents/50ae0c31-1a9d-4781-9cf7-80f3be9b11e1/pages/0_0?a=2670&amp;x=1503&amp;y=3539&amp;w=463&amp;h=320&amp;store=1&amp;accept=image%2F*&amp;auth=LCA%20d744c69e40d27156bd5f7912266cee8937091b79-ts%3D1669282675" \* MERGEFORMATINET </w:instrText>
+      </w:r>
+      <w:r>
+        <w:fldChar w:fldCharType="separate"/>
+      </w:r>
+      <w:r>
+        <w:fldChar w:fldCharType="end"/>
+      </w:r>
+    </w:p>
+    <w:p>
+      <w:pPr>
+        <w:spacing w:after="240" w:line="276" w:lineRule="auto"/>
+        <w:jc w:val="center"/>
+        <w:rPr>
+          <w:rFonts w:ascii="Garamond" w:hAnsi="Garamond" w:cs="Calibri Light"/>
+        </w:rPr>
+      </w:pPr>
+      <w:r>
+        <w:rPr>
+          <w:noProof/>
+        </w:rPr>
+        <w:drawing>
+          <wp:inline distT="0" distB="0" distL="0" distR="0" wp14:anchorId="6F46C181" wp14:editId="2BBB2E0A">
+            <wp:extent cx="1974850" cy="1364580"/>
+            <wp:effectExtent l="0" t="0" r="6350" b="7620"/>
+            <wp:docPr id="40" name="Immagine 40" descr="Immagine che contiene testo&#10;&#10;Descrizione generata automaticamente"/>
+            <wp:cNvGraphicFramePr>
+              <a:graphicFrameLocks xmlns:a="http://schemas.openxmlformats.org/drawingml/2006/main" noChangeAspect="1"/>
+            </wp:cNvGraphicFramePr>
+            <a:graphic xmlns:a="http://schemas.openxmlformats.org/drawingml/2006/main">
+              <a:graphicData uri="http://schemas.openxmlformats.org/drawingml/2006/picture">
+                <pic:pic xmlns:pic="http://schemas.openxmlformats.org/drawingml/2006/picture">
+                  <pic:nvPicPr>
+                    <pic:cNvPr id="40" name="Immagine 40" descr="Immagine che contiene testo&#10;&#10;Descrizione generata automaticamente"/>
+                    <pic:cNvPicPr>
+                      <a:picLocks noChangeAspect="1" noChangeArrowheads="1"/>
+                    </pic:cNvPicPr>
+                  </pic:nvPicPr>
+                  <pic:blipFill>
+                    <a:blip r:embed="rId53">
+                      <a:extLst>
+                        <a:ext uri="{28A0092B-C50C-407E-A947-70E740481C1C}">
+                          <a14:useLocalDpi xmlns:a14="http://schemas.microsoft.com/office/drawing/2010/main" val="0"/>
+                        </a:ext>
+                      </a:extLst>
+                    </a:blip>
+                    <a:srcRect/>
+                    <a:stretch>
+                      <a:fillRect/>
+                    </a:stretch>
+                  </pic:blipFill>
+                  <pic:spPr bwMode="auto">
+                    <a:xfrm>
+                      <a:off x="0" y="0"/>
+                      <a:ext cx="1986539" cy="1372657"/>
+                    </a:xfrm>
+                    <a:prstGeom prst="rect">
+                      <a:avLst/>
+                    </a:prstGeom>
+                    <a:noFill/>
+                    <a:ln>
+                      <a:noFill/>
+                    </a:ln>
+                  </pic:spPr>
+                </pic:pic>
+              </a:graphicData>
+            </a:graphic>
+          </wp:inline>
+        </w:drawing>
+      </w:r>
+    </w:p>
+    <w:p>
+      <w:pPr>
+        <w:spacing w:after="240" w:line="276" w:lineRule="auto"/>
+        <w:jc w:val="both"/>
+        <w:rPr>
+          <w:rFonts w:ascii="Garamond" w:hAnsi="Garamond" w:cs="Calibri"/>
+          <w:color w:val="000000" w:themeColor="text1"/>
+        </w:rPr>
+      </w:pPr>
+      <w:r>
+        <w:rPr>
+          <w:rFonts w:ascii="Garamond" w:hAnsi="Garamond" w:cs="Calibri Light"/>
+        </w:rPr>
+        <w:t xml:space="preserve">L'applicazione fornisce due diverse modalità di pagamenti: in contanti oppure pagamento elettronico attraverso l'utilizzo del sistema esterno </w:t>
+      </w:r>
+      <w:r>
+        <w:rPr>
+          <w:rFonts w:ascii="Garamond" w:hAnsi="Garamond" w:cs="Calibri Light"/>
+          <w:i/>
+          <w:iCs/>
+        </w:rPr>
+        <w:t>PayPal</w:t>
+      </w:r>
+      <w:r>
+        <w:rPr>
+          <w:rFonts w:ascii="Garamond" w:hAnsi="Garamond" w:cs="Calibri Light"/>
+        </w:rPr>
+        <w:t>. In entrambi i casi è però presente il vincolo che l'</w:t>
+      </w:r>
+      <w:proofErr w:type="spellStart"/>
+      <w:r>
+        <w:rPr>
+          <w:rFonts w:ascii="Garamond" w:hAnsi="Garamond" w:cs="Calibri Light"/>
+        </w:rPr>
+        <w:t>amount</w:t>
+      </w:r>
+      <w:proofErr w:type="spellEnd"/>
+      <w:r>
+        <w:rPr>
+          <w:rFonts w:ascii="Garamond" w:hAnsi="Garamond" w:cs="Calibri Light"/>
+        </w:rPr>
+        <w:t xml:space="preserve"> del pagamento deve essere sempre non nullo. </w:t>
+      </w:r>
+      <w:r>
+        <w:rPr>
+          <w:rFonts w:ascii="Garamond" w:hAnsi="Garamond" w:cs="Calibri Light"/>
+        </w:rPr>
+        <w:t xml:space="preserve">Per questo motivo, il metodo </w:t>
+      </w:r>
+      <w:proofErr w:type="spellStart"/>
+      <w:r>
+        <w:rPr>
+          <w:rFonts w:ascii="Courier New" w:hAnsi="Courier New" w:cs="Courier New"/>
+          <w:sz w:val="21"/>
+          <w:szCs w:val="21"/>
+        </w:rPr>
+        <w:t>makePaymen</w:t>
+      </w:r>
+      <w:r>
+        <w:rPr>
+          <w:rFonts w:ascii="Courier New" w:hAnsi="Courier New" w:cs="Courier New"/>
+          <w:sz w:val="21"/>
+          <w:szCs w:val="21"/>
+        </w:rPr>
+        <w:t>t</w:t>
+      </w:r>
+      <w:proofErr w:type="spellEnd"/>
+      <w:r>
+        <w:rPr>
+          <w:rFonts w:ascii="Courier New" w:hAnsi="Courier New" w:cs="Courier New"/>
+          <w:sz w:val="21"/>
+          <w:szCs w:val="21"/>
+        </w:rPr>
+        <w:t>(</w:t>
+      </w:r>
+      <w:r>
+        <w:rPr>
+          <w:rFonts w:ascii="Courier New" w:hAnsi="Courier New" w:cs="Courier New"/>
+          <w:sz w:val="21"/>
+          <w:szCs w:val="21"/>
+        </w:rPr>
+        <w:t>)</w:t>
+      </w:r>
+      <w:r>
+        <w:rPr>
+          <w:rFonts w:ascii="Garamond" w:hAnsi="Garamond" w:cs="Calibri Light"/>
+          <w:sz w:val="21"/>
+          <w:szCs w:val="21"/>
+        </w:rPr>
+        <w:t xml:space="preserve"> </w:t>
+      </w:r>
+      <w:r>
+        <w:rPr>
+          <w:rFonts w:ascii="Garamond" w:hAnsi="Garamond" w:cs="Calibri Light"/>
+        </w:rPr>
+        <w:t xml:space="preserve">della classe </w:t>
+      </w:r>
+      <w:r>
+        <w:rPr>
+          <w:rFonts w:ascii="Garamond" w:hAnsi="Garamond" w:cs="Calibri Light"/>
+          <w:b/>
+          <w:bCs/>
+        </w:rPr>
+        <w:t>Payment</w:t>
+      </w:r>
+      <w:r>
+        <w:rPr>
+          <w:rFonts w:ascii="Garamond" w:hAnsi="Garamond" w:cs="Calibri Light"/>
+        </w:rPr>
+        <w:t xml:space="preserve"> deve restituire come valore booleano </w:t>
+      </w:r>
+      <w:proofErr w:type="spellStart"/>
+      <w:r>
+        <w:rPr>
+          <w:rFonts w:ascii="Garamond" w:hAnsi="Garamond" w:cs="Calibri Light"/>
+          <w:i/>
+          <w:iCs/>
+        </w:rPr>
+        <w:t>true</w:t>
+      </w:r>
+      <w:proofErr w:type="spellEnd"/>
+      <w:r>
+        <w:rPr>
+          <w:rFonts w:ascii="Garamond" w:hAnsi="Garamond" w:cs="Calibri Light"/>
+        </w:rPr>
+        <w:t xml:space="preserve">, ovvero permette di conseguire correttamente il pagamento solo nel caso in cui il valore del pagamento è maggiore di zero. </w:t>
+      </w:r>
+      <w:r>
+        <w:rPr>
+          <w:rFonts w:ascii="Garamond" w:hAnsi="Garamond" w:cs="Calibri"/>
+          <w:color w:val="000000" w:themeColor="text1"/>
+        </w:rPr>
+        <w:t>Ciò può essere espresso in OCL attraverso l'utilizzo di una pre</w:t>
+      </w:r>
+      <w:r>
+        <w:rPr>
+          <w:rFonts w:ascii="Garamond" w:hAnsi="Garamond" w:cs="Calibri"/>
+          <w:color w:val="000000" w:themeColor="text1"/>
+        </w:rPr>
+        <w:t>-</w:t>
+      </w:r>
+      <w:r>
+        <w:rPr>
+          <w:rFonts w:ascii="Garamond" w:hAnsi="Garamond" w:cs="Calibri"/>
+          <w:color w:val="000000" w:themeColor="text1"/>
+        </w:rPr>
+        <w:t>condizione nel seguente modo:</w:t>
+      </w:r>
+    </w:p>
+    <w:p>
+      <w:pPr>
+        <w:spacing w:after="240"/>
+        <w:jc w:val="center"/>
+      </w:pPr>
+      <w:r>
+        <w:rPr>
+          <w:noProof/>
+        </w:rPr>
+        <w:drawing>
+          <wp:inline distT="0" distB="0" distL="0" distR="0" wp14:anchorId="53815AA7" wp14:editId="247F93C8">
+            <wp:extent cx="6120130" cy="767715"/>
+            <wp:effectExtent l="0" t="0" r="0" b="0"/>
+            <wp:docPr id="93" name="Immagine 93" descr="Immagine che contiene testo&#10;&#10;Descrizione generata automaticamente"/>
+            <wp:cNvGraphicFramePr>
+              <a:graphicFrameLocks xmlns:a="http://schemas.openxmlformats.org/drawingml/2006/main" noChangeAspect="1"/>
+            </wp:cNvGraphicFramePr>
+            <a:graphic xmlns:a="http://schemas.openxmlformats.org/drawingml/2006/main">
+              <a:graphicData uri="http://schemas.openxmlformats.org/drawingml/2006/picture">
+                <pic:pic xmlns:pic="http://schemas.openxmlformats.org/drawingml/2006/picture">
+                  <pic:nvPicPr>
+                    <pic:cNvPr id="90" name="Immagine 90" descr="Immagine che contiene testo&#10;&#10;Descrizione generata automaticamente"/>
+                    <pic:cNvPicPr>
+                      <a:picLocks noChangeAspect="1" noChangeArrowheads="1"/>
+                    </pic:cNvPicPr>
+                  </pic:nvPicPr>
+                  <pic:blipFill>
+                    <a:blip r:embed="rId54">
+                      <a:extLst>
+                        <a:ext uri="{28A0092B-C50C-407E-A947-70E740481C1C}">
+                          <a14:useLocalDpi xmlns:a14="http://schemas.microsoft.com/office/drawing/2010/main" val="0"/>
+                        </a:ext>
+                      </a:extLst>
+                    </a:blip>
+                    <a:srcRect/>
+                    <a:stretch>
+                      <a:fillRect/>
+                    </a:stretch>
+                  </pic:blipFill>
+                  <pic:spPr bwMode="auto">
+                    <a:xfrm>
+                      <a:off x="0" y="0"/>
+                      <a:ext cx="6120130" cy="767715"/>
+                    </a:xfrm>
+                    <a:prstGeom prst="rect">
+                      <a:avLst/>
+                    </a:prstGeom>
+                    <a:noFill/>
+                    <a:ln>
+                      <a:noFill/>
+                    </a:ln>
+                  </pic:spPr>
+                </pic:pic>
+              </a:graphicData>
+            </a:graphic>
+          </wp:inline>
+        </w:drawing>
+      </w:r>
       <w:r>
         <w:fldChar w:fldCharType="begin"/>
       </w:r>
@@ -20072,7 +20370,7 @@
                     </pic:cNvPicPr>
                   </pic:nvPicPr>
                   <pic:blipFill>
-                    <a:blip r:embed="rId51" cstate="print">
+                    <a:blip r:embed="rId55" cstate="print">
                       <a:extLst>
                         <a:ext uri="{28A0092B-C50C-407E-A947-70E740481C1C}">
                           <a14:useLocalDpi xmlns:a14="http://schemas.microsoft.com/office/drawing/2010/main" val="0"/>
@@ -20187,7 +20485,7 @@
                     </pic:cNvPicPr>
                   </pic:nvPicPr>
                   <pic:blipFill>
-                    <a:blip r:embed="rId52">
+                    <a:blip r:embed="rId56">
                       <a:extLst>
                         <a:ext uri="{28A0092B-C50C-407E-A947-70E740481C1C}">
                           <a14:useLocalDpi xmlns:a14="http://schemas.microsoft.com/office/drawing/2010/main" val="0"/>
@@ -20299,15 +20597,7 @@
           <w:rFonts w:ascii="Garamond" w:hAnsi="Garamond" w:cs="Calibri"/>
           <w:color w:val="000000" w:themeColor="text1"/>
         </w:rPr>
-        <w:t xml:space="preserve">Ciò può essere espresso in OCL attraverso l'utilizzo di una </w:t>
-      </w:r>
-      <w:proofErr w:type="gramStart"/>
-      <w:r>
-        <w:rPr>
-          <w:rFonts w:ascii="Garamond" w:hAnsi="Garamond" w:cs="Calibri"/>
-          <w:color w:val="000000" w:themeColor="text1"/>
-        </w:rPr>
-        <w:t>pre</w:t>
+        <w:t>Ciò può essere espresso in OCL attraverso l'utilizzo di una pre</w:t>
       </w:r>
       <w:r>
         <w:rPr>
@@ -20321,15 +20611,7 @@
           <w:rFonts w:ascii="Garamond" w:hAnsi="Garamond" w:cs="Calibri"/>
           <w:color w:val="000000" w:themeColor="text1"/>
         </w:rPr>
-        <w:t>condizione</w:t>
-      </w:r>
-      <w:proofErr w:type="gramEnd"/>
-      <w:r>
-        <w:rPr>
-          <w:rFonts w:ascii="Garamond" w:hAnsi="Garamond" w:cs="Calibri"/>
-          <w:color w:val="000000" w:themeColor="text1"/>
-        </w:rPr>
-        <w:t xml:space="preserve"> nel seguente modo:</w:t>
+        <w:t>condizione nel seguente modo:</w:t>
       </w:r>
     </w:p>
     <w:p>
@@ -20360,7 +20642,7 @@
                     </pic:cNvPicPr>
                   </pic:nvPicPr>
                   <pic:blipFill>
-                    <a:blip r:embed="rId53">
+                    <a:blip r:embed="rId57">
                       <a:extLst>
                         <a:ext uri="{28A0092B-C50C-407E-A947-70E740481C1C}">
                           <a14:useLocalDpi xmlns:a14="http://schemas.microsoft.com/office/drawing/2010/main" val="0"/>
@@ -20474,7 +20756,7 @@
                     </pic:cNvPicPr>
                   </pic:nvPicPr>
                   <pic:blipFill>
-                    <a:blip r:embed="rId54">
+                    <a:blip r:embed="rId58">
                       <a:extLst>
                         <a:ext uri="{28A0092B-C50C-407E-A947-70E740481C1C}">
                           <a14:useLocalDpi xmlns:a14="http://schemas.microsoft.com/office/drawing/2010/main" val="0"/>
@@ -20601,7 +20883,7 @@
                     </pic:cNvPicPr>
                   </pic:nvPicPr>
                   <pic:blipFill>
-                    <a:blip r:embed="rId55" cstate="print">
+                    <a:blip r:embed="rId59" cstate="print">
                       <a:extLst>
                         <a:ext uri="{28A0092B-C50C-407E-A947-70E740481C1C}">
                           <a14:useLocalDpi xmlns:a14="http://schemas.microsoft.com/office/drawing/2010/main" val="0"/>
@@ -20715,25 +20997,7 @@
           <w:bCs/>
           <w:color w:val="000000" w:themeColor="text1"/>
         </w:rPr>
-        <w:t xml:space="preserve">tramite una </w:t>
-      </w:r>
-      <w:proofErr w:type="gramStart"/>
-      <w:r>
-        <w:rPr>
-          <w:rFonts w:ascii="Garamond" w:eastAsiaTheme="majorEastAsia" w:hAnsi="Garamond" w:cstheme="majorBidi"/>
-          <w:bCs/>
-          <w:color w:val="000000" w:themeColor="text1"/>
-        </w:rPr>
-        <w:t>pre-condizione</w:t>
-      </w:r>
-      <w:proofErr w:type="gramEnd"/>
-      <w:r>
-        <w:rPr>
-          <w:rFonts w:ascii="Garamond" w:eastAsiaTheme="majorEastAsia" w:hAnsi="Garamond" w:cstheme="majorBidi"/>
-          <w:bCs/>
-          <w:color w:val="000000" w:themeColor="text1"/>
-        </w:rPr>
-        <w:t xml:space="preserve"> (vedi OCL di seguito). Inoltre, quando viene selezionato un candidato tra la lista di candidati </w:t>
+        <w:t xml:space="preserve">tramite una pre-condizione (vedi OCL di seguito). Inoltre, quando viene selezionato un candidato tra la lista di candidati </w:t>
       </w:r>
       <w:r>
         <w:rPr>
@@ -20771,15 +21035,7 @@
           <w:bCs/>
           <w:color w:val="000000" w:themeColor="text1"/>
         </w:rPr>
-        <w:t xml:space="preserve"> </w:t>
-      </w:r>
-      <w:r>
-        <w:rPr>
-          <w:rFonts w:ascii="Garamond" w:eastAsiaTheme="majorEastAsia" w:hAnsi="Garamond" w:cstheme="majorBidi"/>
-          <w:bCs/>
-          <w:color w:val="000000" w:themeColor="text1"/>
-        </w:rPr>
-        <w:t xml:space="preserve">(classe </w:t>
+        <w:t xml:space="preserve"> (classe </w:t>
       </w:r>
       <w:r>
         <w:rPr>
@@ -20933,7 +21189,7 @@
                     </pic:cNvPicPr>
                   </pic:nvPicPr>
                   <pic:blipFill>
-                    <a:blip r:embed="rId56">
+                    <a:blip r:embed="rId60">
                       <a:extLst>
                         <a:ext uri="{28A0092B-C50C-407E-A947-70E740481C1C}">
                           <a14:useLocalDpi xmlns:a14="http://schemas.microsoft.com/office/drawing/2010/main" val="0"/>
@@ -21166,7 +21422,7 @@
                     </pic:cNvPicPr>
                   </pic:nvPicPr>
                   <pic:blipFill>
-                    <a:blip r:embed="rId57">
+                    <a:blip r:embed="rId61">
                       <a:extLst>
                         <a:ext uri="{28A0092B-C50C-407E-A947-70E740481C1C}">
                           <a14:useLocalDpi xmlns:a14="http://schemas.microsoft.com/office/drawing/2010/main" val="0"/>
@@ -21361,7 +21617,6 @@
         </w:rPr>
         <w:t xml:space="preserve">Ciò può essere espresso in OCL attraverso l'utilizzo della seguente </w:t>
       </w:r>
-      <w:proofErr w:type="gramStart"/>
       <w:r>
         <w:rPr>
           <w:rFonts w:ascii="Garamond" w:hAnsi="Garamond" w:cs="Calibri"/>
@@ -21369,7 +21624,6 @@
         </w:rPr>
         <w:t>pre-condizione</w:t>
       </w:r>
-      <w:proofErr w:type="gramEnd"/>
       <w:r>
         <w:rPr>
           <w:rFonts w:ascii="Garamond" w:hAnsi="Garamond" w:cs="Calibri"/>
@@ -21405,7 +21659,7 @@
                     </pic:cNvPicPr>
                   </pic:nvPicPr>
                   <pic:blipFill>
-                    <a:blip r:embed="rId58">
+                    <a:blip r:embed="rId62">
                       <a:extLst>
                         <a:ext uri="{28A0092B-C50C-407E-A947-70E740481C1C}">
                           <a14:useLocalDpi xmlns:a14="http://schemas.microsoft.com/office/drawing/2010/main" val="0"/>
@@ -21488,9 +21742,9 @@
       <w:pPr>
         <w:pStyle w:val="Titolo2"/>
       </w:pPr>
-      <w:bookmarkStart w:id="13" w:name="_3.1_Diagramma_delle"/>
-      <w:bookmarkStart w:id="14" w:name="_Toc120896830"/>
-      <w:bookmarkEnd w:id="13"/>
+      <w:bookmarkStart w:id="16" w:name="_3.1_Diagramma_delle"/>
+      <w:bookmarkStart w:id="17" w:name="_Toc120896830"/>
+      <w:bookmarkEnd w:id="16"/>
       <w:r>
         <w:rPr>
           <w:noProof/>
@@ -21520,7 +21774,7 @@
                     <pic:cNvPicPr/>
                   </pic:nvPicPr>
                   <pic:blipFill rotWithShape="1">
-                    <a:blip r:embed="rId59" cstate="print">
+                    <a:blip r:embed="rId63" cstate="print">
                       <a:extLst>
                         <a:ext uri="{28A0092B-C50C-407E-A947-70E740481C1C}">
                           <a14:useLocalDpi xmlns:a14="http://schemas.microsoft.com/office/drawing/2010/main" val="0"/>
@@ -21568,7 +21822,7 @@
       <w:r>
         <w:t>complessivo</w:t>
       </w:r>
-      <w:bookmarkEnd w:id="14"/>
+      <w:bookmarkEnd w:id="17"/>
     </w:p>
     <w:p>
       <w:pPr>
@@ -21597,12 +21851,12 @@
           <w:numId w:val="1"/>
         </w:numPr>
       </w:pPr>
-      <w:bookmarkStart w:id="15" w:name="_Toc120896831"/>
+      <w:bookmarkStart w:id="18" w:name="_Toc120896831"/>
       <w:r>
         <w:lastRenderedPageBreak/>
         <w:t>Note ed eventuali</w:t>
       </w:r>
-      <w:bookmarkEnd w:id="15"/>
+      <w:bookmarkEnd w:id="18"/>
     </w:p>
     <w:p>
       <w:pPr>
@@ -21721,7 +21975,7 @@
       <w:r>
         <w:t xml:space="preserve"> </w:t>
       </w:r>
-      <w:hyperlink r:id="rId60" w:history="1">
+      <w:hyperlink r:id="rId64" w:history="1">
         <w:r>
           <w:rPr>
             <w:rStyle w:val="Collegamentoipertestuale"/>
@@ -21801,7 +22055,7 @@
         </w:rPr>
         <w:t xml:space="preserve"> presenti nel documento, rendiamo disponibili le immagini originali </w:t>
       </w:r>
-      <w:hyperlink r:id="rId61" w:history="1">
+      <w:hyperlink r:id="rId65" w:history="1">
         <w:r>
           <w:rPr>
             <w:rStyle w:val="Collegamentoipertestuale"/>
@@ -21865,6 +22119,106 @@
     </w:sectPr>
   </w:body>
 </w:document>
+</file>
+
+<file path=word/comments.xml><?xml version="1.0" encoding="utf-8"?>
+<w:comments xmlns:wpc="http://schemas.microsoft.com/office/word/2010/wordprocessingCanvas" xmlns:cx="http://schemas.microsoft.com/office/drawing/2014/chartex" xmlns:cx1="http://schemas.microsoft.com/office/drawing/2015/9/8/chartex" xmlns:cx2="http://schemas.microsoft.com/office/drawing/2015/10/21/chartex" xmlns:cx3="http://schemas.microsoft.com/office/drawing/2016/5/9/chartex" xmlns:cx4="http://schemas.microsoft.com/office/drawing/2016/5/10/chartex" xmlns:cx5="http://schemas.microsoft.com/office/drawing/2016/5/11/chartex" xmlns:cx6="http://schemas.microsoft.com/office/drawing/2016/5/12/chartex" xmlns:cx7="http://schemas.microsoft.com/office/drawing/2016/5/13/chartex" xmlns:cx8="http://schemas.microsoft.com/office/drawing/2016/5/14/chartex" xmlns:mc="http://schemas.openxmlformats.org/markup-compatibility/2006" xmlns:aink="http://schemas.microsoft.com/office/drawing/2016/ink" xmlns:am3d="http://schemas.microsoft.com/office/drawing/2017/model3d" xmlns:o="urn:schemas-microsoft-com:office:office" xmlns:oel="http://schemas.microsoft.com/office/2019/extlst" xmlns:r="http://schemas.openxmlformats.org/officeDocument/2006/relationships" xmlns:m="http://schemas.openxmlformats.org/officeDocument/2006/math" xmlns:v="urn:schemas-microsoft-com:vml" xmlns:wp14="http://schemas.microsoft.com/office/word/2010/wordprocessingDrawing" xmlns:wp="http://schemas.openxmlformats.org/drawingml/2006/wordprocessingDrawing" xmlns:w10="urn:schemas-microsoft-com:office:word" xmlns:w="http://schemas.openxmlformats.org/wordprocessingml/2006/main" xmlns:w14="http://schemas.microsoft.com/office/word/2010/wordml" xmlns:w15="http://schemas.microsoft.com/office/word/2012/wordml" xmlns:w16cex="http://schemas.microsoft.com/office/word/2018/wordml/cex" xmlns:w16cid="http://schemas.microsoft.com/office/word/2016/wordml/cid" xmlns:w16="http://schemas.microsoft.com/office/word/2018/wordml" xmlns:w16sdtdh="http://schemas.microsoft.com/office/word/2020/wordml/sdtdatahash" xmlns:w16se="http://schemas.microsoft.com/office/word/2015/wordml/symex" xmlns:wpg="http://schemas.microsoft.com/office/word/2010/wordprocessingGroup" xmlns:wpi="http://schemas.microsoft.com/office/word/2010/wordprocessingInk" xmlns:wne="http://schemas.microsoft.com/office/word/2006/wordml" xmlns:wps="http://schemas.microsoft.com/office/word/2010/wordprocessingShape" mc:Ignorable="w14 w15 w16se w16cid w16 w16cex w16sdtdh wp14">
+  <w:comment w:id="13" w:author="Riccardo Fusiello" w:date="2022-12-03T09:36:00Z" w:initials="RF">
+    <w:p>
+      <w:pPr>
+        <w:pStyle w:val="Testocommento"/>
+      </w:pPr>
+      <w:r>
+        <w:rPr>
+          <w:rStyle w:val="Rimandocommento"/>
+        </w:rPr>
+        <w:annotationRef/>
+      </w:r>
+      <w:r>
+        <w:t xml:space="preserve">Non si capisce benissimo nell’OCL, sembra che ogni qualvolta venga chiamato </w:t>
+      </w:r>
+      <w:proofErr w:type="spellStart"/>
+      <w:proofErr w:type="gramStart"/>
+      <w:r>
+        <w:t>confirmLogin</w:t>
+      </w:r>
+      <w:proofErr w:type="spellEnd"/>
+      <w:r>
+        <w:t>(</w:t>
+      </w:r>
+      <w:proofErr w:type="gramEnd"/>
+      <w:r>
+        <w:t>) c’è l’aumento di tentativi, invece noi dovremmo specificarlo solo quando dà risultato false, giusto?</w:t>
+      </w:r>
+    </w:p>
+  </w:comment>
+  <w:comment w:id="14" w:author="Riccardo Fusiello" w:date="2022-12-03T09:38:00Z" w:initials="RF">
+    <w:p>
+      <w:pPr>
+        <w:pStyle w:val="Testocommento"/>
+      </w:pPr>
+      <w:r>
+        <w:rPr>
+          <w:rStyle w:val="Rimandocommento"/>
+        </w:rPr>
+        <w:annotationRef/>
+      </w:r>
+      <w:r>
+        <w:t xml:space="preserve">In teoria dovrebbe essere </w:t>
+      </w:r>
+      <w:proofErr w:type="spellStart"/>
+      <w:proofErr w:type="gramStart"/>
+      <w:r>
+        <w:t>self.numberOfAttempts</w:t>
+      </w:r>
+      <w:proofErr w:type="spellEnd"/>
+      <w:proofErr w:type="gramEnd"/>
+      <w:r>
+        <w:t xml:space="preserve"> &gt;= 3 perché altrimenti come è scritto ora intendiamo che quando raggiunge il valore 4 (essendo &gt; 3) viene effettuato il blocco</w:t>
+      </w:r>
+    </w:p>
+  </w:comment>
+  <w:comment w:id="15" w:author="Riccardo Fusiello" w:date="2022-12-03T09:40:00Z" w:initials="RF">
+    <w:p>
+      <w:pPr>
+        <w:pStyle w:val="Testocommento"/>
+      </w:pPr>
+      <w:r>
+        <w:rPr>
+          <w:rStyle w:val="Rimandocommento"/>
+        </w:rPr>
+        <w:annotationRef/>
+      </w:r>
+      <w:r>
+        <w:t>Non credo solo prima delle 72 ore, dovrebbe essere specificato che se viene fatto dopo, verrà modificato il numero di countDeclinedServiceBefore24h</w:t>
+      </w:r>
+    </w:p>
+  </w:comment>
+</w:comments>
+</file>
+
+<file path=word/commentsExtended.xml><?xml version="1.0" encoding="utf-8"?>
+<w15:commentsEx xmlns:wpc="http://schemas.microsoft.com/office/word/2010/wordprocessingCanvas" xmlns:cx="http://schemas.microsoft.com/office/drawing/2014/chartex" xmlns:cx1="http://schemas.microsoft.com/office/drawing/2015/9/8/chartex" xmlns:cx2="http://schemas.microsoft.com/office/drawing/2015/10/21/chartex" xmlns:cx3="http://schemas.microsoft.com/office/drawing/2016/5/9/chartex" xmlns:cx4="http://schemas.microsoft.com/office/drawing/2016/5/10/chartex" xmlns:cx5="http://schemas.microsoft.com/office/drawing/2016/5/11/chartex" xmlns:cx6="http://schemas.microsoft.com/office/drawing/2016/5/12/chartex" xmlns:cx7="http://schemas.microsoft.com/office/drawing/2016/5/13/chartex" xmlns:cx8="http://schemas.microsoft.com/office/drawing/2016/5/14/chartex" xmlns:mc="http://schemas.openxmlformats.org/markup-compatibility/2006" xmlns:aink="http://schemas.microsoft.com/office/drawing/2016/ink" xmlns:am3d="http://schemas.microsoft.com/office/drawing/2017/model3d" xmlns:o="urn:schemas-microsoft-com:office:office" xmlns:oel="http://schemas.microsoft.com/office/2019/extlst" xmlns:r="http://schemas.openxmlformats.org/officeDocument/2006/relationships" xmlns:m="http://schemas.openxmlformats.org/officeDocument/2006/math" xmlns:v="urn:schemas-microsoft-com:vml" xmlns:wp14="http://schemas.microsoft.com/office/word/2010/wordprocessingDrawing" xmlns:wp="http://schemas.openxmlformats.org/drawingml/2006/wordprocessingDrawing" xmlns:w10="urn:schemas-microsoft-com:office:word" xmlns:w="http://schemas.openxmlformats.org/wordprocessingml/2006/main" xmlns:w14="http://schemas.microsoft.com/office/word/2010/wordml" xmlns:w15="http://schemas.microsoft.com/office/word/2012/wordml" xmlns:w16cex="http://schemas.microsoft.com/office/word/2018/wordml/cex" xmlns:w16cid="http://schemas.microsoft.com/office/word/2016/wordml/cid" xmlns:w16="http://schemas.microsoft.com/office/word/2018/wordml" xmlns:w16sdtdh="http://schemas.microsoft.com/office/word/2020/wordml/sdtdatahash" xmlns:w16se="http://schemas.microsoft.com/office/word/2015/wordml/symex" xmlns:wpg="http://schemas.microsoft.com/office/word/2010/wordprocessingGroup" xmlns:wpi="http://schemas.microsoft.com/office/word/2010/wordprocessingInk" xmlns:wne="http://schemas.microsoft.com/office/word/2006/wordml" xmlns:wps="http://schemas.microsoft.com/office/word/2010/wordprocessingShape" mc:Ignorable="w14 w15 w16se w16cid w16 w16cex w16sdtdh wp14">
+  <w15:commentEx w15:paraId="68217FF6" w15:done="0"/>
+  <w15:commentEx w15:paraId="6197AA85" w15:done="0"/>
+  <w15:commentEx w15:paraId="7BB0B2E2" w15:done="0"/>
+</w15:commentsEx>
+</file>
+
+<file path=word/commentsExtensible.xml><?xml version="1.0" encoding="utf-8"?>
+<w16cex:commentsExtensible xmlns:wpc="http://schemas.microsoft.com/office/word/2010/wordprocessingCanvas" xmlns:cx="http://schemas.microsoft.com/office/drawing/2014/chartex" xmlns:cx1="http://schemas.microsoft.com/office/drawing/2015/9/8/chartex" xmlns:cx2="http://schemas.microsoft.com/office/drawing/2015/10/21/chartex" xmlns:cx3="http://schemas.microsoft.com/office/drawing/2016/5/9/chartex" xmlns:cx4="http://schemas.microsoft.com/office/drawing/2016/5/10/chartex" xmlns:cx5="http://schemas.microsoft.com/office/drawing/2016/5/11/chartex" xmlns:cx6="http://schemas.microsoft.com/office/drawing/2016/5/12/chartex" xmlns:cx7="http://schemas.microsoft.com/office/drawing/2016/5/13/chartex" xmlns:cx8="http://schemas.microsoft.com/office/drawing/2016/5/14/chartex" xmlns:mc="http://schemas.openxmlformats.org/markup-compatibility/2006" xmlns:aink="http://schemas.microsoft.com/office/drawing/2016/ink" xmlns:am3d="http://schemas.microsoft.com/office/drawing/2017/model3d" xmlns:o="urn:schemas-microsoft-com:office:office" xmlns:oel="http://schemas.microsoft.com/office/2019/extlst" xmlns:r="http://schemas.openxmlformats.org/officeDocument/2006/relationships" xmlns:m="http://schemas.openxmlformats.org/officeDocument/2006/math" xmlns:v="urn:schemas-microsoft-com:vml" xmlns:wp14="http://schemas.microsoft.com/office/word/2010/wordprocessingDrawing" xmlns:wp="http://schemas.openxmlformats.org/drawingml/2006/wordprocessingDrawing" xmlns:w10="urn:schemas-microsoft-com:office:word" xmlns:w="http://schemas.openxmlformats.org/wordprocessingml/2006/main" xmlns:w14="http://schemas.microsoft.com/office/word/2010/wordml" xmlns:w15="http://schemas.microsoft.com/office/word/2012/wordml" xmlns:w16cex="http://schemas.microsoft.com/office/word/2018/wordml/cex" xmlns:w16cid="http://schemas.microsoft.com/office/word/2016/wordml/cid" xmlns:w16="http://schemas.microsoft.com/office/word/2018/wordml" xmlns:w16sdtdh="http://schemas.microsoft.com/office/word/2020/wordml/sdtdatahash" xmlns:w16se="http://schemas.microsoft.com/office/word/2015/wordml/symex" xmlns:wpg="http://schemas.microsoft.com/office/word/2010/wordprocessingGroup" xmlns:wpi="http://schemas.microsoft.com/office/word/2010/wordprocessingInk" xmlns:wne="http://schemas.microsoft.com/office/word/2006/wordml" xmlns:wps="http://schemas.microsoft.com/office/word/2010/wordprocessingShape" mc:Ignorable="w14 w15 w16se w16cid w16 w16cex w16sdtdh wp14">
+  <w16cex:commentExtensible w16cex:durableId="27359739" w16cex:dateUtc="2022-12-03T08:36:00Z"/>
+  <w16cex:commentExtensible w16cex:durableId="27359788" w16cex:dateUtc="2022-12-03T08:38:00Z"/>
+  <w16cex:commentExtensible w16cex:durableId="273597F7" w16cex:dateUtc="2022-12-03T08:40:00Z"/>
+</w16cex:commentsExtensible>
+</file>
+
+<file path=word/commentsIds.xml><?xml version="1.0" encoding="utf-8"?>
+<w16cid:commentsIds xmlns:wpc="http://schemas.microsoft.com/office/word/2010/wordprocessingCanvas" xmlns:cx="http://schemas.microsoft.com/office/drawing/2014/chartex" xmlns:cx1="http://schemas.microsoft.com/office/drawing/2015/9/8/chartex" xmlns:cx2="http://schemas.microsoft.com/office/drawing/2015/10/21/chartex" xmlns:cx3="http://schemas.microsoft.com/office/drawing/2016/5/9/chartex" xmlns:cx4="http://schemas.microsoft.com/office/drawing/2016/5/10/chartex" xmlns:cx5="http://schemas.microsoft.com/office/drawing/2016/5/11/chartex" xmlns:cx6="http://schemas.microsoft.com/office/drawing/2016/5/12/chartex" xmlns:cx7="http://schemas.microsoft.com/office/drawing/2016/5/13/chartex" xmlns:cx8="http://schemas.microsoft.com/office/drawing/2016/5/14/chartex" xmlns:mc="http://schemas.openxmlformats.org/markup-compatibility/2006" xmlns:aink="http://schemas.microsoft.com/office/drawing/2016/ink" xmlns:am3d="http://schemas.microsoft.com/office/drawing/2017/model3d" xmlns:o="urn:schemas-microsoft-com:office:office" xmlns:oel="http://schemas.microsoft.com/office/2019/extlst" xmlns:r="http://schemas.openxmlformats.org/officeDocument/2006/relationships" xmlns:m="http://schemas.openxmlformats.org/officeDocument/2006/math" xmlns:v="urn:schemas-microsoft-com:vml" xmlns:wp14="http://schemas.microsoft.com/office/word/2010/wordprocessingDrawing" xmlns:wp="http://schemas.openxmlformats.org/drawingml/2006/wordprocessingDrawing" xmlns:w10="urn:schemas-microsoft-com:office:word" xmlns:w="http://schemas.openxmlformats.org/wordprocessingml/2006/main" xmlns:w14="http://schemas.microsoft.com/office/word/2010/wordml" xmlns:w15="http://schemas.microsoft.com/office/word/2012/wordml" xmlns:w16cex="http://schemas.microsoft.com/office/word/2018/wordml/cex" xmlns:w16cid="http://schemas.microsoft.com/office/word/2016/wordml/cid" xmlns:w16="http://schemas.microsoft.com/office/word/2018/wordml" xmlns:w16sdtdh="http://schemas.microsoft.com/office/word/2020/wordml/sdtdatahash" xmlns:w16se="http://schemas.microsoft.com/office/word/2015/wordml/symex" xmlns:wpg="http://schemas.microsoft.com/office/word/2010/wordprocessingGroup" xmlns:wpi="http://schemas.microsoft.com/office/word/2010/wordprocessingInk" xmlns:wne="http://schemas.microsoft.com/office/word/2006/wordml" xmlns:wps="http://schemas.microsoft.com/office/word/2010/wordprocessingShape" mc:Ignorable="w14 w15 w16se w16cid w16 w16cex w16sdtdh wp14">
+  <w16cid:commentId w16cid:paraId="68217FF6" w16cid:durableId="27359739"/>
+  <w16cid:commentId w16cid:paraId="6197AA85" w16cid:durableId="27359788"/>
+  <w16cid:commentId w16cid:paraId="7BB0B2E2" w16cid:durableId="273597F7"/>
+</w16cid:commentsIds>
 </file>
 
 <file path=word/endnotes.xml><?xml version="1.0" encoding="utf-8"?>
@@ -26051,6 +26405,14 @@
   </w:num>
   <w:numIdMacAtCleanup w:val="8"/>
 </w:numbering>
+</file>
+
+<file path=word/people.xml><?xml version="1.0" encoding="utf-8"?>
+<w15:people xmlns:wpc="http://schemas.microsoft.com/office/word/2010/wordprocessingCanvas" xmlns:cx="http://schemas.microsoft.com/office/drawing/2014/chartex" xmlns:cx1="http://schemas.microsoft.com/office/drawing/2015/9/8/chartex" xmlns:cx2="http://schemas.microsoft.com/office/drawing/2015/10/21/chartex" xmlns:cx3="http://schemas.microsoft.com/office/drawing/2016/5/9/chartex" xmlns:cx4="http://schemas.microsoft.com/office/drawing/2016/5/10/chartex" xmlns:cx5="http://schemas.microsoft.com/office/drawing/2016/5/11/chartex" xmlns:cx6="http://schemas.microsoft.com/office/drawing/2016/5/12/chartex" xmlns:cx7="http://schemas.microsoft.com/office/drawing/2016/5/13/chartex" xmlns:cx8="http://schemas.microsoft.com/office/drawing/2016/5/14/chartex" xmlns:mc="http://schemas.openxmlformats.org/markup-compatibility/2006" xmlns:aink="http://schemas.microsoft.com/office/drawing/2016/ink" xmlns:am3d="http://schemas.microsoft.com/office/drawing/2017/model3d" xmlns:o="urn:schemas-microsoft-com:office:office" xmlns:oel="http://schemas.microsoft.com/office/2019/extlst" xmlns:r="http://schemas.openxmlformats.org/officeDocument/2006/relationships" xmlns:m="http://schemas.openxmlformats.org/officeDocument/2006/math" xmlns:v="urn:schemas-microsoft-com:vml" xmlns:wp14="http://schemas.microsoft.com/office/word/2010/wordprocessingDrawing" xmlns:wp="http://schemas.openxmlformats.org/drawingml/2006/wordprocessingDrawing" xmlns:w10="urn:schemas-microsoft-com:office:word" xmlns:w="http://schemas.openxmlformats.org/wordprocessingml/2006/main" xmlns:w14="http://schemas.microsoft.com/office/word/2010/wordml" xmlns:w15="http://schemas.microsoft.com/office/word/2012/wordml" xmlns:w16cex="http://schemas.microsoft.com/office/word/2018/wordml/cex" xmlns:w16cid="http://schemas.microsoft.com/office/word/2016/wordml/cid" xmlns:w16="http://schemas.microsoft.com/office/word/2018/wordml" xmlns:w16sdtdh="http://schemas.microsoft.com/office/word/2020/wordml/sdtdatahash" xmlns:w16se="http://schemas.microsoft.com/office/word/2015/wordml/symex" xmlns:wpg="http://schemas.microsoft.com/office/word/2010/wordprocessingGroup" xmlns:wpi="http://schemas.microsoft.com/office/word/2010/wordprocessingInk" xmlns:wne="http://schemas.microsoft.com/office/word/2006/wordml" xmlns:wps="http://schemas.microsoft.com/office/word/2010/wordprocessingShape" mc:Ignorable="w14 w15 w16se w16cid w16 w16cex w16sdtdh wp14">
+  <w15:person w15:author="Riccardo Fusiello">
+    <w15:presenceInfo w15:providerId="Windows Live" w15:userId="305d9f26c01e31a3"/>
+  </w15:person>
+</w15:people>
 </file>
 
 <file path=word/styles.xml><?xml version="1.0" encoding="utf-8"?>
@@ -26533,7 +26895,6 @@
   <w:style w:type="character" w:default="1" w:styleId="Carpredefinitoparagrafo">
     <w:name w:val="Default Paragraph Font"/>
     <w:uiPriority w:val="1"/>
-    <w:semiHidden/>
     <w:unhideWhenUsed/>
   </w:style>
   <w:style w:type="table" w:default="1" w:styleId="Tabellanormale">
@@ -26952,7 +27313,7 @@
     <w:charset w:val="00"/>
     <w:family w:val="swiss"/>
     <w:pitch w:val="variable"/>
-    <w:sig w:usb0="E4002EFF" w:usb1="C000247B" w:usb2="00000009" w:usb3="00000000" w:csb0="000001FF" w:csb1="00000000"/>
+    <w:sig w:usb0="E4002EFF" w:usb1="C200247B" w:usb2="00000009" w:usb3="00000000" w:csb0="000001FF" w:csb1="00000000"/>
   </w:font>
   <w:font w:name="Garamond">
     <w:panose1 w:val="02020404030301010803"/>
@@ -26978,7 +27339,7 @@
     <w:charset w:val="00"/>
     <w:family w:val="swiss"/>
     <w:pitch w:val="variable"/>
-    <w:sig w:usb0="E4002EFF" w:usb1="C000247B" w:usb2="00000009" w:usb3="00000000" w:csb0="000001FF" w:csb1="00000000"/>
+    <w:sig w:usb0="E4002EFF" w:usb1="C200247B" w:usb2="00000009" w:usb3="00000000" w:csb0="000001FF" w:csb1="00000000"/>
   </w:font>
   <w:font w:name="AppleSystemUIFont">
     <w:altName w:val="Calibri"/>
@@ -27086,6 +27447,7 @@
     <w:rsid w:val="009A1AA7"/>
     <w:rsid w:val="00A15A41"/>
     <w:rsid w:val="00A73374"/>
+    <w:rsid w:val="00A92AFA"/>
     <w:rsid w:val="00AA6619"/>
     <w:rsid w:val="00AE6744"/>
     <w:rsid w:val="00AF6531"/>

</xml_diff>

<commit_message>
Sistemato D3 più aggiunta bozza frontend
</commit_message>
<xml_diff>
--- a/MaterialeD3/D3_T33 .docx
+++ b/MaterialeD3/D3_T33 .docx
@@ -17173,31 +17173,7 @@
           <w:rFonts w:ascii="Garamond" w:hAnsi="Garamond" w:cs="Calibri"/>
           <w:color w:val="000000" w:themeColor="text1"/>
         </w:rPr>
-        <w:t xml:space="preserve">condizione nel seguente </w:t>
-      </w:r>
-      <w:commentRangeStart w:id="13"/>
-      <w:r>
-        <w:rPr>
-          <w:rFonts w:ascii="Garamond" w:hAnsi="Garamond" w:cs="Calibri"/>
-          <w:color w:val="000000" w:themeColor="text1"/>
-        </w:rPr>
-        <w:t>modo</w:t>
-      </w:r>
-      <w:commentRangeEnd w:id="13"/>
-      <w:r>
-        <w:rPr>
-          <w:rStyle w:val="Rimandocommento"/>
-          <w:rFonts w:asciiTheme="minorHAnsi" w:eastAsiaTheme="minorHAnsi" w:hAnsiTheme="minorHAnsi" w:cstheme="minorBidi"/>
-          <w:lang w:eastAsia="en-US"/>
-        </w:rPr>
-        <w:commentReference w:id="13"/>
-      </w:r>
-      <w:r>
-        <w:rPr>
-          <w:rFonts w:ascii="Garamond" w:hAnsi="Garamond" w:cs="Calibri"/>
-          <w:color w:val="000000" w:themeColor="text1"/>
-        </w:rPr>
-        <w:t>:</w:t>
+        <w:t>condizione nel seguente modo:</w:t>
       </w:r>
     </w:p>
     <w:p>
@@ -17227,7 +17203,7 @@
                     </pic:cNvPicPr>
                   </pic:nvPicPr>
                   <pic:blipFill>
-                    <a:blip r:embed="rId40">
+                    <a:blip r:embed="rId36">
                       <a:extLst>
                         <a:ext uri="{28A0092B-C50C-407E-A947-70E740481C1C}">
                           <a14:useLocalDpi xmlns:a14="http://schemas.microsoft.com/office/drawing/2010/main" val="0"/>
@@ -17352,31 +17328,7 @@
           <w:rFonts w:ascii="Garamond" w:hAnsi="Garamond" w:cs="Calibri"/>
           <w:color w:val="000000" w:themeColor="text1"/>
         </w:rPr>
-        <w:t xml:space="preserve"> e una post-condizione nel seguente </w:t>
-      </w:r>
-      <w:commentRangeStart w:id="14"/>
-      <w:r>
-        <w:rPr>
-          <w:rFonts w:ascii="Garamond" w:hAnsi="Garamond" w:cs="Calibri"/>
-          <w:color w:val="000000" w:themeColor="text1"/>
-        </w:rPr>
-        <w:t>modo</w:t>
-      </w:r>
-      <w:commentRangeEnd w:id="14"/>
-      <w:r>
-        <w:rPr>
-          <w:rStyle w:val="Rimandocommento"/>
-          <w:rFonts w:asciiTheme="minorHAnsi" w:eastAsiaTheme="minorHAnsi" w:hAnsiTheme="minorHAnsi" w:cstheme="minorBidi"/>
-          <w:lang w:eastAsia="en-US"/>
-        </w:rPr>
-        <w:commentReference w:id="14"/>
-      </w:r>
-      <w:r>
-        <w:rPr>
-          <w:rFonts w:ascii="Garamond" w:hAnsi="Garamond" w:cs="Calibri"/>
-          <w:color w:val="000000" w:themeColor="text1"/>
-        </w:rPr>
-        <w:t>:</w:t>
+        <w:t xml:space="preserve"> e una post-condizione nel seguente modo:</w:t>
       </w:r>
     </w:p>
     <w:p>
@@ -17414,7 +17366,7 @@
                     </pic:cNvPicPr>
                   </pic:nvPicPr>
                   <pic:blipFill>
-                    <a:blip r:embed="rId41">
+                    <a:blip r:embed="rId37">
                       <a:extLst>
                         <a:ext uri="{28A0092B-C50C-407E-A947-70E740481C1C}">
                           <a14:useLocalDpi xmlns:a14="http://schemas.microsoft.com/office/drawing/2010/main" val="0"/>
@@ -17538,7 +17490,7 @@
                     </pic:cNvPicPr>
                   </pic:nvPicPr>
                   <pic:blipFill>
-                    <a:blip r:embed="rId42">
+                    <a:blip r:embed="rId38">
                       <a:extLst>
                         <a:ext uri="{28A0092B-C50C-407E-A947-70E740481C1C}">
                           <a14:useLocalDpi xmlns:a14="http://schemas.microsoft.com/office/drawing/2010/main" val="0"/>
@@ -17645,7 +17597,7 @@
                     </pic:cNvPicPr>
                   </pic:nvPicPr>
                   <pic:blipFill>
-                    <a:blip r:embed="rId43" cstate="print">
+                    <a:blip r:embed="rId39" cstate="print">
                       <a:extLst>
                         <a:ext uri="{28A0092B-C50C-407E-A947-70E740481C1C}">
                           <a14:useLocalDpi xmlns:a14="http://schemas.microsoft.com/office/drawing/2010/main" val="0"/>
@@ -17774,7 +17726,7 @@
                     </pic:cNvPicPr>
                   </pic:nvPicPr>
                   <pic:blipFill>
-                    <a:blip r:embed="rId44">
+                    <a:blip r:embed="rId40">
                       <a:extLst>
                         <a:ext uri="{28A0092B-C50C-407E-A947-70E740481C1C}">
                           <a14:useLocalDpi xmlns:a14="http://schemas.microsoft.com/office/drawing/2010/main" val="0"/>
@@ -17889,23 +17841,7 @@
         <w:rPr>
           <w:rFonts w:ascii="Garamond" w:hAnsi="Garamond" w:cs="Calibri Light"/>
         </w:rPr>
-        <w:t xml:space="preserve">lo studente ha la possibilità di ritirarsi da uno specifico annuncio solo nell’eventualità in cui il tempo mancante dallo svolgimento del servizio richiesto è maggiore di 72 </w:t>
-      </w:r>
-      <w:commentRangeStart w:id="15"/>
-      <w:r>
-        <w:rPr>
-          <w:rFonts w:ascii="Garamond" w:hAnsi="Garamond" w:cs="Calibri Light"/>
-        </w:rPr>
-        <w:t>ore</w:t>
-      </w:r>
-      <w:commentRangeEnd w:id="15"/>
-      <w:r>
-        <w:rPr>
-          <w:rStyle w:val="Rimandocommento"/>
-          <w:rFonts w:asciiTheme="minorHAnsi" w:eastAsiaTheme="minorHAnsi" w:hAnsiTheme="minorHAnsi" w:cstheme="minorBidi"/>
-          <w:lang w:eastAsia="en-US"/>
-        </w:rPr>
-        <w:commentReference w:id="15"/>
+        <w:t>lo studente ha la possibilità di ritirarsi da uno specifico annuncio solo nell’eventualità in cui il tempo mancante dallo svolgimento del servizio richiesto è maggiore di 72 ore</w:t>
       </w:r>
       <w:r>
         <w:rPr>
@@ -18037,7 +17973,7 @@
                     </pic:cNvPicPr>
                   </pic:nvPicPr>
                   <pic:blipFill>
-                    <a:blip r:embed="rId45">
+                    <a:blip r:embed="rId41">
                       <a:extLst>
                         <a:ext uri="{28A0092B-C50C-407E-A947-70E740481C1C}">
                           <a14:useLocalDpi xmlns:a14="http://schemas.microsoft.com/office/drawing/2010/main" val="0"/>
@@ -18851,7 +18787,7 @@
                     </pic:cNvPicPr>
                   </pic:nvPicPr>
                   <pic:blipFill>
-                    <a:blip r:embed="rId46">
+                    <a:blip r:embed="rId42">
                       <a:extLst>
                         <a:ext uri="{28A0092B-C50C-407E-A947-70E740481C1C}">
                           <a14:useLocalDpi xmlns:a14="http://schemas.microsoft.com/office/drawing/2010/main" val="0"/>
@@ -18963,7 +18899,7 @@
                     </pic:cNvPicPr>
                   </pic:nvPicPr>
                   <pic:blipFill>
-                    <a:blip r:embed="rId47" cstate="print">
+                    <a:blip r:embed="rId43" cstate="print">
                       <a:extLst>
                         <a:ext uri="{28A0092B-C50C-407E-A947-70E740481C1C}">
                           <a14:useLocalDpi xmlns:a14="http://schemas.microsoft.com/office/drawing/2010/main" val="0"/>
@@ -19139,6 +19075,574 @@
                 <pic:pic xmlns:pic="http://schemas.openxmlformats.org/drawingml/2006/picture">
                   <pic:nvPicPr>
                     <pic:cNvPr id="86" name="Immagine 86" descr="Immagine che contiene testo&#10;&#10;Descrizione generata automaticamente"/>
+                    <pic:cNvPicPr>
+                      <a:picLocks noChangeAspect="1" noChangeArrowheads="1"/>
+                    </pic:cNvPicPr>
+                  </pic:nvPicPr>
+                  <pic:blipFill>
+                    <a:blip r:embed="rId44">
+                      <a:extLst>
+                        <a:ext uri="{28A0092B-C50C-407E-A947-70E740481C1C}">
+                          <a14:useLocalDpi xmlns:a14="http://schemas.microsoft.com/office/drawing/2010/main" val="0"/>
+                        </a:ext>
+                      </a:extLst>
+                    </a:blip>
+                    <a:srcRect/>
+                    <a:stretch>
+                      <a:fillRect/>
+                    </a:stretch>
+                  </pic:blipFill>
+                  <pic:spPr bwMode="auto">
+                    <a:xfrm>
+                      <a:off x="0" y="0"/>
+                      <a:ext cx="6120130" cy="767715"/>
+                    </a:xfrm>
+                    <a:prstGeom prst="rect">
+                      <a:avLst/>
+                    </a:prstGeom>
+                    <a:noFill/>
+                    <a:ln>
+                      <a:noFill/>
+                    </a:ln>
+                  </pic:spPr>
+                </pic:pic>
+              </a:graphicData>
+            </a:graphic>
+          </wp:inline>
+        </w:drawing>
+      </w:r>
+    </w:p>
+    <w:p>
+      <w:pPr>
+        <w:spacing w:after="240" w:line="276" w:lineRule="auto"/>
+        <w:jc w:val="both"/>
+        <w:rPr>
+          <w:rFonts w:ascii="Garamond" w:hAnsi="Garamond" w:cs="Calibri"/>
+          <w:color w:val="000000" w:themeColor="text1"/>
+          <w:u w:val="single"/>
+          <w:lang w:val="en-GB"/>
+        </w:rPr>
+      </w:pPr>
+    </w:p>
+    <w:p>
+      <w:pPr>
+        <w:spacing w:after="240" w:line="276" w:lineRule="auto"/>
+        <w:jc w:val="both"/>
+        <w:rPr>
+          <w:rFonts w:ascii="Garamond" w:hAnsi="Garamond" w:cs="Calibri"/>
+          <w:color w:val="000000" w:themeColor="text1"/>
+          <w:u w:val="single"/>
+          <w:lang w:val="en-GB"/>
+        </w:rPr>
+      </w:pPr>
+    </w:p>
+    <w:p>
+      <w:pPr>
+        <w:spacing w:after="240" w:line="276" w:lineRule="auto"/>
+        <w:jc w:val="both"/>
+        <w:rPr>
+          <w:rFonts w:ascii="Garamond" w:hAnsi="Garamond" w:cs="Calibri"/>
+          <w:color w:val="000000" w:themeColor="text1"/>
+          <w:u w:val="single"/>
+          <w:lang w:val="en-GB"/>
+        </w:rPr>
+      </w:pPr>
+    </w:p>
+    <w:p>
+      <w:pPr>
+        <w:pStyle w:val="Paragrafoelenco"/>
+        <w:numPr>
+          <w:ilvl w:val="0"/>
+          <w:numId w:val="35"/>
+        </w:numPr>
+        <w:spacing w:after="240" w:line="276" w:lineRule="auto"/>
+        <w:ind w:left="1418" w:hanging="992"/>
+        <w:jc w:val="both"/>
+        <w:rPr>
+          <w:rFonts w:ascii="Garamond" w:hAnsi="Garamond" w:cs="Calibri"/>
+          <w:color w:val="000000" w:themeColor="text1"/>
+          <w:sz w:val="24"/>
+          <w:szCs w:val="24"/>
+          <w:u w:val="single"/>
+        </w:rPr>
+      </w:pPr>
+      <w:r>
+        <w:rPr>
+          <w:rFonts w:ascii="Garamond" w:hAnsi="Garamond" w:cs="Calibri"/>
+          <w:color w:val="000000" w:themeColor="text1"/>
+          <w:sz w:val="24"/>
+          <w:szCs w:val="24"/>
+          <w:u w:val="single"/>
+        </w:rPr>
+        <w:lastRenderedPageBreak/>
+        <w:t>Reference</w:t>
+      </w:r>
+    </w:p>
+    <w:p>
+      <w:pPr>
+        <w:spacing w:after="240" w:line="276" w:lineRule="auto"/>
+        <w:jc w:val="center"/>
+        <w:rPr>
+          <w:rFonts w:ascii="Garamond" w:hAnsi="Garamond" w:cs="Calibri"/>
+          <w:color w:val="000000" w:themeColor="text1"/>
+        </w:rPr>
+      </w:pPr>
+      <w:r>
+        <w:rPr>
+          <w:noProof/>
+        </w:rPr>
+        <w:drawing>
+          <wp:inline distT="0" distB="0" distL="0" distR="0" wp14:anchorId="75F6F424" wp14:editId="7F2E0552">
+            <wp:extent cx="1543050" cy="1014892"/>
+            <wp:effectExtent l="0" t="0" r="0" b="0"/>
+            <wp:docPr id="35" name="Immagine 35" descr="Immagine che contiene tavolo&#10;&#10;Descrizione generata automaticamente"/>
+            <wp:cNvGraphicFramePr>
+              <a:graphicFrameLocks xmlns:a="http://schemas.openxmlformats.org/drawingml/2006/main" noChangeAspect="1"/>
+            </wp:cNvGraphicFramePr>
+            <a:graphic xmlns:a="http://schemas.openxmlformats.org/drawingml/2006/main">
+              <a:graphicData uri="http://schemas.openxmlformats.org/drawingml/2006/picture">
+                <pic:pic xmlns:pic="http://schemas.openxmlformats.org/drawingml/2006/picture">
+                  <pic:nvPicPr>
+                    <pic:cNvPr id="35" name="Immagine 35" descr="Immagine che contiene tavolo&#10;&#10;Descrizione generata automaticamente"/>
+                    <pic:cNvPicPr>
+                      <a:picLocks noChangeAspect="1" noChangeArrowheads="1"/>
+                    </pic:cNvPicPr>
+                  </pic:nvPicPr>
+                  <pic:blipFill>
+                    <a:blip r:embed="rId45" cstate="print">
+                      <a:extLst>
+                        <a:ext uri="{28A0092B-C50C-407E-A947-70E740481C1C}">
+                          <a14:useLocalDpi xmlns:a14="http://schemas.microsoft.com/office/drawing/2010/main" val="0"/>
+                        </a:ext>
+                      </a:extLst>
+                    </a:blip>
+                    <a:srcRect/>
+                    <a:stretch>
+                      <a:fillRect/>
+                    </a:stretch>
+                  </pic:blipFill>
+                  <pic:spPr bwMode="auto">
+                    <a:xfrm>
+                      <a:off x="0" y="0"/>
+                      <a:ext cx="1554739" cy="1022580"/>
+                    </a:xfrm>
+                    <a:prstGeom prst="rect">
+                      <a:avLst/>
+                    </a:prstGeom>
+                    <a:noFill/>
+                    <a:ln>
+                      <a:noFill/>
+                    </a:ln>
+                  </pic:spPr>
+                </pic:pic>
+              </a:graphicData>
+            </a:graphic>
+          </wp:inline>
+        </w:drawing>
+      </w:r>
+    </w:p>
+    <w:p>
+      <w:pPr>
+        <w:spacing w:after="240" w:line="276" w:lineRule="auto"/>
+        <w:jc w:val="both"/>
+        <w:rPr>
+          <w:rFonts w:ascii="Garamond" w:eastAsiaTheme="majorEastAsia" w:hAnsi="Garamond" w:cstheme="majorBidi"/>
+          <w:b/>
+          <w:color w:val="000000" w:themeColor="text1"/>
+          <w:sz w:val="32"/>
+          <w:szCs w:val="32"/>
+        </w:rPr>
+      </w:pPr>
+      <w:r>
+        <w:rPr>
+          <w:rFonts w:ascii="Garamond" w:hAnsi="Garamond" w:cs="Calibri"/>
+          <w:color w:val="000000" w:themeColor="text1"/>
+        </w:rPr>
+        <w:t xml:space="preserve">Una referenza </w:t>
+      </w:r>
+      <w:r>
+        <w:rPr>
+          <w:rFonts w:ascii="Garamond" w:hAnsi="Garamond" w:cs="Calibri"/>
+          <w:color w:val="000000" w:themeColor="text1"/>
+        </w:rPr>
+        <w:t xml:space="preserve">è espressa attraverso </w:t>
+      </w:r>
+      <w:r>
+        <w:rPr>
+          <w:rFonts w:ascii="Garamond" w:hAnsi="Garamond" w:cs="Calibri"/>
+          <w:color w:val="000000" w:themeColor="text1"/>
+        </w:rPr>
+        <w:t xml:space="preserve">un voto </w:t>
+      </w:r>
+      <w:r>
+        <w:rPr>
+          <w:rFonts w:ascii="Garamond" w:hAnsi="Garamond" w:cs="Calibri"/>
+          <w:color w:val="000000" w:themeColor="text1"/>
+        </w:rPr>
+        <w:t xml:space="preserve">che è </w:t>
+      </w:r>
+      <w:r>
+        <w:rPr>
+          <w:rFonts w:ascii="Garamond" w:hAnsi="Garamond" w:cs="Calibri"/>
+          <w:color w:val="000000" w:themeColor="text1"/>
+        </w:rPr>
+        <w:t xml:space="preserve">compreso tra 0 e 5. Questa condizione è espressa in OCL attraverso un invariante </w:t>
+      </w:r>
+      <w:r>
+        <w:rPr>
+          <w:rFonts w:ascii="Garamond" w:hAnsi="Garamond" w:cs="Calibri"/>
+          <w:color w:val="000000" w:themeColor="text1"/>
+        </w:rPr>
+        <w:t>nel seguente modo</w:t>
+      </w:r>
+      <w:r>
+        <w:rPr>
+          <w:rFonts w:ascii="Garamond" w:hAnsi="Garamond" w:cs="Calibri"/>
+          <w:color w:val="000000" w:themeColor="text1"/>
+        </w:rPr>
+        <w:t>:</w:t>
+      </w:r>
+    </w:p>
+    <w:p>
+      <w:pPr>
+        <w:spacing w:after="240" w:line="276" w:lineRule="auto"/>
+        <w:jc w:val="center"/>
+        <w:rPr>
+          <w:rFonts w:ascii="Garamond" w:eastAsiaTheme="majorEastAsia" w:hAnsi="Garamond" w:cstheme="majorBidi"/>
+          <w:b/>
+          <w:color w:val="000000" w:themeColor="text1"/>
+          <w:sz w:val="32"/>
+          <w:szCs w:val="32"/>
+        </w:rPr>
+      </w:pPr>
+      <w:r>
+        <w:rPr>
+          <w:noProof/>
+        </w:rPr>
+        <w:drawing>
+          <wp:inline distT="0" distB="0" distL="0" distR="0" wp14:anchorId="385F7EAE" wp14:editId="428BB632">
+            <wp:extent cx="2160000" cy="754584"/>
+            <wp:effectExtent l="0" t="0" r="0" b="7620"/>
+            <wp:docPr id="48" name="Immagine 48" descr="Immagine che contiene testo&#10;&#10;Descrizione generata automaticamente"/>
+            <wp:cNvGraphicFramePr>
+              <a:graphicFrameLocks xmlns:a="http://schemas.openxmlformats.org/drawingml/2006/main" noChangeAspect="1"/>
+            </wp:cNvGraphicFramePr>
+            <a:graphic xmlns:a="http://schemas.openxmlformats.org/drawingml/2006/main">
+              <a:graphicData uri="http://schemas.openxmlformats.org/drawingml/2006/picture">
+                <pic:pic xmlns:pic="http://schemas.openxmlformats.org/drawingml/2006/picture">
+                  <pic:nvPicPr>
+                    <pic:cNvPr id="48" name="Immagine 48" descr="Immagine che contiene testo&#10;&#10;Descrizione generata automaticamente"/>
+                    <pic:cNvPicPr>
+                      <a:picLocks noChangeAspect="1" noChangeArrowheads="1"/>
+                    </pic:cNvPicPr>
+                  </pic:nvPicPr>
+                  <pic:blipFill>
+                    <a:blip r:embed="rId46" cstate="print">
+                      <a:extLst>
+                        <a:ext uri="{28A0092B-C50C-407E-A947-70E740481C1C}">
+                          <a14:useLocalDpi xmlns:a14="http://schemas.microsoft.com/office/drawing/2010/main" val="0"/>
+                        </a:ext>
+                      </a:extLst>
+                    </a:blip>
+                    <a:srcRect/>
+                    <a:stretch>
+                      <a:fillRect/>
+                    </a:stretch>
+                  </pic:blipFill>
+                  <pic:spPr bwMode="auto">
+                    <a:xfrm>
+                      <a:off x="0" y="0"/>
+                      <a:ext cx="2160000" cy="754584"/>
+                    </a:xfrm>
+                    <a:prstGeom prst="rect">
+                      <a:avLst/>
+                    </a:prstGeom>
+                    <a:noFill/>
+                    <a:ln>
+                      <a:noFill/>
+                    </a:ln>
+                  </pic:spPr>
+                </pic:pic>
+              </a:graphicData>
+            </a:graphic>
+          </wp:inline>
+        </w:drawing>
+      </w:r>
+    </w:p>
+    <w:p>
+      <w:pPr>
+        <w:pStyle w:val="Paragrafoelenco"/>
+        <w:numPr>
+          <w:ilvl w:val="0"/>
+          <w:numId w:val="35"/>
+        </w:numPr>
+        <w:spacing w:after="240" w:line="276" w:lineRule="auto"/>
+        <w:ind w:left="1418" w:hanging="992"/>
+        <w:jc w:val="both"/>
+        <w:rPr>
+          <w:rFonts w:ascii="Garamond" w:hAnsi="Garamond" w:cs="Calibri"/>
+          <w:color w:val="000000" w:themeColor="text1"/>
+          <w:sz w:val="24"/>
+          <w:szCs w:val="24"/>
+          <w:u w:val="single"/>
+        </w:rPr>
+      </w:pPr>
+      <w:r>
+        <w:rPr>
+          <w:rFonts w:ascii="Garamond" w:hAnsi="Garamond" w:cs="Calibri"/>
+          <w:color w:val="000000" w:themeColor="text1"/>
+          <w:sz w:val="24"/>
+          <w:szCs w:val="24"/>
+          <w:u w:val="single"/>
+        </w:rPr>
+        <w:t>Payment</w:t>
+      </w:r>
+      <w:r>
+        <w:fldChar w:fldCharType="begin"/>
+      </w:r>
+      <w:r>
+        <w:instrText xml:space="preserve"> INCLUDEPICTURE "https://documents.lucid.app/documents/50ae0c31-1a9d-4781-9cf7-80f3be9b11e1/pages/0_0?a=2670&amp;x=1503&amp;y=3539&amp;w=463&amp;h=320&amp;store=1&amp;accept=image%2F*&amp;auth=LCA%20d744c69e40d27156bd5f7912266cee8937091b79-ts%3D1669282675" \* MERGEFORMATINET </w:instrText>
+      </w:r>
+      <w:r>
+        <w:fldChar w:fldCharType="separate"/>
+      </w:r>
+      <w:r>
+        <w:fldChar w:fldCharType="end"/>
+      </w:r>
+    </w:p>
+    <w:p>
+      <w:pPr>
+        <w:spacing w:after="240" w:line="276" w:lineRule="auto"/>
+        <w:jc w:val="center"/>
+        <w:rPr>
+          <w:rFonts w:ascii="Garamond" w:hAnsi="Garamond" w:cs="Calibri Light"/>
+        </w:rPr>
+      </w:pPr>
+      <w:r>
+        <w:rPr>
+          <w:noProof/>
+        </w:rPr>
+        <w:drawing>
+          <wp:inline distT="0" distB="0" distL="0" distR="0" wp14:anchorId="6F46C181" wp14:editId="2BBB2E0A">
+            <wp:extent cx="1974850" cy="1364580"/>
+            <wp:effectExtent l="0" t="0" r="6350" b="7620"/>
+            <wp:docPr id="40" name="Immagine 40" descr="Immagine che contiene testo&#10;&#10;Descrizione generata automaticamente"/>
+            <wp:cNvGraphicFramePr>
+              <a:graphicFrameLocks xmlns:a="http://schemas.openxmlformats.org/drawingml/2006/main" noChangeAspect="1"/>
+            </wp:cNvGraphicFramePr>
+            <a:graphic xmlns:a="http://schemas.openxmlformats.org/drawingml/2006/main">
+              <a:graphicData uri="http://schemas.openxmlformats.org/drawingml/2006/picture">
+                <pic:pic xmlns:pic="http://schemas.openxmlformats.org/drawingml/2006/picture">
+                  <pic:nvPicPr>
+                    <pic:cNvPr id="40" name="Immagine 40" descr="Immagine che contiene testo&#10;&#10;Descrizione generata automaticamente"/>
+                    <pic:cNvPicPr>
+                      <a:picLocks noChangeAspect="1" noChangeArrowheads="1"/>
+                    </pic:cNvPicPr>
+                  </pic:nvPicPr>
+                  <pic:blipFill>
+                    <a:blip r:embed="rId47">
+                      <a:extLst>
+                        <a:ext uri="{28A0092B-C50C-407E-A947-70E740481C1C}">
+                          <a14:useLocalDpi xmlns:a14="http://schemas.microsoft.com/office/drawing/2010/main" val="0"/>
+                        </a:ext>
+                      </a:extLst>
+                    </a:blip>
+                    <a:srcRect/>
+                    <a:stretch>
+                      <a:fillRect/>
+                    </a:stretch>
+                  </pic:blipFill>
+                  <pic:spPr bwMode="auto">
+                    <a:xfrm>
+                      <a:off x="0" y="0"/>
+                      <a:ext cx="1986539" cy="1372657"/>
+                    </a:xfrm>
+                    <a:prstGeom prst="rect">
+                      <a:avLst/>
+                    </a:prstGeom>
+                    <a:noFill/>
+                    <a:ln>
+                      <a:noFill/>
+                    </a:ln>
+                  </pic:spPr>
+                </pic:pic>
+              </a:graphicData>
+            </a:graphic>
+          </wp:inline>
+        </w:drawing>
+      </w:r>
+    </w:p>
+    <w:p>
+      <w:pPr>
+        <w:spacing w:after="240" w:line="276" w:lineRule="auto"/>
+        <w:jc w:val="both"/>
+        <w:rPr>
+          <w:rFonts w:ascii="Garamond" w:hAnsi="Garamond" w:cs="Calibri"/>
+          <w:color w:val="000000" w:themeColor="text1"/>
+        </w:rPr>
+      </w:pPr>
+      <w:r>
+        <w:rPr>
+          <w:rFonts w:ascii="Garamond" w:hAnsi="Garamond" w:cs="Calibri Light"/>
+        </w:rPr>
+        <w:t xml:space="preserve">L'applicazione fornisce due diverse modalità di pagamenti: in contanti oppure pagamento elettronico attraverso l'utilizzo del sistema esterno </w:t>
+      </w:r>
+      <w:r>
+        <w:rPr>
+          <w:rFonts w:ascii="Garamond" w:hAnsi="Garamond" w:cs="Calibri Light"/>
+          <w:i/>
+          <w:iCs/>
+        </w:rPr>
+        <w:t>PayPal</w:t>
+      </w:r>
+      <w:r>
+        <w:rPr>
+          <w:rFonts w:ascii="Garamond" w:hAnsi="Garamond" w:cs="Calibri Light"/>
+        </w:rPr>
+        <w:t>. In entrambi i casi è però presente il vincolo che l'</w:t>
+      </w:r>
+      <w:proofErr w:type="spellStart"/>
+      <w:r>
+        <w:rPr>
+          <w:rFonts w:ascii="Garamond" w:hAnsi="Garamond" w:cs="Calibri Light"/>
+        </w:rPr>
+        <w:t>amount</w:t>
+      </w:r>
+      <w:proofErr w:type="spellEnd"/>
+      <w:r>
+        <w:rPr>
+          <w:rFonts w:ascii="Garamond" w:hAnsi="Garamond" w:cs="Calibri Light"/>
+        </w:rPr>
+        <w:t xml:space="preserve"> del pagamento deve essere sempre non nullo. </w:t>
+      </w:r>
+      <w:r>
+        <w:rPr>
+          <w:rFonts w:ascii="Garamond" w:hAnsi="Garamond" w:cs="Calibri Light"/>
+        </w:rPr>
+        <w:t xml:space="preserve">Per questo motivo, il metodo </w:t>
+      </w:r>
+      <w:proofErr w:type="spellStart"/>
+      <w:r>
+        <w:rPr>
+          <w:rFonts w:ascii="Courier New" w:hAnsi="Courier New" w:cs="Courier New"/>
+          <w:sz w:val="21"/>
+          <w:szCs w:val="21"/>
+        </w:rPr>
+        <w:t>makePaymen</w:t>
+      </w:r>
+      <w:r>
+        <w:rPr>
+          <w:rFonts w:ascii="Courier New" w:hAnsi="Courier New" w:cs="Courier New"/>
+          <w:sz w:val="21"/>
+          <w:szCs w:val="21"/>
+        </w:rPr>
+        <w:t>t</w:t>
+      </w:r>
+      <w:proofErr w:type="spellEnd"/>
+      <w:r>
+        <w:rPr>
+          <w:rFonts w:ascii="Courier New" w:hAnsi="Courier New" w:cs="Courier New"/>
+          <w:sz w:val="21"/>
+          <w:szCs w:val="21"/>
+        </w:rPr>
+        <w:t>(</w:t>
+      </w:r>
+      <w:r>
+        <w:rPr>
+          <w:rFonts w:ascii="Courier New" w:hAnsi="Courier New" w:cs="Courier New"/>
+          <w:sz w:val="21"/>
+          <w:szCs w:val="21"/>
+        </w:rPr>
+        <w:t>)</w:t>
+      </w:r>
+      <w:r>
+        <w:rPr>
+          <w:rFonts w:ascii="Garamond" w:hAnsi="Garamond" w:cs="Calibri Light"/>
+          <w:sz w:val="21"/>
+          <w:szCs w:val="21"/>
+        </w:rPr>
+        <w:t xml:space="preserve"> </w:t>
+      </w:r>
+      <w:r>
+        <w:rPr>
+          <w:rFonts w:ascii="Garamond" w:hAnsi="Garamond" w:cs="Calibri Light"/>
+        </w:rPr>
+        <w:t xml:space="preserve">della classe </w:t>
+      </w:r>
+      <w:r>
+        <w:rPr>
+          <w:rFonts w:ascii="Garamond" w:hAnsi="Garamond" w:cs="Calibri Light"/>
+          <w:b/>
+          <w:bCs/>
+        </w:rPr>
+        <w:t>Payment</w:t>
+      </w:r>
+      <w:r>
+        <w:rPr>
+          <w:rFonts w:ascii="Garamond" w:hAnsi="Garamond" w:cs="Calibri Light"/>
+        </w:rPr>
+        <w:t xml:space="preserve"> deve restituire come valore booleano </w:t>
+      </w:r>
+      <w:proofErr w:type="spellStart"/>
+      <w:r>
+        <w:rPr>
+          <w:rFonts w:ascii="Garamond" w:hAnsi="Garamond" w:cs="Calibri Light"/>
+          <w:i/>
+          <w:iCs/>
+        </w:rPr>
+        <w:t>true</w:t>
+      </w:r>
+      <w:proofErr w:type="spellEnd"/>
+      <w:r>
+        <w:rPr>
+          <w:rFonts w:ascii="Garamond" w:hAnsi="Garamond" w:cs="Calibri Light"/>
+        </w:rPr>
+        <w:t xml:space="preserve">, ovvero permette di conseguire correttamente il pagamento solo nel caso in cui il valore del pagamento è maggiore di zero. </w:t>
+      </w:r>
+      <w:r>
+        <w:rPr>
+          <w:rFonts w:ascii="Garamond" w:hAnsi="Garamond" w:cs="Calibri"/>
+          <w:color w:val="000000" w:themeColor="text1"/>
+        </w:rPr>
+        <w:t>Ciò può essere espresso in OCL attraverso l'utilizzo di una pre</w:t>
+      </w:r>
+      <w:r>
+        <w:rPr>
+          <w:rFonts w:ascii="Garamond" w:hAnsi="Garamond" w:cs="Calibri"/>
+          <w:color w:val="000000" w:themeColor="text1"/>
+        </w:rPr>
+        <w:t>-</w:t>
+      </w:r>
+      <w:r>
+        <w:rPr>
+          <w:rFonts w:ascii="Garamond" w:hAnsi="Garamond" w:cs="Calibri"/>
+          <w:color w:val="000000" w:themeColor="text1"/>
+        </w:rPr>
+        <w:t>condizione nel seguente modo:</w:t>
+      </w:r>
+    </w:p>
+    <w:p>
+      <w:pPr>
+        <w:spacing w:after="240"/>
+        <w:jc w:val="center"/>
+      </w:pPr>
+      <w:r>
+        <w:rPr>
+          <w:noProof/>
+        </w:rPr>
+        <w:drawing>
+          <wp:inline distT="0" distB="0" distL="0" distR="0" wp14:anchorId="53815AA7" wp14:editId="247F93C8">
+            <wp:extent cx="6120130" cy="767715"/>
+            <wp:effectExtent l="0" t="0" r="0" b="0"/>
+            <wp:docPr id="93" name="Immagine 93" descr="Immagine che contiene testo&#10;&#10;Descrizione generata automaticamente"/>
+            <wp:cNvGraphicFramePr>
+              <a:graphicFrameLocks xmlns:a="http://schemas.openxmlformats.org/drawingml/2006/main" noChangeAspect="1"/>
+            </wp:cNvGraphicFramePr>
+            <a:graphic xmlns:a="http://schemas.openxmlformats.org/drawingml/2006/main">
+              <a:graphicData uri="http://schemas.openxmlformats.org/drawingml/2006/picture">
+                <pic:pic xmlns:pic="http://schemas.openxmlformats.org/drawingml/2006/picture">
+                  <pic:nvPicPr>
+                    <pic:cNvPr id="90" name="Immagine 90" descr="Immagine che contiene testo&#10;&#10;Descrizione generata automaticamente"/>
                     <pic:cNvPicPr>
                       <a:picLocks noChangeAspect="1" noChangeArrowheads="1"/>
                     </pic:cNvPicPr>
@@ -19178,574 +19682,6 @@
     </w:p>
     <w:p>
       <w:pPr>
-        <w:spacing w:after="240" w:line="276" w:lineRule="auto"/>
-        <w:jc w:val="both"/>
-        <w:rPr>
-          <w:rFonts w:ascii="Garamond" w:hAnsi="Garamond" w:cs="Calibri"/>
-          <w:color w:val="000000" w:themeColor="text1"/>
-          <w:u w:val="single"/>
-          <w:lang w:val="en-GB"/>
-        </w:rPr>
-      </w:pPr>
-    </w:p>
-    <w:p>
-      <w:pPr>
-        <w:spacing w:after="240" w:line="276" w:lineRule="auto"/>
-        <w:jc w:val="both"/>
-        <w:rPr>
-          <w:rFonts w:ascii="Garamond" w:hAnsi="Garamond" w:cs="Calibri"/>
-          <w:color w:val="000000" w:themeColor="text1"/>
-          <w:u w:val="single"/>
-          <w:lang w:val="en-GB"/>
-        </w:rPr>
-      </w:pPr>
-    </w:p>
-    <w:p>
-      <w:pPr>
-        <w:spacing w:after="240" w:line="276" w:lineRule="auto"/>
-        <w:jc w:val="both"/>
-        <w:rPr>
-          <w:rFonts w:ascii="Garamond" w:hAnsi="Garamond" w:cs="Calibri"/>
-          <w:color w:val="000000" w:themeColor="text1"/>
-          <w:u w:val="single"/>
-          <w:lang w:val="en-GB"/>
-        </w:rPr>
-      </w:pPr>
-    </w:p>
-    <w:p>
-      <w:pPr>
-        <w:pStyle w:val="Paragrafoelenco"/>
-        <w:numPr>
-          <w:ilvl w:val="0"/>
-          <w:numId w:val="35"/>
-        </w:numPr>
-        <w:spacing w:after="240" w:line="276" w:lineRule="auto"/>
-        <w:ind w:left="1418" w:hanging="992"/>
-        <w:jc w:val="both"/>
-        <w:rPr>
-          <w:rFonts w:ascii="Garamond" w:hAnsi="Garamond" w:cs="Calibri"/>
-          <w:color w:val="000000" w:themeColor="text1"/>
-          <w:sz w:val="24"/>
-          <w:szCs w:val="24"/>
-          <w:u w:val="single"/>
-        </w:rPr>
-      </w:pPr>
-      <w:r>
-        <w:rPr>
-          <w:rFonts w:ascii="Garamond" w:hAnsi="Garamond" w:cs="Calibri"/>
-          <w:color w:val="000000" w:themeColor="text1"/>
-          <w:sz w:val="24"/>
-          <w:szCs w:val="24"/>
-          <w:u w:val="single"/>
-        </w:rPr>
-        <w:lastRenderedPageBreak/>
-        <w:t>Reference</w:t>
-      </w:r>
-    </w:p>
-    <w:p>
-      <w:pPr>
-        <w:spacing w:after="240" w:line="276" w:lineRule="auto"/>
-        <w:jc w:val="center"/>
-        <w:rPr>
-          <w:rFonts w:ascii="Garamond" w:hAnsi="Garamond" w:cs="Calibri"/>
-          <w:color w:val="000000" w:themeColor="text1"/>
-        </w:rPr>
-      </w:pPr>
-      <w:r>
-        <w:rPr>
-          <w:noProof/>
-        </w:rPr>
-        <w:drawing>
-          <wp:inline distT="0" distB="0" distL="0" distR="0" wp14:anchorId="75F6F424" wp14:editId="7F2E0552">
-            <wp:extent cx="1543050" cy="1014892"/>
-            <wp:effectExtent l="0" t="0" r="0" b="0"/>
-            <wp:docPr id="35" name="Immagine 35" descr="Immagine che contiene tavolo&#10;&#10;Descrizione generata automaticamente"/>
-            <wp:cNvGraphicFramePr>
-              <a:graphicFrameLocks xmlns:a="http://schemas.openxmlformats.org/drawingml/2006/main" noChangeAspect="1"/>
-            </wp:cNvGraphicFramePr>
-            <a:graphic xmlns:a="http://schemas.openxmlformats.org/drawingml/2006/main">
-              <a:graphicData uri="http://schemas.openxmlformats.org/drawingml/2006/picture">
-                <pic:pic xmlns:pic="http://schemas.openxmlformats.org/drawingml/2006/picture">
-                  <pic:nvPicPr>
-                    <pic:cNvPr id="35" name="Immagine 35" descr="Immagine che contiene tavolo&#10;&#10;Descrizione generata automaticamente"/>
-                    <pic:cNvPicPr>
-                      <a:picLocks noChangeAspect="1" noChangeArrowheads="1"/>
-                    </pic:cNvPicPr>
-                  </pic:nvPicPr>
-                  <pic:blipFill>
-                    <a:blip r:embed="rId49" cstate="print">
-                      <a:extLst>
-                        <a:ext uri="{28A0092B-C50C-407E-A947-70E740481C1C}">
-                          <a14:useLocalDpi xmlns:a14="http://schemas.microsoft.com/office/drawing/2010/main" val="0"/>
-                        </a:ext>
-                      </a:extLst>
-                    </a:blip>
-                    <a:srcRect/>
-                    <a:stretch>
-                      <a:fillRect/>
-                    </a:stretch>
-                  </pic:blipFill>
-                  <pic:spPr bwMode="auto">
-                    <a:xfrm>
-                      <a:off x="0" y="0"/>
-                      <a:ext cx="1554739" cy="1022580"/>
-                    </a:xfrm>
-                    <a:prstGeom prst="rect">
-                      <a:avLst/>
-                    </a:prstGeom>
-                    <a:noFill/>
-                    <a:ln>
-                      <a:noFill/>
-                    </a:ln>
-                  </pic:spPr>
-                </pic:pic>
-              </a:graphicData>
-            </a:graphic>
-          </wp:inline>
-        </w:drawing>
-      </w:r>
-    </w:p>
-    <w:p>
-      <w:pPr>
-        <w:spacing w:after="240" w:line="276" w:lineRule="auto"/>
-        <w:jc w:val="both"/>
-        <w:rPr>
-          <w:rFonts w:ascii="Garamond" w:eastAsiaTheme="majorEastAsia" w:hAnsi="Garamond" w:cstheme="majorBidi"/>
-          <w:b/>
-          <w:color w:val="000000" w:themeColor="text1"/>
-          <w:sz w:val="32"/>
-          <w:szCs w:val="32"/>
-        </w:rPr>
-      </w:pPr>
-      <w:r>
-        <w:rPr>
-          <w:rFonts w:ascii="Garamond" w:hAnsi="Garamond" w:cs="Calibri"/>
-          <w:color w:val="000000" w:themeColor="text1"/>
-        </w:rPr>
-        <w:t xml:space="preserve">Una referenza </w:t>
-      </w:r>
-      <w:r>
-        <w:rPr>
-          <w:rFonts w:ascii="Garamond" w:hAnsi="Garamond" w:cs="Calibri"/>
-          <w:color w:val="000000" w:themeColor="text1"/>
-        </w:rPr>
-        <w:t xml:space="preserve">è espressa attraverso </w:t>
-      </w:r>
-      <w:r>
-        <w:rPr>
-          <w:rFonts w:ascii="Garamond" w:hAnsi="Garamond" w:cs="Calibri"/>
-          <w:color w:val="000000" w:themeColor="text1"/>
-        </w:rPr>
-        <w:t xml:space="preserve">un voto </w:t>
-      </w:r>
-      <w:r>
-        <w:rPr>
-          <w:rFonts w:ascii="Garamond" w:hAnsi="Garamond" w:cs="Calibri"/>
-          <w:color w:val="000000" w:themeColor="text1"/>
-        </w:rPr>
-        <w:t xml:space="preserve">che è </w:t>
-      </w:r>
-      <w:r>
-        <w:rPr>
-          <w:rFonts w:ascii="Garamond" w:hAnsi="Garamond" w:cs="Calibri"/>
-          <w:color w:val="000000" w:themeColor="text1"/>
-        </w:rPr>
-        <w:t xml:space="preserve">compreso tra 0 e 5. Questa condizione è espressa in OCL attraverso un invariante </w:t>
-      </w:r>
-      <w:r>
-        <w:rPr>
-          <w:rFonts w:ascii="Garamond" w:hAnsi="Garamond" w:cs="Calibri"/>
-          <w:color w:val="000000" w:themeColor="text1"/>
-        </w:rPr>
-        <w:t>nel seguente modo</w:t>
-      </w:r>
-      <w:r>
-        <w:rPr>
-          <w:rFonts w:ascii="Garamond" w:hAnsi="Garamond" w:cs="Calibri"/>
-          <w:color w:val="000000" w:themeColor="text1"/>
-        </w:rPr>
-        <w:t>:</w:t>
-      </w:r>
-    </w:p>
-    <w:p>
-      <w:pPr>
-        <w:spacing w:after="240" w:line="276" w:lineRule="auto"/>
-        <w:jc w:val="center"/>
-        <w:rPr>
-          <w:rFonts w:ascii="Garamond" w:eastAsiaTheme="majorEastAsia" w:hAnsi="Garamond" w:cstheme="majorBidi"/>
-          <w:b/>
-          <w:color w:val="000000" w:themeColor="text1"/>
-          <w:sz w:val="32"/>
-          <w:szCs w:val="32"/>
-        </w:rPr>
-      </w:pPr>
-      <w:r>
-        <w:rPr>
-          <w:noProof/>
-        </w:rPr>
-        <w:drawing>
-          <wp:inline distT="0" distB="0" distL="0" distR="0" wp14:anchorId="385F7EAE" wp14:editId="428BB632">
-            <wp:extent cx="2160000" cy="754584"/>
-            <wp:effectExtent l="0" t="0" r="0" b="7620"/>
-            <wp:docPr id="48" name="Immagine 48" descr="Immagine che contiene testo&#10;&#10;Descrizione generata automaticamente"/>
-            <wp:cNvGraphicFramePr>
-              <a:graphicFrameLocks xmlns:a="http://schemas.openxmlformats.org/drawingml/2006/main" noChangeAspect="1"/>
-            </wp:cNvGraphicFramePr>
-            <a:graphic xmlns:a="http://schemas.openxmlformats.org/drawingml/2006/main">
-              <a:graphicData uri="http://schemas.openxmlformats.org/drawingml/2006/picture">
-                <pic:pic xmlns:pic="http://schemas.openxmlformats.org/drawingml/2006/picture">
-                  <pic:nvPicPr>
-                    <pic:cNvPr id="48" name="Immagine 48" descr="Immagine che contiene testo&#10;&#10;Descrizione generata automaticamente"/>
-                    <pic:cNvPicPr>
-                      <a:picLocks noChangeAspect="1" noChangeArrowheads="1"/>
-                    </pic:cNvPicPr>
-                  </pic:nvPicPr>
-                  <pic:blipFill>
-                    <a:blip r:embed="rId50" cstate="print">
-                      <a:extLst>
-                        <a:ext uri="{28A0092B-C50C-407E-A947-70E740481C1C}">
-                          <a14:useLocalDpi xmlns:a14="http://schemas.microsoft.com/office/drawing/2010/main" val="0"/>
-                        </a:ext>
-                      </a:extLst>
-                    </a:blip>
-                    <a:srcRect/>
-                    <a:stretch>
-                      <a:fillRect/>
-                    </a:stretch>
-                  </pic:blipFill>
-                  <pic:spPr bwMode="auto">
-                    <a:xfrm>
-                      <a:off x="0" y="0"/>
-                      <a:ext cx="2160000" cy="754584"/>
-                    </a:xfrm>
-                    <a:prstGeom prst="rect">
-                      <a:avLst/>
-                    </a:prstGeom>
-                    <a:noFill/>
-                    <a:ln>
-                      <a:noFill/>
-                    </a:ln>
-                  </pic:spPr>
-                </pic:pic>
-              </a:graphicData>
-            </a:graphic>
-          </wp:inline>
-        </w:drawing>
-      </w:r>
-    </w:p>
-    <w:p>
-      <w:pPr>
-        <w:pStyle w:val="Paragrafoelenco"/>
-        <w:numPr>
-          <w:ilvl w:val="0"/>
-          <w:numId w:val="35"/>
-        </w:numPr>
-        <w:spacing w:after="240" w:line="276" w:lineRule="auto"/>
-        <w:ind w:left="1418" w:hanging="992"/>
-        <w:jc w:val="both"/>
-        <w:rPr>
-          <w:rFonts w:ascii="Garamond" w:hAnsi="Garamond" w:cs="Calibri"/>
-          <w:color w:val="000000" w:themeColor="text1"/>
-          <w:sz w:val="24"/>
-          <w:szCs w:val="24"/>
-          <w:u w:val="single"/>
-        </w:rPr>
-      </w:pPr>
-      <w:r>
-        <w:rPr>
-          <w:rFonts w:ascii="Garamond" w:hAnsi="Garamond" w:cs="Calibri"/>
-          <w:color w:val="000000" w:themeColor="text1"/>
-          <w:sz w:val="24"/>
-          <w:szCs w:val="24"/>
-          <w:u w:val="single"/>
-        </w:rPr>
-        <w:t>Payment</w:t>
-      </w:r>
-      <w:r>
-        <w:fldChar w:fldCharType="begin"/>
-      </w:r>
-      <w:r>
-        <w:instrText xml:space="preserve"> INCLUDEPICTURE "https://documents.lucid.app/documents/50ae0c31-1a9d-4781-9cf7-80f3be9b11e1/pages/0_0?a=2670&amp;x=1503&amp;y=3539&amp;w=463&amp;h=320&amp;store=1&amp;accept=image%2F*&amp;auth=LCA%20d744c69e40d27156bd5f7912266cee8937091b79-ts%3D1669282675" \* MERGEFORMATINET </w:instrText>
-      </w:r>
-      <w:r>
-        <w:fldChar w:fldCharType="separate"/>
-      </w:r>
-      <w:r>
-        <w:fldChar w:fldCharType="end"/>
-      </w:r>
-    </w:p>
-    <w:p>
-      <w:pPr>
-        <w:spacing w:after="240" w:line="276" w:lineRule="auto"/>
-        <w:jc w:val="center"/>
-        <w:rPr>
-          <w:rFonts w:ascii="Garamond" w:hAnsi="Garamond" w:cs="Calibri Light"/>
-        </w:rPr>
-      </w:pPr>
-      <w:r>
-        <w:rPr>
-          <w:noProof/>
-        </w:rPr>
-        <w:drawing>
-          <wp:inline distT="0" distB="0" distL="0" distR="0" wp14:anchorId="6F46C181" wp14:editId="2BBB2E0A">
-            <wp:extent cx="1974850" cy="1364580"/>
-            <wp:effectExtent l="0" t="0" r="6350" b="7620"/>
-            <wp:docPr id="40" name="Immagine 40" descr="Immagine che contiene testo&#10;&#10;Descrizione generata automaticamente"/>
-            <wp:cNvGraphicFramePr>
-              <a:graphicFrameLocks xmlns:a="http://schemas.openxmlformats.org/drawingml/2006/main" noChangeAspect="1"/>
-            </wp:cNvGraphicFramePr>
-            <a:graphic xmlns:a="http://schemas.openxmlformats.org/drawingml/2006/main">
-              <a:graphicData uri="http://schemas.openxmlformats.org/drawingml/2006/picture">
-                <pic:pic xmlns:pic="http://schemas.openxmlformats.org/drawingml/2006/picture">
-                  <pic:nvPicPr>
-                    <pic:cNvPr id="40" name="Immagine 40" descr="Immagine che contiene testo&#10;&#10;Descrizione generata automaticamente"/>
-                    <pic:cNvPicPr>
-                      <a:picLocks noChangeAspect="1" noChangeArrowheads="1"/>
-                    </pic:cNvPicPr>
-                  </pic:nvPicPr>
-                  <pic:blipFill>
-                    <a:blip r:embed="rId51">
-                      <a:extLst>
-                        <a:ext uri="{28A0092B-C50C-407E-A947-70E740481C1C}">
-                          <a14:useLocalDpi xmlns:a14="http://schemas.microsoft.com/office/drawing/2010/main" val="0"/>
-                        </a:ext>
-                      </a:extLst>
-                    </a:blip>
-                    <a:srcRect/>
-                    <a:stretch>
-                      <a:fillRect/>
-                    </a:stretch>
-                  </pic:blipFill>
-                  <pic:spPr bwMode="auto">
-                    <a:xfrm>
-                      <a:off x="0" y="0"/>
-                      <a:ext cx="1986539" cy="1372657"/>
-                    </a:xfrm>
-                    <a:prstGeom prst="rect">
-                      <a:avLst/>
-                    </a:prstGeom>
-                    <a:noFill/>
-                    <a:ln>
-                      <a:noFill/>
-                    </a:ln>
-                  </pic:spPr>
-                </pic:pic>
-              </a:graphicData>
-            </a:graphic>
-          </wp:inline>
-        </w:drawing>
-      </w:r>
-    </w:p>
-    <w:p>
-      <w:pPr>
-        <w:spacing w:after="240" w:line="276" w:lineRule="auto"/>
-        <w:jc w:val="both"/>
-        <w:rPr>
-          <w:rFonts w:ascii="Garamond" w:hAnsi="Garamond" w:cs="Calibri"/>
-          <w:color w:val="000000" w:themeColor="text1"/>
-        </w:rPr>
-      </w:pPr>
-      <w:r>
-        <w:rPr>
-          <w:rFonts w:ascii="Garamond" w:hAnsi="Garamond" w:cs="Calibri Light"/>
-        </w:rPr>
-        <w:t xml:space="preserve">L'applicazione fornisce due diverse modalità di pagamenti: in contanti oppure pagamento elettronico attraverso l'utilizzo del sistema esterno </w:t>
-      </w:r>
-      <w:r>
-        <w:rPr>
-          <w:rFonts w:ascii="Garamond" w:hAnsi="Garamond" w:cs="Calibri Light"/>
-          <w:i/>
-          <w:iCs/>
-        </w:rPr>
-        <w:t>PayPal</w:t>
-      </w:r>
-      <w:r>
-        <w:rPr>
-          <w:rFonts w:ascii="Garamond" w:hAnsi="Garamond" w:cs="Calibri Light"/>
-        </w:rPr>
-        <w:t>. In entrambi i casi è però presente il vincolo che l'</w:t>
-      </w:r>
-      <w:proofErr w:type="spellStart"/>
-      <w:r>
-        <w:rPr>
-          <w:rFonts w:ascii="Garamond" w:hAnsi="Garamond" w:cs="Calibri Light"/>
-        </w:rPr>
-        <w:t>amount</w:t>
-      </w:r>
-      <w:proofErr w:type="spellEnd"/>
-      <w:r>
-        <w:rPr>
-          <w:rFonts w:ascii="Garamond" w:hAnsi="Garamond" w:cs="Calibri Light"/>
-        </w:rPr>
-        <w:t xml:space="preserve"> del pagamento deve essere sempre non nullo. </w:t>
-      </w:r>
-      <w:r>
-        <w:rPr>
-          <w:rFonts w:ascii="Garamond" w:hAnsi="Garamond" w:cs="Calibri Light"/>
-        </w:rPr>
-        <w:t xml:space="preserve">Per questo motivo, il metodo </w:t>
-      </w:r>
-      <w:proofErr w:type="spellStart"/>
-      <w:r>
-        <w:rPr>
-          <w:rFonts w:ascii="Courier New" w:hAnsi="Courier New" w:cs="Courier New"/>
-          <w:sz w:val="21"/>
-          <w:szCs w:val="21"/>
-        </w:rPr>
-        <w:t>makePaymen</w:t>
-      </w:r>
-      <w:r>
-        <w:rPr>
-          <w:rFonts w:ascii="Courier New" w:hAnsi="Courier New" w:cs="Courier New"/>
-          <w:sz w:val="21"/>
-          <w:szCs w:val="21"/>
-        </w:rPr>
-        <w:t>t</w:t>
-      </w:r>
-      <w:proofErr w:type="spellEnd"/>
-      <w:r>
-        <w:rPr>
-          <w:rFonts w:ascii="Courier New" w:hAnsi="Courier New" w:cs="Courier New"/>
-          <w:sz w:val="21"/>
-          <w:szCs w:val="21"/>
-        </w:rPr>
-        <w:t>(</w:t>
-      </w:r>
-      <w:r>
-        <w:rPr>
-          <w:rFonts w:ascii="Courier New" w:hAnsi="Courier New" w:cs="Courier New"/>
-          <w:sz w:val="21"/>
-          <w:szCs w:val="21"/>
-        </w:rPr>
-        <w:t>)</w:t>
-      </w:r>
-      <w:r>
-        <w:rPr>
-          <w:rFonts w:ascii="Garamond" w:hAnsi="Garamond" w:cs="Calibri Light"/>
-          <w:sz w:val="21"/>
-          <w:szCs w:val="21"/>
-        </w:rPr>
-        <w:t xml:space="preserve"> </w:t>
-      </w:r>
-      <w:r>
-        <w:rPr>
-          <w:rFonts w:ascii="Garamond" w:hAnsi="Garamond" w:cs="Calibri Light"/>
-        </w:rPr>
-        <w:t xml:space="preserve">della classe </w:t>
-      </w:r>
-      <w:r>
-        <w:rPr>
-          <w:rFonts w:ascii="Garamond" w:hAnsi="Garamond" w:cs="Calibri Light"/>
-          <w:b/>
-          <w:bCs/>
-        </w:rPr>
-        <w:t>Payment</w:t>
-      </w:r>
-      <w:r>
-        <w:rPr>
-          <w:rFonts w:ascii="Garamond" w:hAnsi="Garamond" w:cs="Calibri Light"/>
-        </w:rPr>
-        <w:t xml:space="preserve"> deve restituire come valore booleano </w:t>
-      </w:r>
-      <w:proofErr w:type="spellStart"/>
-      <w:r>
-        <w:rPr>
-          <w:rFonts w:ascii="Garamond" w:hAnsi="Garamond" w:cs="Calibri Light"/>
-          <w:i/>
-          <w:iCs/>
-        </w:rPr>
-        <w:t>true</w:t>
-      </w:r>
-      <w:proofErr w:type="spellEnd"/>
-      <w:r>
-        <w:rPr>
-          <w:rFonts w:ascii="Garamond" w:hAnsi="Garamond" w:cs="Calibri Light"/>
-        </w:rPr>
-        <w:t xml:space="preserve">, ovvero permette di conseguire correttamente il pagamento solo nel caso in cui il valore del pagamento è maggiore di zero. </w:t>
-      </w:r>
-      <w:r>
-        <w:rPr>
-          <w:rFonts w:ascii="Garamond" w:hAnsi="Garamond" w:cs="Calibri"/>
-          <w:color w:val="000000" w:themeColor="text1"/>
-        </w:rPr>
-        <w:t>Ciò può essere espresso in OCL attraverso l'utilizzo di una pre</w:t>
-      </w:r>
-      <w:r>
-        <w:rPr>
-          <w:rFonts w:ascii="Garamond" w:hAnsi="Garamond" w:cs="Calibri"/>
-          <w:color w:val="000000" w:themeColor="text1"/>
-        </w:rPr>
-        <w:t>-</w:t>
-      </w:r>
-      <w:r>
-        <w:rPr>
-          <w:rFonts w:ascii="Garamond" w:hAnsi="Garamond" w:cs="Calibri"/>
-          <w:color w:val="000000" w:themeColor="text1"/>
-        </w:rPr>
-        <w:t>condizione nel seguente modo:</w:t>
-      </w:r>
-    </w:p>
-    <w:p>
-      <w:pPr>
-        <w:spacing w:after="240"/>
-        <w:jc w:val="center"/>
-      </w:pPr>
-      <w:r>
-        <w:rPr>
-          <w:noProof/>
-        </w:rPr>
-        <w:drawing>
-          <wp:inline distT="0" distB="0" distL="0" distR="0" wp14:anchorId="53815AA7" wp14:editId="247F93C8">
-            <wp:extent cx="6120130" cy="767715"/>
-            <wp:effectExtent l="0" t="0" r="0" b="0"/>
-            <wp:docPr id="93" name="Immagine 93" descr="Immagine che contiene testo&#10;&#10;Descrizione generata automaticamente"/>
-            <wp:cNvGraphicFramePr>
-              <a:graphicFrameLocks xmlns:a="http://schemas.openxmlformats.org/drawingml/2006/main" noChangeAspect="1"/>
-            </wp:cNvGraphicFramePr>
-            <a:graphic xmlns:a="http://schemas.openxmlformats.org/drawingml/2006/main">
-              <a:graphicData uri="http://schemas.openxmlformats.org/drawingml/2006/picture">
-                <pic:pic xmlns:pic="http://schemas.openxmlformats.org/drawingml/2006/picture">
-                  <pic:nvPicPr>
-                    <pic:cNvPr id="90" name="Immagine 90" descr="Immagine che contiene testo&#10;&#10;Descrizione generata automaticamente"/>
-                    <pic:cNvPicPr>
-                      <a:picLocks noChangeAspect="1" noChangeArrowheads="1"/>
-                    </pic:cNvPicPr>
-                  </pic:nvPicPr>
-                  <pic:blipFill>
-                    <a:blip r:embed="rId52">
-                      <a:extLst>
-                        <a:ext uri="{28A0092B-C50C-407E-A947-70E740481C1C}">
-                          <a14:useLocalDpi xmlns:a14="http://schemas.microsoft.com/office/drawing/2010/main" val="0"/>
-                        </a:ext>
-                      </a:extLst>
-                    </a:blip>
-                    <a:srcRect/>
-                    <a:stretch>
-                      <a:fillRect/>
-                    </a:stretch>
-                  </pic:blipFill>
-                  <pic:spPr bwMode="auto">
-                    <a:xfrm>
-                      <a:off x="0" y="0"/>
-                      <a:ext cx="6120130" cy="767715"/>
-                    </a:xfrm>
-                    <a:prstGeom prst="rect">
-                      <a:avLst/>
-                    </a:prstGeom>
-                    <a:noFill/>
-                    <a:ln>
-                      <a:noFill/>
-                    </a:ln>
-                  </pic:spPr>
-                </pic:pic>
-              </a:graphicData>
-            </a:graphic>
-          </wp:inline>
-        </w:drawing>
-      </w:r>
-    </w:p>
-    <w:p>
-      <w:pPr>
         <w:spacing w:after="240"/>
         <w:jc w:val="center"/>
       </w:pPr>
@@ -19850,7 +19786,7 @@
                     </pic:cNvPicPr>
                   </pic:nvPicPr>
                   <pic:blipFill>
-                    <a:blip r:embed="rId53" cstate="print">
+                    <a:blip r:embed="rId49" cstate="print">
                       <a:extLst>
                         <a:ext uri="{28A0092B-C50C-407E-A947-70E740481C1C}">
                           <a14:useLocalDpi xmlns:a14="http://schemas.microsoft.com/office/drawing/2010/main" val="0"/>
@@ -19965,7 +19901,7 @@
                     </pic:cNvPicPr>
                   </pic:nvPicPr>
                   <pic:blipFill>
-                    <a:blip r:embed="rId54">
+                    <a:blip r:embed="rId50">
                       <a:extLst>
                         <a:ext uri="{28A0092B-C50C-407E-A947-70E740481C1C}">
                           <a14:useLocalDpi xmlns:a14="http://schemas.microsoft.com/office/drawing/2010/main" val="0"/>
@@ -20121,7 +20057,7 @@
                     </pic:cNvPicPr>
                   </pic:nvPicPr>
                   <pic:blipFill>
-                    <a:blip r:embed="rId55">
+                    <a:blip r:embed="rId51">
                       <a:extLst>
                         <a:ext uri="{28A0092B-C50C-407E-A947-70E740481C1C}">
                           <a14:useLocalDpi xmlns:a14="http://schemas.microsoft.com/office/drawing/2010/main" val="0"/>
@@ -20231,7 +20167,7 @@
                     </pic:cNvPicPr>
                   </pic:nvPicPr>
                   <pic:blipFill>
-                    <a:blip r:embed="rId56">
+                    <a:blip r:embed="rId52">
                       <a:extLst>
                         <a:ext uri="{28A0092B-C50C-407E-A947-70E740481C1C}">
                           <a14:useLocalDpi xmlns:a14="http://schemas.microsoft.com/office/drawing/2010/main" val="0"/>
@@ -20381,7 +20317,7 @@
                     </pic:cNvPicPr>
                   </pic:nvPicPr>
                   <pic:blipFill>
-                    <a:blip r:embed="rId57" cstate="print">
+                    <a:blip r:embed="rId53" cstate="print">
                       <a:extLst>
                         <a:ext uri="{28A0092B-C50C-407E-A947-70E740481C1C}">
                           <a14:useLocalDpi xmlns:a14="http://schemas.microsoft.com/office/drawing/2010/main" val="0"/>
@@ -20687,7 +20623,7 @@
                     </pic:cNvPicPr>
                   </pic:nvPicPr>
                   <pic:blipFill>
-                    <a:blip r:embed="rId58">
+                    <a:blip r:embed="rId54">
                       <a:extLst>
                         <a:ext uri="{28A0092B-C50C-407E-A947-70E740481C1C}">
                           <a14:useLocalDpi xmlns:a14="http://schemas.microsoft.com/office/drawing/2010/main" val="0"/>
@@ -20890,7 +20826,7 @@
                     </pic:cNvPicPr>
                   </pic:nvPicPr>
                   <pic:blipFill>
-                    <a:blip r:embed="rId59">
+                    <a:blip r:embed="rId55">
                       <a:extLst>
                         <a:ext uri="{28A0092B-C50C-407E-A947-70E740481C1C}">
                           <a14:useLocalDpi xmlns:a14="http://schemas.microsoft.com/office/drawing/2010/main" val="0"/>
@@ -21127,7 +21063,7 @@
                     </pic:cNvPicPr>
                   </pic:nvPicPr>
                   <pic:blipFill>
-                    <a:blip r:embed="rId60">
+                    <a:blip r:embed="rId56">
                       <a:extLst>
                         <a:ext uri="{28A0092B-C50C-407E-A947-70E740481C1C}">
                           <a14:useLocalDpi xmlns:a14="http://schemas.microsoft.com/office/drawing/2010/main" val="0"/>
@@ -21210,9 +21146,9 @@
       <w:pPr>
         <w:pStyle w:val="Titolo2"/>
       </w:pPr>
-      <w:bookmarkStart w:id="16" w:name="_3.1_Diagramma_delle"/>
-      <w:bookmarkStart w:id="17" w:name="_Toc120896830"/>
-      <w:bookmarkEnd w:id="16"/>
+      <w:bookmarkStart w:id="13" w:name="_3.1_Diagramma_delle"/>
+      <w:bookmarkStart w:id="14" w:name="_Toc120896830"/>
+      <w:bookmarkEnd w:id="13"/>
       <w:r>
         <w:rPr>
           <w:noProof/>
@@ -21242,7 +21178,7 @@
                     <pic:cNvPicPr/>
                   </pic:nvPicPr>
                   <pic:blipFill rotWithShape="1">
-                    <a:blip r:embed="rId61" cstate="print">
+                    <a:blip r:embed="rId57" cstate="print">
                       <a:extLst>
                         <a:ext uri="{28A0092B-C50C-407E-A947-70E740481C1C}">
                           <a14:useLocalDpi xmlns:a14="http://schemas.microsoft.com/office/drawing/2010/main" val="0"/>
@@ -21290,7 +21226,7 @@
       <w:r>
         <w:t>complessivo</w:t>
       </w:r>
-      <w:bookmarkEnd w:id="17"/>
+      <w:bookmarkEnd w:id="14"/>
     </w:p>
     <w:p>
       <w:pPr>
@@ -21319,12 +21255,12 @@
           <w:numId w:val="1"/>
         </w:numPr>
       </w:pPr>
-      <w:bookmarkStart w:id="18" w:name="_Toc120896831"/>
+      <w:bookmarkStart w:id="15" w:name="_Toc120896831"/>
       <w:r>
         <w:lastRenderedPageBreak/>
         <w:t>Note ed eventuali</w:t>
       </w:r>
-      <w:bookmarkEnd w:id="18"/>
+      <w:bookmarkEnd w:id="15"/>
     </w:p>
     <w:p>
       <w:pPr>
@@ -21443,7 +21379,7 @@
       <w:r>
         <w:t xml:space="preserve"> </w:t>
       </w:r>
-      <w:hyperlink r:id="rId62" w:history="1">
+      <w:hyperlink r:id="rId58" w:history="1">
         <w:r>
           <w:rPr>
             <w:rStyle w:val="Collegamentoipertestuale"/>
@@ -21523,7 +21459,7 @@
         </w:rPr>
         <w:t xml:space="preserve"> presenti nel documento, rendiamo disponibili le immagini originali </w:t>
       </w:r>
-      <w:hyperlink r:id="rId63" w:history="1">
+      <w:hyperlink r:id="rId59" w:history="1">
         <w:r>
           <w:rPr>
             <w:rStyle w:val="Collegamentoipertestuale"/>
@@ -21587,91 +21523,6 @@
     </w:sectPr>
   </w:body>
 </w:document>
-</file>
-
-<file path=word/comments.xml><?xml version="1.0" encoding="utf-8"?>
-<w:comments xmlns:wpc="http://schemas.microsoft.com/office/word/2010/wordprocessingCanvas" xmlns:cx="http://schemas.microsoft.com/office/drawing/2014/chartex" xmlns:cx1="http://schemas.microsoft.com/office/drawing/2015/9/8/chartex" xmlns:cx2="http://schemas.microsoft.com/office/drawing/2015/10/21/chartex" xmlns:cx3="http://schemas.microsoft.com/office/drawing/2016/5/9/chartex" xmlns:cx4="http://schemas.microsoft.com/office/drawing/2016/5/10/chartex" xmlns:cx5="http://schemas.microsoft.com/office/drawing/2016/5/11/chartex" xmlns:cx6="http://schemas.microsoft.com/office/drawing/2016/5/12/chartex" xmlns:cx7="http://schemas.microsoft.com/office/drawing/2016/5/13/chartex" xmlns:cx8="http://schemas.microsoft.com/office/drawing/2016/5/14/chartex" xmlns:mc="http://schemas.openxmlformats.org/markup-compatibility/2006" xmlns:aink="http://schemas.microsoft.com/office/drawing/2016/ink" xmlns:am3d="http://schemas.microsoft.com/office/drawing/2017/model3d" xmlns:o="urn:schemas-microsoft-com:office:office" xmlns:oel="http://schemas.microsoft.com/office/2019/extlst" xmlns:r="http://schemas.openxmlformats.org/officeDocument/2006/relationships" xmlns:m="http://schemas.openxmlformats.org/officeDocument/2006/math" xmlns:v="urn:schemas-microsoft-com:vml" xmlns:wp14="http://schemas.microsoft.com/office/word/2010/wordprocessingDrawing" xmlns:wp="http://schemas.openxmlformats.org/drawingml/2006/wordprocessingDrawing" xmlns:w10="urn:schemas-microsoft-com:office:word" xmlns:w="http://schemas.openxmlformats.org/wordprocessingml/2006/main" xmlns:w14="http://schemas.microsoft.com/office/word/2010/wordml" xmlns:w15="http://schemas.microsoft.com/office/word/2012/wordml" xmlns:w16cex="http://schemas.microsoft.com/office/word/2018/wordml/cex" xmlns:w16cid="http://schemas.microsoft.com/office/word/2016/wordml/cid" xmlns:w16="http://schemas.microsoft.com/office/word/2018/wordml" xmlns:w16sdtdh="http://schemas.microsoft.com/office/word/2020/wordml/sdtdatahash" xmlns:w16se="http://schemas.microsoft.com/office/word/2015/wordml/symex" xmlns:wpg="http://schemas.microsoft.com/office/word/2010/wordprocessingGroup" xmlns:wpi="http://schemas.microsoft.com/office/word/2010/wordprocessingInk" xmlns:wne="http://schemas.microsoft.com/office/word/2006/wordml" xmlns:wps="http://schemas.microsoft.com/office/word/2010/wordprocessingShape" mc:Ignorable="w14 w15 w16se w16cid w16 w16cex w16sdtdh wp14">
-  <w:comment w:id="13" w:author="Riccardo Fusiello" w:date="2022-12-03T09:36:00Z" w:initials="RF">
-    <w:p>
-      <w:pPr>
-        <w:pStyle w:val="Testocommento"/>
-      </w:pPr>
-      <w:r>
-        <w:rPr>
-          <w:rStyle w:val="Rimandocommento"/>
-        </w:rPr>
-        <w:annotationRef/>
-      </w:r>
-      <w:r>
-        <w:t xml:space="preserve">Non si capisce benissimo nell’OCL, sembra che ogni qualvolta venga chiamato </w:t>
-      </w:r>
-      <w:proofErr w:type="gramStart"/>
-      <w:r>
-        <w:t>confirmLogin(</w:t>
-      </w:r>
-      <w:proofErr w:type="gramEnd"/>
-      <w:r>
-        <w:t>) c’è l’aumento di tentativi, invece noi dovremmo specificarlo solo quando dà risultato false, giusto?</w:t>
-      </w:r>
-    </w:p>
-  </w:comment>
-  <w:comment w:id="14" w:author="Riccardo Fusiello" w:date="2022-12-03T09:38:00Z" w:initials="RF">
-    <w:p>
-      <w:pPr>
-        <w:pStyle w:val="Testocommento"/>
-      </w:pPr>
-      <w:r>
-        <w:rPr>
-          <w:rStyle w:val="Rimandocommento"/>
-        </w:rPr>
-        <w:annotationRef/>
-      </w:r>
-      <w:r>
-        <w:t>In teoria dovrebbe essere self.numberOfAttempts &gt;= 3 perché altrimenti come è scritto ora intendiamo che quando raggiunge il valore 4 (essendo &gt; 3) viene effettuato il blocco</w:t>
-      </w:r>
-    </w:p>
-  </w:comment>
-  <w:comment w:id="15" w:author="Riccardo Fusiello" w:date="2022-12-03T09:40:00Z" w:initials="RF">
-    <w:p>
-      <w:pPr>
-        <w:pStyle w:val="Testocommento"/>
-      </w:pPr>
-      <w:r>
-        <w:rPr>
-          <w:rStyle w:val="Rimandocommento"/>
-        </w:rPr>
-        <w:annotationRef/>
-      </w:r>
-      <w:r>
-        <w:t>Non credo solo prima delle 72 ore, dovrebbe essere specificato che se viene fatto dopo, verrà modificato il numero di countDeclinedServiceBefore24h</w:t>
-      </w:r>
-    </w:p>
-  </w:comment>
-</w:comments>
-</file>
-
-<file path=word/commentsExtended.xml><?xml version="1.0" encoding="utf-8"?>
-<w15:commentsEx xmlns:wpc="http://schemas.microsoft.com/office/word/2010/wordprocessingCanvas" xmlns:cx="http://schemas.microsoft.com/office/drawing/2014/chartex" xmlns:cx1="http://schemas.microsoft.com/office/drawing/2015/9/8/chartex" xmlns:cx2="http://schemas.microsoft.com/office/drawing/2015/10/21/chartex" xmlns:cx3="http://schemas.microsoft.com/office/drawing/2016/5/9/chartex" xmlns:cx4="http://schemas.microsoft.com/office/drawing/2016/5/10/chartex" xmlns:cx5="http://schemas.microsoft.com/office/drawing/2016/5/11/chartex" xmlns:cx6="http://schemas.microsoft.com/office/drawing/2016/5/12/chartex" xmlns:cx7="http://schemas.microsoft.com/office/drawing/2016/5/13/chartex" xmlns:cx8="http://schemas.microsoft.com/office/drawing/2016/5/14/chartex" xmlns:mc="http://schemas.openxmlformats.org/markup-compatibility/2006" xmlns:aink="http://schemas.microsoft.com/office/drawing/2016/ink" xmlns:am3d="http://schemas.microsoft.com/office/drawing/2017/model3d" xmlns:o="urn:schemas-microsoft-com:office:office" xmlns:oel="http://schemas.microsoft.com/office/2019/extlst" xmlns:r="http://schemas.openxmlformats.org/officeDocument/2006/relationships" xmlns:m="http://schemas.openxmlformats.org/officeDocument/2006/math" xmlns:v="urn:schemas-microsoft-com:vml" xmlns:wp14="http://schemas.microsoft.com/office/word/2010/wordprocessingDrawing" xmlns:wp="http://schemas.openxmlformats.org/drawingml/2006/wordprocessingDrawing" xmlns:w10="urn:schemas-microsoft-com:office:word" xmlns:w="http://schemas.openxmlformats.org/wordprocessingml/2006/main" xmlns:w14="http://schemas.microsoft.com/office/word/2010/wordml" xmlns:w15="http://schemas.microsoft.com/office/word/2012/wordml" xmlns:w16cex="http://schemas.microsoft.com/office/word/2018/wordml/cex" xmlns:w16cid="http://schemas.microsoft.com/office/word/2016/wordml/cid" xmlns:w16="http://schemas.microsoft.com/office/word/2018/wordml" xmlns:w16sdtdh="http://schemas.microsoft.com/office/word/2020/wordml/sdtdatahash" xmlns:w16se="http://schemas.microsoft.com/office/word/2015/wordml/symex" xmlns:wpg="http://schemas.microsoft.com/office/word/2010/wordprocessingGroup" xmlns:wpi="http://schemas.microsoft.com/office/word/2010/wordprocessingInk" xmlns:wne="http://schemas.microsoft.com/office/word/2006/wordml" xmlns:wps="http://schemas.microsoft.com/office/word/2010/wordprocessingShape" mc:Ignorable="w14 w15 w16se w16cid w16 w16cex w16sdtdh wp14">
-  <w15:commentEx w15:paraId="68217FF6" w15:done="0"/>
-  <w15:commentEx w15:paraId="6197AA85" w15:done="1"/>
-  <w15:commentEx w15:paraId="7BB0B2E2" w15:done="0"/>
-</w15:commentsEx>
-</file>
-
-<file path=word/commentsExtensible.xml><?xml version="1.0" encoding="utf-8"?>
-<w16cex:commentsExtensible xmlns:wpc="http://schemas.microsoft.com/office/word/2010/wordprocessingCanvas" xmlns:cx="http://schemas.microsoft.com/office/drawing/2014/chartex" xmlns:cx1="http://schemas.microsoft.com/office/drawing/2015/9/8/chartex" xmlns:cx2="http://schemas.microsoft.com/office/drawing/2015/10/21/chartex" xmlns:cx3="http://schemas.microsoft.com/office/drawing/2016/5/9/chartex" xmlns:cx4="http://schemas.microsoft.com/office/drawing/2016/5/10/chartex" xmlns:cx5="http://schemas.microsoft.com/office/drawing/2016/5/11/chartex" xmlns:cx6="http://schemas.microsoft.com/office/drawing/2016/5/12/chartex" xmlns:cx7="http://schemas.microsoft.com/office/drawing/2016/5/13/chartex" xmlns:cx8="http://schemas.microsoft.com/office/drawing/2016/5/14/chartex" xmlns:mc="http://schemas.openxmlformats.org/markup-compatibility/2006" xmlns:aink="http://schemas.microsoft.com/office/drawing/2016/ink" xmlns:am3d="http://schemas.microsoft.com/office/drawing/2017/model3d" xmlns:o="urn:schemas-microsoft-com:office:office" xmlns:oel="http://schemas.microsoft.com/office/2019/extlst" xmlns:r="http://schemas.openxmlformats.org/officeDocument/2006/relationships" xmlns:m="http://schemas.openxmlformats.org/officeDocument/2006/math" xmlns:v="urn:schemas-microsoft-com:vml" xmlns:wp14="http://schemas.microsoft.com/office/word/2010/wordprocessingDrawing" xmlns:wp="http://schemas.openxmlformats.org/drawingml/2006/wordprocessingDrawing" xmlns:w10="urn:schemas-microsoft-com:office:word" xmlns:w="http://schemas.openxmlformats.org/wordprocessingml/2006/main" xmlns:w14="http://schemas.microsoft.com/office/word/2010/wordml" xmlns:w15="http://schemas.microsoft.com/office/word/2012/wordml" xmlns:w16cex="http://schemas.microsoft.com/office/word/2018/wordml/cex" xmlns:w16cid="http://schemas.microsoft.com/office/word/2016/wordml/cid" xmlns:w16="http://schemas.microsoft.com/office/word/2018/wordml" xmlns:w16sdtdh="http://schemas.microsoft.com/office/word/2020/wordml/sdtdatahash" xmlns:w16se="http://schemas.microsoft.com/office/word/2015/wordml/symex" xmlns:wpg="http://schemas.microsoft.com/office/word/2010/wordprocessingGroup" xmlns:wpi="http://schemas.microsoft.com/office/word/2010/wordprocessingInk" xmlns:wne="http://schemas.microsoft.com/office/word/2006/wordml" xmlns:wps="http://schemas.microsoft.com/office/word/2010/wordprocessingShape" mc:Ignorable="w14 w15 w16se w16cid w16 w16cex w16sdtdh wp14">
-  <w16cex:commentExtensible w16cex:durableId="27359739" w16cex:dateUtc="2022-12-03T08:36:00Z"/>
-  <w16cex:commentExtensible w16cex:durableId="27359788" w16cex:dateUtc="2022-12-03T08:38:00Z"/>
-  <w16cex:commentExtensible w16cex:durableId="273597F7" w16cex:dateUtc="2022-12-03T08:40:00Z"/>
-</w16cex:commentsExtensible>
-</file>
-
-<file path=word/commentsIds.xml><?xml version="1.0" encoding="utf-8"?>
-<w16cid:commentsIds xmlns:wpc="http://schemas.microsoft.com/office/word/2010/wordprocessingCanvas" xmlns:cx="http://schemas.microsoft.com/office/drawing/2014/chartex" xmlns:cx1="http://schemas.microsoft.com/office/drawing/2015/9/8/chartex" xmlns:cx2="http://schemas.microsoft.com/office/drawing/2015/10/21/chartex" xmlns:cx3="http://schemas.microsoft.com/office/drawing/2016/5/9/chartex" xmlns:cx4="http://schemas.microsoft.com/office/drawing/2016/5/10/chartex" xmlns:cx5="http://schemas.microsoft.com/office/drawing/2016/5/11/chartex" xmlns:cx6="http://schemas.microsoft.com/office/drawing/2016/5/12/chartex" xmlns:cx7="http://schemas.microsoft.com/office/drawing/2016/5/13/chartex" xmlns:cx8="http://schemas.microsoft.com/office/drawing/2016/5/14/chartex" xmlns:mc="http://schemas.openxmlformats.org/markup-compatibility/2006" xmlns:aink="http://schemas.microsoft.com/office/drawing/2016/ink" xmlns:am3d="http://schemas.microsoft.com/office/drawing/2017/model3d" xmlns:o="urn:schemas-microsoft-com:office:office" xmlns:oel="http://schemas.microsoft.com/office/2019/extlst" xmlns:r="http://schemas.openxmlformats.org/officeDocument/2006/relationships" xmlns:m="http://schemas.openxmlformats.org/officeDocument/2006/math" xmlns:v="urn:schemas-microsoft-com:vml" xmlns:wp14="http://schemas.microsoft.com/office/word/2010/wordprocessingDrawing" xmlns:wp="http://schemas.openxmlformats.org/drawingml/2006/wordprocessingDrawing" xmlns:w10="urn:schemas-microsoft-com:office:word" xmlns:w="http://schemas.openxmlformats.org/wordprocessingml/2006/main" xmlns:w14="http://schemas.microsoft.com/office/word/2010/wordml" xmlns:w15="http://schemas.microsoft.com/office/word/2012/wordml" xmlns:w16cex="http://schemas.microsoft.com/office/word/2018/wordml/cex" xmlns:w16cid="http://schemas.microsoft.com/office/word/2016/wordml/cid" xmlns:w16="http://schemas.microsoft.com/office/word/2018/wordml" xmlns:w16sdtdh="http://schemas.microsoft.com/office/word/2020/wordml/sdtdatahash" xmlns:w16se="http://schemas.microsoft.com/office/word/2015/wordml/symex" xmlns:wpg="http://schemas.microsoft.com/office/word/2010/wordprocessingGroup" xmlns:wpi="http://schemas.microsoft.com/office/word/2010/wordprocessingInk" xmlns:wne="http://schemas.microsoft.com/office/word/2006/wordml" xmlns:wps="http://schemas.microsoft.com/office/word/2010/wordprocessingShape" mc:Ignorable="w14 w15 w16se w16cid w16 w16cex w16sdtdh wp14">
-  <w16cid:commentId w16cid:paraId="68217FF6" w16cid:durableId="27359739"/>
-  <w16cid:commentId w16cid:paraId="6197AA85" w16cid:durableId="27359788"/>
-  <w16cid:commentId w16cid:paraId="7BB0B2E2" w16cid:durableId="273597F7"/>
-</w16cid:commentsIds>
 </file>
 
 <file path=word/endnotes.xml><?xml version="1.0" encoding="utf-8"?>
@@ -25858,14 +25709,6 @@
   </w:num>
   <w:numIdMacAtCleanup w:val="8"/>
 </w:numbering>
-</file>
-
-<file path=word/people.xml><?xml version="1.0" encoding="utf-8"?>
-<w15:people xmlns:wpc="http://schemas.microsoft.com/office/word/2010/wordprocessingCanvas" xmlns:cx="http://schemas.microsoft.com/office/drawing/2014/chartex" xmlns:cx1="http://schemas.microsoft.com/office/drawing/2015/9/8/chartex" xmlns:cx2="http://schemas.microsoft.com/office/drawing/2015/10/21/chartex" xmlns:cx3="http://schemas.microsoft.com/office/drawing/2016/5/9/chartex" xmlns:cx4="http://schemas.microsoft.com/office/drawing/2016/5/10/chartex" xmlns:cx5="http://schemas.microsoft.com/office/drawing/2016/5/11/chartex" xmlns:cx6="http://schemas.microsoft.com/office/drawing/2016/5/12/chartex" xmlns:cx7="http://schemas.microsoft.com/office/drawing/2016/5/13/chartex" xmlns:cx8="http://schemas.microsoft.com/office/drawing/2016/5/14/chartex" xmlns:mc="http://schemas.openxmlformats.org/markup-compatibility/2006" xmlns:aink="http://schemas.microsoft.com/office/drawing/2016/ink" xmlns:am3d="http://schemas.microsoft.com/office/drawing/2017/model3d" xmlns:o="urn:schemas-microsoft-com:office:office" xmlns:oel="http://schemas.microsoft.com/office/2019/extlst" xmlns:r="http://schemas.openxmlformats.org/officeDocument/2006/relationships" xmlns:m="http://schemas.openxmlformats.org/officeDocument/2006/math" xmlns:v="urn:schemas-microsoft-com:vml" xmlns:wp14="http://schemas.microsoft.com/office/word/2010/wordprocessingDrawing" xmlns:wp="http://schemas.openxmlformats.org/drawingml/2006/wordprocessingDrawing" xmlns:w10="urn:schemas-microsoft-com:office:word" xmlns:w="http://schemas.openxmlformats.org/wordprocessingml/2006/main" xmlns:w14="http://schemas.microsoft.com/office/word/2010/wordml" xmlns:w15="http://schemas.microsoft.com/office/word/2012/wordml" xmlns:w16cex="http://schemas.microsoft.com/office/word/2018/wordml/cex" xmlns:w16cid="http://schemas.microsoft.com/office/word/2016/wordml/cid" xmlns:w16="http://schemas.microsoft.com/office/word/2018/wordml" xmlns:w16sdtdh="http://schemas.microsoft.com/office/word/2020/wordml/sdtdatahash" xmlns:w16se="http://schemas.microsoft.com/office/word/2015/wordml/symex" xmlns:wpg="http://schemas.microsoft.com/office/word/2010/wordprocessingGroup" xmlns:wpi="http://schemas.microsoft.com/office/word/2010/wordprocessingInk" xmlns:wne="http://schemas.microsoft.com/office/word/2006/wordml" xmlns:wps="http://schemas.microsoft.com/office/word/2010/wordprocessingShape" mc:Ignorable="w14 w15 w16se w16cid w16 w16cex w16sdtdh wp14">
-  <w15:person w15:author="Riccardo Fusiello">
-    <w15:presenceInfo w15:providerId="Windows Live" w15:userId="305d9f26c01e31a3"/>
-  </w15:person>
-</w15:people>
 </file>
 
 <file path=word/styles.xml><?xml version="1.0" encoding="utf-8"?>
@@ -26907,6 +26750,7 @@
     <w:rsid w:val="00A73374"/>
     <w:rsid w:val="00A92AFA"/>
     <w:rsid w:val="00AA6619"/>
+    <w:rsid w:val="00AC5419"/>
     <w:rsid w:val="00AE6744"/>
     <w:rsid w:val="00AF6531"/>
     <w:rsid w:val="00AF7B07"/>

</xml_diff>